<commit_message>
Modified CNPM.pptx and Motayeucau.docx
</commit_message>
<xml_diff>
--- a/Motayeucau.docx
+++ b/Motayeucau.docx
@@ -1361,11 +1361,12 @@
         <w:rPr>
           <w:noProof/>
         </w:rPr>
+        <w:lastRenderedPageBreak/>
         <w:drawing>
-          <wp:inline distT="0" distB="0" distL="0" distR="0" wp14:anchorId="322632D8" wp14:editId="5F80B34C">
-            <wp:extent cx="4008120" cy="6213160"/>
-            <wp:effectExtent l="0" t="0" r="0" b="0"/>
-            <wp:docPr id="2" name="Picture 2"/>
+          <wp:inline distT="0" distB="0" distL="0" distR="0" wp14:anchorId="19BE1191" wp14:editId="74130CE8">
+            <wp:extent cx="5324475" cy="8257540"/>
+            <wp:effectExtent l="0" t="0" r="9525" b="0"/>
+            <wp:docPr id="3" name="Picture 3" descr="Diagram&#10;&#10;Description automatically generated"/>
             <wp:cNvGraphicFramePr>
               <a:graphicFrameLocks xmlns:a="http://schemas.openxmlformats.org/drawingml/2006/main" noChangeAspect="1"/>
             </wp:cNvGraphicFramePr>
@@ -1373,10 +1374,8 @@
               <a:graphicData uri="http://schemas.openxmlformats.org/drawingml/2006/picture">
                 <pic:pic xmlns:pic="http://schemas.openxmlformats.org/drawingml/2006/picture">
                   <pic:nvPicPr>
-                    <pic:cNvPr id="0" name="Picture 1"/>
-                    <pic:cNvPicPr>
-                      <a:picLocks noChangeAspect="1" noChangeArrowheads="1"/>
-                    </pic:cNvPicPr>
+                    <pic:cNvPr id="3" name="Picture 3" descr="Diagram&#10;&#10;Description automatically generated"/>
+                    <pic:cNvPicPr/>
                   </pic:nvPicPr>
                   <pic:blipFill>
                     <a:blip r:embed="rId11">
@@ -1386,23 +1385,18 @@
                         </a:ext>
                       </a:extLst>
                     </a:blip>
-                    <a:srcRect/>
                     <a:stretch>
                       <a:fillRect/>
                     </a:stretch>
                   </pic:blipFill>
-                  <pic:spPr bwMode="auto">
+                  <pic:spPr>
                     <a:xfrm>
                       <a:off x="0" y="0"/>
-                      <a:ext cx="4010411" cy="6216711"/>
+                      <a:ext cx="5324475" cy="8257540"/>
                     </a:xfrm>
                     <a:prstGeom prst="rect">
                       <a:avLst/>
                     </a:prstGeom>
-                    <a:noFill/>
-                    <a:ln>
-                      <a:noFill/>
-                    </a:ln>
                   </pic:spPr>
                 </pic:pic>
               </a:graphicData>

</xml_diff>

<commit_message>
update file powerpoint and word
</commit_message>
<xml_diff>
--- a/Motayeucau.docx
+++ b/Motayeucau.docx
@@ -1,6 +1,6 @@
 
 <file path=word/document.xml><?xml version="1.0" encoding="utf-8"?>
-<w:document xmlns:wpc="http://schemas.microsoft.com/office/word/2010/wordprocessingCanvas" xmlns:mc="http://schemas.openxmlformats.org/markup-compatibility/2006" xmlns:o="urn:schemas-microsoft-com:office:office" xmlns:r="http://schemas.openxmlformats.org/officeDocument/2006/relationships" xmlns:m="http://schemas.openxmlformats.org/officeDocument/2006/math" xmlns:v="urn:schemas-microsoft-com:vml" xmlns:wp14="http://schemas.microsoft.com/office/word/2010/wordprocessingDrawing" xmlns:wp="http://schemas.openxmlformats.org/drawingml/2006/wordprocessingDrawing" xmlns:w10="urn:schemas-microsoft-com:office:word" xmlns:w="http://schemas.openxmlformats.org/wordprocessingml/2006/main" xmlns:w14="http://schemas.microsoft.com/office/word/2010/wordml" xmlns:wpg="http://schemas.microsoft.com/office/word/2010/wordprocessingGroup" xmlns:wpi="http://schemas.microsoft.com/office/word/2010/wordprocessingInk" xmlns:wne="http://schemas.microsoft.com/office/word/2006/wordml" xmlns:wps="http://schemas.microsoft.com/office/word/2010/wordprocessingShape" mc:Ignorable="w14 wp14">
+<w:document xmlns:wpc="http://schemas.microsoft.com/office/word/2010/wordprocessingCanvas" xmlns:cx="http://schemas.microsoft.com/office/drawing/2014/chartex" xmlns:cx1="http://schemas.microsoft.com/office/drawing/2015/9/8/chartex" xmlns:cx2="http://schemas.microsoft.com/office/drawing/2015/10/21/chartex" xmlns:cx3="http://schemas.microsoft.com/office/drawing/2016/5/9/chartex" xmlns:cx4="http://schemas.microsoft.com/office/drawing/2016/5/10/chartex" xmlns:cx5="http://schemas.microsoft.com/office/drawing/2016/5/11/chartex" xmlns:cx6="http://schemas.microsoft.com/office/drawing/2016/5/12/chartex" xmlns:cx7="http://schemas.microsoft.com/office/drawing/2016/5/13/chartex" xmlns:cx8="http://schemas.microsoft.com/office/drawing/2016/5/14/chartex" xmlns:mc="http://schemas.openxmlformats.org/markup-compatibility/2006" xmlns:aink="http://schemas.microsoft.com/office/drawing/2016/ink" xmlns:am3d="http://schemas.microsoft.com/office/drawing/2017/model3d" xmlns:o="urn:schemas-microsoft-com:office:office" xmlns:r="http://schemas.openxmlformats.org/officeDocument/2006/relationships" xmlns:m="http://schemas.openxmlformats.org/officeDocument/2006/math" xmlns:v="urn:schemas-microsoft-com:vml" xmlns:wp14="http://schemas.microsoft.com/office/word/2010/wordprocessingDrawing" xmlns:wp="http://schemas.openxmlformats.org/drawingml/2006/wordprocessingDrawing" xmlns:w10="urn:schemas-microsoft-com:office:word" xmlns:w="http://schemas.openxmlformats.org/wordprocessingml/2006/main" xmlns:w14="http://schemas.microsoft.com/office/word/2010/wordml" xmlns:w15="http://schemas.microsoft.com/office/word/2012/wordml" xmlns:w16cex="http://schemas.microsoft.com/office/word/2018/wordml/cex" xmlns:w16cid="http://schemas.microsoft.com/office/word/2016/wordml/cid" xmlns:w16="http://schemas.microsoft.com/office/word/2018/wordml" xmlns:w16sdtdh="http://schemas.microsoft.com/office/word/2020/wordml/sdtdatahash" xmlns:w16se="http://schemas.microsoft.com/office/word/2015/wordml/symex" xmlns:wpg="http://schemas.microsoft.com/office/word/2010/wordprocessingGroup" xmlns:wpi="http://schemas.microsoft.com/office/word/2010/wordprocessingInk" xmlns:wne="http://schemas.microsoft.com/office/word/2006/wordml" xmlns:wps="http://schemas.microsoft.com/office/word/2010/wordprocessingShape" mc:Ignorable="w14 w15 w16se w16cid w16 w16cex w16sdtdh wp14">
   <w:body>
     <w:p>
       <w:pPr>
@@ -84,7 +84,7 @@
                     <pic:cNvPicPr/>
                   </pic:nvPicPr>
                   <pic:blipFill>
-                    <a:blip r:embed="rId8" cstate="print">
+                    <a:blip r:embed="rId7" cstate="print">
                       <a:extLst>
                         <a:ext uri="{28A0092B-C50C-407E-A947-70E740481C1C}">
                           <a14:useLocalDpi xmlns:a14="http://schemas.microsoft.com/office/drawing/2010/main" val="0"/>
@@ -424,7 +424,7 @@
           <w:szCs w:val="16"/>
         </w:rPr>
         <w:sectPr>
-          <w:footerReference w:type="default" r:id="rId9"/>
+          <w:footerReference w:type="default" r:id="rId8"/>
           <w:pgSz w:w="12240" w:h="15840"/>
           <w:pgMar w:top="1418" w:right="1134" w:bottom="1418" w:left="1701" w:header="720" w:footer="720" w:gutter="0"/>
           <w:pgBorders w:offsetFrom="page">
@@ -1276,8 +1276,8 @@
           <w:numId w:val="1"/>
         </w:numPr>
         <w:sectPr>
-          <w:headerReference w:type="first" r:id="rId10"/>
-          <w:footerReference w:type="first" r:id="rId11"/>
+          <w:headerReference w:type="first" r:id="rId9"/>
+          <w:footerReference w:type="first" r:id="rId10"/>
           <w:pgSz w:w="12240" w:h="15840"/>
           <w:pgMar w:top="1418" w:right="1134" w:bottom="1418" w:left="1701" w:header="720" w:footer="720" w:gutter="0"/>
           <w:pgNumType w:fmt="upperRoman" w:start="1"/>
@@ -1365,23 +1365,7 @@
           <w:sz w:val="24"/>
           <w:szCs w:val="24"/>
         </w:rPr>
-        <w:t xml:space="preserve">Có các bài kiểm tra đánh giá trình độ </w:t>
-      </w:r>
-      <w:proofErr w:type="gramStart"/>
-      <w:r>
-        <w:rPr>
-          <w:sz w:val="24"/>
-          <w:szCs w:val="24"/>
-        </w:rPr>
-        <w:t>theo</w:t>
-      </w:r>
-      <w:proofErr w:type="gramEnd"/>
-      <w:r>
-        <w:rPr>
-          <w:sz w:val="24"/>
-          <w:szCs w:val="24"/>
-        </w:rPr>
-        <w:t xml:space="preserve"> từng bài học, theo từng chủ đề. </w:t>
+        <w:t xml:space="preserve">Có các bài kiểm tra đánh giá trình độ theo từng bài học, theo từng chủ đề. </w:t>
       </w:r>
     </w:p>
     <w:p>
@@ -1534,31 +1518,7 @@
           <w:szCs w:val="24"/>
           <w:bdr w:val="none" w:sz="0" w:space="0" w:color="auto" w:frame="1"/>
         </w:rPr>
-        <w:t xml:space="preserve">ung cấp các bài học đa dạng cho bé một vốn từ vựng </w:t>
-      </w:r>
-      <w:proofErr w:type="gramStart"/>
-      <w:r>
-        <w:rPr>
-          <w:rStyle w:val="Strong"/>
-          <w:b w:val="0"/>
-          <w:color w:val="000000"/>
-          <w:sz w:val="24"/>
-          <w:szCs w:val="24"/>
-          <w:bdr w:val="none" w:sz="0" w:space="0" w:color="auto" w:frame="1"/>
-        </w:rPr>
-        <w:t>theo</w:t>
-      </w:r>
-      <w:proofErr w:type="gramEnd"/>
-      <w:r>
-        <w:rPr>
-          <w:rStyle w:val="Strong"/>
-          <w:b w:val="0"/>
-          <w:color w:val="000000"/>
-          <w:sz w:val="24"/>
-          <w:szCs w:val="24"/>
-          <w:bdr w:val="none" w:sz="0" w:space="0" w:color="auto" w:frame="1"/>
-        </w:rPr>
-        <w:t xml:space="preserve"> chủ đề, màu sắc, hình ảnh âm thanh giúp bé ghi nhớ một cách dễ dàng.</w:t>
+        <w:t>ung cấp các bài học đa dạng cho bé một vốn từ vựng theo chủ đề, màu sắc, hình ảnh âm thanh giúp bé ghi nhớ một cách dễ dàng.</w:t>
       </w:r>
     </w:p>
     <w:p>
@@ -1610,30 +1570,22 @@
           <w:szCs w:val="24"/>
         </w:rPr>
         <w:tab/>
-      </w:r>
-      <w:proofErr w:type="gramStart"/>
+        <w:t xml:space="preserve">Dành cho </w:t>
+      </w:r>
       <w:r>
         <w:rPr>
           <w:sz w:val="24"/>
           <w:szCs w:val="24"/>
         </w:rPr>
-        <w:t xml:space="preserve">Dành cho </w:t>
+        <w:t>đối tượng học sinh</w:t>
       </w:r>
       <w:r>
         <w:rPr>
           <w:sz w:val="24"/>
           <w:szCs w:val="24"/>
         </w:rPr>
-        <w:t>đối tượng học sinh</w:t>
-      </w:r>
-      <w:r>
-        <w:rPr>
-          <w:sz w:val="24"/>
-          <w:szCs w:val="24"/>
-        </w:rPr>
         <w:t xml:space="preserve"> có lứa tuổi từ 5 đến 10 tuổi.</w:t>
       </w:r>
-      <w:proofErr w:type="gramEnd"/>
       <w:r>
         <w:rPr>
           <w:sz w:val="24"/>
@@ -1951,8 +1903,6 @@
         </w:rPr>
         <w:t>Website hướng đến tạo sự thích thú thông qua các hình ảnh, âm thanh và đồng thời tạo môi trường canh tranh thông qua các bài kiếm tra để người học có thể kiếm tra được trình độ của mình.</w:t>
       </w:r>
-      <w:bookmarkStart w:id="2" w:name="_GoBack"/>
-      <w:bookmarkEnd w:id="2"/>
     </w:p>
     <w:p>
       <w:pPr>
@@ -1965,7 +1915,7 @@
           <w:color w:val="auto"/>
         </w:rPr>
       </w:pPr>
-      <w:bookmarkStart w:id="3" w:name="_Toc75296085"/>
+      <w:bookmarkStart w:id="2" w:name="_Toc75296085"/>
       <w:r>
         <w:rPr>
           <w:color w:val="auto"/>
@@ -1973,7 +1923,7 @@
         <w:lastRenderedPageBreak/>
         <w:t>Thiết kế</w:t>
       </w:r>
-      <w:bookmarkEnd w:id="3"/>
+      <w:bookmarkEnd w:id="2"/>
     </w:p>
     <w:p>
       <w:pPr>
@@ -1983,7 +1933,7 @@
           <w:numId w:val="1"/>
         </w:numPr>
       </w:pPr>
-      <w:bookmarkStart w:id="4" w:name="_Toc75296086"/>
+      <w:bookmarkStart w:id="3" w:name="_Toc75296086"/>
       <w:r>
         <w:rPr>
           <w:color w:val="auto"/>
@@ -1991,7 +1941,7 @@
         </w:rPr>
         <w:t>Use – case diagram</w:t>
       </w:r>
-      <w:bookmarkEnd w:id="4"/>
+      <w:bookmarkEnd w:id="3"/>
     </w:p>
     <w:p>
       <w:pPr>
@@ -2018,7 +1968,7 @@
                     <pic:cNvPicPr/>
                   </pic:nvPicPr>
                   <pic:blipFill>
-                    <a:blip r:embed="rId12">
+                    <a:blip r:embed="rId11">
                       <a:extLst>
                         <a:ext uri="{28A0092B-C50C-407E-A947-70E740481C1C}">
                           <a14:useLocalDpi xmlns:a14="http://schemas.microsoft.com/office/drawing/2010/main" val="0"/>
@@ -2057,7 +2007,7 @@
           <w:sz w:val="32"/>
         </w:rPr>
       </w:pPr>
-      <w:bookmarkStart w:id="5" w:name="_Toc75296087"/>
+      <w:bookmarkStart w:id="4" w:name="_Toc75296087"/>
       <w:r>
         <w:rPr>
           <w:color w:val="auto"/>
@@ -2065,7 +2015,7 @@
         </w:rPr>
         <w:t>Mô tả use – case</w:t>
       </w:r>
-      <w:bookmarkEnd w:id="5"/>
+      <w:bookmarkEnd w:id="4"/>
     </w:p>
     <w:p>
       <w:pPr>
@@ -2415,14 +2365,7 @@
           <w:sz w:val="24"/>
           <w:szCs w:val="14"/>
         </w:rPr>
-        <w:t>Ngườ</w:t>
-      </w:r>
-      <w:r>
-        <w:rPr>
-          <w:sz w:val="24"/>
-          <w:szCs w:val="14"/>
-        </w:rPr>
-        <w:t xml:space="preserve">i dùng đang ở giao diện trang chủ của website click chuột vào </w:t>
+        <w:t xml:space="preserve">Người dùng đang ở giao diện trang chủ của website click chuột vào </w:t>
       </w:r>
       <w:r>
         <w:rPr>
@@ -2517,17 +2460,8 @@
           <w:sz w:val="24"/>
           <w:szCs w:val="14"/>
         </w:rPr>
-        <w:t xml:space="preserve"> tên đăng nhập phải có độ dài hơn 5 chữ cái (phải là chữ hoặc chữ và số), mật  khẩu phải có độ dài hơn 6 phải có chữ và số. </w:t>
-      </w:r>
-      <w:proofErr w:type="gramStart"/>
-      <w:r>
-        <w:rPr>
-          <w:sz w:val="24"/>
-          <w:szCs w:val="14"/>
-        </w:rPr>
-        <w:t>Nếu user nhập sai hệ thống sẽ báo cho user cần nhập lại cho đúng định dạng.</w:t>
-      </w:r>
-      <w:proofErr w:type="gramEnd"/>
+        <w:t xml:space="preserve"> tên đăng nhập phải có độ dài hơn 5 chữ cái (phải là chữ hoặc chữ và số), mật  khẩu phải có độ dài hơn 6 phải có chữ và số. Nếu user nhập sai hệ thống sẽ báo cho user cần nhập lại cho đúng định dạng.</w:t>
+      </w:r>
     </w:p>
     <w:p>
       <w:pPr>
@@ -2835,21 +2769,12 @@
                 <w:sz w:val="24"/>
               </w:rPr>
             </w:pPr>
-            <w:proofErr w:type="gramStart"/>
             <w:r>
               <w:rPr>
                 <w:color w:val="000000"/>
                 <w:sz w:val="24"/>
               </w:rPr>
-              <w:t>nếu</w:t>
-            </w:r>
-            <w:proofErr w:type="gramEnd"/>
-            <w:r>
-              <w:rPr>
-                <w:color w:val="000000"/>
-                <w:sz w:val="24"/>
-              </w:rPr>
-              <w:t xml:space="preserve"> use case thành công actor có thể sử</w:t>
+              <w:t>nếu use case thành công actor có thể sử</w:t>
             </w:r>
             <w:r>
               <w:rPr>
@@ -2954,22 +2879,22 @@
           <w:szCs w:val="14"/>
         </w:rPr>
       </w:pPr>
+      <w:r>
+        <w:rPr>
+          <w:sz w:val="24"/>
+          <w:szCs w:val="14"/>
+        </w:rPr>
+        <w:t xml:space="preserve">[ User nhập sai thông </w:t>
+      </w:r>
       <w:proofErr w:type="gramStart"/>
       <w:r>
         <w:rPr>
           <w:sz w:val="24"/>
           <w:szCs w:val="14"/>
         </w:rPr>
-        <w:t>[ User</w:t>
+        <w:t>tin ]</w:t>
       </w:r>
       <w:proofErr w:type="gramEnd"/>
-      <w:r>
-        <w:rPr>
-          <w:sz w:val="24"/>
-          <w:szCs w:val="14"/>
-        </w:rPr>
-        <w:t xml:space="preserve"> nhập sai thông tin ]</w:t>
-      </w:r>
     </w:p>
     <w:p>
       <w:pPr>
@@ -2980,54 +2905,36 @@
           <w:sz w:val="24"/>
         </w:rPr>
       </w:pPr>
-      <w:proofErr w:type="gramStart"/>
       <w:r>
         <w:rPr>
           <w:color w:val="000000"/>
           <w:sz w:val="24"/>
         </w:rPr>
-        <w:t>nếu</w:t>
-      </w:r>
-      <w:proofErr w:type="gramEnd"/>
+        <w:t>nếu trong dòng sự kiện chính, người dùng nhập sai tên đăng nhập, mật khẩu, hệ thống sẽ hiển thị thông báo lỗi. Người dùng có thể chọn trở về đầu dòng sự kiện chính hoặ</w:t>
+      </w:r>
       <w:r>
         <w:rPr>
           <w:color w:val="000000"/>
           <w:sz w:val="24"/>
         </w:rPr>
-        <w:t xml:space="preserve"> trong dòng sự kiện chính, người dùng nhập sai tên đăng nhập, mật khẩu, hệ thống sẽ hiển thị thông báo lỗi. Người dùng có thể chọn trở về đầu dòng sự kiện chính hoặ</w:t>
-      </w:r>
-      <w:r>
+        <w:t xml:space="preserve">c </w:t>
+      </w:r>
+    </w:p>
+    <w:p>
+      <w:pPr>
+        <w:pStyle w:val="ListParagraph"/>
+        <w:ind w:left="1080"/>
         <w:rPr>
           <w:color w:val="000000"/>
           <w:sz w:val="24"/>
         </w:rPr>
-        <w:t xml:space="preserve">c </w:t>
-      </w:r>
-    </w:p>
-    <w:p>
-      <w:pPr>
-        <w:pStyle w:val="ListParagraph"/>
-        <w:ind w:left="1080"/>
+      </w:pPr>
+      <w:r>
         <w:rPr>
           <w:color w:val="000000"/>
           <w:sz w:val="24"/>
         </w:rPr>
-      </w:pPr>
-      <w:proofErr w:type="gramStart"/>
-      <w:r>
-        <w:rPr>
-          <w:color w:val="000000"/>
-          <w:sz w:val="24"/>
-        </w:rPr>
-        <w:t>hủy</w:t>
-      </w:r>
-      <w:proofErr w:type="gramEnd"/>
-      <w:r>
-        <w:rPr>
-          <w:color w:val="000000"/>
-          <w:sz w:val="24"/>
-        </w:rPr>
-        <w:t xml:space="preserve"> bỏ việc đăng nhập, lúc này usecase kết thúc</w:t>
+        <w:t>hủy bỏ việc đăng nhập, lúc này usecase kết thúc</w:t>
       </w:r>
     </w:p>
     <w:p>
@@ -3881,22 +3788,22 @@
           <w:szCs w:val="14"/>
         </w:rPr>
       </w:pPr>
+      <w:r>
+        <w:rPr>
+          <w:sz w:val="24"/>
+          <w:szCs w:val="14"/>
+        </w:rPr>
+        <w:t xml:space="preserve">[ Người dùng muốn thay đổi từ thêm bài học thành thêm bài kiểm tra và ngược </w:t>
+      </w:r>
       <w:proofErr w:type="gramStart"/>
       <w:r>
         <w:rPr>
           <w:sz w:val="24"/>
           <w:szCs w:val="14"/>
         </w:rPr>
-        <w:t>[ Người</w:t>
+        <w:t>lại ]</w:t>
       </w:r>
       <w:proofErr w:type="gramEnd"/>
-      <w:r>
-        <w:rPr>
-          <w:sz w:val="24"/>
-          <w:szCs w:val="14"/>
-        </w:rPr>
-        <w:t xml:space="preserve"> dùng muốn thay đổi từ thêm bài học thành thêm bài kiểm tra và ngược lại ]</w:t>
-      </w:r>
     </w:p>
     <w:p>
       <w:pPr>
@@ -4973,22 +4880,22 @@
           <w:szCs w:val="14"/>
         </w:rPr>
       </w:pPr>
+      <w:r>
+        <w:rPr>
+          <w:sz w:val="24"/>
+          <w:szCs w:val="14"/>
+        </w:rPr>
+        <w:t xml:space="preserve">[ Người admin thoát ra trong lúc thực hiện thay </w:t>
+      </w:r>
       <w:proofErr w:type="gramStart"/>
       <w:r>
         <w:rPr>
           <w:sz w:val="24"/>
           <w:szCs w:val="14"/>
         </w:rPr>
-        <w:t>[ Người</w:t>
+        <w:t>đổi ]</w:t>
       </w:r>
       <w:proofErr w:type="gramEnd"/>
-      <w:r>
-        <w:rPr>
-          <w:sz w:val="24"/>
-          <w:szCs w:val="14"/>
-        </w:rPr>
-        <w:t xml:space="preserve"> admin thoát ra trong lúc thực hiện thay đổi ]</w:t>
-      </w:r>
     </w:p>
     <w:p>
       <w:pPr>
@@ -5022,7 +4929,7 @@
           <w:sz w:val="32"/>
         </w:rPr>
       </w:pPr>
-      <w:bookmarkStart w:id="6" w:name="_Toc75296088"/>
+      <w:bookmarkStart w:id="5" w:name="_Toc75296088"/>
       <w:r>
         <w:rPr>
           <w:color w:val="auto"/>
@@ -5031,7 +4938,7 @@
         <w:lastRenderedPageBreak/>
         <w:t>Sequence diagram</w:t>
       </w:r>
-      <w:bookmarkEnd w:id="6"/>
+      <w:bookmarkEnd w:id="5"/>
     </w:p>
     <w:p>
       <w:pPr>
@@ -5087,7 +4994,7 @@
                     <pic:cNvPicPr/>
                   </pic:nvPicPr>
                   <pic:blipFill>
-                    <a:blip r:embed="rId13">
+                    <a:blip r:embed="rId12">
                       <a:extLst>
                         <a:ext uri="{28A0092B-C50C-407E-A947-70E740481C1C}">
                           <a14:useLocalDpi xmlns:a14="http://schemas.microsoft.com/office/drawing/2010/main" val="0"/>
@@ -5165,7 +5072,7 @@
                     <pic:cNvPicPr/>
                   </pic:nvPicPr>
                   <pic:blipFill>
-                    <a:blip r:embed="rId14">
+                    <a:blip r:embed="rId13">
                       <a:extLst>
                         <a:ext uri="{28A0092B-C50C-407E-A947-70E740481C1C}">
                           <a14:useLocalDpi xmlns:a14="http://schemas.microsoft.com/office/drawing/2010/main" val="0"/>
@@ -5252,7 +5159,7 @@
                     </pic:cNvPicPr>
                   </pic:nvPicPr>
                   <pic:blipFill>
-                    <a:blip r:embed="rId15" cstate="print">
+                    <a:blip r:embed="rId14" cstate="print">
                       <a:extLst>
                         <a:ext uri="{28A0092B-C50C-407E-A947-70E740481C1C}">
                           <a14:useLocalDpi xmlns:a14="http://schemas.microsoft.com/office/drawing/2010/main" val="0"/>
@@ -5286,6 +5193,291 @@
     </w:p>
     <w:p>
       <w:pPr>
+        <w:pStyle w:val="ListParagraph"/>
+        <w:numPr>
+          <w:ilvl w:val="0"/>
+          <w:numId w:val="14"/>
+        </w:numPr>
+        <w:rPr>
+          <w:sz w:val="28"/>
+          <w:szCs w:val="24"/>
+        </w:rPr>
+      </w:pPr>
+      <w:r>
+        <w:rPr>
+          <w:sz w:val="28"/>
+          <w:szCs w:val="24"/>
+        </w:rPr>
+        <w:t>Chỉnh sửa bài học</w:t>
+      </w:r>
+    </w:p>
+    <w:p>
+      <w:pPr>
+        <w:rPr>
+          <w:sz w:val="28"/>
+          <w:szCs w:val="24"/>
+        </w:rPr>
+      </w:pPr>
+      <w:r>
+        <w:rPr>
+          <w:noProof/>
+        </w:rPr>
+        <w:lastRenderedPageBreak/>
+        <w:drawing>
+          <wp:inline distT="0" distB="0" distL="0" distR="0" wp14:anchorId="71751C0E" wp14:editId="30853EC8">
+            <wp:extent cx="5359400" cy="3760982"/>
+            <wp:effectExtent l="0" t="0" r="0" b="0"/>
+            <wp:docPr id="11" name="Picture 11"/>
+            <wp:cNvGraphicFramePr>
+              <a:graphicFrameLocks xmlns:a="http://schemas.openxmlformats.org/drawingml/2006/main" noChangeAspect="1"/>
+            </wp:cNvGraphicFramePr>
+            <a:graphic xmlns:a="http://schemas.openxmlformats.org/drawingml/2006/main">
+              <a:graphicData uri="http://schemas.openxmlformats.org/drawingml/2006/picture">
+                <pic:pic xmlns:pic="http://schemas.openxmlformats.org/drawingml/2006/picture">
+                  <pic:nvPicPr>
+                    <pic:cNvPr id="0" name="Picture 8"/>
+                    <pic:cNvPicPr>
+                      <a:picLocks noChangeAspect="1" noChangeArrowheads="1"/>
+                    </pic:cNvPicPr>
+                  </pic:nvPicPr>
+                  <pic:blipFill>
+                    <a:blip r:embed="rId15" cstate="print">
+                      <a:extLst>
+                        <a:ext uri="{28A0092B-C50C-407E-A947-70E740481C1C}">
+                          <a14:useLocalDpi xmlns:a14="http://schemas.microsoft.com/office/drawing/2010/main" val="0"/>
+                        </a:ext>
+                      </a:extLst>
+                    </a:blip>
+                    <a:srcRect/>
+                    <a:stretch>
+                      <a:fillRect/>
+                    </a:stretch>
+                  </pic:blipFill>
+                  <pic:spPr bwMode="auto">
+                    <a:xfrm>
+                      <a:off x="0" y="0"/>
+                      <a:ext cx="5364713" cy="3764711"/>
+                    </a:xfrm>
+                    <a:prstGeom prst="rect">
+                      <a:avLst/>
+                    </a:prstGeom>
+                    <a:noFill/>
+                    <a:ln>
+                      <a:noFill/>
+                    </a:ln>
+                  </pic:spPr>
+                </pic:pic>
+              </a:graphicData>
+            </a:graphic>
+          </wp:inline>
+        </w:drawing>
+      </w:r>
+    </w:p>
+    <w:p>
+      <w:pPr>
+        <w:pStyle w:val="ListParagraph"/>
+        <w:numPr>
+          <w:ilvl w:val="0"/>
+          <w:numId w:val="14"/>
+        </w:numPr>
+        <w:rPr>
+          <w:sz w:val="28"/>
+          <w:szCs w:val="24"/>
+        </w:rPr>
+      </w:pPr>
+      <w:r>
+        <w:rPr>
+          <w:sz w:val="28"/>
+          <w:szCs w:val="24"/>
+        </w:rPr>
+        <w:t>Làm bài kiểm tra</w:t>
+      </w:r>
+    </w:p>
+    <w:p>
+      <w:pPr>
+        <w:rPr>
+          <w:sz w:val="28"/>
+          <w:szCs w:val="24"/>
+        </w:rPr>
+      </w:pPr>
+      <w:r>
+        <w:rPr>
+          <w:noProof/>
+        </w:rPr>
+        <w:drawing>
+          <wp:inline distT="0" distB="0" distL="0" distR="0" wp14:anchorId="6A21164B" wp14:editId="1B5BA63C">
+            <wp:extent cx="5342467" cy="3017695"/>
+            <wp:effectExtent l="0" t="0" r="0" b="0"/>
+            <wp:docPr id="12" name="Picture 12"/>
+            <wp:cNvGraphicFramePr>
+              <a:graphicFrameLocks xmlns:a="http://schemas.openxmlformats.org/drawingml/2006/main" noChangeAspect="1"/>
+            </wp:cNvGraphicFramePr>
+            <a:graphic xmlns:a="http://schemas.openxmlformats.org/drawingml/2006/main">
+              <a:graphicData uri="http://schemas.openxmlformats.org/drawingml/2006/picture">
+                <pic:pic xmlns:pic="http://schemas.openxmlformats.org/drawingml/2006/picture">
+                  <pic:nvPicPr>
+                    <pic:cNvPr id="0" name="seForDoTest.png"/>
+                    <pic:cNvPicPr/>
+                  </pic:nvPicPr>
+                  <pic:blipFill>
+                    <a:blip r:embed="rId16">
+                      <a:extLst>
+                        <a:ext uri="{28A0092B-C50C-407E-A947-70E740481C1C}">
+                          <a14:useLocalDpi xmlns:a14="http://schemas.microsoft.com/office/drawing/2010/main" val="0"/>
+                        </a:ext>
+                      </a:extLst>
+                    </a:blip>
+                    <a:stretch>
+                      <a:fillRect/>
+                    </a:stretch>
+                  </pic:blipFill>
+                  <pic:spPr>
+                    <a:xfrm>
+                      <a:off x="0" y="0"/>
+                      <a:ext cx="5344737" cy="3018977"/>
+                    </a:xfrm>
+                    <a:prstGeom prst="rect">
+                      <a:avLst/>
+                    </a:prstGeom>
+                  </pic:spPr>
+                </pic:pic>
+              </a:graphicData>
+            </a:graphic>
+          </wp:inline>
+        </w:drawing>
+      </w:r>
+    </w:p>
+    <w:p>
+      <w:pPr>
+        <w:pStyle w:val="ListParagraph"/>
+        <w:numPr>
+          <w:ilvl w:val="0"/>
+          <w:numId w:val="14"/>
+        </w:numPr>
+        <w:rPr>
+          <w:sz w:val="28"/>
+          <w:szCs w:val="24"/>
+        </w:rPr>
+      </w:pPr>
+      <w:r>
+        <w:rPr>
+          <w:sz w:val="28"/>
+          <w:szCs w:val="24"/>
+        </w:rPr>
+        <w:t>Quản lý tài khoản</w:t>
+      </w:r>
+    </w:p>
+    <w:p>
+      <w:pPr>
+        <w:rPr>
+          <w:sz w:val="28"/>
+          <w:szCs w:val="24"/>
+        </w:rPr>
+      </w:pPr>
+      <w:r>
+        <w:rPr>
+          <w:noProof/>
+        </w:rPr>
+        <w:lastRenderedPageBreak/>
+        <w:drawing>
+          <wp:inline distT="0" distB="0" distL="0" distR="0" wp14:anchorId="004D6D8D" wp14:editId="72460AA1">
+            <wp:extent cx="5503162" cy="3784600"/>
+            <wp:effectExtent l="0" t="0" r="2540" b="6350"/>
+            <wp:docPr id="14" name="Picture 14"/>
+            <wp:cNvGraphicFramePr>
+              <a:graphicFrameLocks xmlns:a="http://schemas.openxmlformats.org/drawingml/2006/main" noChangeAspect="1"/>
+            </wp:cNvGraphicFramePr>
+            <a:graphic xmlns:a="http://schemas.openxmlformats.org/drawingml/2006/main">
+              <a:graphicData uri="http://schemas.openxmlformats.org/drawingml/2006/picture">
+                <pic:pic xmlns:pic="http://schemas.openxmlformats.org/drawingml/2006/picture">
+                  <pic:nvPicPr>
+                    <pic:cNvPr id="0" name="seU1.png"/>
+                    <pic:cNvPicPr/>
+                  </pic:nvPicPr>
+                  <pic:blipFill>
+                    <a:blip r:embed="rId17">
+                      <a:extLst>
+                        <a:ext uri="{28A0092B-C50C-407E-A947-70E740481C1C}">
+                          <a14:useLocalDpi xmlns:a14="http://schemas.microsoft.com/office/drawing/2010/main" val="0"/>
+                        </a:ext>
+                      </a:extLst>
+                    </a:blip>
+                    <a:stretch>
+                      <a:fillRect/>
+                    </a:stretch>
+                  </pic:blipFill>
+                  <pic:spPr>
+                    <a:xfrm>
+                      <a:off x="0" y="0"/>
+                      <a:ext cx="5507815" cy="3787800"/>
+                    </a:xfrm>
+                    <a:prstGeom prst="rect">
+                      <a:avLst/>
+                    </a:prstGeom>
+                  </pic:spPr>
+                </pic:pic>
+              </a:graphicData>
+            </a:graphic>
+          </wp:inline>
+        </w:drawing>
+      </w:r>
+    </w:p>
+    <w:p>
+      <w:pPr>
+        <w:rPr>
+          <w:sz w:val="28"/>
+          <w:szCs w:val="24"/>
+        </w:rPr>
+      </w:pPr>
+      <w:r>
+        <w:rPr>
+          <w:noProof/>
+        </w:rPr>
+        <w:drawing>
+          <wp:inline distT="0" distB="0" distL="0" distR="0" wp14:anchorId="5C4BF39B" wp14:editId="2308B4BA">
+            <wp:extent cx="5469467" cy="1831063"/>
+            <wp:effectExtent l="0" t="0" r="0" b="0"/>
+            <wp:docPr id="15" name="Picture 15"/>
+            <wp:cNvGraphicFramePr>
+              <a:graphicFrameLocks xmlns:a="http://schemas.openxmlformats.org/drawingml/2006/main" noChangeAspect="1"/>
+            </wp:cNvGraphicFramePr>
+            <a:graphic xmlns:a="http://schemas.openxmlformats.org/drawingml/2006/main">
+              <a:graphicData uri="http://schemas.openxmlformats.org/drawingml/2006/picture">
+                <pic:pic xmlns:pic="http://schemas.openxmlformats.org/drawingml/2006/picture">
+                  <pic:nvPicPr>
+                    <pic:cNvPr id="0" name="seU2.png"/>
+                    <pic:cNvPicPr/>
+                  </pic:nvPicPr>
+                  <pic:blipFill>
+                    <a:blip r:embed="rId18">
+                      <a:extLst>
+                        <a:ext uri="{28A0092B-C50C-407E-A947-70E740481C1C}">
+                          <a14:useLocalDpi xmlns:a14="http://schemas.microsoft.com/office/drawing/2010/main" val="0"/>
+                        </a:ext>
+                      </a:extLst>
+                    </a:blip>
+                    <a:stretch>
+                      <a:fillRect/>
+                    </a:stretch>
+                  </pic:blipFill>
+                  <pic:spPr>
+                    <a:xfrm>
+                      <a:off x="0" y="0"/>
+                      <a:ext cx="5488930" cy="1837579"/>
+                    </a:xfrm>
+                    <a:prstGeom prst="rect">
+                      <a:avLst/>
+                    </a:prstGeom>
+                  </pic:spPr>
+                </pic:pic>
+              </a:graphicData>
+            </a:graphic>
+          </wp:inline>
+        </w:drawing>
+      </w:r>
+    </w:p>
+    <w:p>
+      <w:pPr>
         <w:pStyle w:val="Heading2"/>
         <w:numPr>
           <w:ilvl w:val="0"/>
@@ -5296,7 +5488,7 @@
           <w:sz w:val="32"/>
         </w:rPr>
       </w:pPr>
-      <w:bookmarkStart w:id="7" w:name="_Toc75296089"/>
+      <w:bookmarkStart w:id="6" w:name="_Toc75296089"/>
       <w:r>
         <w:rPr>
           <w:color w:val="auto"/>
@@ -5304,7 +5496,7 @@
         </w:rPr>
         <w:t>Class diagram</w:t>
       </w:r>
-      <w:bookmarkEnd w:id="7"/>
+      <w:bookmarkEnd w:id="6"/>
     </w:p>
     <w:p>
       <w:pPr>
@@ -5334,6 +5526,7 @@
         <w:rPr>
           <w:noProof/>
         </w:rPr>
+        <w:lastRenderedPageBreak/>
         <w:drawing>
           <wp:inline distT="0" distB="0" distL="0" distR="0" wp14:anchorId="3326B997" wp14:editId="7AE94D41">
             <wp:extent cx="4219575" cy="2495550"/>
@@ -5350,7 +5543,7 @@
                     <pic:cNvPicPr/>
                   </pic:nvPicPr>
                   <pic:blipFill>
-                    <a:blip r:embed="rId16">
+                    <a:blip r:embed="rId19">
                       <a:extLst>
                         <a:ext uri="{28A0092B-C50C-407E-A947-70E740481C1C}">
                           <a14:useLocalDpi xmlns:a14="http://schemas.microsoft.com/office/drawing/2010/main" val="0"/>
@@ -5405,7 +5598,6 @@
         <w:rPr>
           <w:noProof/>
         </w:rPr>
-        <w:lastRenderedPageBreak/>
         <w:drawing>
           <wp:inline distT="0" distB="0" distL="0" distR="0" wp14:anchorId="062762A5" wp14:editId="275533B5">
             <wp:extent cx="4467225" cy="2693035"/>
@@ -5422,7 +5614,7 @@
                     <pic:cNvPicPr/>
                   </pic:nvPicPr>
                   <pic:blipFill>
-                    <a:blip r:embed="rId17">
+                    <a:blip r:embed="rId20">
                       <a:extLst>
                         <a:ext uri="{28A0092B-C50C-407E-A947-70E740481C1C}">
                           <a14:useLocalDpi xmlns:a14="http://schemas.microsoft.com/office/drawing/2010/main" val="0"/>
@@ -5478,6 +5670,7 @@
           <w:sz w:val="24"/>
           <w:szCs w:val="24"/>
         </w:rPr>
+        <w:lastRenderedPageBreak/>
         <w:drawing>
           <wp:inline distT="0" distB="0" distL="0" distR="0" wp14:anchorId="19616069" wp14:editId="7362F2EA">
             <wp:extent cx="5476230" cy="3489960"/>
@@ -5496,7 +5689,7 @@
                     </pic:cNvPicPr>
                   </pic:nvPicPr>
                   <pic:blipFill>
-                    <a:blip r:embed="rId18">
+                    <a:blip r:embed="rId21">
                       <a:extLst>
                         <a:ext uri="{28A0092B-C50C-407E-A947-70E740481C1C}">
                           <a14:useLocalDpi xmlns:a14="http://schemas.microsoft.com/office/drawing/2010/main" val="0"/>
@@ -5530,6 +5723,145 @@
     </w:p>
     <w:p>
       <w:pPr>
+        <w:pStyle w:val="ListParagraph"/>
+        <w:numPr>
+          <w:ilvl w:val="0"/>
+          <w:numId w:val="13"/>
+        </w:numPr>
+        <w:tabs>
+          <w:tab w:val="left" w:pos="1800"/>
+        </w:tabs>
+        <w:ind w:left="2070" w:hanging="450"/>
+      </w:pPr>
+      <w:r>
+        <w:t>Làm bài test</w:t>
+      </w:r>
+    </w:p>
+    <w:p>
+      <w:pPr>
+        <w:rPr>
+          <w:sz w:val="24"/>
+          <w:szCs w:val="24"/>
+        </w:rPr>
+      </w:pPr>
+      <w:r>
+        <w:rPr>
+          <w:noProof/>
+        </w:rPr>
+        <w:drawing>
+          <wp:inline distT="0" distB="0" distL="0" distR="0" wp14:anchorId="5E0D453E" wp14:editId="11E4B54B">
+            <wp:extent cx="5350934" cy="2251851"/>
+            <wp:effectExtent l="0" t="0" r="2540" b="0"/>
+            <wp:docPr id="16" name="Picture 16"/>
+            <wp:cNvGraphicFramePr/>
+            <a:graphic xmlns:a="http://schemas.openxmlformats.org/drawingml/2006/main">
+              <a:graphicData uri="http://schemas.openxmlformats.org/drawingml/2006/picture">
+                <pic:pic xmlns:pic="http://schemas.openxmlformats.org/drawingml/2006/picture">
+                  <pic:nvPicPr>
+                    <pic:cNvPr id="1" name="Picture 1"/>
+                    <pic:cNvPicPr/>
+                  </pic:nvPicPr>
+                  <pic:blipFill>
+                    <a:blip r:embed="rId22">
+                      <a:extLst>
+                        <a:ext uri="{28A0092B-C50C-407E-A947-70E740481C1C}">
+                          <a14:useLocalDpi xmlns:a14="http://schemas.microsoft.com/office/drawing/2010/main" val="0"/>
+                        </a:ext>
+                      </a:extLst>
+                    </a:blip>
+                    <a:stretch>
+                      <a:fillRect/>
+                    </a:stretch>
+                  </pic:blipFill>
+                  <pic:spPr>
+                    <a:xfrm>
+                      <a:off x="0" y="0"/>
+                      <a:ext cx="5365899" cy="2258149"/>
+                    </a:xfrm>
+                    <a:prstGeom prst="rect">
+                      <a:avLst/>
+                    </a:prstGeom>
+                  </pic:spPr>
+                </pic:pic>
+              </a:graphicData>
+            </a:graphic>
+          </wp:inline>
+        </w:drawing>
+      </w:r>
+    </w:p>
+    <w:p>
+      <w:pPr>
+        <w:pStyle w:val="ListParagraph"/>
+        <w:numPr>
+          <w:ilvl w:val="0"/>
+          <w:numId w:val="13"/>
+        </w:numPr>
+        <w:tabs>
+          <w:tab w:val="left" w:pos="1800"/>
+        </w:tabs>
+        <w:ind w:left="2070" w:hanging="450"/>
+      </w:pPr>
+      <w:r>
+        <w:t>Quản lý tài khoản</w:t>
+      </w:r>
+    </w:p>
+    <w:p>
+      <w:pPr>
+        <w:rPr>
+          <w:sz w:val="24"/>
+          <w:szCs w:val="24"/>
+        </w:rPr>
+      </w:pPr>
+      <w:r>
+        <w:rPr>
+          <w:noProof/>
+        </w:rPr>
+        <w:lastRenderedPageBreak/>
+        <w:drawing>
+          <wp:inline distT="0" distB="0" distL="0" distR="0" wp14:anchorId="179F4398" wp14:editId="47A32D7C">
+            <wp:extent cx="5207000" cy="2891836"/>
+            <wp:effectExtent l="0" t="0" r="0" b="3810"/>
+            <wp:docPr id="20" name="Picture 20"/>
+            <wp:cNvGraphicFramePr>
+              <a:graphicFrameLocks xmlns:a="http://schemas.openxmlformats.org/drawingml/2006/main" noChangeAspect="1"/>
+            </wp:cNvGraphicFramePr>
+            <a:graphic xmlns:a="http://schemas.openxmlformats.org/drawingml/2006/main">
+              <a:graphicData uri="http://schemas.openxmlformats.org/drawingml/2006/picture">
+                <pic:pic xmlns:pic="http://schemas.openxmlformats.org/drawingml/2006/picture">
+                  <pic:nvPicPr>
+                    <pic:cNvPr id="0" name="classMU.png"/>
+                    <pic:cNvPicPr/>
+                  </pic:nvPicPr>
+                  <pic:blipFill>
+                    <a:blip r:embed="rId23">
+                      <a:extLst>
+                        <a:ext uri="{28A0092B-C50C-407E-A947-70E740481C1C}">
+                          <a14:useLocalDpi xmlns:a14="http://schemas.microsoft.com/office/drawing/2010/main" val="0"/>
+                        </a:ext>
+                      </a:extLst>
+                    </a:blip>
+                    <a:stretch>
+                      <a:fillRect/>
+                    </a:stretch>
+                  </pic:blipFill>
+                  <pic:spPr>
+                    <a:xfrm>
+                      <a:off x="0" y="0"/>
+                      <a:ext cx="5212517" cy="2894900"/>
+                    </a:xfrm>
+                    <a:prstGeom prst="rect">
+                      <a:avLst/>
+                    </a:prstGeom>
+                  </pic:spPr>
+                </pic:pic>
+              </a:graphicData>
+            </a:graphic>
+          </wp:inline>
+        </w:drawing>
+      </w:r>
+    </w:p>
+    <w:p>
+      <w:pPr>
         <w:pStyle w:val="Heading2"/>
         <w:numPr>
           <w:ilvl w:val="0"/>
@@ -5540,7 +5872,7 @@
           <w:sz w:val="32"/>
         </w:rPr>
       </w:pPr>
-      <w:bookmarkStart w:id="8" w:name="_Toc75296090"/>
+      <w:bookmarkStart w:id="7" w:name="_Toc75296090"/>
       <w:r>
         <w:rPr>
           <w:color w:val="auto"/>
@@ -5548,7 +5880,7 @@
         </w:rPr>
         <w:t>Test case</w:t>
       </w:r>
-      <w:bookmarkEnd w:id="8"/>
+      <w:bookmarkEnd w:id="7"/>
     </w:p>
     <w:p>
       <w:pPr>
@@ -5584,10 +5916,10 @@
             <v:path o:extrusionok="f" gradientshapeok="t" o:connecttype="rect"/>
             <o:lock v:ext="edit" aspectratio="t"/>
           </v:shapetype>
-          <v:shape id="_x0000_i1025" type="#_x0000_t75" style="width:76.5pt;height:49.5pt" o:ole="">
-            <v:imagedata r:id="rId19" o:title=""/>
+          <v:shape id="_x0000_i1025" type="#_x0000_t75" style="width:76.65pt;height:49.35pt" o:ole="">
+            <v:imagedata r:id="rId24" o:title=""/>
           </v:shape>
-          <o:OLEObject Type="Embed" ProgID="Excel.Sheet.8" ShapeID="_x0000_i1025" DrawAspect="Icon" ObjectID="_1685911255" r:id="rId20"/>
+          <o:OLEObject Type="Embed" ProgID="Excel.Sheet.8" ShapeID="_x0000_i1025" DrawAspect="Icon" ObjectID="_1686242386" r:id="rId25"/>
         </w:object>
       </w:r>
     </w:p>
@@ -5602,10 +5934,10 @@
       </w:pPr>
     </w:p>
     <w:sectPr>
-      <w:headerReference w:type="default" r:id="rId21"/>
-      <w:footerReference w:type="default" r:id="rId22"/>
-      <w:headerReference w:type="first" r:id="rId23"/>
-      <w:footerReference w:type="first" r:id="rId24"/>
+      <w:headerReference w:type="default" r:id="rId26"/>
+      <w:footerReference w:type="default" r:id="rId27"/>
+      <w:headerReference w:type="first" r:id="rId28"/>
+      <w:footerReference w:type="first" r:id="rId29"/>
       <w:pgSz w:w="12240" w:h="15840"/>
       <w:pgMar w:top="1418" w:right="1134" w:bottom="1418" w:left="1701" w:header="720" w:footer="720" w:gutter="0"/>
       <w:pgNumType w:start="1"/>
@@ -5617,7 +5949,7 @@
 </file>
 
 <file path=word/endnotes.xml><?xml version="1.0" encoding="utf-8"?>
-<w:endnotes xmlns:wpc="http://schemas.microsoft.com/office/word/2010/wordprocessingCanvas" xmlns:mc="http://schemas.openxmlformats.org/markup-compatibility/2006" xmlns:o="urn:schemas-microsoft-com:office:office" xmlns:r="http://schemas.openxmlformats.org/officeDocument/2006/relationships" xmlns:m="http://schemas.openxmlformats.org/officeDocument/2006/math" xmlns:v="urn:schemas-microsoft-com:vml" xmlns:wp14="http://schemas.microsoft.com/office/word/2010/wordprocessingDrawing" xmlns:wp="http://schemas.openxmlformats.org/drawingml/2006/wordprocessingDrawing" xmlns:w10="urn:schemas-microsoft-com:office:word" xmlns:w="http://schemas.openxmlformats.org/wordprocessingml/2006/main" xmlns:w14="http://schemas.microsoft.com/office/word/2010/wordml" xmlns:wpg="http://schemas.microsoft.com/office/word/2010/wordprocessingGroup" xmlns:wpi="http://schemas.microsoft.com/office/word/2010/wordprocessingInk" xmlns:wne="http://schemas.microsoft.com/office/word/2006/wordml" xmlns:wps="http://schemas.microsoft.com/office/word/2010/wordprocessingShape" mc:Ignorable="w14 wp14">
+<w:endnotes xmlns:wpc="http://schemas.microsoft.com/office/word/2010/wordprocessingCanvas" xmlns:cx="http://schemas.microsoft.com/office/drawing/2014/chartex" xmlns:cx1="http://schemas.microsoft.com/office/drawing/2015/9/8/chartex" xmlns:cx2="http://schemas.microsoft.com/office/drawing/2015/10/21/chartex" xmlns:cx3="http://schemas.microsoft.com/office/drawing/2016/5/9/chartex" xmlns:cx4="http://schemas.microsoft.com/office/drawing/2016/5/10/chartex" xmlns:cx5="http://schemas.microsoft.com/office/drawing/2016/5/11/chartex" xmlns:cx6="http://schemas.microsoft.com/office/drawing/2016/5/12/chartex" xmlns:cx7="http://schemas.microsoft.com/office/drawing/2016/5/13/chartex" xmlns:cx8="http://schemas.microsoft.com/office/drawing/2016/5/14/chartex" xmlns:mc="http://schemas.openxmlformats.org/markup-compatibility/2006" xmlns:aink="http://schemas.microsoft.com/office/drawing/2016/ink" xmlns:am3d="http://schemas.microsoft.com/office/drawing/2017/model3d" xmlns:o="urn:schemas-microsoft-com:office:office" xmlns:r="http://schemas.openxmlformats.org/officeDocument/2006/relationships" xmlns:m="http://schemas.openxmlformats.org/officeDocument/2006/math" xmlns:v="urn:schemas-microsoft-com:vml" xmlns:wp14="http://schemas.microsoft.com/office/word/2010/wordprocessingDrawing" xmlns:wp="http://schemas.openxmlformats.org/drawingml/2006/wordprocessingDrawing" xmlns:w10="urn:schemas-microsoft-com:office:word" xmlns:w="http://schemas.openxmlformats.org/wordprocessingml/2006/main" xmlns:w14="http://schemas.microsoft.com/office/word/2010/wordml" xmlns:w15="http://schemas.microsoft.com/office/word/2012/wordml" xmlns:w16cex="http://schemas.microsoft.com/office/word/2018/wordml/cex" xmlns:w16cid="http://schemas.microsoft.com/office/word/2016/wordml/cid" xmlns:w16="http://schemas.microsoft.com/office/word/2018/wordml" xmlns:w16sdtdh="http://schemas.microsoft.com/office/word/2020/wordml/sdtdatahash" xmlns:w16se="http://schemas.microsoft.com/office/word/2015/wordml/symex" xmlns:wpg="http://schemas.microsoft.com/office/word/2010/wordprocessingGroup" xmlns:wpi="http://schemas.microsoft.com/office/word/2010/wordprocessingInk" xmlns:wne="http://schemas.microsoft.com/office/word/2006/wordml" xmlns:wps="http://schemas.microsoft.com/office/word/2010/wordprocessingShape" mc:Ignorable="w14 w15 w16se w16cid w16 w16cex w16sdtdh wp14">
   <w:endnote w:type="separator" w:id="-1">
     <w:p>
       <w:pPr>
@@ -5642,7 +5974,7 @@
 </file>
 
 <file path=word/footer1.xml><?xml version="1.0" encoding="utf-8"?>
-<w:ftr xmlns:wpc="http://schemas.microsoft.com/office/word/2010/wordprocessingCanvas" xmlns:mc="http://schemas.openxmlformats.org/markup-compatibility/2006" xmlns:o="urn:schemas-microsoft-com:office:office" xmlns:r="http://schemas.openxmlformats.org/officeDocument/2006/relationships" xmlns:m="http://schemas.openxmlformats.org/officeDocument/2006/math" xmlns:v="urn:schemas-microsoft-com:vml" xmlns:wp14="http://schemas.microsoft.com/office/word/2010/wordprocessingDrawing" xmlns:wp="http://schemas.openxmlformats.org/drawingml/2006/wordprocessingDrawing" xmlns:w10="urn:schemas-microsoft-com:office:word" xmlns:w="http://schemas.openxmlformats.org/wordprocessingml/2006/main" xmlns:w14="http://schemas.microsoft.com/office/word/2010/wordml" xmlns:wpg="http://schemas.microsoft.com/office/word/2010/wordprocessingGroup" xmlns:wpi="http://schemas.microsoft.com/office/word/2010/wordprocessingInk" xmlns:wne="http://schemas.microsoft.com/office/word/2006/wordml" xmlns:wps="http://schemas.microsoft.com/office/word/2010/wordprocessingShape" mc:Ignorable="w14 wp14">
+<w:ftr xmlns:wpc="http://schemas.microsoft.com/office/word/2010/wordprocessingCanvas" xmlns:cx="http://schemas.microsoft.com/office/drawing/2014/chartex" xmlns:cx1="http://schemas.microsoft.com/office/drawing/2015/9/8/chartex" xmlns:cx2="http://schemas.microsoft.com/office/drawing/2015/10/21/chartex" xmlns:cx3="http://schemas.microsoft.com/office/drawing/2016/5/9/chartex" xmlns:cx4="http://schemas.microsoft.com/office/drawing/2016/5/10/chartex" xmlns:cx5="http://schemas.microsoft.com/office/drawing/2016/5/11/chartex" xmlns:cx6="http://schemas.microsoft.com/office/drawing/2016/5/12/chartex" xmlns:cx7="http://schemas.microsoft.com/office/drawing/2016/5/13/chartex" xmlns:cx8="http://schemas.microsoft.com/office/drawing/2016/5/14/chartex" xmlns:mc="http://schemas.openxmlformats.org/markup-compatibility/2006" xmlns:aink="http://schemas.microsoft.com/office/drawing/2016/ink" xmlns:am3d="http://schemas.microsoft.com/office/drawing/2017/model3d" xmlns:o="urn:schemas-microsoft-com:office:office" xmlns:r="http://schemas.openxmlformats.org/officeDocument/2006/relationships" xmlns:m="http://schemas.openxmlformats.org/officeDocument/2006/math" xmlns:v="urn:schemas-microsoft-com:vml" xmlns:wp14="http://schemas.microsoft.com/office/word/2010/wordprocessingDrawing" xmlns:wp="http://schemas.openxmlformats.org/drawingml/2006/wordprocessingDrawing" xmlns:w10="urn:schemas-microsoft-com:office:word" xmlns:w="http://schemas.openxmlformats.org/wordprocessingml/2006/main" xmlns:w14="http://schemas.microsoft.com/office/word/2010/wordml" xmlns:w15="http://schemas.microsoft.com/office/word/2012/wordml" xmlns:w16cex="http://schemas.microsoft.com/office/word/2018/wordml/cex" xmlns:w16cid="http://schemas.microsoft.com/office/word/2016/wordml/cid" xmlns:w16="http://schemas.microsoft.com/office/word/2018/wordml" xmlns:w16sdtdh="http://schemas.microsoft.com/office/word/2020/wordml/sdtdatahash" xmlns:w16se="http://schemas.microsoft.com/office/word/2015/wordml/symex" xmlns:wpg="http://schemas.microsoft.com/office/word/2010/wordprocessingGroup" xmlns:wpi="http://schemas.microsoft.com/office/word/2010/wordprocessingInk" xmlns:wne="http://schemas.microsoft.com/office/word/2006/wordml" xmlns:wps="http://schemas.microsoft.com/office/word/2010/wordprocessingShape" mc:Ignorable="w14 w15 w16se w16cid w16 w16cex w16sdtdh wp14">
   <w:sdt>
     <w:sdtPr>
       <w:id w:val="2112319114"/>
@@ -5695,7 +6027,7 @@
 </file>
 
 <file path=word/footer2.xml><?xml version="1.0" encoding="utf-8"?>
-<w:ftr xmlns:wpc="http://schemas.microsoft.com/office/word/2010/wordprocessingCanvas" xmlns:mc="http://schemas.openxmlformats.org/markup-compatibility/2006" xmlns:o="urn:schemas-microsoft-com:office:office" xmlns:r="http://schemas.openxmlformats.org/officeDocument/2006/relationships" xmlns:m="http://schemas.openxmlformats.org/officeDocument/2006/math" xmlns:v="urn:schemas-microsoft-com:vml" xmlns:wp14="http://schemas.microsoft.com/office/word/2010/wordprocessingDrawing" xmlns:wp="http://schemas.openxmlformats.org/drawingml/2006/wordprocessingDrawing" xmlns:w10="urn:schemas-microsoft-com:office:word" xmlns:w="http://schemas.openxmlformats.org/wordprocessingml/2006/main" xmlns:w14="http://schemas.microsoft.com/office/word/2010/wordml" xmlns:wpg="http://schemas.microsoft.com/office/word/2010/wordprocessingGroup" xmlns:wpi="http://schemas.microsoft.com/office/word/2010/wordprocessingInk" xmlns:wne="http://schemas.microsoft.com/office/word/2006/wordml" xmlns:wps="http://schemas.microsoft.com/office/word/2010/wordprocessingShape" mc:Ignorable="w14 wp14">
+<w:ftr xmlns:wpc="http://schemas.microsoft.com/office/word/2010/wordprocessingCanvas" xmlns:cx="http://schemas.microsoft.com/office/drawing/2014/chartex" xmlns:cx1="http://schemas.microsoft.com/office/drawing/2015/9/8/chartex" xmlns:cx2="http://schemas.microsoft.com/office/drawing/2015/10/21/chartex" xmlns:cx3="http://schemas.microsoft.com/office/drawing/2016/5/9/chartex" xmlns:cx4="http://schemas.microsoft.com/office/drawing/2016/5/10/chartex" xmlns:cx5="http://schemas.microsoft.com/office/drawing/2016/5/11/chartex" xmlns:cx6="http://schemas.microsoft.com/office/drawing/2016/5/12/chartex" xmlns:cx7="http://schemas.microsoft.com/office/drawing/2016/5/13/chartex" xmlns:cx8="http://schemas.microsoft.com/office/drawing/2016/5/14/chartex" xmlns:mc="http://schemas.openxmlformats.org/markup-compatibility/2006" xmlns:aink="http://schemas.microsoft.com/office/drawing/2016/ink" xmlns:am3d="http://schemas.microsoft.com/office/drawing/2017/model3d" xmlns:o="urn:schemas-microsoft-com:office:office" xmlns:r="http://schemas.openxmlformats.org/officeDocument/2006/relationships" xmlns:m="http://schemas.openxmlformats.org/officeDocument/2006/math" xmlns:v="urn:schemas-microsoft-com:vml" xmlns:wp14="http://schemas.microsoft.com/office/word/2010/wordprocessingDrawing" xmlns:wp="http://schemas.openxmlformats.org/drawingml/2006/wordprocessingDrawing" xmlns:w10="urn:schemas-microsoft-com:office:word" xmlns:w="http://schemas.openxmlformats.org/wordprocessingml/2006/main" xmlns:w14="http://schemas.microsoft.com/office/word/2010/wordml" xmlns:w15="http://schemas.microsoft.com/office/word/2012/wordml" xmlns:w16cex="http://schemas.microsoft.com/office/word/2018/wordml/cex" xmlns:w16cid="http://schemas.microsoft.com/office/word/2016/wordml/cid" xmlns:w16="http://schemas.microsoft.com/office/word/2018/wordml" xmlns:w16sdtdh="http://schemas.microsoft.com/office/word/2020/wordml/sdtdatahash" xmlns:w16se="http://schemas.microsoft.com/office/word/2015/wordml/symex" xmlns:wpg="http://schemas.microsoft.com/office/word/2010/wordprocessingGroup" xmlns:wpi="http://schemas.microsoft.com/office/word/2010/wordprocessingInk" xmlns:wne="http://schemas.microsoft.com/office/word/2006/wordml" xmlns:wps="http://schemas.microsoft.com/office/word/2010/wordprocessingShape" mc:Ignorable="w14 w15 w16se w16cid w16 w16cex w16sdtdh wp14">
   <w:sdt>
     <w:sdtPr>
       <w:id w:val="1635446667"/>
@@ -5748,7 +6080,7 @@
 </file>
 
 <file path=word/footer3.xml><?xml version="1.0" encoding="utf-8"?>
-<w:ftr xmlns:wpc="http://schemas.microsoft.com/office/word/2010/wordprocessingCanvas" xmlns:mc="http://schemas.openxmlformats.org/markup-compatibility/2006" xmlns:o="urn:schemas-microsoft-com:office:office" xmlns:r="http://schemas.openxmlformats.org/officeDocument/2006/relationships" xmlns:m="http://schemas.openxmlformats.org/officeDocument/2006/math" xmlns:v="urn:schemas-microsoft-com:vml" xmlns:wp14="http://schemas.microsoft.com/office/word/2010/wordprocessingDrawing" xmlns:wp="http://schemas.openxmlformats.org/drawingml/2006/wordprocessingDrawing" xmlns:w10="urn:schemas-microsoft-com:office:word" xmlns:w="http://schemas.openxmlformats.org/wordprocessingml/2006/main" xmlns:w14="http://schemas.microsoft.com/office/word/2010/wordml" xmlns:wpg="http://schemas.microsoft.com/office/word/2010/wordprocessingGroup" xmlns:wpi="http://schemas.microsoft.com/office/word/2010/wordprocessingInk" xmlns:wne="http://schemas.microsoft.com/office/word/2006/wordml" xmlns:wps="http://schemas.microsoft.com/office/word/2010/wordprocessingShape" mc:Ignorable="w14 wp14">
+<w:ftr xmlns:wpc="http://schemas.microsoft.com/office/word/2010/wordprocessingCanvas" xmlns:cx="http://schemas.microsoft.com/office/drawing/2014/chartex" xmlns:cx1="http://schemas.microsoft.com/office/drawing/2015/9/8/chartex" xmlns:cx2="http://schemas.microsoft.com/office/drawing/2015/10/21/chartex" xmlns:cx3="http://schemas.microsoft.com/office/drawing/2016/5/9/chartex" xmlns:cx4="http://schemas.microsoft.com/office/drawing/2016/5/10/chartex" xmlns:cx5="http://schemas.microsoft.com/office/drawing/2016/5/11/chartex" xmlns:cx6="http://schemas.microsoft.com/office/drawing/2016/5/12/chartex" xmlns:cx7="http://schemas.microsoft.com/office/drawing/2016/5/13/chartex" xmlns:cx8="http://schemas.microsoft.com/office/drawing/2016/5/14/chartex" xmlns:mc="http://schemas.openxmlformats.org/markup-compatibility/2006" xmlns:aink="http://schemas.microsoft.com/office/drawing/2016/ink" xmlns:am3d="http://schemas.microsoft.com/office/drawing/2017/model3d" xmlns:o="urn:schemas-microsoft-com:office:office" xmlns:r="http://schemas.openxmlformats.org/officeDocument/2006/relationships" xmlns:m="http://schemas.openxmlformats.org/officeDocument/2006/math" xmlns:v="urn:schemas-microsoft-com:vml" xmlns:wp14="http://schemas.microsoft.com/office/word/2010/wordprocessingDrawing" xmlns:wp="http://schemas.openxmlformats.org/drawingml/2006/wordprocessingDrawing" xmlns:w10="urn:schemas-microsoft-com:office:word" xmlns:w="http://schemas.openxmlformats.org/wordprocessingml/2006/main" xmlns:w14="http://schemas.microsoft.com/office/word/2010/wordml" xmlns:w15="http://schemas.microsoft.com/office/word/2012/wordml" xmlns:w16cex="http://schemas.microsoft.com/office/word/2018/wordml/cex" xmlns:w16cid="http://schemas.microsoft.com/office/word/2016/wordml/cid" xmlns:w16="http://schemas.microsoft.com/office/word/2018/wordml" xmlns:w16sdtdh="http://schemas.microsoft.com/office/word/2020/wordml/sdtdatahash" xmlns:w16se="http://schemas.microsoft.com/office/word/2015/wordml/symex" xmlns:wpg="http://schemas.microsoft.com/office/word/2010/wordprocessingGroup" xmlns:wpi="http://schemas.microsoft.com/office/word/2010/wordprocessingInk" xmlns:wne="http://schemas.microsoft.com/office/word/2006/wordml" xmlns:wps="http://schemas.microsoft.com/office/word/2010/wordprocessingShape" mc:Ignorable="w14 w15 w16se w16cid w16 w16cex w16sdtdh wp14">
   <w:sdt>
     <w:sdtPr>
       <w:id w:val="-1736689310"/>
@@ -5806,7 +6138,7 @@
 </file>
 
 <file path=word/footer4.xml><?xml version="1.0" encoding="utf-8"?>
-<w:ftr xmlns:wpc="http://schemas.microsoft.com/office/word/2010/wordprocessingCanvas" xmlns:mc="http://schemas.openxmlformats.org/markup-compatibility/2006" xmlns:o="urn:schemas-microsoft-com:office:office" xmlns:r="http://schemas.openxmlformats.org/officeDocument/2006/relationships" xmlns:m="http://schemas.openxmlformats.org/officeDocument/2006/math" xmlns:v="urn:schemas-microsoft-com:vml" xmlns:wp14="http://schemas.microsoft.com/office/word/2010/wordprocessingDrawing" xmlns:wp="http://schemas.openxmlformats.org/drawingml/2006/wordprocessingDrawing" xmlns:w10="urn:schemas-microsoft-com:office:word" xmlns:w="http://schemas.openxmlformats.org/wordprocessingml/2006/main" xmlns:w14="http://schemas.microsoft.com/office/word/2010/wordml" xmlns:wpg="http://schemas.microsoft.com/office/word/2010/wordprocessingGroup" xmlns:wpi="http://schemas.microsoft.com/office/word/2010/wordprocessingInk" xmlns:wne="http://schemas.microsoft.com/office/word/2006/wordml" xmlns:wps="http://schemas.microsoft.com/office/word/2010/wordprocessingShape" mc:Ignorable="w14 wp14">
+<w:ftr xmlns:wpc="http://schemas.microsoft.com/office/word/2010/wordprocessingCanvas" xmlns:cx="http://schemas.microsoft.com/office/drawing/2014/chartex" xmlns:cx1="http://schemas.microsoft.com/office/drawing/2015/9/8/chartex" xmlns:cx2="http://schemas.microsoft.com/office/drawing/2015/10/21/chartex" xmlns:cx3="http://schemas.microsoft.com/office/drawing/2016/5/9/chartex" xmlns:cx4="http://schemas.microsoft.com/office/drawing/2016/5/10/chartex" xmlns:cx5="http://schemas.microsoft.com/office/drawing/2016/5/11/chartex" xmlns:cx6="http://schemas.microsoft.com/office/drawing/2016/5/12/chartex" xmlns:cx7="http://schemas.microsoft.com/office/drawing/2016/5/13/chartex" xmlns:cx8="http://schemas.microsoft.com/office/drawing/2016/5/14/chartex" xmlns:mc="http://schemas.openxmlformats.org/markup-compatibility/2006" xmlns:aink="http://schemas.microsoft.com/office/drawing/2016/ink" xmlns:am3d="http://schemas.microsoft.com/office/drawing/2017/model3d" xmlns:o="urn:schemas-microsoft-com:office:office" xmlns:r="http://schemas.openxmlformats.org/officeDocument/2006/relationships" xmlns:m="http://schemas.openxmlformats.org/officeDocument/2006/math" xmlns:v="urn:schemas-microsoft-com:vml" xmlns:wp14="http://schemas.microsoft.com/office/word/2010/wordprocessingDrawing" xmlns:wp="http://schemas.openxmlformats.org/drawingml/2006/wordprocessingDrawing" xmlns:w10="urn:schemas-microsoft-com:office:word" xmlns:w="http://schemas.openxmlformats.org/wordprocessingml/2006/main" xmlns:w14="http://schemas.microsoft.com/office/word/2010/wordml" xmlns:w15="http://schemas.microsoft.com/office/word/2012/wordml" xmlns:w16cex="http://schemas.microsoft.com/office/word/2018/wordml/cex" xmlns:w16cid="http://schemas.microsoft.com/office/word/2016/wordml/cid" xmlns:w16="http://schemas.microsoft.com/office/word/2018/wordml" xmlns:w16sdtdh="http://schemas.microsoft.com/office/word/2020/wordml/sdtdatahash" xmlns:w16se="http://schemas.microsoft.com/office/word/2015/wordml/symex" xmlns:wpg="http://schemas.microsoft.com/office/word/2010/wordprocessingGroup" xmlns:wpi="http://schemas.microsoft.com/office/word/2010/wordprocessingInk" xmlns:wne="http://schemas.microsoft.com/office/word/2006/wordml" xmlns:wps="http://schemas.microsoft.com/office/word/2010/wordprocessingShape" mc:Ignorable="w14 w15 w16se w16cid w16 w16cex w16sdtdh wp14">
   <w:p>
     <w:pPr>
       <w:pStyle w:val="Footer"/>
@@ -5816,7 +6148,7 @@
 </file>
 
 <file path=word/footnotes.xml><?xml version="1.0" encoding="utf-8"?>
-<w:footnotes xmlns:wpc="http://schemas.microsoft.com/office/word/2010/wordprocessingCanvas" xmlns:mc="http://schemas.openxmlformats.org/markup-compatibility/2006" xmlns:o="urn:schemas-microsoft-com:office:office" xmlns:r="http://schemas.openxmlformats.org/officeDocument/2006/relationships" xmlns:m="http://schemas.openxmlformats.org/officeDocument/2006/math" xmlns:v="urn:schemas-microsoft-com:vml" xmlns:wp14="http://schemas.microsoft.com/office/word/2010/wordprocessingDrawing" xmlns:wp="http://schemas.openxmlformats.org/drawingml/2006/wordprocessingDrawing" xmlns:w10="urn:schemas-microsoft-com:office:word" xmlns:w="http://schemas.openxmlformats.org/wordprocessingml/2006/main" xmlns:w14="http://schemas.microsoft.com/office/word/2010/wordml" xmlns:wpg="http://schemas.microsoft.com/office/word/2010/wordprocessingGroup" xmlns:wpi="http://schemas.microsoft.com/office/word/2010/wordprocessingInk" xmlns:wne="http://schemas.microsoft.com/office/word/2006/wordml" xmlns:wps="http://schemas.microsoft.com/office/word/2010/wordprocessingShape" mc:Ignorable="w14 wp14">
+<w:footnotes xmlns:wpc="http://schemas.microsoft.com/office/word/2010/wordprocessingCanvas" xmlns:cx="http://schemas.microsoft.com/office/drawing/2014/chartex" xmlns:cx1="http://schemas.microsoft.com/office/drawing/2015/9/8/chartex" xmlns:cx2="http://schemas.microsoft.com/office/drawing/2015/10/21/chartex" xmlns:cx3="http://schemas.microsoft.com/office/drawing/2016/5/9/chartex" xmlns:cx4="http://schemas.microsoft.com/office/drawing/2016/5/10/chartex" xmlns:cx5="http://schemas.microsoft.com/office/drawing/2016/5/11/chartex" xmlns:cx6="http://schemas.microsoft.com/office/drawing/2016/5/12/chartex" xmlns:cx7="http://schemas.microsoft.com/office/drawing/2016/5/13/chartex" xmlns:cx8="http://schemas.microsoft.com/office/drawing/2016/5/14/chartex" xmlns:mc="http://schemas.openxmlformats.org/markup-compatibility/2006" xmlns:aink="http://schemas.microsoft.com/office/drawing/2016/ink" xmlns:am3d="http://schemas.microsoft.com/office/drawing/2017/model3d" xmlns:o="urn:schemas-microsoft-com:office:office" xmlns:r="http://schemas.openxmlformats.org/officeDocument/2006/relationships" xmlns:m="http://schemas.openxmlformats.org/officeDocument/2006/math" xmlns:v="urn:schemas-microsoft-com:vml" xmlns:wp14="http://schemas.microsoft.com/office/word/2010/wordprocessingDrawing" xmlns:wp="http://schemas.openxmlformats.org/drawingml/2006/wordprocessingDrawing" xmlns:w10="urn:schemas-microsoft-com:office:word" xmlns:w="http://schemas.openxmlformats.org/wordprocessingml/2006/main" xmlns:w14="http://schemas.microsoft.com/office/word/2010/wordml" xmlns:w15="http://schemas.microsoft.com/office/word/2012/wordml" xmlns:w16cex="http://schemas.microsoft.com/office/word/2018/wordml/cex" xmlns:w16cid="http://schemas.microsoft.com/office/word/2016/wordml/cid" xmlns:w16="http://schemas.microsoft.com/office/word/2018/wordml" xmlns:w16sdtdh="http://schemas.microsoft.com/office/word/2020/wordml/sdtdatahash" xmlns:w16se="http://schemas.microsoft.com/office/word/2015/wordml/symex" xmlns:wpg="http://schemas.microsoft.com/office/word/2010/wordprocessingGroup" xmlns:wpi="http://schemas.microsoft.com/office/word/2010/wordprocessingInk" xmlns:wne="http://schemas.microsoft.com/office/word/2006/wordml" xmlns:wps="http://schemas.microsoft.com/office/word/2010/wordprocessingShape" mc:Ignorable="w14 w15 w16se w16cid w16 w16cex w16sdtdh wp14">
   <w:footnote w:type="separator" w:id="-1">
     <w:p>
       <w:pPr>
@@ -5841,7 +6173,7 @@
 </file>
 
 <file path=word/header1.xml><?xml version="1.0" encoding="utf-8"?>
-<w:hdr xmlns:wpc="http://schemas.microsoft.com/office/word/2010/wordprocessingCanvas" xmlns:mc="http://schemas.openxmlformats.org/markup-compatibility/2006" xmlns:o="urn:schemas-microsoft-com:office:office" xmlns:r="http://schemas.openxmlformats.org/officeDocument/2006/relationships" xmlns:m="http://schemas.openxmlformats.org/officeDocument/2006/math" xmlns:v="urn:schemas-microsoft-com:vml" xmlns:wp14="http://schemas.microsoft.com/office/word/2010/wordprocessingDrawing" xmlns:wp="http://schemas.openxmlformats.org/drawingml/2006/wordprocessingDrawing" xmlns:w10="urn:schemas-microsoft-com:office:word" xmlns:w="http://schemas.openxmlformats.org/wordprocessingml/2006/main" xmlns:w14="http://schemas.microsoft.com/office/word/2010/wordml" xmlns:wpg="http://schemas.microsoft.com/office/word/2010/wordprocessingGroup" xmlns:wpi="http://schemas.microsoft.com/office/word/2010/wordprocessingInk" xmlns:wne="http://schemas.microsoft.com/office/word/2006/wordml" xmlns:wps="http://schemas.microsoft.com/office/word/2010/wordprocessingShape" mc:Ignorable="w14 wp14">
+<w:hdr xmlns:wpc="http://schemas.microsoft.com/office/word/2010/wordprocessingCanvas" xmlns:cx="http://schemas.microsoft.com/office/drawing/2014/chartex" xmlns:cx1="http://schemas.microsoft.com/office/drawing/2015/9/8/chartex" xmlns:cx2="http://schemas.microsoft.com/office/drawing/2015/10/21/chartex" xmlns:cx3="http://schemas.microsoft.com/office/drawing/2016/5/9/chartex" xmlns:cx4="http://schemas.microsoft.com/office/drawing/2016/5/10/chartex" xmlns:cx5="http://schemas.microsoft.com/office/drawing/2016/5/11/chartex" xmlns:cx6="http://schemas.microsoft.com/office/drawing/2016/5/12/chartex" xmlns:cx7="http://schemas.microsoft.com/office/drawing/2016/5/13/chartex" xmlns:cx8="http://schemas.microsoft.com/office/drawing/2016/5/14/chartex" xmlns:mc="http://schemas.openxmlformats.org/markup-compatibility/2006" xmlns:aink="http://schemas.microsoft.com/office/drawing/2016/ink" xmlns:am3d="http://schemas.microsoft.com/office/drawing/2017/model3d" xmlns:o="urn:schemas-microsoft-com:office:office" xmlns:r="http://schemas.openxmlformats.org/officeDocument/2006/relationships" xmlns:m="http://schemas.openxmlformats.org/officeDocument/2006/math" xmlns:v="urn:schemas-microsoft-com:vml" xmlns:wp14="http://schemas.microsoft.com/office/word/2010/wordprocessingDrawing" xmlns:wp="http://schemas.openxmlformats.org/drawingml/2006/wordprocessingDrawing" xmlns:w10="urn:schemas-microsoft-com:office:word" xmlns:w="http://schemas.openxmlformats.org/wordprocessingml/2006/main" xmlns:w14="http://schemas.microsoft.com/office/word/2010/wordml" xmlns:w15="http://schemas.microsoft.com/office/word/2012/wordml" xmlns:w16cex="http://schemas.microsoft.com/office/word/2018/wordml/cex" xmlns:w16cid="http://schemas.microsoft.com/office/word/2016/wordml/cid" xmlns:w16="http://schemas.microsoft.com/office/word/2018/wordml" xmlns:w16sdtdh="http://schemas.microsoft.com/office/word/2020/wordml/sdtdatahash" xmlns:w16se="http://schemas.microsoft.com/office/word/2015/wordml/symex" xmlns:wpg="http://schemas.microsoft.com/office/word/2010/wordprocessingGroup" xmlns:wpi="http://schemas.microsoft.com/office/word/2010/wordprocessingInk" xmlns:wne="http://schemas.microsoft.com/office/word/2006/wordml" xmlns:wps="http://schemas.microsoft.com/office/word/2010/wordprocessingShape" mc:Ignorable="w14 w15 w16se w16cid w16 w16cex w16sdtdh wp14">
   <w:p>
     <w:pPr>
       <w:pStyle w:val="Header"/>
@@ -5851,7 +6183,7 @@
 </file>
 
 <file path=word/header2.xml><?xml version="1.0" encoding="utf-8"?>
-<w:hdr xmlns:wpc="http://schemas.microsoft.com/office/word/2010/wordprocessingCanvas" xmlns:mc="http://schemas.openxmlformats.org/markup-compatibility/2006" xmlns:o="urn:schemas-microsoft-com:office:office" xmlns:r="http://schemas.openxmlformats.org/officeDocument/2006/relationships" xmlns:m="http://schemas.openxmlformats.org/officeDocument/2006/math" xmlns:v="urn:schemas-microsoft-com:vml" xmlns:wp14="http://schemas.microsoft.com/office/word/2010/wordprocessingDrawing" xmlns:wp="http://schemas.openxmlformats.org/drawingml/2006/wordprocessingDrawing" xmlns:w10="urn:schemas-microsoft-com:office:word" xmlns:w="http://schemas.openxmlformats.org/wordprocessingml/2006/main" xmlns:w14="http://schemas.microsoft.com/office/word/2010/wordml" xmlns:wpg="http://schemas.microsoft.com/office/word/2010/wordprocessingGroup" xmlns:wpi="http://schemas.microsoft.com/office/word/2010/wordprocessingInk" xmlns:wne="http://schemas.microsoft.com/office/word/2006/wordml" xmlns:wps="http://schemas.microsoft.com/office/word/2010/wordprocessingShape" mc:Ignorable="w14 wp14">
+<w:hdr xmlns:wpc="http://schemas.microsoft.com/office/word/2010/wordprocessingCanvas" xmlns:cx="http://schemas.microsoft.com/office/drawing/2014/chartex" xmlns:cx1="http://schemas.microsoft.com/office/drawing/2015/9/8/chartex" xmlns:cx2="http://schemas.microsoft.com/office/drawing/2015/10/21/chartex" xmlns:cx3="http://schemas.microsoft.com/office/drawing/2016/5/9/chartex" xmlns:cx4="http://schemas.microsoft.com/office/drawing/2016/5/10/chartex" xmlns:cx5="http://schemas.microsoft.com/office/drawing/2016/5/11/chartex" xmlns:cx6="http://schemas.microsoft.com/office/drawing/2016/5/12/chartex" xmlns:cx7="http://schemas.microsoft.com/office/drawing/2016/5/13/chartex" xmlns:cx8="http://schemas.microsoft.com/office/drawing/2016/5/14/chartex" xmlns:mc="http://schemas.openxmlformats.org/markup-compatibility/2006" xmlns:aink="http://schemas.microsoft.com/office/drawing/2016/ink" xmlns:am3d="http://schemas.microsoft.com/office/drawing/2017/model3d" xmlns:o="urn:schemas-microsoft-com:office:office" xmlns:r="http://schemas.openxmlformats.org/officeDocument/2006/relationships" xmlns:m="http://schemas.openxmlformats.org/officeDocument/2006/math" xmlns:v="urn:schemas-microsoft-com:vml" xmlns:wp14="http://schemas.microsoft.com/office/word/2010/wordprocessingDrawing" xmlns:wp="http://schemas.openxmlformats.org/drawingml/2006/wordprocessingDrawing" xmlns:w10="urn:schemas-microsoft-com:office:word" xmlns:w="http://schemas.openxmlformats.org/wordprocessingml/2006/main" xmlns:w14="http://schemas.microsoft.com/office/word/2010/wordml" xmlns:w15="http://schemas.microsoft.com/office/word/2012/wordml" xmlns:w16cex="http://schemas.microsoft.com/office/word/2018/wordml/cex" xmlns:w16cid="http://schemas.microsoft.com/office/word/2016/wordml/cid" xmlns:w16="http://schemas.microsoft.com/office/word/2018/wordml" xmlns:w16sdtdh="http://schemas.microsoft.com/office/word/2020/wordml/sdtdatahash" xmlns:w16se="http://schemas.microsoft.com/office/word/2015/wordml/symex" xmlns:wpg="http://schemas.microsoft.com/office/word/2010/wordprocessingGroup" xmlns:wpi="http://schemas.microsoft.com/office/word/2010/wordprocessingInk" xmlns:wne="http://schemas.microsoft.com/office/word/2006/wordml" xmlns:wps="http://schemas.microsoft.com/office/word/2010/wordprocessingShape" mc:Ignorable="w14 w15 w16se w16cid w16 w16cex w16sdtdh wp14">
   <w:p>
     <w:pPr>
       <w:pStyle w:val="Header"/>
@@ -5873,7 +6205,7 @@
 </file>
 
 <file path=word/header3.xml><?xml version="1.0" encoding="utf-8"?>
-<w:hdr xmlns:wpc="http://schemas.microsoft.com/office/word/2010/wordprocessingCanvas" xmlns:mc="http://schemas.openxmlformats.org/markup-compatibility/2006" xmlns:o="urn:schemas-microsoft-com:office:office" xmlns:r="http://schemas.openxmlformats.org/officeDocument/2006/relationships" xmlns:m="http://schemas.openxmlformats.org/officeDocument/2006/math" xmlns:v="urn:schemas-microsoft-com:vml" xmlns:wp14="http://schemas.microsoft.com/office/word/2010/wordprocessingDrawing" xmlns:wp="http://schemas.openxmlformats.org/drawingml/2006/wordprocessingDrawing" xmlns:w10="urn:schemas-microsoft-com:office:word" xmlns:w="http://schemas.openxmlformats.org/wordprocessingml/2006/main" xmlns:w14="http://schemas.microsoft.com/office/word/2010/wordml" xmlns:wpg="http://schemas.microsoft.com/office/word/2010/wordprocessingGroup" xmlns:wpi="http://schemas.microsoft.com/office/word/2010/wordprocessingInk" xmlns:wne="http://schemas.microsoft.com/office/word/2006/wordml" xmlns:wps="http://schemas.microsoft.com/office/word/2010/wordprocessingShape" mc:Ignorable="w14 wp14">
+<w:hdr xmlns:wpc="http://schemas.microsoft.com/office/word/2010/wordprocessingCanvas" xmlns:cx="http://schemas.microsoft.com/office/drawing/2014/chartex" xmlns:cx1="http://schemas.microsoft.com/office/drawing/2015/9/8/chartex" xmlns:cx2="http://schemas.microsoft.com/office/drawing/2015/10/21/chartex" xmlns:cx3="http://schemas.microsoft.com/office/drawing/2016/5/9/chartex" xmlns:cx4="http://schemas.microsoft.com/office/drawing/2016/5/10/chartex" xmlns:cx5="http://schemas.microsoft.com/office/drawing/2016/5/11/chartex" xmlns:cx6="http://schemas.microsoft.com/office/drawing/2016/5/12/chartex" xmlns:cx7="http://schemas.microsoft.com/office/drawing/2016/5/13/chartex" xmlns:cx8="http://schemas.microsoft.com/office/drawing/2016/5/14/chartex" xmlns:mc="http://schemas.openxmlformats.org/markup-compatibility/2006" xmlns:aink="http://schemas.microsoft.com/office/drawing/2016/ink" xmlns:am3d="http://schemas.microsoft.com/office/drawing/2017/model3d" xmlns:o="urn:schemas-microsoft-com:office:office" xmlns:r="http://schemas.openxmlformats.org/officeDocument/2006/relationships" xmlns:m="http://schemas.openxmlformats.org/officeDocument/2006/math" xmlns:v="urn:schemas-microsoft-com:vml" xmlns:wp14="http://schemas.microsoft.com/office/word/2010/wordprocessingDrawing" xmlns:wp="http://schemas.openxmlformats.org/drawingml/2006/wordprocessingDrawing" xmlns:w10="urn:schemas-microsoft-com:office:word" xmlns:w="http://schemas.openxmlformats.org/wordprocessingml/2006/main" xmlns:w14="http://schemas.microsoft.com/office/word/2010/wordml" xmlns:w15="http://schemas.microsoft.com/office/word/2012/wordml" xmlns:w16cex="http://schemas.microsoft.com/office/word/2018/wordml/cex" xmlns:w16cid="http://schemas.microsoft.com/office/word/2016/wordml/cid" xmlns:w16="http://schemas.microsoft.com/office/word/2018/wordml" xmlns:w16sdtdh="http://schemas.microsoft.com/office/word/2020/wordml/sdtdatahash" xmlns:w16se="http://schemas.microsoft.com/office/word/2015/wordml/symex" xmlns:wpg="http://schemas.microsoft.com/office/word/2010/wordprocessingGroup" xmlns:wpi="http://schemas.microsoft.com/office/word/2010/wordprocessingInk" xmlns:wne="http://schemas.microsoft.com/office/word/2006/wordml" xmlns:wps="http://schemas.microsoft.com/office/word/2010/wordprocessingShape" mc:Ignorable="w14 w15 w16se w16cid w16 w16cex w16sdtdh wp14">
   <w:p>
     <w:pPr>
       <w:pStyle w:val="Header"/>
@@ -5883,8 +6215,8 @@
 </file>
 
 <file path=word/numbering.xml><?xml version="1.0" encoding="utf-8"?>
-<w:numbering xmlns:wpc="http://schemas.microsoft.com/office/word/2010/wordprocessingCanvas" xmlns:mc="http://schemas.openxmlformats.org/markup-compatibility/2006" xmlns:o="urn:schemas-microsoft-com:office:office" xmlns:r="http://schemas.openxmlformats.org/officeDocument/2006/relationships" xmlns:m="http://schemas.openxmlformats.org/officeDocument/2006/math" xmlns:v="urn:schemas-microsoft-com:vml" xmlns:wp14="http://schemas.microsoft.com/office/word/2010/wordprocessingDrawing" xmlns:wp="http://schemas.openxmlformats.org/drawingml/2006/wordprocessingDrawing" xmlns:w10="urn:schemas-microsoft-com:office:word" xmlns:w="http://schemas.openxmlformats.org/wordprocessingml/2006/main" xmlns:w14="http://schemas.microsoft.com/office/word/2010/wordml" xmlns:wpg="http://schemas.microsoft.com/office/word/2010/wordprocessingGroup" xmlns:wpi="http://schemas.microsoft.com/office/word/2010/wordprocessingInk" xmlns:wne="http://schemas.microsoft.com/office/word/2006/wordml" xmlns:wps="http://schemas.microsoft.com/office/word/2010/wordprocessingShape" mc:Ignorable="w14 wp14">
-  <w:abstractNum w:abstractNumId="0">
+<w:numbering xmlns:wpc="http://schemas.microsoft.com/office/word/2010/wordprocessingCanvas" xmlns:cx="http://schemas.microsoft.com/office/drawing/2014/chartex" xmlns:cx1="http://schemas.microsoft.com/office/drawing/2015/9/8/chartex" xmlns:cx2="http://schemas.microsoft.com/office/drawing/2015/10/21/chartex" xmlns:cx3="http://schemas.microsoft.com/office/drawing/2016/5/9/chartex" xmlns:cx4="http://schemas.microsoft.com/office/drawing/2016/5/10/chartex" xmlns:cx5="http://schemas.microsoft.com/office/drawing/2016/5/11/chartex" xmlns:cx6="http://schemas.microsoft.com/office/drawing/2016/5/12/chartex" xmlns:cx7="http://schemas.microsoft.com/office/drawing/2016/5/13/chartex" xmlns:cx8="http://schemas.microsoft.com/office/drawing/2016/5/14/chartex" xmlns:mc="http://schemas.openxmlformats.org/markup-compatibility/2006" xmlns:aink="http://schemas.microsoft.com/office/drawing/2016/ink" xmlns:am3d="http://schemas.microsoft.com/office/drawing/2017/model3d" xmlns:o="urn:schemas-microsoft-com:office:office" xmlns:r="http://schemas.openxmlformats.org/officeDocument/2006/relationships" xmlns:m="http://schemas.openxmlformats.org/officeDocument/2006/math" xmlns:v="urn:schemas-microsoft-com:vml" xmlns:wp14="http://schemas.microsoft.com/office/word/2010/wordprocessingDrawing" xmlns:wp="http://schemas.openxmlformats.org/drawingml/2006/wordprocessingDrawing" xmlns:w10="urn:schemas-microsoft-com:office:word" xmlns:w="http://schemas.openxmlformats.org/wordprocessingml/2006/main" xmlns:w14="http://schemas.microsoft.com/office/word/2010/wordml" xmlns:w15="http://schemas.microsoft.com/office/word/2012/wordml" xmlns:w16cex="http://schemas.microsoft.com/office/word/2018/wordml/cex" xmlns:w16cid="http://schemas.microsoft.com/office/word/2016/wordml/cid" xmlns:w16="http://schemas.microsoft.com/office/word/2018/wordml" xmlns:w16sdtdh="http://schemas.microsoft.com/office/word/2020/wordml/sdtdatahash" xmlns:w16se="http://schemas.microsoft.com/office/word/2015/wordml/symex" xmlns:wpg="http://schemas.microsoft.com/office/word/2010/wordprocessingGroup" xmlns:wpi="http://schemas.microsoft.com/office/word/2010/wordprocessingInk" xmlns:wne="http://schemas.microsoft.com/office/word/2006/wordml" xmlns:wps="http://schemas.microsoft.com/office/word/2010/wordprocessingShape" mc:Ignorable="w14 w15 w16se w16cid w16 w16cex w16sdtdh wp14">
+  <w:abstractNum w:abstractNumId="0" w15:restartNumberingAfterBreak="0">
     <w:nsid w:val="14327572"/>
     <w:multiLevelType w:val="hybridMultilevel"/>
     <w:tmpl w:val="C87CE814"/>
@@ -5970,7 +6302,7 @@
       </w:pPr>
     </w:lvl>
   </w:abstractNum>
-  <w:abstractNum w:abstractNumId="1">
+  <w:abstractNum w:abstractNumId="1" w15:restartNumberingAfterBreak="0">
     <w:nsid w:val="14D3147D"/>
     <w:multiLevelType w:val="hybridMultilevel"/>
     <w:tmpl w:val="E0DAB918"/>
@@ -6059,7 +6391,7 @@
       </w:pPr>
     </w:lvl>
   </w:abstractNum>
-  <w:abstractNum w:abstractNumId="2">
+  <w:abstractNum w:abstractNumId="2" w15:restartNumberingAfterBreak="0">
     <w:nsid w:val="159814F0"/>
     <w:multiLevelType w:val="hybridMultilevel"/>
     <w:tmpl w:val="BFEC4D08"/>
@@ -6148,7 +6480,7 @@
       </w:pPr>
     </w:lvl>
   </w:abstractNum>
-  <w:abstractNum w:abstractNumId="3">
+  <w:abstractNum w:abstractNumId="3" w15:restartNumberingAfterBreak="0">
     <w:nsid w:val="15D257D0"/>
     <w:multiLevelType w:val="hybridMultilevel"/>
     <w:tmpl w:val="01440CF8"/>
@@ -6234,7 +6566,7 @@
       </w:pPr>
     </w:lvl>
   </w:abstractNum>
-  <w:abstractNum w:abstractNumId="4">
+  <w:abstractNum w:abstractNumId="4" w15:restartNumberingAfterBreak="0">
     <w:nsid w:val="1D3359F6"/>
     <w:multiLevelType w:val="hybridMultilevel"/>
     <w:tmpl w:val="EC0E7342"/>
@@ -6320,7 +6652,7 @@
       </w:pPr>
     </w:lvl>
   </w:abstractNum>
-  <w:abstractNum w:abstractNumId="5">
+  <w:abstractNum w:abstractNumId="5" w15:restartNumberingAfterBreak="0">
     <w:nsid w:val="267E5844"/>
     <w:multiLevelType w:val="hybridMultilevel"/>
     <w:tmpl w:val="DD823FA0"/>
@@ -6406,7 +6738,7 @@
       </w:pPr>
     </w:lvl>
   </w:abstractNum>
-  <w:abstractNum w:abstractNumId="6">
+  <w:abstractNum w:abstractNumId="6" w15:restartNumberingAfterBreak="0">
     <w:nsid w:val="305621DA"/>
     <w:multiLevelType w:val="hybridMultilevel"/>
     <w:tmpl w:val="DD3A9006"/>
@@ -6492,7 +6824,7 @@
       </w:pPr>
     </w:lvl>
   </w:abstractNum>
-  <w:abstractNum w:abstractNumId="7">
+  <w:abstractNum w:abstractNumId="7" w15:restartNumberingAfterBreak="0">
     <w:nsid w:val="35332646"/>
     <w:multiLevelType w:val="hybridMultilevel"/>
     <w:tmpl w:val="EB62D09A"/>
@@ -6578,7 +6910,7 @@
       </w:pPr>
     </w:lvl>
   </w:abstractNum>
-  <w:abstractNum w:abstractNumId="8">
+  <w:abstractNum w:abstractNumId="8" w15:restartNumberingAfterBreak="0">
     <w:nsid w:val="36B17284"/>
     <w:multiLevelType w:val="hybridMultilevel"/>
     <w:tmpl w:val="19960B1E"/>
@@ -6691,7 +7023,7 @@
       </w:rPr>
     </w:lvl>
   </w:abstractNum>
-  <w:abstractNum w:abstractNumId="9">
+  <w:abstractNum w:abstractNumId="9" w15:restartNumberingAfterBreak="0">
     <w:nsid w:val="3E2F54C6"/>
     <w:multiLevelType w:val="hybridMultilevel"/>
     <w:tmpl w:val="8FE26E80"/>
@@ -6804,7 +7136,7 @@
       </w:rPr>
     </w:lvl>
   </w:abstractNum>
-  <w:abstractNum w:abstractNumId="10">
+  <w:abstractNum w:abstractNumId="10" w15:restartNumberingAfterBreak="0">
     <w:nsid w:val="47F709DD"/>
     <w:multiLevelType w:val="hybridMultilevel"/>
     <w:tmpl w:val="700A8F80"/>
@@ -6893,7 +7225,7 @@
       </w:pPr>
     </w:lvl>
   </w:abstractNum>
-  <w:abstractNum w:abstractNumId="11">
+  <w:abstractNum w:abstractNumId="11" w15:restartNumberingAfterBreak="0">
     <w:nsid w:val="4A64327A"/>
     <w:multiLevelType w:val="hybridMultilevel"/>
     <w:tmpl w:val="1C0AF360"/>
@@ -7006,7 +7338,7 @@
       </w:rPr>
     </w:lvl>
   </w:abstractNum>
-  <w:abstractNum w:abstractNumId="12">
+  <w:abstractNum w:abstractNumId="12" w15:restartNumberingAfterBreak="0">
     <w:nsid w:val="57D54805"/>
     <w:multiLevelType w:val="hybridMultilevel"/>
     <w:tmpl w:val="48F67474"/>
@@ -7092,7 +7424,7 @@
       </w:pPr>
     </w:lvl>
   </w:abstractNum>
-  <w:abstractNum w:abstractNumId="13">
+  <w:abstractNum w:abstractNumId="13" w15:restartNumberingAfterBreak="0">
     <w:nsid w:val="58CB2F49"/>
     <w:multiLevelType w:val="hybridMultilevel"/>
     <w:tmpl w:val="7AC4431C"/>
@@ -7178,7 +7510,7 @@
       </w:pPr>
     </w:lvl>
   </w:abstractNum>
-  <w:abstractNum w:abstractNumId="14">
+  <w:abstractNum w:abstractNumId="14" w15:restartNumberingAfterBreak="0">
     <w:nsid w:val="6221699A"/>
     <w:multiLevelType w:val="hybridMultilevel"/>
     <w:tmpl w:val="01AEA716"/>
@@ -7264,7 +7596,7 @@
       </w:pPr>
     </w:lvl>
   </w:abstractNum>
-  <w:abstractNum w:abstractNumId="15">
+  <w:abstractNum w:abstractNumId="15" w15:restartNumberingAfterBreak="0">
     <w:nsid w:val="62DB2A78"/>
     <w:multiLevelType w:val="hybridMultilevel"/>
     <w:tmpl w:val="E0F228F0"/>
@@ -7377,7 +7709,7 @@
       </w:rPr>
     </w:lvl>
   </w:abstractNum>
-  <w:abstractNum w:abstractNumId="16">
+  <w:abstractNum w:abstractNumId="16" w15:restartNumberingAfterBreak="0">
     <w:nsid w:val="659A14C1"/>
     <w:multiLevelType w:val="hybridMultilevel"/>
     <w:tmpl w:val="D968E840"/>
@@ -7466,7 +7798,7 @@
       </w:pPr>
     </w:lvl>
   </w:abstractNum>
-  <w:abstractNum w:abstractNumId="17">
+  <w:abstractNum w:abstractNumId="17" w15:restartNumberingAfterBreak="0">
     <w:nsid w:val="6D7B4D62"/>
     <w:multiLevelType w:val="hybridMultilevel"/>
     <w:tmpl w:val="0EAC3FD6"/>
@@ -7579,7 +7911,7 @@
       </w:rPr>
     </w:lvl>
   </w:abstractNum>
-  <w:abstractNum w:abstractNumId="18">
+  <w:abstractNum w:abstractNumId="18" w15:restartNumberingAfterBreak="0">
     <w:nsid w:val="7584082A"/>
     <w:multiLevelType w:val="hybridMultilevel"/>
     <w:tmpl w:val="F882507A"/>
@@ -7671,7 +8003,7 @@
       </w:pPr>
     </w:lvl>
   </w:abstractNum>
-  <w:abstractNum w:abstractNumId="19">
+  <w:abstractNum w:abstractNumId="19" w15:restartNumberingAfterBreak="0">
     <w:nsid w:val="7A404DCE"/>
     <w:multiLevelType w:val="hybridMultilevel"/>
     <w:tmpl w:val="90B4EC98"/>
@@ -7783,7 +8115,7 @@
       </w:rPr>
     </w:lvl>
   </w:abstractNum>
-  <w:abstractNum w:abstractNumId="20">
+  <w:abstractNum w:abstractNumId="20" w15:restartNumberingAfterBreak="0">
     <w:nsid w:val="7B2B6A74"/>
     <w:multiLevelType w:val="hybridMultilevel"/>
     <w:tmpl w:val="76B22188"/>
@@ -7963,7 +8295,7 @@
 </file>
 
 <file path=word/styles.xml><?xml version="1.0" encoding="utf-8"?>
-<w:styles xmlns:mc="http://schemas.openxmlformats.org/markup-compatibility/2006" xmlns:r="http://schemas.openxmlformats.org/officeDocument/2006/relationships" xmlns:w="http://schemas.openxmlformats.org/wordprocessingml/2006/main" xmlns:w14="http://schemas.microsoft.com/office/word/2010/wordml" mc:Ignorable="w14">
+<w:styles xmlns:mc="http://schemas.openxmlformats.org/markup-compatibility/2006" xmlns:r="http://schemas.openxmlformats.org/officeDocument/2006/relationships" xmlns:w="http://schemas.openxmlformats.org/wordprocessingml/2006/main" xmlns:w14="http://schemas.microsoft.com/office/word/2010/wordml" xmlns:w15="http://schemas.microsoft.com/office/word/2012/wordml" xmlns:w16cex="http://schemas.microsoft.com/office/word/2018/wordml/cex" xmlns:w16cid="http://schemas.microsoft.com/office/word/2016/wordml/cid" xmlns:w16="http://schemas.microsoft.com/office/word/2018/wordml" xmlns:w16sdtdh="http://schemas.microsoft.com/office/word/2020/wordml/sdtdatahash" xmlns:w16se="http://schemas.microsoft.com/office/word/2015/wordml/symex" mc:Ignorable="w14 w15 w16se w16cid w16 w16cex w16sdtdh">
   <w:docDefaults>
     <w:rPrDefault>
       <w:rPr>
@@ -7979,144 +8311,383 @@
       </w:pPr>
     </w:pPrDefault>
   </w:docDefaults>
-  <w:latentStyles w:defLockedState="0" w:defUIPriority="99" w:defSemiHidden="1" w:defUnhideWhenUsed="1" w:defQFormat="0" w:count="267">
-    <w:lsdException w:name="Normal" w:semiHidden="0" w:uiPriority="0" w:unhideWhenUsed="0" w:qFormat="1"/>
-    <w:lsdException w:name="heading 1" w:semiHidden="0" w:uiPriority="9" w:unhideWhenUsed="0" w:qFormat="1"/>
-    <w:lsdException w:name="heading 2" w:uiPriority="9" w:qFormat="1"/>
-    <w:lsdException w:name="heading 3" w:uiPriority="9" w:qFormat="1"/>
-    <w:lsdException w:name="heading 4" w:uiPriority="9" w:qFormat="1"/>
-    <w:lsdException w:name="heading 5" w:uiPriority="9" w:qFormat="1"/>
-    <w:lsdException w:name="heading 6" w:uiPriority="9" w:qFormat="1"/>
-    <w:lsdException w:name="heading 7" w:uiPriority="9" w:qFormat="1"/>
-    <w:lsdException w:name="heading 8" w:uiPriority="9" w:qFormat="1"/>
-    <w:lsdException w:name="heading 9" w:uiPriority="9" w:qFormat="1"/>
-    <w:lsdException w:name="toc 1" w:uiPriority="39"/>
-    <w:lsdException w:name="toc 2" w:uiPriority="39"/>
-    <w:lsdException w:name="toc 3" w:uiPriority="39"/>
-    <w:lsdException w:name="toc 4" w:uiPriority="39"/>
-    <w:lsdException w:name="toc 5" w:uiPriority="39"/>
-    <w:lsdException w:name="toc 6" w:uiPriority="39"/>
-    <w:lsdException w:name="toc 7" w:uiPriority="39"/>
-    <w:lsdException w:name="toc 8" w:uiPriority="39"/>
-    <w:lsdException w:name="toc 9" w:uiPriority="39"/>
-    <w:lsdException w:name="caption" w:uiPriority="35" w:qFormat="1"/>
-    <w:lsdException w:name="Title" w:semiHidden="0" w:uiPriority="10" w:unhideWhenUsed="0" w:qFormat="1"/>
-    <w:lsdException w:name="Default Paragraph Font" w:uiPriority="1"/>
-    <w:lsdException w:name="Subtitle" w:semiHidden="0" w:uiPriority="11" w:unhideWhenUsed="0" w:qFormat="1"/>
-    <w:lsdException w:name="Strong" w:semiHidden="0" w:uiPriority="22" w:unhideWhenUsed="0" w:qFormat="1"/>
-    <w:lsdException w:name="Emphasis" w:semiHidden="0" w:uiPriority="20" w:unhideWhenUsed="0" w:qFormat="1"/>
-    <w:lsdException w:name="Table Grid" w:semiHidden="0" w:uiPriority="59" w:unhideWhenUsed="0"/>
-    <w:lsdException w:name="Placeholder Text" w:unhideWhenUsed="0"/>
-    <w:lsdException w:name="No Spacing" w:semiHidden="0" w:uiPriority="1" w:unhideWhenUsed="0" w:qFormat="1"/>
-    <w:lsdException w:name="Light Shading" w:semiHidden="0" w:uiPriority="60" w:unhideWhenUsed="0"/>
-    <w:lsdException w:name="Light List" w:semiHidden="0" w:uiPriority="61" w:unhideWhenUsed="0"/>
-    <w:lsdException w:name="Light Grid" w:semiHidden="0" w:uiPriority="62" w:unhideWhenUsed="0"/>
-    <w:lsdException w:name="Medium Shading 1" w:semiHidden="0" w:uiPriority="63" w:unhideWhenUsed="0"/>
-    <w:lsdException w:name="Medium Shading 2" w:semiHidden="0" w:uiPriority="64" w:unhideWhenUsed="0"/>
-    <w:lsdException w:name="Medium List 1" w:semiHidden="0" w:uiPriority="65" w:unhideWhenUsed="0"/>
-    <w:lsdException w:name="Medium List 2" w:semiHidden="0" w:uiPriority="66" w:unhideWhenUsed="0"/>
-    <w:lsdException w:name="Medium Grid 1" w:semiHidden="0" w:uiPriority="67" w:unhideWhenUsed="0"/>
-    <w:lsdException w:name="Medium Grid 2" w:semiHidden="0" w:uiPriority="68" w:unhideWhenUsed="0"/>
-    <w:lsdException w:name="Medium Grid 3" w:semiHidden="0" w:uiPriority="69" w:unhideWhenUsed="0"/>
-    <w:lsdException w:name="Dark List" w:semiHidden="0" w:uiPriority="70" w:unhideWhenUsed="0"/>
-    <w:lsdException w:name="Colorful Shading" w:semiHidden="0" w:uiPriority="71" w:unhideWhenUsed="0"/>
-    <w:lsdException w:name="Colorful List" w:semiHidden="0" w:uiPriority="72" w:unhideWhenUsed="0"/>
-    <w:lsdException w:name="Colorful Grid" w:semiHidden="0" w:uiPriority="73" w:unhideWhenUsed="0"/>
-    <w:lsdException w:name="Light Shading Accent 1" w:semiHidden="0" w:uiPriority="60" w:unhideWhenUsed="0"/>
-    <w:lsdException w:name="Light List Accent 1" w:semiHidden="0" w:uiPriority="61" w:unhideWhenUsed="0"/>
-    <w:lsdException w:name="Light Grid Accent 1" w:semiHidden="0" w:uiPriority="62" w:unhideWhenUsed="0"/>
-    <w:lsdException w:name="Medium Shading 1 Accent 1" w:semiHidden="0" w:uiPriority="63" w:unhideWhenUsed="0"/>
-    <w:lsdException w:name="Medium Shading 2 Accent 1" w:semiHidden="0" w:uiPriority="64" w:unhideWhenUsed="0"/>
-    <w:lsdException w:name="Medium List 1 Accent 1" w:semiHidden="0" w:uiPriority="65" w:unhideWhenUsed="0"/>
-    <w:lsdException w:name="Revision" w:unhideWhenUsed="0"/>
-    <w:lsdException w:name="List Paragraph" w:semiHidden="0" w:uiPriority="34" w:unhideWhenUsed="0" w:qFormat="1"/>
-    <w:lsdException w:name="Quote" w:semiHidden="0" w:uiPriority="29" w:unhideWhenUsed="0" w:qFormat="1"/>
-    <w:lsdException w:name="Intense Quote" w:semiHidden="0" w:uiPriority="30" w:unhideWhenUsed="0" w:qFormat="1"/>
-    <w:lsdException w:name="Medium List 2 Accent 1" w:semiHidden="0" w:uiPriority="66" w:unhideWhenUsed="0"/>
-    <w:lsdException w:name="Medium Grid 1 Accent 1" w:semiHidden="0" w:uiPriority="67" w:unhideWhenUsed="0"/>
-    <w:lsdException w:name="Medium Grid 2 Accent 1" w:semiHidden="0" w:uiPriority="68" w:unhideWhenUsed="0"/>
-    <w:lsdException w:name="Medium Grid 3 Accent 1" w:semiHidden="0" w:uiPriority="69" w:unhideWhenUsed="0"/>
-    <w:lsdException w:name="Dark List Accent 1" w:semiHidden="0" w:uiPriority="70" w:unhideWhenUsed="0"/>
-    <w:lsdException w:name="Colorful Shading Accent 1" w:semiHidden="0" w:uiPriority="71" w:unhideWhenUsed="0"/>
-    <w:lsdException w:name="Colorful List Accent 1" w:semiHidden="0" w:uiPriority="72" w:unhideWhenUsed="0"/>
-    <w:lsdException w:name="Colorful Grid Accent 1" w:semiHidden="0" w:uiPriority="73" w:unhideWhenUsed="0"/>
-    <w:lsdException w:name="Light Shading Accent 2" w:semiHidden="0" w:uiPriority="60" w:unhideWhenUsed="0"/>
-    <w:lsdException w:name="Light List Accent 2" w:semiHidden="0" w:uiPriority="61" w:unhideWhenUsed="0"/>
-    <w:lsdException w:name="Light Grid Accent 2" w:semiHidden="0" w:uiPriority="62" w:unhideWhenUsed="0"/>
-    <w:lsdException w:name="Medium Shading 1 Accent 2" w:semiHidden="0" w:uiPriority="63" w:unhideWhenUsed="0"/>
-    <w:lsdException w:name="Medium Shading 2 Accent 2" w:semiHidden="0" w:uiPriority="64" w:unhideWhenUsed="0"/>
-    <w:lsdException w:name="Medium List 1 Accent 2" w:semiHidden="0" w:uiPriority="65" w:unhideWhenUsed="0"/>
-    <w:lsdException w:name="Medium List 2 Accent 2" w:semiHidden="0" w:uiPriority="66" w:unhideWhenUsed="0"/>
-    <w:lsdException w:name="Medium Grid 1 Accent 2" w:semiHidden="0" w:uiPriority="67" w:unhideWhenUsed="0"/>
-    <w:lsdException w:name="Medium Grid 2 Accent 2" w:semiHidden="0" w:uiPriority="68" w:unhideWhenUsed="0"/>
-    <w:lsdException w:name="Medium Grid 3 Accent 2" w:semiHidden="0" w:uiPriority="69" w:unhideWhenUsed="0"/>
-    <w:lsdException w:name="Dark List Accent 2" w:semiHidden="0" w:uiPriority="70" w:unhideWhenUsed="0"/>
-    <w:lsdException w:name="Colorful Shading Accent 2" w:semiHidden="0" w:uiPriority="71" w:unhideWhenUsed="0"/>
-    <w:lsdException w:name="Colorful List Accent 2" w:semiHidden="0" w:uiPriority="72" w:unhideWhenUsed="0"/>
-    <w:lsdException w:name="Colorful Grid Accent 2" w:semiHidden="0" w:uiPriority="73" w:unhideWhenUsed="0"/>
-    <w:lsdException w:name="Light Shading Accent 3" w:semiHidden="0" w:uiPriority="60" w:unhideWhenUsed="0"/>
-    <w:lsdException w:name="Light List Accent 3" w:semiHidden="0" w:uiPriority="61" w:unhideWhenUsed="0"/>
-    <w:lsdException w:name="Light Grid Accent 3" w:semiHidden="0" w:uiPriority="62" w:unhideWhenUsed="0"/>
-    <w:lsdException w:name="Medium Shading 1 Accent 3" w:semiHidden="0" w:uiPriority="63" w:unhideWhenUsed="0"/>
-    <w:lsdException w:name="Medium Shading 2 Accent 3" w:semiHidden="0" w:uiPriority="64" w:unhideWhenUsed="0"/>
-    <w:lsdException w:name="Medium List 1 Accent 3" w:semiHidden="0" w:uiPriority="65" w:unhideWhenUsed="0"/>
-    <w:lsdException w:name="Medium List 2 Accent 3" w:semiHidden="0" w:uiPriority="66" w:unhideWhenUsed="0"/>
-    <w:lsdException w:name="Medium Grid 1 Accent 3" w:semiHidden="0" w:uiPriority="67" w:unhideWhenUsed="0"/>
-    <w:lsdException w:name="Medium Grid 2 Accent 3" w:semiHidden="0" w:uiPriority="68" w:unhideWhenUsed="0"/>
-    <w:lsdException w:name="Medium Grid 3 Accent 3" w:semiHidden="0" w:uiPriority="69" w:unhideWhenUsed="0"/>
-    <w:lsdException w:name="Dark List Accent 3" w:semiHidden="0" w:uiPriority="70" w:unhideWhenUsed="0"/>
-    <w:lsdException w:name="Colorful Shading Accent 3" w:semiHidden="0" w:uiPriority="71" w:unhideWhenUsed="0"/>
-    <w:lsdException w:name="Colorful List Accent 3" w:semiHidden="0" w:uiPriority="72" w:unhideWhenUsed="0"/>
-    <w:lsdException w:name="Colorful Grid Accent 3" w:semiHidden="0" w:uiPriority="73" w:unhideWhenUsed="0"/>
-    <w:lsdException w:name="Light Shading Accent 4" w:semiHidden="0" w:uiPriority="60" w:unhideWhenUsed="0"/>
-    <w:lsdException w:name="Light List Accent 4" w:semiHidden="0" w:uiPriority="61" w:unhideWhenUsed="0"/>
-    <w:lsdException w:name="Light Grid Accent 4" w:semiHidden="0" w:uiPriority="62" w:unhideWhenUsed="0"/>
-    <w:lsdException w:name="Medium Shading 1 Accent 4" w:semiHidden="0" w:uiPriority="63" w:unhideWhenUsed="0"/>
-    <w:lsdException w:name="Medium Shading 2 Accent 4" w:semiHidden="0" w:uiPriority="64" w:unhideWhenUsed="0"/>
-    <w:lsdException w:name="Medium List 1 Accent 4" w:semiHidden="0" w:uiPriority="65" w:unhideWhenUsed="0"/>
-    <w:lsdException w:name="Medium List 2 Accent 4" w:semiHidden="0" w:uiPriority="66" w:unhideWhenUsed="0"/>
-    <w:lsdException w:name="Medium Grid 1 Accent 4" w:semiHidden="0" w:uiPriority="67" w:unhideWhenUsed="0"/>
-    <w:lsdException w:name="Medium Grid 2 Accent 4" w:semiHidden="0" w:uiPriority="68" w:unhideWhenUsed="0"/>
-    <w:lsdException w:name="Medium Grid 3 Accent 4" w:semiHidden="0" w:uiPriority="69" w:unhideWhenUsed="0"/>
-    <w:lsdException w:name="Dark List Accent 4" w:semiHidden="0" w:uiPriority="70" w:unhideWhenUsed="0"/>
-    <w:lsdException w:name="Colorful Shading Accent 4" w:semiHidden="0" w:uiPriority="71" w:unhideWhenUsed="0"/>
-    <w:lsdException w:name="Colorful List Accent 4" w:semiHidden="0" w:uiPriority="72" w:unhideWhenUsed="0"/>
-    <w:lsdException w:name="Colorful Grid Accent 4" w:semiHidden="0" w:uiPriority="73" w:unhideWhenUsed="0"/>
-    <w:lsdException w:name="Light Shading Accent 5" w:semiHidden="0" w:uiPriority="60" w:unhideWhenUsed="0"/>
-    <w:lsdException w:name="Light List Accent 5" w:semiHidden="0" w:uiPriority="61" w:unhideWhenUsed="0"/>
-    <w:lsdException w:name="Light Grid Accent 5" w:semiHidden="0" w:uiPriority="62" w:unhideWhenUsed="0"/>
-    <w:lsdException w:name="Medium Shading 1 Accent 5" w:semiHidden="0" w:uiPriority="63" w:unhideWhenUsed="0"/>
-    <w:lsdException w:name="Medium Shading 2 Accent 5" w:semiHidden="0" w:uiPriority="64" w:unhideWhenUsed="0"/>
-    <w:lsdException w:name="Medium List 1 Accent 5" w:semiHidden="0" w:uiPriority="65" w:unhideWhenUsed="0"/>
-    <w:lsdException w:name="Medium List 2 Accent 5" w:semiHidden="0" w:uiPriority="66" w:unhideWhenUsed="0"/>
-    <w:lsdException w:name="Medium Grid 1 Accent 5" w:semiHidden="0" w:uiPriority="67" w:unhideWhenUsed="0"/>
-    <w:lsdException w:name="Medium Grid 2 Accent 5" w:semiHidden="0" w:uiPriority="68" w:unhideWhenUsed="0"/>
-    <w:lsdException w:name="Medium Grid 3 Accent 5" w:semiHidden="0" w:uiPriority="69" w:unhideWhenUsed="0"/>
-    <w:lsdException w:name="Dark List Accent 5" w:semiHidden="0" w:uiPriority="70" w:unhideWhenUsed="0"/>
-    <w:lsdException w:name="Colorful Shading Accent 5" w:semiHidden="0" w:uiPriority="71" w:unhideWhenUsed="0"/>
-    <w:lsdException w:name="Colorful List Accent 5" w:semiHidden="0" w:uiPriority="72" w:unhideWhenUsed="0"/>
-    <w:lsdException w:name="Colorful Grid Accent 5" w:semiHidden="0" w:uiPriority="73" w:unhideWhenUsed="0"/>
-    <w:lsdException w:name="Light Shading Accent 6" w:semiHidden="0" w:uiPriority="60" w:unhideWhenUsed="0"/>
-    <w:lsdException w:name="Light List Accent 6" w:semiHidden="0" w:uiPriority="61" w:unhideWhenUsed="0"/>
-    <w:lsdException w:name="Light Grid Accent 6" w:semiHidden="0" w:uiPriority="62" w:unhideWhenUsed="0"/>
-    <w:lsdException w:name="Medium Shading 1 Accent 6" w:semiHidden="0" w:uiPriority="63" w:unhideWhenUsed="0"/>
-    <w:lsdException w:name="Medium Shading 2 Accent 6" w:semiHidden="0" w:uiPriority="64" w:unhideWhenUsed="0"/>
-    <w:lsdException w:name="Medium List 1 Accent 6" w:semiHidden="0" w:uiPriority="65" w:unhideWhenUsed="0"/>
-    <w:lsdException w:name="Medium List 2 Accent 6" w:semiHidden="0" w:uiPriority="66" w:unhideWhenUsed="0"/>
-    <w:lsdException w:name="Medium Grid 1 Accent 6" w:semiHidden="0" w:uiPriority="67" w:unhideWhenUsed="0"/>
-    <w:lsdException w:name="Medium Grid 2 Accent 6" w:semiHidden="0" w:uiPriority="68" w:unhideWhenUsed="0"/>
-    <w:lsdException w:name="Medium Grid 3 Accent 6" w:semiHidden="0" w:uiPriority="69" w:unhideWhenUsed="0"/>
-    <w:lsdException w:name="Dark List Accent 6" w:semiHidden="0" w:uiPriority="70" w:unhideWhenUsed="0"/>
-    <w:lsdException w:name="Colorful Shading Accent 6" w:semiHidden="0" w:uiPriority="71" w:unhideWhenUsed="0"/>
-    <w:lsdException w:name="Colorful List Accent 6" w:semiHidden="0" w:uiPriority="72" w:unhideWhenUsed="0"/>
-    <w:lsdException w:name="Colorful Grid Accent 6" w:semiHidden="0" w:uiPriority="73" w:unhideWhenUsed="0"/>
-    <w:lsdException w:name="Subtle Emphasis" w:semiHidden="0" w:uiPriority="19" w:unhideWhenUsed="0" w:qFormat="1"/>
-    <w:lsdException w:name="Intense Emphasis" w:semiHidden="0" w:uiPriority="21" w:unhideWhenUsed="0" w:qFormat="1"/>
-    <w:lsdException w:name="Subtle Reference" w:semiHidden="0" w:uiPriority="31" w:unhideWhenUsed="0" w:qFormat="1"/>
-    <w:lsdException w:name="Intense Reference" w:semiHidden="0" w:uiPriority="32" w:unhideWhenUsed="0" w:qFormat="1"/>
-    <w:lsdException w:name="Book Title" w:semiHidden="0" w:uiPriority="33" w:unhideWhenUsed="0" w:qFormat="1"/>
-    <w:lsdException w:name="Bibliography" w:uiPriority="37"/>
-    <w:lsdException w:name="TOC Heading" w:uiPriority="39" w:qFormat="1"/>
+  <w:latentStyles w:defLockedState="0" w:defUIPriority="99" w:defSemiHidden="0" w:defUnhideWhenUsed="0" w:defQFormat="0" w:count="376">
+    <w:lsdException w:name="Normal" w:uiPriority="0" w:qFormat="1"/>
+    <w:lsdException w:name="heading 1" w:uiPriority="9" w:qFormat="1"/>
+    <w:lsdException w:name="heading 2" w:semiHidden="1" w:uiPriority="9" w:unhideWhenUsed="1" w:qFormat="1"/>
+    <w:lsdException w:name="heading 3" w:semiHidden="1" w:uiPriority="9" w:unhideWhenUsed="1" w:qFormat="1"/>
+    <w:lsdException w:name="heading 4" w:semiHidden="1" w:uiPriority="9" w:unhideWhenUsed="1" w:qFormat="1"/>
+    <w:lsdException w:name="heading 5" w:semiHidden="1" w:uiPriority="9" w:unhideWhenUsed="1" w:qFormat="1"/>
+    <w:lsdException w:name="heading 6" w:semiHidden="1" w:uiPriority="9" w:unhideWhenUsed="1" w:qFormat="1"/>
+    <w:lsdException w:name="heading 7" w:semiHidden="1" w:uiPriority="9" w:unhideWhenUsed="1" w:qFormat="1"/>
+    <w:lsdException w:name="heading 8" w:semiHidden="1" w:uiPriority="9" w:unhideWhenUsed="1" w:qFormat="1"/>
+    <w:lsdException w:name="heading 9" w:semiHidden="1" w:uiPriority="9" w:unhideWhenUsed="1" w:qFormat="1"/>
+    <w:lsdException w:name="index 1" w:semiHidden="1" w:unhideWhenUsed="1"/>
+    <w:lsdException w:name="index 2" w:semiHidden="1" w:unhideWhenUsed="1"/>
+    <w:lsdException w:name="index 3" w:semiHidden="1" w:unhideWhenUsed="1"/>
+    <w:lsdException w:name="index 4" w:semiHidden="1" w:unhideWhenUsed="1"/>
+    <w:lsdException w:name="index 5" w:semiHidden="1" w:unhideWhenUsed="1"/>
+    <w:lsdException w:name="index 6" w:semiHidden="1" w:unhideWhenUsed="1"/>
+    <w:lsdException w:name="index 7" w:semiHidden="1" w:unhideWhenUsed="1"/>
+    <w:lsdException w:name="index 8" w:semiHidden="1" w:unhideWhenUsed="1"/>
+    <w:lsdException w:name="index 9" w:semiHidden="1" w:unhideWhenUsed="1"/>
+    <w:lsdException w:name="toc 1" w:semiHidden="1" w:uiPriority="39" w:unhideWhenUsed="1"/>
+    <w:lsdException w:name="toc 2" w:semiHidden="1" w:uiPriority="39" w:unhideWhenUsed="1"/>
+    <w:lsdException w:name="toc 3" w:semiHidden="1" w:uiPriority="39" w:unhideWhenUsed="1"/>
+    <w:lsdException w:name="toc 4" w:semiHidden="1" w:uiPriority="39" w:unhideWhenUsed="1"/>
+    <w:lsdException w:name="toc 5" w:semiHidden="1" w:uiPriority="39" w:unhideWhenUsed="1"/>
+    <w:lsdException w:name="toc 6" w:semiHidden="1" w:uiPriority="39" w:unhideWhenUsed="1"/>
+    <w:lsdException w:name="toc 7" w:semiHidden="1" w:uiPriority="39" w:unhideWhenUsed="1"/>
+    <w:lsdException w:name="toc 8" w:semiHidden="1" w:uiPriority="39" w:unhideWhenUsed="1"/>
+    <w:lsdException w:name="toc 9" w:semiHidden="1" w:uiPriority="39" w:unhideWhenUsed="1"/>
+    <w:lsdException w:name="Normal Indent" w:semiHidden="1" w:unhideWhenUsed="1"/>
+    <w:lsdException w:name="footnote text" w:semiHidden="1" w:unhideWhenUsed="1"/>
+    <w:lsdException w:name="annotation text" w:semiHidden="1" w:unhideWhenUsed="1"/>
+    <w:lsdException w:name="header" w:semiHidden="1" w:unhideWhenUsed="1"/>
+    <w:lsdException w:name="footer" w:semiHidden="1" w:unhideWhenUsed="1"/>
+    <w:lsdException w:name="index heading" w:semiHidden="1" w:unhideWhenUsed="1"/>
+    <w:lsdException w:name="caption" w:semiHidden="1" w:uiPriority="35" w:unhideWhenUsed="1" w:qFormat="1"/>
+    <w:lsdException w:name="table of figures" w:semiHidden="1" w:unhideWhenUsed="1"/>
+    <w:lsdException w:name="envelope address" w:semiHidden="1" w:unhideWhenUsed="1"/>
+    <w:lsdException w:name="envelope return" w:semiHidden="1" w:unhideWhenUsed="1"/>
+    <w:lsdException w:name="footnote reference" w:semiHidden="1" w:unhideWhenUsed="1"/>
+    <w:lsdException w:name="annotation reference" w:semiHidden="1" w:unhideWhenUsed="1"/>
+    <w:lsdException w:name="line number" w:semiHidden="1" w:unhideWhenUsed="1"/>
+    <w:lsdException w:name="page number" w:semiHidden="1" w:unhideWhenUsed="1"/>
+    <w:lsdException w:name="endnote reference" w:semiHidden="1" w:unhideWhenUsed="1"/>
+    <w:lsdException w:name="endnote text" w:semiHidden="1" w:unhideWhenUsed="1"/>
+    <w:lsdException w:name="table of authorities" w:semiHidden="1" w:unhideWhenUsed="1"/>
+    <w:lsdException w:name="macro" w:semiHidden="1" w:unhideWhenUsed="1"/>
+    <w:lsdException w:name="toa heading" w:semiHidden="1" w:unhideWhenUsed="1"/>
+    <w:lsdException w:name="List" w:semiHidden="1" w:unhideWhenUsed="1"/>
+    <w:lsdException w:name="List Bullet" w:semiHidden="1" w:unhideWhenUsed="1"/>
+    <w:lsdException w:name="List Number" w:semiHidden="1" w:unhideWhenUsed="1"/>
+    <w:lsdException w:name="List 2" w:semiHidden="1" w:unhideWhenUsed="1"/>
+    <w:lsdException w:name="List 3" w:semiHidden="1" w:unhideWhenUsed="1"/>
+    <w:lsdException w:name="List 4" w:semiHidden="1" w:unhideWhenUsed="1"/>
+    <w:lsdException w:name="List 5" w:semiHidden="1" w:unhideWhenUsed="1"/>
+    <w:lsdException w:name="List Bullet 2" w:semiHidden="1" w:unhideWhenUsed="1"/>
+    <w:lsdException w:name="List Bullet 3" w:semiHidden="1" w:unhideWhenUsed="1"/>
+    <w:lsdException w:name="List Bullet 4" w:semiHidden="1" w:unhideWhenUsed="1"/>
+    <w:lsdException w:name="List Bullet 5" w:semiHidden="1" w:unhideWhenUsed="1"/>
+    <w:lsdException w:name="List Number 2" w:semiHidden="1" w:unhideWhenUsed="1"/>
+    <w:lsdException w:name="List Number 3" w:semiHidden="1" w:unhideWhenUsed="1"/>
+    <w:lsdException w:name="List Number 4" w:semiHidden="1" w:unhideWhenUsed="1"/>
+    <w:lsdException w:name="List Number 5" w:semiHidden="1" w:unhideWhenUsed="1"/>
+    <w:lsdException w:name="Title" w:uiPriority="10" w:qFormat="1"/>
+    <w:lsdException w:name="Closing" w:semiHidden="1" w:unhideWhenUsed="1"/>
+    <w:lsdException w:name="Signature" w:semiHidden="1" w:unhideWhenUsed="1"/>
+    <w:lsdException w:name="Default Paragraph Font" w:semiHidden="1" w:uiPriority="1" w:unhideWhenUsed="1"/>
+    <w:lsdException w:name="Body Text" w:semiHidden="1" w:unhideWhenUsed="1"/>
+    <w:lsdException w:name="Body Text Indent" w:semiHidden="1" w:unhideWhenUsed="1"/>
+    <w:lsdException w:name="List Continue" w:semiHidden="1" w:unhideWhenUsed="1"/>
+    <w:lsdException w:name="List Continue 2" w:semiHidden="1" w:unhideWhenUsed="1"/>
+    <w:lsdException w:name="List Continue 3" w:semiHidden="1" w:unhideWhenUsed="1"/>
+    <w:lsdException w:name="List Continue 4" w:semiHidden="1" w:unhideWhenUsed="1"/>
+    <w:lsdException w:name="List Continue 5" w:semiHidden="1" w:unhideWhenUsed="1"/>
+    <w:lsdException w:name="Message Header" w:semiHidden="1" w:unhideWhenUsed="1"/>
+    <w:lsdException w:name="Subtitle" w:uiPriority="11" w:qFormat="1"/>
+    <w:lsdException w:name="Salutation" w:semiHidden="1" w:unhideWhenUsed="1"/>
+    <w:lsdException w:name="Date" w:semiHidden="1" w:unhideWhenUsed="1"/>
+    <w:lsdException w:name="Body Text First Indent" w:semiHidden="1" w:unhideWhenUsed="1"/>
+    <w:lsdException w:name="Body Text First Indent 2" w:semiHidden="1" w:unhideWhenUsed="1"/>
+    <w:lsdException w:name="Note Heading" w:semiHidden="1" w:unhideWhenUsed="1"/>
+    <w:lsdException w:name="Body Text 2" w:semiHidden="1" w:unhideWhenUsed="1"/>
+    <w:lsdException w:name="Body Text 3" w:semiHidden="1" w:unhideWhenUsed="1"/>
+    <w:lsdException w:name="Body Text Indent 2" w:semiHidden="1" w:unhideWhenUsed="1"/>
+    <w:lsdException w:name="Body Text Indent 3" w:semiHidden="1" w:unhideWhenUsed="1"/>
+    <w:lsdException w:name="Block Text" w:semiHidden="1" w:unhideWhenUsed="1"/>
+    <w:lsdException w:name="Hyperlink" w:semiHidden="1" w:unhideWhenUsed="1"/>
+    <w:lsdException w:name="FollowedHyperlink" w:semiHidden="1" w:unhideWhenUsed="1"/>
+    <w:lsdException w:name="Strong" w:uiPriority="22" w:qFormat="1"/>
+    <w:lsdException w:name="Emphasis" w:uiPriority="20" w:qFormat="1"/>
+    <w:lsdException w:name="Document Map" w:semiHidden="1" w:unhideWhenUsed="1"/>
+    <w:lsdException w:name="Plain Text" w:semiHidden="1" w:unhideWhenUsed="1"/>
+    <w:lsdException w:name="E-mail Signature" w:semiHidden="1" w:unhideWhenUsed="1"/>
+    <w:lsdException w:name="HTML Top of Form" w:semiHidden="1" w:unhideWhenUsed="1"/>
+    <w:lsdException w:name="HTML Bottom of Form" w:semiHidden="1" w:unhideWhenUsed="1"/>
+    <w:lsdException w:name="Normal (Web)" w:semiHidden="1" w:unhideWhenUsed="1"/>
+    <w:lsdException w:name="HTML Acronym" w:semiHidden="1" w:unhideWhenUsed="1"/>
+    <w:lsdException w:name="HTML Address" w:semiHidden="1" w:unhideWhenUsed="1"/>
+    <w:lsdException w:name="HTML Cite" w:semiHidden="1" w:unhideWhenUsed="1"/>
+    <w:lsdException w:name="HTML Code" w:semiHidden="1" w:unhideWhenUsed="1"/>
+    <w:lsdException w:name="HTML Definition" w:semiHidden="1" w:unhideWhenUsed="1"/>
+    <w:lsdException w:name="HTML Keyboard" w:semiHidden="1" w:unhideWhenUsed="1"/>
+    <w:lsdException w:name="HTML Preformatted" w:semiHidden="1" w:unhideWhenUsed="1"/>
+    <w:lsdException w:name="HTML Sample" w:semiHidden="1" w:unhideWhenUsed="1"/>
+    <w:lsdException w:name="HTML Typewriter" w:semiHidden="1" w:unhideWhenUsed="1"/>
+    <w:lsdException w:name="HTML Variable" w:semiHidden="1" w:unhideWhenUsed="1"/>
+    <w:lsdException w:name="Normal Table" w:semiHidden="1" w:unhideWhenUsed="1"/>
+    <w:lsdException w:name="annotation subject" w:semiHidden="1" w:unhideWhenUsed="1"/>
+    <w:lsdException w:name="No List" w:semiHidden="1" w:unhideWhenUsed="1"/>
+    <w:lsdException w:name="Outline List 1" w:semiHidden="1" w:unhideWhenUsed="1"/>
+    <w:lsdException w:name="Outline List 2" w:semiHidden="1" w:unhideWhenUsed="1"/>
+    <w:lsdException w:name="Outline List 3" w:semiHidden="1" w:unhideWhenUsed="1"/>
+    <w:lsdException w:name="Table Simple 1" w:semiHidden="1" w:unhideWhenUsed="1"/>
+    <w:lsdException w:name="Table Simple 2" w:semiHidden="1" w:unhideWhenUsed="1"/>
+    <w:lsdException w:name="Table Simple 3" w:semiHidden="1" w:unhideWhenUsed="1"/>
+    <w:lsdException w:name="Table Classic 1" w:semiHidden="1" w:unhideWhenUsed="1"/>
+    <w:lsdException w:name="Table Classic 2" w:semiHidden="1" w:unhideWhenUsed="1"/>
+    <w:lsdException w:name="Table Classic 3" w:semiHidden="1" w:unhideWhenUsed="1"/>
+    <w:lsdException w:name="Table Classic 4" w:semiHidden="1" w:unhideWhenUsed="1"/>
+    <w:lsdException w:name="Table Colorful 1" w:semiHidden="1" w:unhideWhenUsed="1"/>
+    <w:lsdException w:name="Table Colorful 2" w:semiHidden="1" w:unhideWhenUsed="1"/>
+    <w:lsdException w:name="Table Colorful 3" w:semiHidden="1" w:unhideWhenUsed="1"/>
+    <w:lsdException w:name="Table Columns 1" w:semiHidden="1" w:unhideWhenUsed="1"/>
+    <w:lsdException w:name="Table Columns 2" w:semiHidden="1" w:unhideWhenUsed="1"/>
+    <w:lsdException w:name="Table Columns 3" w:semiHidden="1" w:unhideWhenUsed="1"/>
+    <w:lsdException w:name="Table Columns 4" w:semiHidden="1" w:unhideWhenUsed="1"/>
+    <w:lsdException w:name="Table Columns 5" w:semiHidden="1" w:unhideWhenUsed="1"/>
+    <w:lsdException w:name="Table Grid 1" w:semiHidden="1" w:unhideWhenUsed="1"/>
+    <w:lsdException w:name="Table Grid 2" w:semiHidden="1" w:unhideWhenUsed="1"/>
+    <w:lsdException w:name="Table Grid 3" w:semiHidden="1" w:unhideWhenUsed="1"/>
+    <w:lsdException w:name="Table Grid 4" w:semiHidden="1" w:unhideWhenUsed="1"/>
+    <w:lsdException w:name="Table Grid 5" w:semiHidden="1" w:unhideWhenUsed="1"/>
+    <w:lsdException w:name="Table Grid 6" w:semiHidden="1" w:unhideWhenUsed="1"/>
+    <w:lsdException w:name="Table Grid 7" w:semiHidden="1" w:unhideWhenUsed="1"/>
+    <w:lsdException w:name="Table Grid 8" w:semiHidden="1" w:unhideWhenUsed="1"/>
+    <w:lsdException w:name="Table List 1" w:semiHidden="1" w:unhideWhenUsed="1"/>
+    <w:lsdException w:name="Table List 2" w:semiHidden="1" w:unhideWhenUsed="1"/>
+    <w:lsdException w:name="Table List 3" w:semiHidden="1" w:unhideWhenUsed="1"/>
+    <w:lsdException w:name="Table List 4" w:semiHidden="1" w:unhideWhenUsed="1"/>
+    <w:lsdException w:name="Table List 5" w:semiHidden="1" w:unhideWhenUsed="1"/>
+    <w:lsdException w:name="Table List 6" w:semiHidden="1" w:unhideWhenUsed="1"/>
+    <w:lsdException w:name="Table List 7" w:semiHidden="1" w:unhideWhenUsed="1"/>
+    <w:lsdException w:name="Table List 8" w:semiHidden="1" w:unhideWhenUsed="1"/>
+    <w:lsdException w:name="Table 3D effects 1" w:semiHidden="1" w:unhideWhenUsed="1"/>
+    <w:lsdException w:name="Table 3D effects 2" w:semiHidden="1" w:unhideWhenUsed="1"/>
+    <w:lsdException w:name="Table 3D effects 3" w:semiHidden="1" w:unhideWhenUsed="1"/>
+    <w:lsdException w:name="Table Contemporary" w:semiHidden="1" w:unhideWhenUsed="1"/>
+    <w:lsdException w:name="Table Elegant" w:semiHidden="1" w:unhideWhenUsed="1"/>
+    <w:lsdException w:name="Table Professional" w:semiHidden="1" w:unhideWhenUsed="1"/>
+    <w:lsdException w:name="Table Subtle 1" w:semiHidden="1" w:unhideWhenUsed="1"/>
+    <w:lsdException w:name="Table Subtle 2" w:semiHidden="1" w:unhideWhenUsed="1"/>
+    <w:lsdException w:name="Table Web 1" w:semiHidden="1" w:unhideWhenUsed="1"/>
+    <w:lsdException w:name="Table Web 2" w:semiHidden="1" w:unhideWhenUsed="1"/>
+    <w:lsdException w:name="Table Web 3" w:semiHidden="1" w:unhideWhenUsed="1"/>
+    <w:lsdException w:name="Balloon Text" w:semiHidden="1" w:unhideWhenUsed="1"/>
+    <w:lsdException w:name="Table Grid" w:semiHidden="1" w:uiPriority="59" w:unhideWhenUsed="1"/>
+    <w:lsdException w:name="Table Theme" w:semiHidden="1" w:unhideWhenUsed="1"/>
+    <w:lsdException w:name="Placeholder Text" w:semiHidden="1"/>
+    <w:lsdException w:name="No Spacing" w:uiPriority="1" w:qFormat="1"/>
+    <w:lsdException w:name="Light Shading" w:uiPriority="60"/>
+    <w:lsdException w:name="Light List" w:uiPriority="61"/>
+    <w:lsdException w:name="Light Grid" w:uiPriority="62"/>
+    <w:lsdException w:name="Medium Shading 1" w:uiPriority="63"/>
+    <w:lsdException w:name="Medium Shading 2" w:uiPriority="64"/>
+    <w:lsdException w:name="Medium List 1" w:uiPriority="65"/>
+    <w:lsdException w:name="Medium List 2" w:uiPriority="66"/>
+    <w:lsdException w:name="Medium Grid 1" w:uiPriority="67"/>
+    <w:lsdException w:name="Medium Grid 2" w:uiPriority="68"/>
+    <w:lsdException w:name="Medium Grid 3" w:uiPriority="69"/>
+    <w:lsdException w:name="Dark List" w:uiPriority="70"/>
+    <w:lsdException w:name="Colorful Shading" w:uiPriority="71"/>
+    <w:lsdException w:name="Colorful List" w:uiPriority="72"/>
+    <w:lsdException w:name="Colorful Grid" w:uiPriority="73"/>
+    <w:lsdException w:name="Light Shading Accent 1" w:uiPriority="60"/>
+    <w:lsdException w:name="Light List Accent 1" w:uiPriority="61"/>
+    <w:lsdException w:name="Light Grid Accent 1" w:uiPriority="62"/>
+    <w:lsdException w:name="Medium Shading 1 Accent 1" w:uiPriority="63"/>
+    <w:lsdException w:name="Medium Shading 2 Accent 1" w:uiPriority="64"/>
+    <w:lsdException w:name="Medium List 1 Accent 1" w:uiPriority="65"/>
+    <w:lsdException w:name="Revision" w:semiHidden="1"/>
+    <w:lsdException w:name="List Paragraph" w:uiPriority="34" w:qFormat="1"/>
+    <w:lsdException w:name="Quote" w:uiPriority="29" w:qFormat="1"/>
+    <w:lsdException w:name="Intense Quote" w:uiPriority="30" w:qFormat="1"/>
+    <w:lsdException w:name="Medium List 2 Accent 1" w:uiPriority="66"/>
+    <w:lsdException w:name="Medium Grid 1 Accent 1" w:uiPriority="67"/>
+    <w:lsdException w:name="Medium Grid 2 Accent 1" w:uiPriority="68"/>
+    <w:lsdException w:name="Medium Grid 3 Accent 1" w:uiPriority="69"/>
+    <w:lsdException w:name="Dark List Accent 1" w:uiPriority="70"/>
+    <w:lsdException w:name="Colorful Shading Accent 1" w:uiPriority="71"/>
+    <w:lsdException w:name="Colorful List Accent 1" w:uiPriority="72"/>
+    <w:lsdException w:name="Colorful Grid Accent 1" w:uiPriority="73"/>
+    <w:lsdException w:name="Light Shading Accent 2" w:uiPriority="60"/>
+    <w:lsdException w:name="Light List Accent 2" w:uiPriority="61"/>
+    <w:lsdException w:name="Light Grid Accent 2" w:uiPriority="62"/>
+    <w:lsdException w:name="Medium Shading 1 Accent 2" w:uiPriority="63"/>
+    <w:lsdException w:name="Medium Shading 2 Accent 2" w:uiPriority="64"/>
+    <w:lsdException w:name="Medium List 1 Accent 2" w:uiPriority="65"/>
+    <w:lsdException w:name="Medium List 2 Accent 2" w:uiPriority="66"/>
+    <w:lsdException w:name="Medium Grid 1 Accent 2" w:uiPriority="67"/>
+    <w:lsdException w:name="Medium Grid 2 Accent 2" w:uiPriority="68"/>
+    <w:lsdException w:name="Medium Grid 3 Accent 2" w:uiPriority="69"/>
+    <w:lsdException w:name="Dark List Accent 2" w:uiPriority="70"/>
+    <w:lsdException w:name="Colorful Shading Accent 2" w:uiPriority="71"/>
+    <w:lsdException w:name="Colorful List Accent 2" w:uiPriority="72"/>
+    <w:lsdException w:name="Colorful Grid Accent 2" w:uiPriority="73"/>
+    <w:lsdException w:name="Light Shading Accent 3" w:uiPriority="60"/>
+    <w:lsdException w:name="Light List Accent 3" w:uiPriority="61"/>
+    <w:lsdException w:name="Light Grid Accent 3" w:uiPriority="62"/>
+    <w:lsdException w:name="Medium Shading 1 Accent 3" w:uiPriority="63"/>
+    <w:lsdException w:name="Medium Shading 2 Accent 3" w:uiPriority="64"/>
+    <w:lsdException w:name="Medium List 1 Accent 3" w:uiPriority="65"/>
+    <w:lsdException w:name="Medium List 2 Accent 3" w:uiPriority="66"/>
+    <w:lsdException w:name="Medium Grid 1 Accent 3" w:uiPriority="67"/>
+    <w:lsdException w:name="Medium Grid 2 Accent 3" w:uiPriority="68"/>
+    <w:lsdException w:name="Medium Grid 3 Accent 3" w:uiPriority="69"/>
+    <w:lsdException w:name="Dark List Accent 3" w:uiPriority="70"/>
+    <w:lsdException w:name="Colorful Shading Accent 3" w:uiPriority="71"/>
+    <w:lsdException w:name="Colorful List Accent 3" w:uiPriority="72"/>
+    <w:lsdException w:name="Colorful Grid Accent 3" w:uiPriority="73"/>
+    <w:lsdException w:name="Light Shading Accent 4" w:uiPriority="60"/>
+    <w:lsdException w:name="Light List Accent 4" w:uiPriority="61"/>
+    <w:lsdException w:name="Light Grid Accent 4" w:uiPriority="62"/>
+    <w:lsdException w:name="Medium Shading 1 Accent 4" w:uiPriority="63"/>
+    <w:lsdException w:name="Medium Shading 2 Accent 4" w:uiPriority="64"/>
+    <w:lsdException w:name="Medium List 1 Accent 4" w:uiPriority="65"/>
+    <w:lsdException w:name="Medium List 2 Accent 4" w:uiPriority="66"/>
+    <w:lsdException w:name="Medium Grid 1 Accent 4" w:uiPriority="67"/>
+    <w:lsdException w:name="Medium Grid 2 Accent 4" w:uiPriority="68"/>
+    <w:lsdException w:name="Medium Grid 3 Accent 4" w:uiPriority="69"/>
+    <w:lsdException w:name="Dark List Accent 4" w:uiPriority="70"/>
+    <w:lsdException w:name="Colorful Shading Accent 4" w:uiPriority="71"/>
+    <w:lsdException w:name="Colorful List Accent 4" w:uiPriority="72"/>
+    <w:lsdException w:name="Colorful Grid Accent 4" w:uiPriority="73"/>
+    <w:lsdException w:name="Light Shading Accent 5" w:uiPriority="60"/>
+    <w:lsdException w:name="Light List Accent 5" w:uiPriority="61"/>
+    <w:lsdException w:name="Light Grid Accent 5" w:uiPriority="62"/>
+    <w:lsdException w:name="Medium Shading 1 Accent 5" w:uiPriority="63"/>
+    <w:lsdException w:name="Medium Shading 2 Accent 5" w:uiPriority="64"/>
+    <w:lsdException w:name="Medium List 1 Accent 5" w:uiPriority="65"/>
+    <w:lsdException w:name="Medium List 2 Accent 5" w:uiPriority="66"/>
+    <w:lsdException w:name="Medium Grid 1 Accent 5" w:uiPriority="67"/>
+    <w:lsdException w:name="Medium Grid 2 Accent 5" w:uiPriority="68"/>
+    <w:lsdException w:name="Medium Grid 3 Accent 5" w:uiPriority="69"/>
+    <w:lsdException w:name="Dark List Accent 5" w:uiPriority="70"/>
+    <w:lsdException w:name="Colorful Shading Accent 5" w:uiPriority="71"/>
+    <w:lsdException w:name="Colorful List Accent 5" w:uiPriority="72"/>
+    <w:lsdException w:name="Colorful Grid Accent 5" w:uiPriority="73"/>
+    <w:lsdException w:name="Light Shading Accent 6" w:uiPriority="60"/>
+    <w:lsdException w:name="Light List Accent 6" w:uiPriority="61"/>
+    <w:lsdException w:name="Light Grid Accent 6" w:uiPriority="62"/>
+    <w:lsdException w:name="Medium Shading 1 Accent 6" w:uiPriority="63"/>
+    <w:lsdException w:name="Medium Shading 2 Accent 6" w:uiPriority="64"/>
+    <w:lsdException w:name="Medium List 1 Accent 6" w:uiPriority="65"/>
+    <w:lsdException w:name="Medium List 2 Accent 6" w:uiPriority="66"/>
+    <w:lsdException w:name="Medium Grid 1 Accent 6" w:uiPriority="67"/>
+    <w:lsdException w:name="Medium Grid 2 Accent 6" w:uiPriority="68"/>
+    <w:lsdException w:name="Medium Grid 3 Accent 6" w:uiPriority="69"/>
+    <w:lsdException w:name="Dark List Accent 6" w:uiPriority="70"/>
+    <w:lsdException w:name="Colorful Shading Accent 6" w:uiPriority="71"/>
+    <w:lsdException w:name="Colorful List Accent 6" w:uiPriority="72"/>
+    <w:lsdException w:name="Colorful Grid Accent 6" w:uiPriority="73"/>
+    <w:lsdException w:name="Subtle Emphasis" w:uiPriority="19" w:qFormat="1"/>
+    <w:lsdException w:name="Intense Emphasis" w:uiPriority="21" w:qFormat="1"/>
+    <w:lsdException w:name="Subtle Reference" w:uiPriority="31" w:qFormat="1"/>
+    <w:lsdException w:name="Intense Reference" w:uiPriority="32" w:qFormat="1"/>
+    <w:lsdException w:name="Book Title" w:uiPriority="33" w:qFormat="1"/>
+    <w:lsdException w:name="Bibliography" w:semiHidden="1" w:uiPriority="37" w:unhideWhenUsed="1"/>
+    <w:lsdException w:name="TOC Heading" w:semiHidden="1" w:uiPriority="39" w:unhideWhenUsed="1" w:qFormat="1"/>
+    <w:lsdException w:name="Plain Table 1" w:uiPriority="41"/>
+    <w:lsdException w:name="Plain Table 2" w:uiPriority="42"/>
+    <w:lsdException w:name="Plain Table 3" w:uiPriority="43"/>
+    <w:lsdException w:name="Plain Table 4" w:uiPriority="44"/>
+    <w:lsdException w:name="Plain Table 5" w:uiPriority="45"/>
+    <w:lsdException w:name="Grid Table Light" w:uiPriority="40"/>
+    <w:lsdException w:name="Grid Table 1 Light" w:uiPriority="46"/>
+    <w:lsdException w:name="Grid Table 2" w:uiPriority="47"/>
+    <w:lsdException w:name="Grid Table 3" w:uiPriority="48"/>
+    <w:lsdException w:name="Grid Table 4" w:uiPriority="49"/>
+    <w:lsdException w:name="Grid Table 5 Dark" w:uiPriority="50"/>
+    <w:lsdException w:name="Grid Table 6 Colorful" w:uiPriority="51"/>
+    <w:lsdException w:name="Grid Table 7 Colorful" w:uiPriority="52"/>
+    <w:lsdException w:name="Grid Table 1 Light Accent 1" w:uiPriority="46"/>
+    <w:lsdException w:name="Grid Table 2 Accent 1" w:uiPriority="47"/>
+    <w:lsdException w:name="Grid Table 3 Accent 1" w:uiPriority="48"/>
+    <w:lsdException w:name="Grid Table 4 Accent 1" w:uiPriority="49"/>
+    <w:lsdException w:name="Grid Table 5 Dark Accent 1" w:uiPriority="50"/>
+    <w:lsdException w:name="Grid Table 6 Colorful Accent 1" w:uiPriority="51"/>
+    <w:lsdException w:name="Grid Table 7 Colorful Accent 1" w:uiPriority="52"/>
+    <w:lsdException w:name="Grid Table 1 Light Accent 2" w:uiPriority="46"/>
+    <w:lsdException w:name="Grid Table 2 Accent 2" w:uiPriority="47"/>
+    <w:lsdException w:name="Grid Table 3 Accent 2" w:uiPriority="48"/>
+    <w:lsdException w:name="Grid Table 4 Accent 2" w:uiPriority="49"/>
+    <w:lsdException w:name="Grid Table 5 Dark Accent 2" w:uiPriority="50"/>
+    <w:lsdException w:name="Grid Table 6 Colorful Accent 2" w:uiPriority="51"/>
+    <w:lsdException w:name="Grid Table 7 Colorful Accent 2" w:uiPriority="52"/>
+    <w:lsdException w:name="Grid Table 1 Light Accent 3" w:uiPriority="46"/>
+    <w:lsdException w:name="Grid Table 2 Accent 3" w:uiPriority="47"/>
+    <w:lsdException w:name="Grid Table 3 Accent 3" w:uiPriority="48"/>
+    <w:lsdException w:name="Grid Table 4 Accent 3" w:uiPriority="49"/>
+    <w:lsdException w:name="Grid Table 5 Dark Accent 3" w:uiPriority="50"/>
+    <w:lsdException w:name="Grid Table 6 Colorful Accent 3" w:uiPriority="51"/>
+    <w:lsdException w:name="Grid Table 7 Colorful Accent 3" w:uiPriority="52"/>
+    <w:lsdException w:name="Grid Table 1 Light Accent 4" w:uiPriority="46"/>
+    <w:lsdException w:name="Grid Table 2 Accent 4" w:uiPriority="47"/>
+    <w:lsdException w:name="Grid Table 3 Accent 4" w:uiPriority="48"/>
+    <w:lsdException w:name="Grid Table 4 Accent 4" w:uiPriority="49"/>
+    <w:lsdException w:name="Grid Table 5 Dark Accent 4" w:uiPriority="50"/>
+    <w:lsdException w:name="Grid Table 6 Colorful Accent 4" w:uiPriority="51"/>
+    <w:lsdException w:name="Grid Table 7 Colorful Accent 4" w:uiPriority="52"/>
+    <w:lsdException w:name="Grid Table 1 Light Accent 5" w:uiPriority="46"/>
+    <w:lsdException w:name="Grid Table 2 Accent 5" w:uiPriority="47"/>
+    <w:lsdException w:name="Grid Table 3 Accent 5" w:uiPriority="48"/>
+    <w:lsdException w:name="Grid Table 4 Accent 5" w:uiPriority="49"/>
+    <w:lsdException w:name="Grid Table 5 Dark Accent 5" w:uiPriority="50"/>
+    <w:lsdException w:name="Grid Table 6 Colorful Accent 5" w:uiPriority="51"/>
+    <w:lsdException w:name="Grid Table 7 Colorful Accent 5" w:uiPriority="52"/>
+    <w:lsdException w:name="Grid Table 1 Light Accent 6" w:uiPriority="46"/>
+    <w:lsdException w:name="Grid Table 2 Accent 6" w:uiPriority="47"/>
+    <w:lsdException w:name="Grid Table 3 Accent 6" w:uiPriority="48"/>
+    <w:lsdException w:name="Grid Table 4 Accent 6" w:uiPriority="49"/>
+    <w:lsdException w:name="Grid Table 5 Dark Accent 6" w:uiPriority="50"/>
+    <w:lsdException w:name="Grid Table 6 Colorful Accent 6" w:uiPriority="51"/>
+    <w:lsdException w:name="Grid Table 7 Colorful Accent 6" w:uiPriority="52"/>
+    <w:lsdException w:name="List Table 1 Light" w:uiPriority="46"/>
+    <w:lsdException w:name="List Table 2" w:uiPriority="47"/>
+    <w:lsdException w:name="List Table 3" w:uiPriority="48"/>
+    <w:lsdException w:name="List Table 4" w:uiPriority="49"/>
+    <w:lsdException w:name="List Table 5 Dark" w:uiPriority="50"/>
+    <w:lsdException w:name="List Table 6 Colorful" w:uiPriority="51"/>
+    <w:lsdException w:name="List Table 7 Colorful" w:uiPriority="52"/>
+    <w:lsdException w:name="List Table 1 Light Accent 1" w:uiPriority="46"/>
+    <w:lsdException w:name="List Table 2 Accent 1" w:uiPriority="47"/>
+    <w:lsdException w:name="List Table 3 Accent 1" w:uiPriority="48"/>
+    <w:lsdException w:name="List Table 4 Accent 1" w:uiPriority="49"/>
+    <w:lsdException w:name="List Table 5 Dark Accent 1" w:uiPriority="50"/>
+    <w:lsdException w:name="List Table 6 Colorful Accent 1" w:uiPriority="51"/>
+    <w:lsdException w:name="List Table 7 Colorful Accent 1" w:uiPriority="52"/>
+    <w:lsdException w:name="List Table 1 Light Accent 2" w:uiPriority="46"/>
+    <w:lsdException w:name="List Table 2 Accent 2" w:uiPriority="47"/>
+    <w:lsdException w:name="List Table 3 Accent 2" w:uiPriority="48"/>
+    <w:lsdException w:name="List Table 4 Accent 2" w:uiPriority="49"/>
+    <w:lsdException w:name="List Table 5 Dark Accent 2" w:uiPriority="50"/>
+    <w:lsdException w:name="List Table 6 Colorful Accent 2" w:uiPriority="51"/>
+    <w:lsdException w:name="List Table 7 Colorful Accent 2" w:uiPriority="52"/>
+    <w:lsdException w:name="List Table 1 Light Accent 3" w:uiPriority="46"/>
+    <w:lsdException w:name="List Table 2 Accent 3" w:uiPriority="47"/>
+    <w:lsdException w:name="List Table 3 Accent 3" w:uiPriority="48"/>
+    <w:lsdException w:name="List Table 4 Accent 3" w:uiPriority="49"/>
+    <w:lsdException w:name="List Table 5 Dark Accent 3" w:uiPriority="50"/>
+    <w:lsdException w:name="List Table 6 Colorful Accent 3" w:uiPriority="51"/>
+    <w:lsdException w:name="List Table 7 Colorful Accent 3" w:uiPriority="52"/>
+    <w:lsdException w:name="List Table 1 Light Accent 4" w:uiPriority="46"/>
+    <w:lsdException w:name="List Table 2 Accent 4" w:uiPriority="47"/>
+    <w:lsdException w:name="List Table 3 Accent 4" w:uiPriority="48"/>
+    <w:lsdException w:name="List Table 4 Accent 4" w:uiPriority="49"/>
+    <w:lsdException w:name="List Table 5 Dark Accent 4" w:uiPriority="50"/>
+    <w:lsdException w:name="List Table 6 Colorful Accent 4" w:uiPriority="51"/>
+    <w:lsdException w:name="List Table 7 Colorful Accent 4" w:uiPriority="52"/>
+    <w:lsdException w:name="List Table 1 Light Accent 5" w:uiPriority="46"/>
+    <w:lsdException w:name="List Table 2 Accent 5" w:uiPriority="47"/>
+    <w:lsdException w:name="List Table 3 Accent 5" w:uiPriority="48"/>
+    <w:lsdException w:name="List Table 4 Accent 5" w:uiPriority="49"/>
+    <w:lsdException w:name="List Table 5 Dark Accent 5" w:uiPriority="50"/>
+    <w:lsdException w:name="List Table 6 Colorful Accent 5" w:uiPriority="51"/>
+    <w:lsdException w:name="List Table 7 Colorful Accent 5" w:uiPriority="52"/>
+    <w:lsdException w:name="List Table 1 Light Accent 6" w:uiPriority="46"/>
+    <w:lsdException w:name="List Table 2 Accent 6" w:uiPriority="47"/>
+    <w:lsdException w:name="List Table 3 Accent 6" w:uiPriority="48"/>
+    <w:lsdException w:name="List Table 4 Accent 6" w:uiPriority="49"/>
+    <w:lsdException w:name="List Table 5 Dark Accent 6" w:uiPriority="50"/>
+    <w:lsdException w:name="List Table 6 Colorful Accent 6" w:uiPriority="51"/>
+    <w:lsdException w:name="List Table 7 Colorful Accent 6" w:uiPriority="52"/>
+    <w:lsdException w:name="Mention" w:semiHidden="1" w:unhideWhenUsed="1"/>
+    <w:lsdException w:name="Smart Hyperlink" w:semiHidden="1" w:unhideWhenUsed="1"/>
+    <w:lsdException w:name="Hashtag" w:semiHidden="1" w:unhideWhenUsed="1"/>
+    <w:lsdException w:name="Unresolved Mention" w:semiHidden="1" w:unhideWhenUsed="1"/>
+    <w:lsdException w:name="Smart Link" w:semiHidden="1" w:unhideWhenUsed="1"/>
   </w:latentStyles>
   <w:style w:type="paragraph" w:default="1" w:styleId="Normal">
     <w:name w:val="Normal"/>
@@ -8176,6 +8747,7 @@
   <w:style w:type="character" w:default="1" w:styleId="DefaultParagraphFont">
     <w:name w:val="Default Paragraph Font"/>
     <w:uiPriority w:val="1"/>
+    <w:semiHidden/>
     <w:unhideWhenUsed/>
   </w:style>
   <w:style w:type="table" w:default="1" w:styleId="TableNormal">
@@ -8313,7 +8885,6 @@
       <w:spacing w:before="0" w:after="0"/>
     </w:pPr>
     <w:tblPr>
-      <w:tblInd w:w="0" w:type="dxa"/>
       <w:tblBorders>
         <w:top w:val="single" w:sz="4" w:space="0" w:color="auto"/>
         <w:left w:val="single" w:sz="4" w:space="0" w:color="auto"/>
@@ -8322,479 +8893,6 @@
         <w:insideH w:val="single" w:sz="4" w:space="0" w:color="auto"/>
         <w:insideV w:val="single" w:sz="4" w:space="0" w:color="auto"/>
       </w:tblBorders>
-      <w:tblCellMar>
-        <w:top w:w="0" w:type="dxa"/>
-        <w:left w:w="108" w:type="dxa"/>
-        <w:bottom w:w="0" w:type="dxa"/>
-        <w:right w:w="108" w:type="dxa"/>
-      </w:tblCellMar>
-    </w:tblPr>
-  </w:style>
-  <w:style w:type="paragraph" w:styleId="ListParagraph">
-    <w:name w:val="List Paragraph"/>
-    <w:basedOn w:val="Normal"/>
-    <w:uiPriority w:val="34"/>
-    <w:qFormat/>
-    <w:rsid w:val="006F25A5"/>
-    <w:pPr>
-      <w:contextualSpacing/>
-    </w:pPr>
-  </w:style>
-  <w:style w:type="paragraph" w:styleId="BalloonText">
-    <w:name w:val="Balloon Text"/>
-    <w:basedOn w:val="Normal"/>
-    <w:link w:val="BalloonTextChar"/>
-    <w:uiPriority w:val="99"/>
-    <w:semiHidden/>
-    <w:unhideWhenUsed/>
-    <w:rsid w:val="0081060E"/>
-    <w:pPr>
-      <w:spacing w:after="0" w:line="240" w:lineRule="auto"/>
-    </w:pPr>
-    <w:rPr>
-      <w:rFonts w:ascii="Tahoma" w:hAnsi="Tahoma" w:cs="Tahoma"/>
-      <w:sz w:val="16"/>
-      <w:szCs w:val="16"/>
-    </w:rPr>
-  </w:style>
-  <w:style w:type="character" w:customStyle="1" w:styleId="BalloonTextChar">
-    <w:name w:val="Balloon Text Char"/>
-    <w:basedOn w:val="DefaultParagraphFont"/>
-    <w:link w:val="BalloonText"/>
-    <w:uiPriority w:val="99"/>
-    <w:semiHidden/>
-    <w:rsid w:val="0081060E"/>
-    <w:rPr>
-      <w:rFonts w:ascii="Tahoma" w:hAnsi="Tahoma" w:cs="Tahoma"/>
-      <w:sz w:val="16"/>
-      <w:szCs w:val="16"/>
-    </w:rPr>
-  </w:style>
-  <w:style w:type="character" w:customStyle="1" w:styleId="Heading2Char">
-    <w:name w:val="Heading 2 Char"/>
-    <w:basedOn w:val="DefaultParagraphFont"/>
-    <w:link w:val="Heading2"/>
-    <w:uiPriority w:val="9"/>
-    <w:rsid w:val="0081060E"/>
-    <w:rPr>
-      <w:rFonts w:asciiTheme="majorHAnsi" w:eastAsiaTheme="majorEastAsia" w:hAnsiTheme="majorHAnsi" w:cstheme="majorBidi"/>
-      <w:b/>
-      <w:bCs/>
-      <w:color w:val="4F81BD" w:themeColor="accent1"/>
-      <w:sz w:val="26"/>
-      <w:szCs w:val="26"/>
-    </w:rPr>
-  </w:style>
-  <w:style w:type="paragraph" w:styleId="TOC2">
-    <w:name w:val="toc 2"/>
-    <w:basedOn w:val="Normal"/>
-    <w:next w:val="Normal"/>
-    <w:autoRedefine/>
-    <w:uiPriority w:val="39"/>
-    <w:unhideWhenUsed/>
-    <w:rsid w:val="0081060E"/>
-    <w:pPr>
-      <w:spacing w:after="100"/>
-      <w:ind w:left="360"/>
-    </w:pPr>
-  </w:style>
-  <w:style w:type="paragraph" w:styleId="NormalWeb">
-    <w:name w:val="Normal (Web)"/>
-    <w:basedOn w:val="Normal"/>
-    <w:uiPriority w:val="99"/>
-    <w:semiHidden/>
-    <w:unhideWhenUsed/>
-    <w:rsid w:val="006C3B72"/>
-    <w:pPr>
-      <w:spacing w:before="100" w:beforeAutospacing="1" w:after="100" w:afterAutospacing="1" w:line="240" w:lineRule="auto"/>
-      <w:ind w:left="0"/>
-    </w:pPr>
-    <w:rPr>
-      <w:rFonts w:eastAsia="Times New Roman"/>
-      <w:sz w:val="24"/>
-      <w:szCs w:val="24"/>
-    </w:rPr>
-  </w:style>
-  <w:style w:type="character" w:styleId="Strong">
-    <w:name w:val="Strong"/>
-    <w:basedOn w:val="DefaultParagraphFont"/>
-    <w:uiPriority w:val="22"/>
-    <w:qFormat/>
-    <w:rsid w:val="006C3B72"/>
-    <w:rPr>
-      <w:b/>
-      <w:bCs/>
-    </w:rPr>
-  </w:style>
-</w:styles>
-</file>
-
-<file path=word/stylesWithEffects.xml><?xml version="1.0" encoding="utf-8"?>
-<w:styles xmlns:wpc="http://schemas.microsoft.com/office/word/2010/wordprocessingCanvas" xmlns:mc="http://schemas.openxmlformats.org/markup-compatibility/2006" xmlns:o="urn:schemas-microsoft-com:office:office" xmlns:r="http://schemas.openxmlformats.org/officeDocument/2006/relationships" xmlns:m="http://schemas.openxmlformats.org/officeDocument/2006/math" xmlns:v="urn:schemas-microsoft-com:vml" xmlns:wp14="http://schemas.microsoft.com/office/word/2010/wordprocessingDrawing" xmlns:wp="http://schemas.openxmlformats.org/drawingml/2006/wordprocessingDrawing" xmlns:w10="urn:schemas-microsoft-com:office:word" xmlns:w="http://schemas.openxmlformats.org/wordprocessingml/2006/main" xmlns:w14="http://schemas.microsoft.com/office/word/2010/wordml" xmlns:wpg="http://schemas.microsoft.com/office/word/2010/wordprocessingGroup" xmlns:wpi="http://schemas.microsoft.com/office/word/2010/wordprocessingInk" xmlns:wne="http://schemas.microsoft.com/office/word/2006/wordml" xmlns:wps="http://schemas.microsoft.com/office/word/2010/wordprocessingShape" mc:Ignorable="w14 wp14">
-  <w:docDefaults>
-    <w:rPrDefault>
-      <w:rPr>
-        <w:rFonts w:ascii="Times New Roman" w:eastAsiaTheme="minorHAnsi" w:hAnsi="Times New Roman" w:cs="Times New Roman"/>
-        <w:sz w:val="36"/>
-        <w:lang w:val="en-US" w:eastAsia="en-US" w:bidi="ar-SA"/>
-      </w:rPr>
-    </w:rPrDefault>
-    <w:pPrDefault>
-      <w:pPr>
-        <w:spacing w:before="120" w:after="120"/>
-        <w:ind w:left="720"/>
-      </w:pPr>
-    </w:pPrDefault>
-  </w:docDefaults>
-  <w:latentStyles w:defLockedState="0" w:defUIPriority="99" w:defSemiHidden="1" w:defUnhideWhenUsed="1" w:defQFormat="0" w:count="267">
-    <w:lsdException w:name="Normal" w:semiHidden="0" w:uiPriority="0" w:unhideWhenUsed="0" w:qFormat="1"/>
-    <w:lsdException w:name="heading 1" w:semiHidden="0" w:uiPriority="9" w:unhideWhenUsed="0" w:qFormat="1"/>
-    <w:lsdException w:name="heading 2" w:uiPriority="9" w:qFormat="1"/>
-    <w:lsdException w:name="heading 3" w:uiPriority="9" w:qFormat="1"/>
-    <w:lsdException w:name="heading 4" w:uiPriority="9" w:qFormat="1"/>
-    <w:lsdException w:name="heading 5" w:uiPriority="9" w:qFormat="1"/>
-    <w:lsdException w:name="heading 6" w:uiPriority="9" w:qFormat="1"/>
-    <w:lsdException w:name="heading 7" w:uiPriority="9" w:qFormat="1"/>
-    <w:lsdException w:name="heading 8" w:uiPriority="9" w:qFormat="1"/>
-    <w:lsdException w:name="heading 9" w:uiPriority="9" w:qFormat="1"/>
-    <w:lsdException w:name="toc 1" w:uiPriority="39"/>
-    <w:lsdException w:name="toc 2" w:uiPriority="39"/>
-    <w:lsdException w:name="toc 3" w:uiPriority="39"/>
-    <w:lsdException w:name="toc 4" w:uiPriority="39"/>
-    <w:lsdException w:name="toc 5" w:uiPriority="39"/>
-    <w:lsdException w:name="toc 6" w:uiPriority="39"/>
-    <w:lsdException w:name="toc 7" w:uiPriority="39"/>
-    <w:lsdException w:name="toc 8" w:uiPriority="39"/>
-    <w:lsdException w:name="toc 9" w:uiPriority="39"/>
-    <w:lsdException w:name="caption" w:uiPriority="35" w:qFormat="1"/>
-    <w:lsdException w:name="Title" w:semiHidden="0" w:uiPriority="10" w:unhideWhenUsed="0" w:qFormat="1"/>
-    <w:lsdException w:name="Default Paragraph Font" w:uiPriority="1"/>
-    <w:lsdException w:name="Subtitle" w:semiHidden="0" w:uiPriority="11" w:unhideWhenUsed="0" w:qFormat="1"/>
-    <w:lsdException w:name="Strong" w:semiHidden="0" w:uiPriority="22" w:unhideWhenUsed="0" w:qFormat="1"/>
-    <w:lsdException w:name="Emphasis" w:semiHidden="0" w:uiPriority="20" w:unhideWhenUsed="0" w:qFormat="1"/>
-    <w:lsdException w:name="Table Grid" w:semiHidden="0" w:uiPriority="59" w:unhideWhenUsed="0"/>
-    <w:lsdException w:name="Placeholder Text" w:unhideWhenUsed="0"/>
-    <w:lsdException w:name="No Spacing" w:semiHidden="0" w:uiPriority="1" w:unhideWhenUsed="0" w:qFormat="1"/>
-    <w:lsdException w:name="Light Shading" w:semiHidden="0" w:uiPriority="60" w:unhideWhenUsed="0"/>
-    <w:lsdException w:name="Light List" w:semiHidden="0" w:uiPriority="61" w:unhideWhenUsed="0"/>
-    <w:lsdException w:name="Light Grid" w:semiHidden="0" w:uiPriority="62" w:unhideWhenUsed="0"/>
-    <w:lsdException w:name="Medium Shading 1" w:semiHidden="0" w:uiPriority="63" w:unhideWhenUsed="0"/>
-    <w:lsdException w:name="Medium Shading 2" w:semiHidden="0" w:uiPriority="64" w:unhideWhenUsed="0"/>
-    <w:lsdException w:name="Medium List 1" w:semiHidden="0" w:uiPriority="65" w:unhideWhenUsed="0"/>
-    <w:lsdException w:name="Medium List 2" w:semiHidden="0" w:uiPriority="66" w:unhideWhenUsed="0"/>
-    <w:lsdException w:name="Medium Grid 1" w:semiHidden="0" w:uiPriority="67" w:unhideWhenUsed="0"/>
-    <w:lsdException w:name="Medium Grid 2" w:semiHidden="0" w:uiPriority="68" w:unhideWhenUsed="0"/>
-    <w:lsdException w:name="Medium Grid 3" w:semiHidden="0" w:uiPriority="69" w:unhideWhenUsed="0"/>
-    <w:lsdException w:name="Dark List" w:semiHidden="0" w:uiPriority="70" w:unhideWhenUsed="0"/>
-    <w:lsdException w:name="Colorful Shading" w:semiHidden="0" w:uiPriority="71" w:unhideWhenUsed="0"/>
-    <w:lsdException w:name="Colorful List" w:semiHidden="0" w:uiPriority="72" w:unhideWhenUsed="0"/>
-    <w:lsdException w:name="Colorful Grid" w:semiHidden="0" w:uiPriority="73" w:unhideWhenUsed="0"/>
-    <w:lsdException w:name="Light Shading Accent 1" w:semiHidden="0" w:uiPriority="60" w:unhideWhenUsed="0"/>
-    <w:lsdException w:name="Light List Accent 1" w:semiHidden="0" w:uiPriority="61" w:unhideWhenUsed="0"/>
-    <w:lsdException w:name="Light Grid Accent 1" w:semiHidden="0" w:uiPriority="62" w:unhideWhenUsed="0"/>
-    <w:lsdException w:name="Medium Shading 1 Accent 1" w:semiHidden="0" w:uiPriority="63" w:unhideWhenUsed="0"/>
-    <w:lsdException w:name="Medium Shading 2 Accent 1" w:semiHidden="0" w:uiPriority="64" w:unhideWhenUsed="0"/>
-    <w:lsdException w:name="Medium List 1 Accent 1" w:semiHidden="0" w:uiPriority="65" w:unhideWhenUsed="0"/>
-    <w:lsdException w:name="Revision" w:unhideWhenUsed="0"/>
-    <w:lsdException w:name="List Paragraph" w:semiHidden="0" w:uiPriority="34" w:unhideWhenUsed="0" w:qFormat="1"/>
-    <w:lsdException w:name="Quote" w:semiHidden="0" w:uiPriority="29" w:unhideWhenUsed="0" w:qFormat="1"/>
-    <w:lsdException w:name="Intense Quote" w:semiHidden="0" w:uiPriority="30" w:unhideWhenUsed="0" w:qFormat="1"/>
-    <w:lsdException w:name="Medium List 2 Accent 1" w:semiHidden="0" w:uiPriority="66" w:unhideWhenUsed="0"/>
-    <w:lsdException w:name="Medium Grid 1 Accent 1" w:semiHidden="0" w:uiPriority="67" w:unhideWhenUsed="0"/>
-    <w:lsdException w:name="Medium Grid 2 Accent 1" w:semiHidden="0" w:uiPriority="68" w:unhideWhenUsed="0"/>
-    <w:lsdException w:name="Medium Grid 3 Accent 1" w:semiHidden="0" w:uiPriority="69" w:unhideWhenUsed="0"/>
-    <w:lsdException w:name="Dark List Accent 1" w:semiHidden="0" w:uiPriority="70" w:unhideWhenUsed="0"/>
-    <w:lsdException w:name="Colorful Shading Accent 1" w:semiHidden="0" w:uiPriority="71" w:unhideWhenUsed="0"/>
-    <w:lsdException w:name="Colorful List Accent 1" w:semiHidden="0" w:uiPriority="72" w:unhideWhenUsed="0"/>
-    <w:lsdException w:name="Colorful Grid Accent 1" w:semiHidden="0" w:uiPriority="73" w:unhideWhenUsed="0"/>
-    <w:lsdException w:name="Light Shading Accent 2" w:semiHidden="0" w:uiPriority="60" w:unhideWhenUsed="0"/>
-    <w:lsdException w:name="Light List Accent 2" w:semiHidden="0" w:uiPriority="61" w:unhideWhenUsed="0"/>
-    <w:lsdException w:name="Light Grid Accent 2" w:semiHidden="0" w:uiPriority="62" w:unhideWhenUsed="0"/>
-    <w:lsdException w:name="Medium Shading 1 Accent 2" w:semiHidden="0" w:uiPriority="63" w:unhideWhenUsed="0"/>
-    <w:lsdException w:name="Medium Shading 2 Accent 2" w:semiHidden="0" w:uiPriority="64" w:unhideWhenUsed="0"/>
-    <w:lsdException w:name="Medium List 1 Accent 2" w:semiHidden="0" w:uiPriority="65" w:unhideWhenUsed="0"/>
-    <w:lsdException w:name="Medium List 2 Accent 2" w:semiHidden="0" w:uiPriority="66" w:unhideWhenUsed="0"/>
-    <w:lsdException w:name="Medium Grid 1 Accent 2" w:semiHidden="0" w:uiPriority="67" w:unhideWhenUsed="0"/>
-    <w:lsdException w:name="Medium Grid 2 Accent 2" w:semiHidden="0" w:uiPriority="68" w:unhideWhenUsed="0"/>
-    <w:lsdException w:name="Medium Grid 3 Accent 2" w:semiHidden="0" w:uiPriority="69" w:unhideWhenUsed="0"/>
-    <w:lsdException w:name="Dark List Accent 2" w:semiHidden="0" w:uiPriority="70" w:unhideWhenUsed="0"/>
-    <w:lsdException w:name="Colorful Shading Accent 2" w:semiHidden="0" w:uiPriority="71" w:unhideWhenUsed="0"/>
-    <w:lsdException w:name="Colorful List Accent 2" w:semiHidden="0" w:uiPriority="72" w:unhideWhenUsed="0"/>
-    <w:lsdException w:name="Colorful Grid Accent 2" w:semiHidden="0" w:uiPriority="73" w:unhideWhenUsed="0"/>
-    <w:lsdException w:name="Light Shading Accent 3" w:semiHidden="0" w:uiPriority="60" w:unhideWhenUsed="0"/>
-    <w:lsdException w:name="Light List Accent 3" w:semiHidden="0" w:uiPriority="61" w:unhideWhenUsed="0"/>
-    <w:lsdException w:name="Light Grid Accent 3" w:semiHidden="0" w:uiPriority="62" w:unhideWhenUsed="0"/>
-    <w:lsdException w:name="Medium Shading 1 Accent 3" w:semiHidden="0" w:uiPriority="63" w:unhideWhenUsed="0"/>
-    <w:lsdException w:name="Medium Shading 2 Accent 3" w:semiHidden="0" w:uiPriority="64" w:unhideWhenUsed="0"/>
-    <w:lsdException w:name="Medium List 1 Accent 3" w:semiHidden="0" w:uiPriority="65" w:unhideWhenUsed="0"/>
-    <w:lsdException w:name="Medium List 2 Accent 3" w:semiHidden="0" w:uiPriority="66" w:unhideWhenUsed="0"/>
-    <w:lsdException w:name="Medium Grid 1 Accent 3" w:semiHidden="0" w:uiPriority="67" w:unhideWhenUsed="0"/>
-    <w:lsdException w:name="Medium Grid 2 Accent 3" w:semiHidden="0" w:uiPriority="68" w:unhideWhenUsed="0"/>
-    <w:lsdException w:name="Medium Grid 3 Accent 3" w:semiHidden="0" w:uiPriority="69" w:unhideWhenUsed="0"/>
-    <w:lsdException w:name="Dark List Accent 3" w:semiHidden="0" w:uiPriority="70" w:unhideWhenUsed="0"/>
-    <w:lsdException w:name="Colorful Shading Accent 3" w:semiHidden="0" w:uiPriority="71" w:unhideWhenUsed="0"/>
-    <w:lsdException w:name="Colorful List Accent 3" w:semiHidden="0" w:uiPriority="72" w:unhideWhenUsed="0"/>
-    <w:lsdException w:name="Colorful Grid Accent 3" w:semiHidden="0" w:uiPriority="73" w:unhideWhenUsed="0"/>
-    <w:lsdException w:name="Light Shading Accent 4" w:semiHidden="0" w:uiPriority="60" w:unhideWhenUsed="0"/>
-    <w:lsdException w:name="Light List Accent 4" w:semiHidden="0" w:uiPriority="61" w:unhideWhenUsed="0"/>
-    <w:lsdException w:name="Light Grid Accent 4" w:semiHidden="0" w:uiPriority="62" w:unhideWhenUsed="0"/>
-    <w:lsdException w:name="Medium Shading 1 Accent 4" w:semiHidden="0" w:uiPriority="63" w:unhideWhenUsed="0"/>
-    <w:lsdException w:name="Medium Shading 2 Accent 4" w:semiHidden="0" w:uiPriority="64" w:unhideWhenUsed="0"/>
-    <w:lsdException w:name="Medium List 1 Accent 4" w:semiHidden="0" w:uiPriority="65" w:unhideWhenUsed="0"/>
-    <w:lsdException w:name="Medium List 2 Accent 4" w:semiHidden="0" w:uiPriority="66" w:unhideWhenUsed="0"/>
-    <w:lsdException w:name="Medium Grid 1 Accent 4" w:semiHidden="0" w:uiPriority="67" w:unhideWhenUsed="0"/>
-    <w:lsdException w:name="Medium Grid 2 Accent 4" w:semiHidden="0" w:uiPriority="68" w:unhideWhenUsed="0"/>
-    <w:lsdException w:name="Medium Grid 3 Accent 4" w:semiHidden="0" w:uiPriority="69" w:unhideWhenUsed="0"/>
-    <w:lsdException w:name="Dark List Accent 4" w:semiHidden="0" w:uiPriority="70" w:unhideWhenUsed="0"/>
-    <w:lsdException w:name="Colorful Shading Accent 4" w:semiHidden="0" w:uiPriority="71" w:unhideWhenUsed="0"/>
-    <w:lsdException w:name="Colorful List Accent 4" w:semiHidden="0" w:uiPriority="72" w:unhideWhenUsed="0"/>
-    <w:lsdException w:name="Colorful Grid Accent 4" w:semiHidden="0" w:uiPriority="73" w:unhideWhenUsed="0"/>
-    <w:lsdException w:name="Light Shading Accent 5" w:semiHidden="0" w:uiPriority="60" w:unhideWhenUsed="0"/>
-    <w:lsdException w:name="Light List Accent 5" w:semiHidden="0" w:uiPriority="61" w:unhideWhenUsed="0"/>
-    <w:lsdException w:name="Light Grid Accent 5" w:semiHidden="0" w:uiPriority="62" w:unhideWhenUsed="0"/>
-    <w:lsdException w:name="Medium Shading 1 Accent 5" w:semiHidden="0" w:uiPriority="63" w:unhideWhenUsed="0"/>
-    <w:lsdException w:name="Medium Shading 2 Accent 5" w:semiHidden="0" w:uiPriority="64" w:unhideWhenUsed="0"/>
-    <w:lsdException w:name="Medium List 1 Accent 5" w:semiHidden="0" w:uiPriority="65" w:unhideWhenUsed="0"/>
-    <w:lsdException w:name="Medium List 2 Accent 5" w:semiHidden="0" w:uiPriority="66" w:unhideWhenUsed="0"/>
-    <w:lsdException w:name="Medium Grid 1 Accent 5" w:semiHidden="0" w:uiPriority="67" w:unhideWhenUsed="0"/>
-    <w:lsdException w:name="Medium Grid 2 Accent 5" w:semiHidden="0" w:uiPriority="68" w:unhideWhenUsed="0"/>
-    <w:lsdException w:name="Medium Grid 3 Accent 5" w:semiHidden="0" w:uiPriority="69" w:unhideWhenUsed="0"/>
-    <w:lsdException w:name="Dark List Accent 5" w:semiHidden="0" w:uiPriority="70" w:unhideWhenUsed="0"/>
-    <w:lsdException w:name="Colorful Shading Accent 5" w:semiHidden="0" w:uiPriority="71" w:unhideWhenUsed="0"/>
-    <w:lsdException w:name="Colorful List Accent 5" w:semiHidden="0" w:uiPriority="72" w:unhideWhenUsed="0"/>
-    <w:lsdException w:name="Colorful Grid Accent 5" w:semiHidden="0" w:uiPriority="73" w:unhideWhenUsed="0"/>
-    <w:lsdException w:name="Light Shading Accent 6" w:semiHidden="0" w:uiPriority="60" w:unhideWhenUsed="0"/>
-    <w:lsdException w:name="Light List Accent 6" w:semiHidden="0" w:uiPriority="61" w:unhideWhenUsed="0"/>
-    <w:lsdException w:name="Light Grid Accent 6" w:semiHidden="0" w:uiPriority="62" w:unhideWhenUsed="0"/>
-    <w:lsdException w:name="Medium Shading 1 Accent 6" w:semiHidden="0" w:uiPriority="63" w:unhideWhenUsed="0"/>
-    <w:lsdException w:name="Medium Shading 2 Accent 6" w:semiHidden="0" w:uiPriority="64" w:unhideWhenUsed="0"/>
-    <w:lsdException w:name="Medium List 1 Accent 6" w:semiHidden="0" w:uiPriority="65" w:unhideWhenUsed="0"/>
-    <w:lsdException w:name="Medium List 2 Accent 6" w:semiHidden="0" w:uiPriority="66" w:unhideWhenUsed="0"/>
-    <w:lsdException w:name="Medium Grid 1 Accent 6" w:semiHidden="0" w:uiPriority="67" w:unhideWhenUsed="0"/>
-    <w:lsdException w:name="Medium Grid 2 Accent 6" w:semiHidden="0" w:uiPriority="68" w:unhideWhenUsed="0"/>
-    <w:lsdException w:name="Medium Grid 3 Accent 6" w:semiHidden="0" w:uiPriority="69" w:unhideWhenUsed="0"/>
-    <w:lsdException w:name="Dark List Accent 6" w:semiHidden="0" w:uiPriority="70" w:unhideWhenUsed="0"/>
-    <w:lsdException w:name="Colorful Shading Accent 6" w:semiHidden="0" w:uiPriority="71" w:unhideWhenUsed="0"/>
-    <w:lsdException w:name="Colorful List Accent 6" w:semiHidden="0" w:uiPriority="72" w:unhideWhenUsed="0"/>
-    <w:lsdException w:name="Colorful Grid Accent 6" w:semiHidden="0" w:uiPriority="73" w:unhideWhenUsed="0"/>
-    <w:lsdException w:name="Subtle Emphasis" w:semiHidden="0" w:uiPriority="19" w:unhideWhenUsed="0" w:qFormat="1"/>
-    <w:lsdException w:name="Intense Emphasis" w:semiHidden="0" w:uiPriority="21" w:unhideWhenUsed="0" w:qFormat="1"/>
-    <w:lsdException w:name="Subtle Reference" w:semiHidden="0" w:uiPriority="31" w:unhideWhenUsed="0" w:qFormat="1"/>
-    <w:lsdException w:name="Intense Reference" w:semiHidden="0" w:uiPriority="32" w:unhideWhenUsed="0" w:qFormat="1"/>
-    <w:lsdException w:name="Book Title" w:semiHidden="0" w:uiPriority="33" w:unhideWhenUsed="0" w:qFormat="1"/>
-    <w:lsdException w:name="Bibliography" w:uiPriority="37"/>
-    <w:lsdException w:name="TOC Heading" w:uiPriority="39" w:qFormat="1"/>
-  </w:latentStyles>
-  <w:style w:type="paragraph" w:default="1" w:styleId="Normal">
-    <w:name w:val="Normal"/>
-    <w:qFormat/>
-    <w:rsid w:val="001E1C3E"/>
-    <w:pPr>
-      <w:spacing w:before="0" w:after="200" w:line="276" w:lineRule="auto"/>
-    </w:pPr>
-  </w:style>
-  <w:style w:type="paragraph" w:styleId="Heading1">
-    <w:name w:val="heading 1"/>
-    <w:basedOn w:val="Normal"/>
-    <w:next w:val="Normal"/>
-    <w:link w:val="Heading1Char"/>
-    <w:uiPriority w:val="9"/>
-    <w:qFormat/>
-    <w:rsid w:val="00041611"/>
-    <w:pPr>
-      <w:keepNext/>
-      <w:keepLines/>
-      <w:spacing w:before="480" w:after="0" w:line="240" w:lineRule="auto"/>
-      <w:outlineLvl w:val="0"/>
-    </w:pPr>
-    <w:rPr>
-      <w:rFonts w:eastAsiaTheme="majorEastAsia" w:cstheme="majorBidi"/>
-      <w:b/>
-      <w:bCs/>
-      <w:color w:val="FF0000"/>
-      <w:sz w:val="44"/>
-      <w:szCs w:val="28"/>
-    </w:rPr>
-  </w:style>
-  <w:style w:type="paragraph" w:styleId="Heading2">
-    <w:name w:val="heading 2"/>
-    <w:basedOn w:val="Normal"/>
-    <w:next w:val="Normal"/>
-    <w:link w:val="Heading2Char"/>
-    <w:uiPriority w:val="9"/>
-    <w:unhideWhenUsed/>
-    <w:qFormat/>
-    <w:rsid w:val="0081060E"/>
-    <w:pPr>
-      <w:keepNext/>
-      <w:keepLines/>
-      <w:spacing w:before="200" w:after="0"/>
-      <w:outlineLvl w:val="1"/>
-    </w:pPr>
-    <w:rPr>
-      <w:rFonts w:asciiTheme="majorHAnsi" w:eastAsiaTheme="majorEastAsia" w:hAnsiTheme="majorHAnsi" w:cstheme="majorBidi"/>
-      <w:b/>
-      <w:bCs/>
-      <w:color w:val="4F81BD" w:themeColor="accent1"/>
-      <w:sz w:val="26"/>
-      <w:szCs w:val="26"/>
-    </w:rPr>
-  </w:style>
-  <w:style w:type="character" w:default="1" w:styleId="DefaultParagraphFont">
-    <w:name w:val="Default Paragraph Font"/>
-    <w:uiPriority w:val="1"/>
-    <w:unhideWhenUsed/>
-  </w:style>
-  <w:style w:type="table" w:default="1" w:styleId="TableNormal">
-    <w:name w:val="Normal Table"/>
-    <w:uiPriority w:val="99"/>
-    <w:semiHidden/>
-    <w:unhideWhenUsed/>
-    <w:tblPr>
-      <w:tblInd w:w="0" w:type="dxa"/>
-      <w:tblCellMar>
-        <w:top w:w="0" w:type="dxa"/>
-        <w:left w:w="108" w:type="dxa"/>
-        <w:bottom w:w="0" w:type="dxa"/>
-        <w:right w:w="108" w:type="dxa"/>
-      </w:tblCellMar>
-    </w:tblPr>
-  </w:style>
-  <w:style w:type="numbering" w:default="1" w:styleId="NoList">
-    <w:name w:val="No List"/>
-    <w:uiPriority w:val="99"/>
-    <w:semiHidden/>
-    <w:unhideWhenUsed/>
-  </w:style>
-  <w:style w:type="character" w:customStyle="1" w:styleId="Heading1Char">
-    <w:name w:val="Heading 1 Char"/>
-    <w:basedOn w:val="DefaultParagraphFont"/>
-    <w:link w:val="Heading1"/>
-    <w:uiPriority w:val="9"/>
-    <w:rsid w:val="00041611"/>
-    <w:rPr>
-      <w:rFonts w:eastAsiaTheme="majorEastAsia" w:cstheme="majorBidi"/>
-      <w:b/>
-      <w:bCs/>
-      <w:color w:val="FF0000"/>
-      <w:sz w:val="44"/>
-      <w:szCs w:val="28"/>
-    </w:rPr>
-  </w:style>
-  <w:style w:type="paragraph" w:styleId="Header">
-    <w:name w:val="header"/>
-    <w:basedOn w:val="Normal"/>
-    <w:link w:val="HeaderChar"/>
-    <w:uiPriority w:val="99"/>
-    <w:unhideWhenUsed/>
-    <w:rsid w:val="001E1C3E"/>
-    <w:pPr>
-      <w:tabs>
-        <w:tab w:val="center" w:pos="4680"/>
-        <w:tab w:val="right" w:pos="9360"/>
-      </w:tabs>
-      <w:spacing w:after="0" w:line="240" w:lineRule="auto"/>
-    </w:pPr>
-  </w:style>
-  <w:style w:type="character" w:customStyle="1" w:styleId="HeaderChar">
-    <w:name w:val="Header Char"/>
-    <w:basedOn w:val="DefaultParagraphFont"/>
-    <w:link w:val="Header"/>
-    <w:uiPriority w:val="99"/>
-    <w:rsid w:val="001E1C3E"/>
-  </w:style>
-  <w:style w:type="paragraph" w:styleId="Footer">
-    <w:name w:val="footer"/>
-    <w:basedOn w:val="Normal"/>
-    <w:link w:val="FooterChar"/>
-    <w:uiPriority w:val="99"/>
-    <w:unhideWhenUsed/>
-    <w:rsid w:val="001E1C3E"/>
-    <w:pPr>
-      <w:tabs>
-        <w:tab w:val="center" w:pos="4680"/>
-        <w:tab w:val="right" w:pos="9360"/>
-      </w:tabs>
-      <w:spacing w:after="0" w:line="240" w:lineRule="auto"/>
-    </w:pPr>
-  </w:style>
-  <w:style w:type="character" w:customStyle="1" w:styleId="FooterChar">
-    <w:name w:val="Footer Char"/>
-    <w:basedOn w:val="DefaultParagraphFont"/>
-    <w:link w:val="Footer"/>
-    <w:uiPriority w:val="99"/>
-    <w:rsid w:val="001E1C3E"/>
-  </w:style>
-  <w:style w:type="paragraph" w:styleId="TOCHeading">
-    <w:name w:val="TOC Heading"/>
-    <w:basedOn w:val="Heading1"/>
-    <w:next w:val="Normal"/>
-    <w:uiPriority w:val="39"/>
-    <w:unhideWhenUsed/>
-    <w:qFormat/>
-    <w:rsid w:val="001E1C3E"/>
-    <w:pPr>
-      <w:spacing w:before="240" w:line="259" w:lineRule="auto"/>
-      <w:ind w:left="0"/>
-      <w:outlineLvl w:val="9"/>
-    </w:pPr>
-    <w:rPr>
-      <w:rFonts w:asciiTheme="majorHAnsi" w:hAnsiTheme="majorHAnsi"/>
-      <w:b w:val="0"/>
-      <w:bCs w:val="0"/>
-      <w:color w:val="365F91" w:themeColor="accent1" w:themeShade="BF"/>
-      <w:sz w:val="32"/>
-      <w:szCs w:val="32"/>
-    </w:rPr>
-  </w:style>
-  <w:style w:type="paragraph" w:styleId="TOC1">
-    <w:name w:val="toc 1"/>
-    <w:basedOn w:val="Normal"/>
-    <w:next w:val="Normal"/>
-    <w:autoRedefine/>
-    <w:uiPriority w:val="39"/>
-    <w:unhideWhenUsed/>
-    <w:rsid w:val="001E1C3E"/>
-    <w:pPr>
-      <w:spacing w:after="100"/>
-      <w:ind w:left="0"/>
-    </w:pPr>
-  </w:style>
-  <w:style w:type="character" w:styleId="Hyperlink">
-    <w:name w:val="Hyperlink"/>
-    <w:basedOn w:val="DefaultParagraphFont"/>
-    <w:uiPriority w:val="99"/>
-    <w:unhideWhenUsed/>
-    <w:rsid w:val="001E1C3E"/>
-    <w:rPr>
-      <w:color w:val="0000FF" w:themeColor="hyperlink"/>
-      <w:u w:val="single"/>
-    </w:rPr>
-  </w:style>
-  <w:style w:type="table" w:styleId="TableGrid">
-    <w:name w:val="Table Grid"/>
-    <w:basedOn w:val="TableNormal"/>
-    <w:uiPriority w:val="59"/>
-    <w:rsid w:val="001E1C3E"/>
-    <w:pPr>
-      <w:spacing w:before="0" w:after="0"/>
-    </w:pPr>
-    <w:tblPr>
-      <w:tblInd w:w="0" w:type="dxa"/>
-      <w:tblBorders>
-        <w:top w:val="single" w:sz="4" w:space="0" w:color="auto"/>
-        <w:left w:val="single" w:sz="4" w:space="0" w:color="auto"/>
-        <w:bottom w:val="single" w:sz="4" w:space="0" w:color="auto"/>
-        <w:right w:val="single" w:sz="4" w:space="0" w:color="auto"/>
-        <w:insideH w:val="single" w:sz="4" w:space="0" w:color="auto"/>
-        <w:insideV w:val="single" w:sz="4" w:space="0" w:color="auto"/>
-      </w:tblBorders>
-      <w:tblCellMar>
-        <w:top w:w="0" w:type="dxa"/>
-        <w:left w:w="108" w:type="dxa"/>
-        <w:bottom w:w="0" w:type="dxa"/>
-        <w:right w:w="108" w:type="dxa"/>
-      </w:tblCellMar>
     </w:tblPr>
   </w:style>
   <w:style w:type="paragraph" w:styleId="ListParagraph">

</xml_diff>

<commit_message>
add data in file docx and pptx
</commit_message>
<xml_diff>
--- a/Motayeucau.docx
+++ b/Motayeucau.docx
@@ -1,6 +1,6 @@
 
 <file path=word/document.xml><?xml version="1.0" encoding="utf-8"?>
-<w:document xmlns:wpc="http://schemas.microsoft.com/office/word/2010/wordprocessingCanvas" xmlns:cx="http://schemas.microsoft.com/office/drawing/2014/chartex" xmlns:cx1="http://schemas.microsoft.com/office/drawing/2015/9/8/chartex" xmlns:cx2="http://schemas.microsoft.com/office/drawing/2015/10/21/chartex" xmlns:cx3="http://schemas.microsoft.com/office/drawing/2016/5/9/chartex" xmlns:cx4="http://schemas.microsoft.com/office/drawing/2016/5/10/chartex" xmlns:cx5="http://schemas.microsoft.com/office/drawing/2016/5/11/chartex" xmlns:cx6="http://schemas.microsoft.com/office/drawing/2016/5/12/chartex" xmlns:cx7="http://schemas.microsoft.com/office/drawing/2016/5/13/chartex" xmlns:cx8="http://schemas.microsoft.com/office/drawing/2016/5/14/chartex" xmlns:mc="http://schemas.openxmlformats.org/markup-compatibility/2006" xmlns:aink="http://schemas.microsoft.com/office/drawing/2016/ink" xmlns:am3d="http://schemas.microsoft.com/office/drawing/2017/model3d" xmlns:o="urn:schemas-microsoft-com:office:office" xmlns:r="http://schemas.openxmlformats.org/officeDocument/2006/relationships" xmlns:m="http://schemas.openxmlformats.org/officeDocument/2006/math" xmlns:v="urn:schemas-microsoft-com:vml" xmlns:wp14="http://schemas.microsoft.com/office/word/2010/wordprocessingDrawing" xmlns:wp="http://schemas.openxmlformats.org/drawingml/2006/wordprocessingDrawing" xmlns:w10="urn:schemas-microsoft-com:office:word" xmlns:w="http://schemas.openxmlformats.org/wordprocessingml/2006/main" xmlns:w14="http://schemas.microsoft.com/office/word/2010/wordml" xmlns:w15="http://schemas.microsoft.com/office/word/2012/wordml" xmlns:w16cex="http://schemas.microsoft.com/office/word/2018/wordml/cex" xmlns:w16cid="http://schemas.microsoft.com/office/word/2016/wordml/cid" xmlns:w16="http://schemas.microsoft.com/office/word/2018/wordml" xmlns:w16sdtdh="http://schemas.microsoft.com/office/word/2020/wordml/sdtdatahash" xmlns:w16se="http://schemas.microsoft.com/office/word/2015/wordml/symex" xmlns:wpg="http://schemas.microsoft.com/office/word/2010/wordprocessingGroup" xmlns:wpi="http://schemas.microsoft.com/office/word/2010/wordprocessingInk" xmlns:wne="http://schemas.microsoft.com/office/word/2006/wordml" xmlns:wps="http://schemas.microsoft.com/office/word/2010/wordprocessingShape" mc:Ignorable="w14 w15 w16se w16cid w16 w16cex w16sdtdh wp14">
+<w:document xmlns:wpc="http://schemas.microsoft.com/office/word/2010/wordprocessingCanvas" xmlns:mc="http://schemas.openxmlformats.org/markup-compatibility/2006" xmlns:o="urn:schemas-microsoft-com:office:office" xmlns:r="http://schemas.openxmlformats.org/officeDocument/2006/relationships" xmlns:m="http://schemas.openxmlformats.org/officeDocument/2006/math" xmlns:v="urn:schemas-microsoft-com:vml" xmlns:wp14="http://schemas.microsoft.com/office/word/2010/wordprocessingDrawing" xmlns:wp="http://schemas.openxmlformats.org/drawingml/2006/wordprocessingDrawing" xmlns:w10="urn:schemas-microsoft-com:office:word" xmlns:w="http://schemas.openxmlformats.org/wordprocessingml/2006/main" xmlns:w14="http://schemas.microsoft.com/office/word/2010/wordml" xmlns:wpg="http://schemas.microsoft.com/office/word/2010/wordprocessingGroup" xmlns:wpi="http://schemas.microsoft.com/office/word/2010/wordprocessingInk" xmlns:wne="http://schemas.microsoft.com/office/word/2006/wordml" xmlns:wps="http://schemas.microsoft.com/office/word/2010/wordprocessingShape" mc:Ignorable="w14 wp14">
   <w:body>
     <w:p>
       <w:pPr>
@@ -84,7 +84,7 @@
                     <pic:cNvPicPr/>
                   </pic:nvPicPr>
                   <pic:blipFill>
-                    <a:blip r:embed="rId7" cstate="print">
+                    <a:blip r:embed="rId8" cstate="print">
                       <a:extLst>
                         <a:ext uri="{28A0092B-C50C-407E-A947-70E740481C1C}">
                           <a14:useLocalDpi xmlns:a14="http://schemas.microsoft.com/office/drawing/2010/main" val="0"/>
@@ -424,7 +424,7 @@
           <w:szCs w:val="16"/>
         </w:rPr>
         <w:sectPr>
-          <w:footerReference w:type="default" r:id="rId8"/>
+          <w:footerReference w:type="default" r:id="rId9"/>
           <w:pgSz w:w="12240" w:h="15840"/>
           <w:pgMar w:top="1418" w:right="1134" w:bottom="1418" w:left="1701" w:header="720" w:footer="720" w:gutter="0"/>
           <w:pgBorders w:offsetFrom="page">
@@ -1276,8 +1276,8 @@
           <w:numId w:val="1"/>
         </w:numPr>
         <w:sectPr>
-          <w:headerReference w:type="first" r:id="rId9"/>
-          <w:footerReference w:type="first" r:id="rId10"/>
+          <w:headerReference w:type="first" r:id="rId10"/>
+          <w:footerReference w:type="first" r:id="rId11"/>
           <w:pgSz w:w="12240" w:h="15840"/>
           <w:pgMar w:top="1418" w:right="1134" w:bottom="1418" w:left="1701" w:header="720" w:footer="720" w:gutter="0"/>
           <w:pgNumType w:fmt="upperRoman" w:start="1"/>
@@ -1430,95 +1430,146 @@
           <w:sz w:val="28"/>
           <w:szCs w:val="28"/>
         </w:rPr>
-        <w:t xml:space="preserve">Ứng dụng này là </w:t>
-      </w:r>
-      <w:proofErr w:type="gramStart"/>
-      <w:r>
+        <w:t>Ứng dụng này là gì ?</w:t>
+      </w:r>
+    </w:p>
+    <w:p>
+      <w:pPr>
+        <w:ind w:left="1440" w:firstLine="360"/>
+        <w:rPr>
+          <w:rStyle w:val="Strong"/>
+          <w:b w:val="0"/>
+          <w:color w:val="000000"/>
+          <w:sz w:val="24"/>
+          <w:szCs w:val="24"/>
+          <w:bdr w:val="none" w:sz="0" w:space="0" w:color="auto" w:frame="1"/>
+        </w:rPr>
+      </w:pPr>
+      <w:r>
+        <w:rPr>
+          <w:sz w:val="24"/>
+          <w:szCs w:val="24"/>
+        </w:rPr>
+        <w:t>Ngày nay bên cạnh các phương pháp cho trẻ học tiếng anh truyền thống như là đến trung tâm tiếng anh hay cho trẻ học với gia sư thì bố mẹ có thể chủ động sử dụng các phần mềm học tiếng anh cho trẻ học tại nhà. Đây là một phương pháp rất thú vị cũng là cách mà bố mẹ có thể tham gia học tiếng Anh cùng bé</w:t>
+      </w:r>
+      <w:r>
+        <w:rPr>
+          <w:rStyle w:val="Strong"/>
+          <w:b w:val="0"/>
+          <w:color w:val="000000"/>
+          <w:sz w:val="24"/>
+          <w:szCs w:val="24"/>
+          <w:bdr w:val="none" w:sz="0" w:space="0" w:color="auto" w:frame="1"/>
+        </w:rPr>
+        <w:t>.</w:t>
+      </w:r>
+    </w:p>
+    <w:p>
+      <w:pPr>
+        <w:ind w:left="1440" w:firstLine="360"/>
+        <w:rPr>
+          <w:b/>
+          <w:bCs/>
+          <w:color w:val="000000"/>
+          <w:sz w:val="24"/>
+          <w:szCs w:val="24"/>
+          <w:bdr w:val="none" w:sz="0" w:space="0" w:color="auto" w:frame="1"/>
+        </w:rPr>
+      </w:pPr>
+      <w:r>
+        <w:rPr>
+          <w:rStyle w:val="Strong"/>
+          <w:b w:val="0"/>
+          <w:color w:val="000000"/>
+          <w:sz w:val="24"/>
+          <w:szCs w:val="24"/>
+          <w:bdr w:val="none" w:sz="0" w:space="0" w:color="auto" w:frame="1"/>
+        </w:rPr>
+        <w:t>Website được xây dựng để</w:t>
+      </w:r>
+      <w:r>
+        <w:rPr>
+          <w:rStyle w:val="Strong"/>
+          <w:b w:val="0"/>
+          <w:color w:val="000000"/>
+          <w:sz w:val="24"/>
+          <w:szCs w:val="24"/>
+          <w:bdr w:val="none" w:sz="0" w:space="0" w:color="auto" w:frame="1"/>
+        </w:rPr>
+        <w:t xml:space="preserve"> c</w:t>
+      </w:r>
+      <w:r>
+        <w:rPr>
+          <w:rStyle w:val="Strong"/>
+          <w:b w:val="0"/>
+          <w:color w:val="000000"/>
+          <w:sz w:val="24"/>
+          <w:szCs w:val="24"/>
+          <w:bdr w:val="none" w:sz="0" w:space="0" w:color="auto" w:frame="1"/>
+        </w:rPr>
+        <w:t>ung cấp các bài học đa dạng cho bé một vốn từ vựng theo chủ đề, màu sắc, hình ảnh âm thanh giúp bé ghi nhớ một cách dễ dàng.</w:t>
+      </w:r>
+    </w:p>
+    <w:p>
+      <w:pPr>
+        <w:pStyle w:val="ListParagraph"/>
+        <w:numPr>
+          <w:ilvl w:val="0"/>
+          <w:numId w:val="3"/>
+        </w:numPr>
         <w:rPr>
           <w:b/>
           <w:bCs/>
           <w:sz w:val="28"/>
           <w:szCs w:val="28"/>
         </w:rPr>
-        <w:t>gì ?</w:t>
-      </w:r>
-      <w:proofErr w:type="gramEnd"/>
-    </w:p>
-    <w:p>
-      <w:pPr>
-        <w:ind w:left="1440" w:firstLine="360"/>
-        <w:rPr>
-          <w:rStyle w:val="Strong"/>
-          <w:b w:val="0"/>
-          <w:color w:val="000000"/>
-          <w:sz w:val="24"/>
-          <w:szCs w:val="24"/>
-          <w:bdr w:val="none" w:sz="0" w:space="0" w:color="auto" w:frame="1"/>
-        </w:rPr>
-      </w:pPr>
-      <w:r>
-        <w:rPr>
-          <w:sz w:val="24"/>
-          <w:szCs w:val="24"/>
-        </w:rPr>
-        <w:t>Ngày nay bên cạnh các phương pháp cho trẻ học tiếng anh truyền thống như là đến trung tâm tiếng anh hay cho trẻ học với gia sư thì bố mẹ có thể chủ động sử dụng các phần mềm học tiếng anh cho trẻ học tại nhà. Đây là một phương pháp rất thú vị cũng là cách mà bố mẹ có thể tham gia học tiếng Anh cùng bé</w:t>
-      </w:r>
-      <w:r>
-        <w:rPr>
-          <w:rStyle w:val="Strong"/>
-          <w:b w:val="0"/>
-          <w:color w:val="000000"/>
-          <w:sz w:val="24"/>
-          <w:szCs w:val="24"/>
-          <w:bdr w:val="none" w:sz="0" w:space="0" w:color="auto" w:frame="1"/>
-        </w:rPr>
-        <w:t>.</w:t>
-      </w:r>
-    </w:p>
-    <w:p>
-      <w:pPr>
-        <w:ind w:left="1440" w:firstLine="360"/>
+      </w:pPr>
+      <w:r>
         <w:rPr>
           <w:b/>
           <w:bCs/>
-          <w:color w:val="000000"/>
-          <w:sz w:val="24"/>
-          <w:szCs w:val="24"/>
-          <w:bdr w:val="none" w:sz="0" w:space="0" w:color="auto" w:frame="1"/>
-        </w:rPr>
-      </w:pPr>
-      <w:r>
-        <w:rPr>
-          <w:rStyle w:val="Strong"/>
-          <w:b w:val="0"/>
-          <w:color w:val="000000"/>
-          <w:sz w:val="24"/>
-          <w:szCs w:val="24"/>
-          <w:bdr w:val="none" w:sz="0" w:space="0" w:color="auto" w:frame="1"/>
-        </w:rPr>
-        <w:t>Website được xây dựng để</w:t>
-      </w:r>
-      <w:r>
-        <w:rPr>
-          <w:rStyle w:val="Strong"/>
-          <w:b w:val="0"/>
-          <w:color w:val="000000"/>
-          <w:sz w:val="24"/>
-          <w:szCs w:val="24"/>
-          <w:bdr w:val="none" w:sz="0" w:space="0" w:color="auto" w:frame="1"/>
-        </w:rPr>
-        <w:t xml:space="preserve"> c</w:t>
-      </w:r>
-      <w:r>
-        <w:rPr>
-          <w:rStyle w:val="Strong"/>
-          <w:b w:val="0"/>
-          <w:color w:val="000000"/>
-          <w:sz w:val="24"/>
-          <w:szCs w:val="24"/>
-          <w:bdr w:val="none" w:sz="0" w:space="0" w:color="auto" w:frame="1"/>
-        </w:rPr>
-        <w:t>ung cấp các bài học đa dạng cho bé một vốn từ vựng theo chủ đề, màu sắc, hình ảnh âm thanh giúp bé ghi nhớ một cách dễ dàng.</w:t>
+          <w:sz w:val="28"/>
+          <w:szCs w:val="28"/>
+        </w:rPr>
+        <w:t>Ứng dụng dành cho ai ?</w:t>
+      </w:r>
+    </w:p>
+    <w:p>
+      <w:pPr>
+        <w:ind w:left="1080"/>
+        <w:rPr>
+          <w:sz w:val="24"/>
+          <w:szCs w:val="24"/>
+        </w:rPr>
+      </w:pPr>
+      <w:r>
+        <w:rPr>
+          <w:sz w:val="24"/>
+          <w:szCs w:val="24"/>
+        </w:rPr>
+        <w:tab/>
+        <w:t xml:space="preserve">Dành cho </w:t>
+      </w:r>
+      <w:r>
+        <w:rPr>
+          <w:sz w:val="24"/>
+          <w:szCs w:val="24"/>
+        </w:rPr>
+        <w:t>đối tượng học sinh</w:t>
+      </w:r>
+      <w:r>
+        <w:rPr>
+          <w:sz w:val="24"/>
+          <w:szCs w:val="24"/>
+        </w:rPr>
+        <w:t xml:space="preserve"> có lứa tuổi từ 5 đến 10 tuổi.</w:t>
+      </w:r>
+      <w:r>
+        <w:rPr>
+          <w:sz w:val="24"/>
+          <w:szCs w:val="24"/>
+        </w:rPr>
+        <w:t xml:space="preserve"> Phụ huynh có thể dễ dàng chỉ cho con mình cách sử dụng.</w:t>
       </w:r>
     </w:p>
     <w:p>
@@ -1542,56 +1593,86 @@
           <w:sz w:val="28"/>
           <w:szCs w:val="28"/>
         </w:rPr>
-        <w:t xml:space="preserve">Ứng dụng dành cho </w:t>
-      </w:r>
-      <w:proofErr w:type="gramStart"/>
-      <w:r>
+        <w:t>Ứng dụng sử dụng như thế nào ?</w:t>
+      </w:r>
+    </w:p>
+    <w:p>
+      <w:pPr>
+        <w:ind w:left="1440"/>
+        <w:rPr>
+          <w:sz w:val="24"/>
+          <w:szCs w:val="24"/>
+        </w:rPr>
+      </w:pPr>
+      <w:r>
+        <w:rPr>
+          <w:sz w:val="24"/>
+          <w:szCs w:val="24"/>
+        </w:rPr>
+        <w:t>Người dùng</w:t>
+      </w:r>
+      <w:r>
+        <w:rPr>
+          <w:sz w:val="24"/>
+          <w:szCs w:val="24"/>
+        </w:rPr>
+        <w:t xml:space="preserve"> sử dụng một thiết bị thông minh có kết nối mạng như là smart phone, tablet, PC hoặc laptop để truy cập vào trang web.</w:t>
+      </w:r>
+    </w:p>
+    <w:p>
+      <w:pPr>
+        <w:ind w:left="1440"/>
+        <w:rPr>
+          <w:sz w:val="24"/>
+          <w:szCs w:val="24"/>
+        </w:rPr>
+      </w:pPr>
+      <w:r>
+        <w:rPr>
+          <w:sz w:val="24"/>
+          <w:szCs w:val="24"/>
+        </w:rPr>
+        <w:t>Người dùng đăng nhập vào hệ thống để bắt đầu hoặc tiếp tục học bài học của mình.</w:t>
+      </w:r>
+    </w:p>
+    <w:p>
+      <w:pPr>
+        <w:pStyle w:val="ListParagraph"/>
+        <w:numPr>
+          <w:ilvl w:val="0"/>
+          <w:numId w:val="3"/>
+        </w:numPr>
         <w:rPr>
           <w:b/>
           <w:bCs/>
           <w:sz w:val="28"/>
           <w:szCs w:val="28"/>
         </w:rPr>
-        <w:t>ai ?</w:t>
-      </w:r>
-      <w:proofErr w:type="gramEnd"/>
-    </w:p>
-    <w:p>
-      <w:pPr>
-        <w:ind w:left="1080"/>
-        <w:rPr>
-          <w:sz w:val="24"/>
-          <w:szCs w:val="24"/>
-        </w:rPr>
-      </w:pPr>
-      <w:r>
-        <w:rPr>
-          <w:sz w:val="24"/>
-          <w:szCs w:val="24"/>
-        </w:rPr>
-        <w:tab/>
-        <w:t xml:space="preserve">Dành cho </w:t>
-      </w:r>
-      <w:r>
-        <w:rPr>
-          <w:sz w:val="24"/>
-          <w:szCs w:val="24"/>
-        </w:rPr>
-        <w:t>đối tượng học sinh</w:t>
-      </w:r>
-      <w:r>
-        <w:rPr>
-          <w:sz w:val="24"/>
-          <w:szCs w:val="24"/>
-        </w:rPr>
-        <w:t xml:space="preserve"> có lứa tuổi từ 5 đến 10 tuổi.</w:t>
-      </w:r>
-      <w:r>
-        <w:rPr>
-          <w:sz w:val="24"/>
-          <w:szCs w:val="24"/>
-        </w:rPr>
-        <w:t xml:space="preserve"> Phụ huynh có thể dễ dàng chỉ cho con mình cách sử dụng.</w:t>
+      </w:pPr>
+      <w:r>
+        <w:rPr>
+          <w:b/>
+          <w:bCs/>
+          <w:sz w:val="28"/>
+          <w:szCs w:val="28"/>
+        </w:rPr>
+        <w:t>Ứng dụng này sử dụng khi nào ?</w:t>
+      </w:r>
+    </w:p>
+    <w:p>
+      <w:pPr>
+        <w:ind w:left="1080" w:firstLine="360"/>
+        <w:rPr>
+          <w:sz w:val="24"/>
+          <w:szCs w:val="14"/>
+        </w:rPr>
+      </w:pPr>
+      <w:r>
+        <w:rPr>
+          <w:sz w:val="24"/>
+          <w:szCs w:val="14"/>
+        </w:rPr>
+        <w:t>Bất cứ khi nào người dùng muốn, và truy cập vào website.</w:t>
       </w:r>
     </w:p>
     <w:p>
@@ -1615,58 +1696,51 @@
           <w:sz w:val="28"/>
           <w:szCs w:val="28"/>
         </w:rPr>
-        <w:t xml:space="preserve">Ứng dụng sử dụng như thế </w:t>
-      </w:r>
-      <w:proofErr w:type="gramStart"/>
-      <w:r>
+        <w:t>Ứng dụng này sử dụng ở đâu ?</w:t>
+      </w:r>
+    </w:p>
+    <w:p>
+      <w:pPr>
+        <w:ind w:left="1440"/>
+        <w:rPr>
+          <w:sz w:val="24"/>
+          <w:szCs w:val="24"/>
+        </w:rPr>
+      </w:pPr>
+      <w:r>
+        <w:rPr>
+          <w:sz w:val="24"/>
+          <w:szCs w:val="24"/>
+        </w:rPr>
+        <w:lastRenderedPageBreak/>
+        <w:t>Ứng dụng được xây dựng trên nền tảng website. Người dùng có thể truy cập ở bất</w:t>
+      </w:r>
+      <w:r>
+        <w:rPr>
+          <w:sz w:val="24"/>
+          <w:szCs w:val="24"/>
+        </w:rPr>
+        <w:t xml:space="preserve"> </w:t>
+      </w:r>
+      <w:r>
+        <w:rPr>
+          <w:sz w:val="24"/>
+          <w:szCs w:val="24"/>
+        </w:rPr>
+        <w:t>cứ đâu thông qua địa chỉ của website.</w:t>
+      </w:r>
+    </w:p>
+    <w:p>
+      <w:pPr>
+        <w:pStyle w:val="ListParagraph"/>
+        <w:ind w:left="1440"/>
         <w:rPr>
           <w:b/>
           <w:bCs/>
           <w:sz w:val="28"/>
           <w:szCs w:val="28"/>
         </w:rPr>
-        <w:t>nào ?</w:t>
-      </w:r>
-      <w:proofErr w:type="gramEnd"/>
-    </w:p>
-    <w:p>
-      <w:pPr>
-        <w:ind w:left="1440"/>
-        <w:rPr>
-          <w:sz w:val="24"/>
-          <w:szCs w:val="24"/>
-        </w:rPr>
-      </w:pPr>
-      <w:r>
-        <w:rPr>
-          <w:sz w:val="24"/>
-          <w:szCs w:val="24"/>
-        </w:rPr>
-        <w:t>Người dùng</w:t>
-      </w:r>
-      <w:r>
-        <w:rPr>
-          <w:sz w:val="24"/>
-          <w:szCs w:val="24"/>
-        </w:rPr>
-        <w:t xml:space="preserve"> sử dụng một thiết bị thông minh có kết nối mạng như là smart phone, tablet, PC hoặc laptop để truy cập vào trang web.</w:t>
-      </w:r>
-    </w:p>
-    <w:p>
-      <w:pPr>
-        <w:ind w:left="1440"/>
-        <w:rPr>
-          <w:sz w:val="24"/>
-          <w:szCs w:val="24"/>
-        </w:rPr>
-      </w:pPr>
-      <w:r>
-        <w:rPr>
-          <w:sz w:val="24"/>
-          <w:szCs w:val="24"/>
-        </w:rPr>
-        <w:t>Người dùng đăng nhập vào hệ thống để bắt đầu hoặc tiếp tục học bài học của mình.</w:t>
-      </w:r>
+      </w:pPr>
     </w:p>
     <w:p>
       <w:pPr>
@@ -1689,148 +1763,8 @@
           <w:sz w:val="28"/>
           <w:szCs w:val="28"/>
         </w:rPr>
-        <w:t xml:space="preserve">Ứng dụng này sử dụng khi </w:t>
-      </w:r>
-      <w:proofErr w:type="gramStart"/>
-      <w:r>
-        <w:rPr>
-          <w:b/>
-          <w:bCs/>
-          <w:sz w:val="28"/>
-          <w:szCs w:val="28"/>
-        </w:rPr>
-        <w:t>nào ?</w:t>
-      </w:r>
-      <w:proofErr w:type="gramEnd"/>
-    </w:p>
-    <w:p>
-      <w:pPr>
-        <w:ind w:left="1080" w:firstLine="360"/>
-        <w:rPr>
-          <w:sz w:val="24"/>
-          <w:szCs w:val="14"/>
-        </w:rPr>
-      </w:pPr>
-      <w:r>
-        <w:rPr>
-          <w:sz w:val="24"/>
-          <w:szCs w:val="14"/>
-        </w:rPr>
-        <w:t>Bất cứ khi nào người dùng muốn, và truy cập vào website.</w:t>
-      </w:r>
-    </w:p>
-    <w:p>
-      <w:pPr>
-        <w:pStyle w:val="ListParagraph"/>
-        <w:numPr>
-          <w:ilvl w:val="0"/>
-          <w:numId w:val="3"/>
-        </w:numPr>
-        <w:rPr>
-          <w:b/>
-          <w:bCs/>
-          <w:sz w:val="28"/>
-          <w:szCs w:val="28"/>
-        </w:rPr>
-      </w:pPr>
-      <w:r>
-        <w:rPr>
-          <w:b/>
-          <w:bCs/>
-          <w:sz w:val="28"/>
-          <w:szCs w:val="28"/>
-        </w:rPr>
-        <w:t xml:space="preserve">Ứng dụng này sử dụng ở </w:t>
-      </w:r>
-      <w:proofErr w:type="gramStart"/>
-      <w:r>
-        <w:rPr>
-          <w:b/>
-          <w:bCs/>
-          <w:sz w:val="28"/>
-          <w:szCs w:val="28"/>
-        </w:rPr>
-        <w:t>đâu ?</w:t>
-      </w:r>
-      <w:proofErr w:type="gramEnd"/>
-    </w:p>
-    <w:p>
-      <w:pPr>
-        <w:ind w:left="1440"/>
-        <w:rPr>
-          <w:sz w:val="24"/>
-          <w:szCs w:val="24"/>
-        </w:rPr>
-      </w:pPr>
-      <w:r>
-        <w:rPr>
-          <w:sz w:val="24"/>
-          <w:szCs w:val="24"/>
-        </w:rPr>
-        <w:lastRenderedPageBreak/>
-        <w:t>Ứng dụng được xây dựng trên nền tảng website. Người dùng có thể truy cập ở bất</w:t>
-      </w:r>
-      <w:r>
-        <w:rPr>
-          <w:sz w:val="24"/>
-          <w:szCs w:val="24"/>
-        </w:rPr>
-        <w:t xml:space="preserve"> </w:t>
-      </w:r>
-      <w:r>
-        <w:rPr>
-          <w:sz w:val="24"/>
-          <w:szCs w:val="24"/>
-        </w:rPr>
-        <w:t>cứ đâu thông qua địa chỉ của website.</w:t>
-      </w:r>
-    </w:p>
-    <w:p>
-      <w:pPr>
-        <w:pStyle w:val="ListParagraph"/>
-        <w:ind w:left="1440"/>
-        <w:rPr>
-          <w:b/>
-          <w:bCs/>
-          <w:sz w:val="28"/>
-          <w:szCs w:val="28"/>
-        </w:rPr>
-      </w:pPr>
-    </w:p>
-    <w:p>
-      <w:pPr>
-        <w:pStyle w:val="ListParagraph"/>
-        <w:numPr>
-          <w:ilvl w:val="0"/>
-          <w:numId w:val="3"/>
-        </w:numPr>
-        <w:rPr>
-          <w:b/>
-          <w:bCs/>
-          <w:sz w:val="28"/>
-          <w:szCs w:val="28"/>
-        </w:rPr>
-      </w:pPr>
-      <w:r>
-        <w:rPr>
-          <w:b/>
-          <w:bCs/>
-          <w:sz w:val="28"/>
-          <w:szCs w:val="28"/>
-        </w:rPr>
-        <w:t xml:space="preserve">Tại sao lại sử dụng ứng </w:t>
-      </w:r>
-      <w:proofErr w:type="gramStart"/>
-      <w:r>
-        <w:rPr>
-          <w:b/>
-          <w:bCs/>
-          <w:sz w:val="28"/>
-          <w:szCs w:val="28"/>
-        </w:rPr>
-        <w:t>dụng ?</w:t>
-      </w:r>
-      <w:proofErr w:type="gramEnd"/>
+        <w:t>Tại sao lại sử dụng ứng dụng ?</w:t>
+      </w:r>
     </w:p>
     <w:p>
       <w:pPr>
@@ -1968,7 +1902,7 @@
                     <pic:cNvPicPr/>
                   </pic:nvPicPr>
                   <pic:blipFill>
-                    <a:blip r:embed="rId11">
+                    <a:blip r:embed="rId12">
                       <a:extLst>
                         <a:ext uri="{28A0092B-C50C-407E-A947-70E740481C1C}">
                           <a14:useLocalDpi xmlns:a14="http://schemas.microsoft.com/office/drawing/2010/main" val="0"/>
@@ -2444,23 +2378,7 @@
           <w:sz w:val="24"/>
           <w:szCs w:val="14"/>
         </w:rPr>
-        <w:t xml:space="preserve">Người dùng đăng kí tài khoản cần nhập đúng định dạng của các thông tin </w:t>
-      </w:r>
-      <w:proofErr w:type="gramStart"/>
-      <w:r>
-        <w:rPr>
-          <w:sz w:val="24"/>
-          <w:szCs w:val="14"/>
-        </w:rPr>
-        <w:t>như :</w:t>
-      </w:r>
-      <w:proofErr w:type="gramEnd"/>
-      <w:r>
-        <w:rPr>
-          <w:sz w:val="24"/>
-          <w:szCs w:val="14"/>
-        </w:rPr>
-        <w:t xml:space="preserve"> tên đăng nhập phải có độ dài hơn 5 chữ cái (phải là chữ hoặc chữ và số), mật  khẩu phải có độ dài hơn 6 phải có chữ và số. Nếu user nhập sai hệ thống sẽ báo cho user cần nhập lại cho đúng định dạng.</w:t>
+        <w:t>Người dùng đăng kí tài khoản cần nhập đúng định dạng của các thông tin như : tên đăng nhập phải có độ dài hơn 5 chữ cái (phải là chữ hoặc chữ và số), mật  khẩu phải có độ dài hơn 6 phải có chữ và số. Nếu user nhập sai hệ thống sẽ báo cho user cần nhập lại cho đúng định dạng.</w:t>
       </w:r>
     </w:p>
     <w:p>
@@ -2884,17 +2802,8 @@
           <w:sz w:val="24"/>
           <w:szCs w:val="14"/>
         </w:rPr>
-        <w:t xml:space="preserve">[ User nhập sai thông </w:t>
-      </w:r>
-      <w:proofErr w:type="gramStart"/>
-      <w:r>
-        <w:rPr>
-          <w:sz w:val="24"/>
-          <w:szCs w:val="14"/>
-        </w:rPr>
-        <w:t>tin ]</w:t>
-      </w:r>
-      <w:proofErr w:type="gramEnd"/>
+        <w:t>[ User nhập sai thông tin ]</w:t>
+      </w:r>
     </w:p>
     <w:p>
       <w:pPr>
@@ -3442,23 +3351,7 @@
           <w:sz w:val="24"/>
           <w:szCs w:val="14"/>
         </w:rPr>
-        <w:t xml:space="preserve">Tại LessonController sau khi có Lesson Model sẽ gọi đến LessonService để gọi hàm </w:t>
-      </w:r>
-      <w:proofErr w:type="gramStart"/>
-      <w:r>
-        <w:rPr>
-          <w:sz w:val="24"/>
-          <w:szCs w:val="14"/>
-        </w:rPr>
-        <w:t>saveLesson(</w:t>
-      </w:r>
-      <w:proofErr w:type="gramEnd"/>
-      <w:r>
-        <w:rPr>
-          <w:sz w:val="24"/>
-          <w:szCs w:val="14"/>
-        </w:rPr>
-        <w:t>Lesson).</w:t>
+        <w:t>Tại LessonController sau khi có Lesson Model sẽ gọi đến LessonService để gọi hàm saveLesson(Lesson).</w:t>
       </w:r>
     </w:p>
     <w:p>
@@ -3478,23 +3371,7 @@
           <w:sz w:val="24"/>
           <w:szCs w:val="14"/>
         </w:rPr>
-        <w:t xml:space="preserve">Tại LessonService sẽ gọi đến LessonDAO sử dụng hàm </w:t>
-      </w:r>
-      <w:proofErr w:type="gramStart"/>
-      <w:r>
-        <w:rPr>
-          <w:sz w:val="24"/>
-          <w:szCs w:val="14"/>
-        </w:rPr>
-        <w:t>saveLesson(</w:t>
-      </w:r>
-      <w:proofErr w:type="gramEnd"/>
-      <w:r>
-        <w:rPr>
-          <w:sz w:val="24"/>
-          <w:szCs w:val="14"/>
-        </w:rPr>
-        <w:t>Lesson).</w:t>
+        <w:t>Tại LessonService sẽ gọi đến LessonDAO sử dụng hàm saveLesson(Lesson).</w:t>
       </w:r>
     </w:p>
     <w:p>
@@ -3509,21 +3386,12 @@
           <w:szCs w:val="14"/>
         </w:rPr>
       </w:pPr>
-      <w:proofErr w:type="gramStart"/>
-      <w:r>
-        <w:rPr>
-          <w:sz w:val="24"/>
-          <w:szCs w:val="14"/>
-        </w:rPr>
-        <w:t>Tại  LessonDAO</w:t>
-      </w:r>
-      <w:proofErr w:type="gramEnd"/>
-      <w:r>
-        <w:rPr>
-          <w:sz w:val="24"/>
-          <w:szCs w:val="14"/>
-        </w:rPr>
-        <w:t xml:space="preserve"> sẽ sử dụng câu lệnh Insert xuống DataBase.</w:t>
+      <w:r>
+        <w:rPr>
+          <w:sz w:val="24"/>
+          <w:szCs w:val="14"/>
+        </w:rPr>
+        <w:t>Tại  LessonDAO sẽ sử dụng câu lệnh Insert xuống DataBase.</w:t>
       </w:r>
     </w:p>
     <w:p>
@@ -3793,17 +3661,8 @@
           <w:sz w:val="24"/>
           <w:szCs w:val="14"/>
         </w:rPr>
-        <w:t xml:space="preserve">[ Người dùng muốn thay đổi từ thêm bài học thành thêm bài kiểm tra và ngược </w:t>
-      </w:r>
-      <w:proofErr w:type="gramStart"/>
-      <w:r>
-        <w:rPr>
-          <w:sz w:val="24"/>
-          <w:szCs w:val="14"/>
-        </w:rPr>
-        <w:t>lại ]</w:t>
-      </w:r>
-      <w:proofErr w:type="gramEnd"/>
+        <w:t>[ Người dùng muốn thay đổi từ thêm bài học thành thêm bài kiểm tra và ngược lại ]</w:t>
+      </w:r>
     </w:p>
     <w:p>
       <w:pPr>
@@ -4554,23 +4413,7 @@
           <w:sz w:val="24"/>
           <w:szCs w:val="14"/>
         </w:rPr>
-        <w:t xml:space="preserve">Tại LessonController sau khi có Lesson Model sẽ gọi đến LessonService để gọi hàm </w:t>
-      </w:r>
-      <w:proofErr w:type="gramStart"/>
-      <w:r>
-        <w:rPr>
-          <w:sz w:val="24"/>
-          <w:szCs w:val="14"/>
-        </w:rPr>
-        <w:t>adjustLesson(</w:t>
-      </w:r>
-      <w:proofErr w:type="gramEnd"/>
-      <w:r>
-        <w:rPr>
-          <w:sz w:val="24"/>
-          <w:szCs w:val="14"/>
-        </w:rPr>
-        <w:t>Lesson).</w:t>
+        <w:t>Tại LessonController sau khi có Lesson Model sẽ gọi đến LessonService để gọi hàm adjustLesson(Lesson).</w:t>
       </w:r>
     </w:p>
     <w:p>
@@ -4590,23 +4433,7 @@
           <w:sz w:val="24"/>
           <w:szCs w:val="14"/>
         </w:rPr>
-        <w:t xml:space="preserve">Tại LessonService sẽ gọi đến LessonDAO sử dụng hàm </w:t>
-      </w:r>
-      <w:proofErr w:type="gramStart"/>
-      <w:r>
-        <w:rPr>
-          <w:sz w:val="24"/>
-          <w:szCs w:val="14"/>
-        </w:rPr>
-        <w:t>adjustLesson(</w:t>
-      </w:r>
-      <w:proofErr w:type="gramEnd"/>
-      <w:r>
-        <w:rPr>
-          <w:sz w:val="24"/>
-          <w:szCs w:val="14"/>
-        </w:rPr>
-        <w:t>Lesson).</w:t>
+        <w:t>Tại LessonService sẽ gọi đến LessonDAO sử dụng hàm adjustLesson(Lesson).</w:t>
       </w:r>
     </w:p>
     <w:p>
@@ -4621,21 +4448,12 @@
           <w:szCs w:val="14"/>
         </w:rPr>
       </w:pPr>
-      <w:proofErr w:type="gramStart"/>
-      <w:r>
-        <w:rPr>
-          <w:sz w:val="24"/>
-          <w:szCs w:val="14"/>
-        </w:rPr>
-        <w:t>Tại  LessonDAO</w:t>
-      </w:r>
-      <w:proofErr w:type="gramEnd"/>
-      <w:r>
-        <w:rPr>
-          <w:sz w:val="24"/>
-          <w:szCs w:val="14"/>
-        </w:rPr>
-        <w:t xml:space="preserve"> sẽ sử dụng câu lệnh Update xuống DataBase.</w:t>
+      <w:r>
+        <w:rPr>
+          <w:sz w:val="24"/>
+          <w:szCs w:val="14"/>
+        </w:rPr>
+        <w:t>Tại  LessonDAO sẽ sử dụng câu lệnh Update xuống DataBase.</w:t>
       </w:r>
     </w:p>
     <w:p>
@@ -4885,17 +4703,8 @@
           <w:sz w:val="24"/>
           <w:szCs w:val="14"/>
         </w:rPr>
-        <w:t xml:space="preserve">[ Người admin thoát ra trong lúc thực hiện thay </w:t>
-      </w:r>
-      <w:proofErr w:type="gramStart"/>
-      <w:r>
-        <w:rPr>
-          <w:sz w:val="24"/>
-          <w:szCs w:val="14"/>
-        </w:rPr>
-        <w:t>đổi ]</w:t>
-      </w:r>
-      <w:proofErr w:type="gramEnd"/>
+        <w:t>[ Người admin thoát ra trong lúc thực hiện thay đổi ]</w:t>
+      </w:r>
     </w:p>
     <w:p>
       <w:pPr>
@@ -4916,6 +4725,1512 @@
         </w:rPr>
         <w:t>Toàn bộ thông tin vẫn được giữ nguyên trong cơ sở dữ liệu.</w:t>
       </w:r>
+    </w:p>
+    <w:p>
+      <w:pPr>
+        <w:pStyle w:val="ListParagraph"/>
+        <w:ind w:left="1080"/>
+        <w:rPr>
+          <w:sz w:val="24"/>
+          <w:szCs w:val="14"/>
+        </w:rPr>
+      </w:pPr>
+    </w:p>
+    <w:p>
+      <w:pPr>
+        <w:pStyle w:val="ListParagraph"/>
+        <w:numPr>
+          <w:ilvl w:val="0"/>
+          <w:numId w:val="17"/>
+        </w:numPr>
+        <w:rPr>
+          <w:sz w:val="28"/>
+          <w:szCs w:val="14"/>
+        </w:rPr>
+      </w:pPr>
+      <w:r>
+        <w:rPr>
+          <w:sz w:val="28"/>
+          <w:szCs w:val="14"/>
+        </w:rPr>
+        <w:lastRenderedPageBreak/>
+        <w:t>Hiển thị bài học, bài kiểm tra</w:t>
+      </w:r>
+    </w:p>
+    <w:tbl>
+      <w:tblPr>
+        <w:tblStyle w:val="TableGrid"/>
+        <w:tblW w:w="0" w:type="auto"/>
+        <w:tblInd w:w="720" w:type="dxa"/>
+        <w:tblLook w:val="04A0" w:firstRow="1" w:lastRow="0" w:firstColumn="1" w:lastColumn="0" w:noHBand="0" w:noVBand="1"/>
+      </w:tblPr>
+      <w:tblGrid>
+        <w:gridCol w:w="4451"/>
+        <w:gridCol w:w="4450"/>
+      </w:tblGrid>
+      <w:tr>
+        <w:tc>
+          <w:tcPr>
+            <w:tcW w:w="4810" w:type="dxa"/>
+            <w:tcBorders>
+              <w:top w:val="single" w:sz="4" w:space="0" w:color="auto"/>
+              <w:left w:val="single" w:sz="4" w:space="0" w:color="auto"/>
+              <w:bottom w:val="single" w:sz="4" w:space="0" w:color="auto"/>
+              <w:right w:val="single" w:sz="4" w:space="0" w:color="auto"/>
+            </w:tcBorders>
+            <w:hideMark/>
+          </w:tcPr>
+          <w:p>
+            <w:pPr>
+              <w:ind w:left="0"/>
+              <w:rPr>
+                <w:sz w:val="24"/>
+                <w:szCs w:val="14"/>
+              </w:rPr>
+            </w:pPr>
+            <w:r>
+              <w:rPr>
+                <w:sz w:val="24"/>
+                <w:szCs w:val="14"/>
+              </w:rPr>
+              <w:t>Tên</w:t>
+            </w:r>
+          </w:p>
+        </w:tc>
+        <w:tc>
+          <w:tcPr>
+            <w:tcW w:w="4811" w:type="dxa"/>
+            <w:tcBorders>
+              <w:top w:val="single" w:sz="4" w:space="0" w:color="auto"/>
+              <w:left w:val="single" w:sz="4" w:space="0" w:color="auto"/>
+              <w:bottom w:val="single" w:sz="4" w:space="0" w:color="auto"/>
+              <w:right w:val="single" w:sz="4" w:space="0" w:color="auto"/>
+            </w:tcBorders>
+            <w:hideMark/>
+          </w:tcPr>
+          <w:p>
+            <w:pPr>
+              <w:ind w:left="0"/>
+              <w:rPr>
+                <w:sz w:val="24"/>
+                <w:szCs w:val="14"/>
+              </w:rPr>
+            </w:pPr>
+            <w:r>
+              <w:rPr>
+                <w:sz w:val="24"/>
+                <w:szCs w:val="14"/>
+              </w:rPr>
+              <w:t>Hiển thị bài học, bài kiểm tra</w:t>
+            </w:r>
+          </w:p>
+        </w:tc>
+      </w:tr>
+      <w:tr>
+        <w:tc>
+          <w:tcPr>
+            <w:tcW w:w="4810" w:type="dxa"/>
+            <w:tcBorders>
+              <w:top w:val="single" w:sz="4" w:space="0" w:color="auto"/>
+              <w:left w:val="single" w:sz="4" w:space="0" w:color="auto"/>
+              <w:bottom w:val="single" w:sz="4" w:space="0" w:color="auto"/>
+              <w:right w:val="single" w:sz="4" w:space="0" w:color="auto"/>
+            </w:tcBorders>
+            <w:hideMark/>
+          </w:tcPr>
+          <w:p>
+            <w:pPr>
+              <w:ind w:left="0"/>
+              <w:rPr>
+                <w:sz w:val="24"/>
+                <w:szCs w:val="14"/>
+              </w:rPr>
+            </w:pPr>
+            <w:r>
+              <w:rPr>
+                <w:sz w:val="24"/>
+                <w:szCs w:val="14"/>
+              </w:rPr>
+              <w:t>Actors</w:t>
+            </w:r>
+          </w:p>
+        </w:tc>
+        <w:tc>
+          <w:tcPr>
+            <w:tcW w:w="4811" w:type="dxa"/>
+            <w:tcBorders>
+              <w:top w:val="single" w:sz="4" w:space="0" w:color="auto"/>
+              <w:left w:val="single" w:sz="4" w:space="0" w:color="auto"/>
+              <w:bottom w:val="single" w:sz="4" w:space="0" w:color="auto"/>
+              <w:right w:val="single" w:sz="4" w:space="0" w:color="auto"/>
+            </w:tcBorders>
+            <w:hideMark/>
+          </w:tcPr>
+          <w:p>
+            <w:pPr>
+              <w:ind w:left="0"/>
+              <w:rPr>
+                <w:sz w:val="24"/>
+                <w:szCs w:val="14"/>
+              </w:rPr>
+            </w:pPr>
+            <w:r>
+              <w:rPr>
+                <w:sz w:val="24"/>
+                <w:szCs w:val="14"/>
+              </w:rPr>
+              <w:t>Người dùng</w:t>
+            </w:r>
+          </w:p>
+        </w:tc>
+      </w:tr>
+      <w:tr>
+        <w:tc>
+          <w:tcPr>
+            <w:tcW w:w="4810" w:type="dxa"/>
+            <w:tcBorders>
+              <w:top w:val="single" w:sz="4" w:space="0" w:color="auto"/>
+              <w:left w:val="single" w:sz="4" w:space="0" w:color="auto"/>
+              <w:bottom w:val="single" w:sz="4" w:space="0" w:color="auto"/>
+              <w:right w:val="single" w:sz="4" w:space="0" w:color="auto"/>
+            </w:tcBorders>
+            <w:hideMark/>
+          </w:tcPr>
+          <w:p>
+            <w:pPr>
+              <w:ind w:left="0"/>
+              <w:rPr>
+                <w:sz w:val="24"/>
+                <w:szCs w:val="14"/>
+              </w:rPr>
+            </w:pPr>
+            <w:r>
+              <w:rPr>
+                <w:sz w:val="24"/>
+                <w:szCs w:val="14"/>
+              </w:rPr>
+              <w:t>Tóm tăt</w:t>
+            </w:r>
+          </w:p>
+        </w:tc>
+        <w:tc>
+          <w:tcPr>
+            <w:tcW w:w="4811" w:type="dxa"/>
+            <w:tcBorders>
+              <w:top w:val="single" w:sz="4" w:space="0" w:color="auto"/>
+              <w:left w:val="single" w:sz="4" w:space="0" w:color="auto"/>
+              <w:bottom w:val="single" w:sz="4" w:space="0" w:color="auto"/>
+              <w:right w:val="single" w:sz="4" w:space="0" w:color="auto"/>
+            </w:tcBorders>
+            <w:hideMark/>
+          </w:tcPr>
+          <w:p>
+            <w:pPr>
+              <w:ind w:left="0"/>
+              <w:rPr>
+                <w:sz w:val="24"/>
+                <w:szCs w:val="14"/>
+              </w:rPr>
+            </w:pPr>
+            <w:r>
+              <w:rPr>
+                <w:sz w:val="24"/>
+                <w:szCs w:val="14"/>
+              </w:rPr>
+              <w:t>Người dùng muốn xem nội dung bài học, bài kiểm tra của 1 chủ đề trong hệ thống</w:t>
+            </w:r>
+          </w:p>
+        </w:tc>
+      </w:tr>
+      <w:tr>
+        <w:tc>
+          <w:tcPr>
+            <w:tcW w:w="4810" w:type="dxa"/>
+            <w:tcBorders>
+              <w:top w:val="single" w:sz="4" w:space="0" w:color="auto"/>
+              <w:left w:val="single" w:sz="4" w:space="0" w:color="auto"/>
+              <w:bottom w:val="single" w:sz="4" w:space="0" w:color="auto"/>
+              <w:right w:val="single" w:sz="4" w:space="0" w:color="auto"/>
+            </w:tcBorders>
+            <w:hideMark/>
+          </w:tcPr>
+          <w:p>
+            <w:pPr>
+              <w:ind w:left="0"/>
+              <w:rPr>
+                <w:sz w:val="24"/>
+                <w:szCs w:val="14"/>
+              </w:rPr>
+            </w:pPr>
+            <w:r>
+              <w:rPr>
+                <w:sz w:val="24"/>
+                <w:szCs w:val="14"/>
+              </w:rPr>
+              <w:t>Điều kiện tiên quyết</w:t>
+            </w:r>
+          </w:p>
+        </w:tc>
+        <w:tc>
+          <w:tcPr>
+            <w:tcW w:w="4811" w:type="dxa"/>
+            <w:tcBorders>
+              <w:top w:val="single" w:sz="4" w:space="0" w:color="auto"/>
+              <w:left w:val="single" w:sz="4" w:space="0" w:color="auto"/>
+              <w:bottom w:val="single" w:sz="4" w:space="0" w:color="auto"/>
+              <w:right w:val="single" w:sz="4" w:space="0" w:color="auto"/>
+            </w:tcBorders>
+            <w:hideMark/>
+          </w:tcPr>
+          <w:p>
+            <w:pPr>
+              <w:ind w:left="0"/>
+              <w:rPr>
+                <w:sz w:val="24"/>
+                <w:szCs w:val="14"/>
+              </w:rPr>
+            </w:pPr>
+            <w:r>
+              <w:rPr>
+                <w:sz w:val="24"/>
+                <w:szCs w:val="14"/>
+              </w:rPr>
+              <w:t>Người dùng phải đăng nhập vào tài khoản đã đăng ký trên hệ thống</w:t>
+            </w:r>
+          </w:p>
+        </w:tc>
+      </w:tr>
+      <w:tr>
+        <w:tc>
+          <w:tcPr>
+            <w:tcW w:w="4810" w:type="dxa"/>
+            <w:tcBorders>
+              <w:top w:val="single" w:sz="4" w:space="0" w:color="auto"/>
+              <w:left w:val="single" w:sz="4" w:space="0" w:color="auto"/>
+              <w:bottom w:val="single" w:sz="4" w:space="0" w:color="auto"/>
+              <w:right w:val="single" w:sz="4" w:space="0" w:color="auto"/>
+            </w:tcBorders>
+            <w:hideMark/>
+          </w:tcPr>
+          <w:p>
+            <w:pPr>
+              <w:ind w:left="0"/>
+              <w:rPr>
+                <w:sz w:val="24"/>
+                <w:szCs w:val="14"/>
+              </w:rPr>
+            </w:pPr>
+            <w:r>
+              <w:rPr>
+                <w:sz w:val="24"/>
+                <w:szCs w:val="14"/>
+              </w:rPr>
+              <w:t>Sự kiện bắt đầu</w:t>
+            </w:r>
+          </w:p>
+        </w:tc>
+        <w:tc>
+          <w:tcPr>
+            <w:tcW w:w="4811" w:type="dxa"/>
+            <w:tcBorders>
+              <w:top w:val="single" w:sz="4" w:space="0" w:color="auto"/>
+              <w:left w:val="single" w:sz="4" w:space="0" w:color="auto"/>
+              <w:bottom w:val="single" w:sz="4" w:space="0" w:color="auto"/>
+              <w:right w:val="single" w:sz="4" w:space="0" w:color="auto"/>
+            </w:tcBorders>
+            <w:hideMark/>
+          </w:tcPr>
+          <w:p>
+            <w:pPr>
+              <w:ind w:left="0"/>
+              <w:rPr>
+                <w:sz w:val="24"/>
+                <w:szCs w:val="14"/>
+              </w:rPr>
+            </w:pPr>
+            <w:r>
+              <w:rPr>
+                <w:sz w:val="24"/>
+                <w:szCs w:val="14"/>
+              </w:rPr>
+              <w:t>Người dùng chọn vào 1 chủ đề mà mình muốn học</w:t>
+            </w:r>
+          </w:p>
+        </w:tc>
+      </w:tr>
+      <w:tr>
+        <w:tc>
+          <w:tcPr>
+            <w:tcW w:w="4810" w:type="dxa"/>
+            <w:tcBorders>
+              <w:top w:val="single" w:sz="4" w:space="0" w:color="auto"/>
+              <w:left w:val="single" w:sz="4" w:space="0" w:color="auto"/>
+              <w:bottom w:val="single" w:sz="4" w:space="0" w:color="auto"/>
+              <w:right w:val="single" w:sz="4" w:space="0" w:color="auto"/>
+            </w:tcBorders>
+            <w:hideMark/>
+          </w:tcPr>
+          <w:p>
+            <w:pPr>
+              <w:ind w:left="0"/>
+              <w:rPr>
+                <w:sz w:val="24"/>
+                <w:szCs w:val="14"/>
+              </w:rPr>
+            </w:pPr>
+            <w:r>
+              <w:rPr>
+                <w:sz w:val="24"/>
+                <w:szCs w:val="14"/>
+              </w:rPr>
+              <w:t>Sự kiện kết thúc</w:t>
+            </w:r>
+          </w:p>
+        </w:tc>
+        <w:tc>
+          <w:tcPr>
+            <w:tcW w:w="4811" w:type="dxa"/>
+            <w:tcBorders>
+              <w:top w:val="single" w:sz="4" w:space="0" w:color="auto"/>
+              <w:left w:val="single" w:sz="4" w:space="0" w:color="auto"/>
+              <w:bottom w:val="single" w:sz="4" w:space="0" w:color="auto"/>
+              <w:right w:val="single" w:sz="4" w:space="0" w:color="auto"/>
+            </w:tcBorders>
+            <w:hideMark/>
+          </w:tcPr>
+          <w:p>
+            <w:pPr>
+              <w:ind w:left="0"/>
+              <w:rPr>
+                <w:sz w:val="24"/>
+                <w:szCs w:val="14"/>
+              </w:rPr>
+            </w:pPr>
+            <w:r>
+              <w:rPr>
+                <w:sz w:val="24"/>
+                <w:szCs w:val="14"/>
+              </w:rPr>
+              <w:t>Thông tin bài học, bài kiểm tra sẽ hiển thị lên</w:t>
+            </w:r>
+          </w:p>
+        </w:tc>
+      </w:tr>
+    </w:tbl>
+    <w:p>
+      <w:pPr>
+        <w:pStyle w:val="ListParagraph"/>
+        <w:ind w:left="1800"/>
+        <w:rPr>
+          <w:sz w:val="28"/>
+          <w:szCs w:val="14"/>
+        </w:rPr>
+      </w:pPr>
+    </w:p>
+    <w:p>
+      <w:pPr>
+        <w:rPr>
+          <w:sz w:val="24"/>
+          <w:szCs w:val="14"/>
+        </w:rPr>
+      </w:pPr>
+      <w:r>
+        <w:rPr>
+          <w:sz w:val="24"/>
+          <w:szCs w:val="14"/>
+        </w:rPr>
+        <w:t>Dòng sự kiện chính:</w:t>
+      </w:r>
+    </w:p>
+    <w:p>
+      <w:pPr>
+        <w:pStyle w:val="ListParagraph"/>
+        <w:numPr>
+          <w:ilvl w:val="0"/>
+          <w:numId w:val="22"/>
+        </w:numPr>
+        <w:rPr>
+          <w:sz w:val="24"/>
+          <w:szCs w:val="14"/>
+        </w:rPr>
+      </w:pPr>
+      <w:r>
+        <w:rPr>
+          <w:sz w:val="24"/>
+          <w:szCs w:val="14"/>
+        </w:rPr>
+        <w:t>Đối với bài kiểm tra:</w:t>
+      </w:r>
+    </w:p>
+    <w:p>
+      <w:pPr>
+        <w:pStyle w:val="ListParagraph"/>
+        <w:ind w:left="1080"/>
+        <w:rPr>
+          <w:sz w:val="24"/>
+          <w:szCs w:val="14"/>
+        </w:rPr>
+      </w:pPr>
+      <w:r>
+        <w:rPr>
+          <w:sz w:val="24"/>
+          <w:szCs w:val="14"/>
+        </w:rPr>
+        <w:t>+ Người dùng click chuột vào chủ đề mà mình muốn học</w:t>
+      </w:r>
+    </w:p>
+    <w:p>
+      <w:pPr>
+        <w:pStyle w:val="ListParagraph"/>
+        <w:ind w:left="1080"/>
+        <w:rPr>
+          <w:sz w:val="24"/>
+          <w:szCs w:val="14"/>
+        </w:rPr>
+      </w:pPr>
+      <w:r>
+        <w:rPr>
+          <w:sz w:val="24"/>
+          <w:szCs w:val="14"/>
+        </w:rPr>
+        <w:t>+ Hệ thống sẽ chuyển trang hiện tại đến trang nội dung bài học</w:t>
+      </w:r>
+    </w:p>
+    <w:p>
+      <w:pPr>
+        <w:pStyle w:val="ListParagraph"/>
+        <w:ind w:left="1080"/>
+        <w:rPr>
+          <w:sz w:val="24"/>
+          <w:szCs w:val="14"/>
+        </w:rPr>
+      </w:pPr>
+      <w:r>
+        <w:rPr>
+          <w:sz w:val="24"/>
+          <w:szCs w:val="14"/>
+        </w:rPr>
+        <w:t>+ Yêu cầu của người dùng sẽ được chuyển đến class LessonController để được thực hiện</w:t>
+      </w:r>
+    </w:p>
+    <w:p>
+      <w:pPr>
+        <w:pStyle w:val="ListParagraph"/>
+        <w:ind w:left="1080"/>
+        <w:rPr>
+          <w:sz w:val="24"/>
+          <w:szCs w:val="14"/>
+        </w:rPr>
+      </w:pPr>
+      <w:r>
+        <w:rPr>
+          <w:sz w:val="24"/>
+          <w:szCs w:val="14"/>
+        </w:rPr>
+        <w:t>+ LessonController sẽ gọi đến hàm getLesson() của lớp LessonService</w:t>
+      </w:r>
+    </w:p>
+    <w:p>
+      <w:pPr>
+        <w:pStyle w:val="ListParagraph"/>
+        <w:ind w:left="1080"/>
+        <w:rPr>
+          <w:sz w:val="24"/>
+          <w:szCs w:val="14"/>
+        </w:rPr>
+      </w:pPr>
+      <w:r>
+        <w:rPr>
+          <w:sz w:val="24"/>
+          <w:szCs w:val="14"/>
+        </w:rPr>
+        <w:t>+ LessonService sẽ gọi đến hàm getLesson() của LessonDAO để thực hiện truy vấn cơ sở dữ liệu</w:t>
+      </w:r>
+    </w:p>
+    <w:p>
+      <w:pPr>
+        <w:pStyle w:val="ListParagraph"/>
+        <w:ind w:left="1080"/>
+        <w:rPr>
+          <w:sz w:val="24"/>
+          <w:szCs w:val="14"/>
+        </w:rPr>
+      </w:pPr>
+      <w:r>
+        <w:rPr>
+          <w:sz w:val="24"/>
+          <w:szCs w:val="14"/>
+        </w:rPr>
+        <w:t>+ Nếu quá trình thành công: hàm getLesson() sẽ trả về kết quả true cho các lớp và hiển thị nội dung kết quả lên trang nội dung bài học</w:t>
+      </w:r>
+    </w:p>
+    <w:p>
+      <w:pPr>
+        <w:pStyle w:val="ListParagraph"/>
+        <w:ind w:left="1080"/>
+        <w:rPr>
+          <w:sz w:val="24"/>
+          <w:szCs w:val="14"/>
+        </w:rPr>
+      </w:pPr>
+      <w:r>
+        <w:rPr>
+          <w:sz w:val="24"/>
+          <w:szCs w:val="14"/>
+        </w:rPr>
+        <w:t>+ Nếu quá trình thất bại: hàm getLesson() sẽ trả về kết quả false cho các lớp và không hiển thị nội dung lên trang nội dung bài học</w:t>
+      </w:r>
+    </w:p>
+    <w:p>
+      <w:pPr>
+        <w:pStyle w:val="ListParagraph"/>
+        <w:numPr>
+          <w:ilvl w:val="0"/>
+          <w:numId w:val="22"/>
+        </w:numPr>
+        <w:rPr>
+          <w:sz w:val="24"/>
+          <w:szCs w:val="14"/>
+        </w:rPr>
+      </w:pPr>
+      <w:r>
+        <w:rPr>
+          <w:sz w:val="24"/>
+          <w:szCs w:val="14"/>
+        </w:rPr>
+        <w:t>Đối với bài kiểm tra</w:t>
+      </w:r>
+    </w:p>
+    <w:p>
+      <w:pPr>
+        <w:pStyle w:val="ListParagraph"/>
+        <w:ind w:left="1080"/>
+        <w:rPr>
+          <w:sz w:val="24"/>
+          <w:szCs w:val="14"/>
+        </w:rPr>
+      </w:pPr>
+      <w:r>
+        <w:rPr>
+          <w:sz w:val="24"/>
+          <w:szCs w:val="14"/>
+        </w:rPr>
+        <w:t>+ Người dùng click chuột vào button “Do Test” sau khi đã học xong toàn bộ nội dung bài học</w:t>
+      </w:r>
+    </w:p>
+    <w:p>
+      <w:pPr>
+        <w:pStyle w:val="ListParagraph"/>
+        <w:ind w:left="1080"/>
+        <w:rPr>
+          <w:sz w:val="24"/>
+          <w:szCs w:val="14"/>
+        </w:rPr>
+      </w:pPr>
+      <w:r>
+        <w:rPr>
+          <w:sz w:val="24"/>
+          <w:szCs w:val="14"/>
+        </w:rPr>
+        <w:t>+ Hệ thống sẽ chuyển đến trang chứa nội dung bài kiểm tra</w:t>
+      </w:r>
+    </w:p>
+    <w:p>
+      <w:pPr>
+        <w:pStyle w:val="ListParagraph"/>
+        <w:ind w:left="1080"/>
+        <w:rPr>
+          <w:sz w:val="24"/>
+          <w:szCs w:val="14"/>
+        </w:rPr>
+      </w:pPr>
+      <w:r>
+        <w:rPr>
+          <w:sz w:val="24"/>
+          <w:szCs w:val="14"/>
+        </w:rPr>
+        <w:t>+ Yêu cầu của người dùng sẽ được gửi đến class TestController để được thực hiện</w:t>
+      </w:r>
+    </w:p>
+    <w:p>
+      <w:pPr>
+        <w:pStyle w:val="ListParagraph"/>
+        <w:ind w:left="1080"/>
+        <w:rPr>
+          <w:sz w:val="24"/>
+          <w:szCs w:val="14"/>
+        </w:rPr>
+      </w:pPr>
+      <w:r>
+        <w:rPr>
+          <w:sz w:val="24"/>
+          <w:szCs w:val="14"/>
+        </w:rPr>
+        <w:t>+ TestController sẽ gọi đến hàm getTest()  của class TestService, TestServive gọi đến hàm getTest() của TestDAO để thực hiện quá trình truy vấn cơ sở dữ liệu</w:t>
+      </w:r>
+    </w:p>
+    <w:p>
+      <w:pPr>
+        <w:pStyle w:val="ListParagraph"/>
+        <w:ind w:left="1080"/>
+        <w:rPr>
+          <w:sz w:val="24"/>
+          <w:szCs w:val="14"/>
+        </w:rPr>
+      </w:pPr>
+      <w:r>
+        <w:rPr>
+          <w:sz w:val="24"/>
+          <w:szCs w:val="14"/>
+        </w:rPr>
+        <w:t>+ Nếu quá trình thành công: hàm getTest() sẽ trả về kết quả true và hiển thị nội dung lên trang nội dung bài kiểm tra</w:t>
+      </w:r>
+    </w:p>
+    <w:p>
+      <w:pPr>
+        <w:pStyle w:val="ListParagraph"/>
+        <w:ind w:left="1080"/>
+        <w:rPr>
+          <w:sz w:val="24"/>
+          <w:szCs w:val="14"/>
+        </w:rPr>
+      </w:pPr>
+      <w:r>
+        <w:rPr>
+          <w:sz w:val="24"/>
+          <w:szCs w:val="14"/>
+        </w:rPr>
+        <w:lastRenderedPageBreak/>
+        <w:t>+ Nếu quá trỉnh thất bại: hàm getTest() sẽ trả về kết quả false và không có nội dung nào được hiển thị lên trang nội dung bài kiểm tra</w:t>
+      </w:r>
+    </w:p>
+    <w:p>
+      <w:pPr>
+        <w:rPr>
+          <w:sz w:val="24"/>
+          <w:szCs w:val="14"/>
+        </w:rPr>
+      </w:pPr>
+    </w:p>
+    <w:p>
+      <w:pPr>
+        <w:rPr>
+          <w:sz w:val="24"/>
+          <w:szCs w:val="14"/>
+        </w:rPr>
+      </w:pPr>
+      <w:r>
+        <w:rPr>
+          <w:sz w:val="24"/>
+          <w:szCs w:val="14"/>
+        </w:rPr>
+        <w:t xml:space="preserve">Dòng sự kiện ngoại lệ: </w:t>
+      </w:r>
+    </w:p>
+    <w:p>
+      <w:pPr>
+        <w:rPr>
+          <w:sz w:val="24"/>
+          <w:szCs w:val="14"/>
+        </w:rPr>
+      </w:pPr>
+      <w:r>
+        <w:rPr>
+          <w:sz w:val="24"/>
+          <w:szCs w:val="14"/>
+        </w:rPr>
+        <w:t>[ người dùng thoát ra trong lúc đang học một chủ đề nào đó có trong hệ thống ]</w:t>
+      </w:r>
+    </w:p>
+    <w:p>
+      <w:pPr>
+        <w:pStyle w:val="ListParagraph"/>
+        <w:numPr>
+          <w:ilvl w:val="0"/>
+          <w:numId w:val="22"/>
+        </w:numPr>
+        <w:rPr>
+          <w:sz w:val="24"/>
+          <w:szCs w:val="14"/>
+        </w:rPr>
+      </w:pPr>
+      <w:r>
+        <w:rPr>
+          <w:sz w:val="24"/>
+          <w:szCs w:val="14"/>
+        </w:rPr>
+        <w:t>Toàn bộ quá trình học trước đó của người dùng sẽ được lưu lại</w:t>
+      </w:r>
+    </w:p>
+    <w:p>
+      <w:pPr>
+        <w:pStyle w:val="ListParagraph"/>
+        <w:ind w:left="1800"/>
+        <w:rPr>
+          <w:sz w:val="28"/>
+          <w:szCs w:val="14"/>
+        </w:rPr>
+      </w:pPr>
+    </w:p>
+    <w:p>
+      <w:pPr>
+        <w:pStyle w:val="ListParagraph"/>
+        <w:numPr>
+          <w:ilvl w:val="0"/>
+          <w:numId w:val="17"/>
+        </w:numPr>
+        <w:rPr>
+          <w:sz w:val="28"/>
+          <w:szCs w:val="14"/>
+        </w:rPr>
+      </w:pPr>
+      <w:r>
+        <w:rPr>
+          <w:sz w:val="28"/>
+          <w:szCs w:val="14"/>
+        </w:rPr>
+        <w:t>Quản lí tài khoản</w:t>
+      </w:r>
+    </w:p>
+    <w:tbl>
+      <w:tblPr>
+        <w:tblStyle w:val="TableGrid"/>
+        <w:tblW w:w="0" w:type="auto"/>
+        <w:tblInd w:w="720" w:type="dxa"/>
+        <w:tblLook w:val="04A0" w:firstRow="1" w:lastRow="0" w:firstColumn="1" w:lastColumn="0" w:noHBand="0" w:noVBand="1"/>
+      </w:tblPr>
+      <w:tblGrid>
+        <w:gridCol w:w="4449"/>
+        <w:gridCol w:w="4452"/>
+      </w:tblGrid>
+      <w:tr>
+        <w:tc>
+          <w:tcPr>
+            <w:tcW w:w="4810" w:type="dxa"/>
+            <w:tcBorders>
+              <w:top w:val="single" w:sz="4" w:space="0" w:color="auto"/>
+              <w:left w:val="single" w:sz="4" w:space="0" w:color="auto"/>
+              <w:bottom w:val="single" w:sz="4" w:space="0" w:color="auto"/>
+              <w:right w:val="single" w:sz="4" w:space="0" w:color="auto"/>
+            </w:tcBorders>
+            <w:hideMark/>
+          </w:tcPr>
+          <w:p>
+            <w:pPr>
+              <w:ind w:left="0"/>
+              <w:rPr>
+                <w:sz w:val="24"/>
+                <w:szCs w:val="14"/>
+              </w:rPr>
+            </w:pPr>
+            <w:r>
+              <w:rPr>
+                <w:sz w:val="24"/>
+                <w:szCs w:val="14"/>
+              </w:rPr>
+              <w:t>Tên</w:t>
+            </w:r>
+          </w:p>
+        </w:tc>
+        <w:tc>
+          <w:tcPr>
+            <w:tcW w:w="4811" w:type="dxa"/>
+            <w:tcBorders>
+              <w:top w:val="single" w:sz="4" w:space="0" w:color="auto"/>
+              <w:left w:val="single" w:sz="4" w:space="0" w:color="auto"/>
+              <w:bottom w:val="single" w:sz="4" w:space="0" w:color="auto"/>
+              <w:right w:val="single" w:sz="4" w:space="0" w:color="auto"/>
+            </w:tcBorders>
+            <w:hideMark/>
+          </w:tcPr>
+          <w:p>
+            <w:pPr>
+              <w:ind w:left="0"/>
+              <w:rPr>
+                <w:sz w:val="24"/>
+                <w:szCs w:val="14"/>
+              </w:rPr>
+            </w:pPr>
+            <w:r>
+              <w:rPr>
+                <w:sz w:val="24"/>
+                <w:szCs w:val="14"/>
+              </w:rPr>
+              <w:t>Quản lí tài khoản</w:t>
+            </w:r>
+          </w:p>
+        </w:tc>
+      </w:tr>
+      <w:tr>
+        <w:tc>
+          <w:tcPr>
+            <w:tcW w:w="4810" w:type="dxa"/>
+            <w:tcBorders>
+              <w:top w:val="single" w:sz="4" w:space="0" w:color="auto"/>
+              <w:left w:val="single" w:sz="4" w:space="0" w:color="auto"/>
+              <w:bottom w:val="single" w:sz="4" w:space="0" w:color="auto"/>
+              <w:right w:val="single" w:sz="4" w:space="0" w:color="auto"/>
+            </w:tcBorders>
+            <w:hideMark/>
+          </w:tcPr>
+          <w:p>
+            <w:pPr>
+              <w:ind w:left="0"/>
+              <w:rPr>
+                <w:sz w:val="24"/>
+                <w:szCs w:val="14"/>
+              </w:rPr>
+            </w:pPr>
+            <w:r>
+              <w:rPr>
+                <w:sz w:val="24"/>
+                <w:szCs w:val="14"/>
+              </w:rPr>
+              <w:t>Actors</w:t>
+            </w:r>
+          </w:p>
+        </w:tc>
+        <w:tc>
+          <w:tcPr>
+            <w:tcW w:w="4811" w:type="dxa"/>
+            <w:tcBorders>
+              <w:top w:val="single" w:sz="4" w:space="0" w:color="auto"/>
+              <w:left w:val="single" w:sz="4" w:space="0" w:color="auto"/>
+              <w:bottom w:val="single" w:sz="4" w:space="0" w:color="auto"/>
+              <w:right w:val="single" w:sz="4" w:space="0" w:color="auto"/>
+            </w:tcBorders>
+            <w:hideMark/>
+          </w:tcPr>
+          <w:p>
+            <w:pPr>
+              <w:ind w:left="0"/>
+              <w:rPr>
+                <w:sz w:val="24"/>
+                <w:szCs w:val="14"/>
+              </w:rPr>
+            </w:pPr>
+            <w:r>
+              <w:rPr>
+                <w:sz w:val="24"/>
+                <w:szCs w:val="14"/>
+              </w:rPr>
+              <w:t>Admin</w:t>
+            </w:r>
+          </w:p>
+        </w:tc>
+      </w:tr>
+      <w:tr>
+        <w:tc>
+          <w:tcPr>
+            <w:tcW w:w="4810" w:type="dxa"/>
+            <w:tcBorders>
+              <w:top w:val="single" w:sz="4" w:space="0" w:color="auto"/>
+              <w:left w:val="single" w:sz="4" w:space="0" w:color="auto"/>
+              <w:bottom w:val="single" w:sz="4" w:space="0" w:color="auto"/>
+              <w:right w:val="single" w:sz="4" w:space="0" w:color="auto"/>
+            </w:tcBorders>
+            <w:hideMark/>
+          </w:tcPr>
+          <w:p>
+            <w:pPr>
+              <w:ind w:left="0"/>
+              <w:rPr>
+                <w:sz w:val="24"/>
+                <w:szCs w:val="14"/>
+              </w:rPr>
+            </w:pPr>
+            <w:r>
+              <w:rPr>
+                <w:sz w:val="24"/>
+                <w:szCs w:val="14"/>
+              </w:rPr>
+              <w:t>Tóm tăt</w:t>
+            </w:r>
+          </w:p>
+        </w:tc>
+        <w:tc>
+          <w:tcPr>
+            <w:tcW w:w="4811" w:type="dxa"/>
+            <w:tcBorders>
+              <w:top w:val="single" w:sz="4" w:space="0" w:color="auto"/>
+              <w:left w:val="single" w:sz="4" w:space="0" w:color="auto"/>
+              <w:bottom w:val="single" w:sz="4" w:space="0" w:color="auto"/>
+              <w:right w:val="single" w:sz="4" w:space="0" w:color="auto"/>
+            </w:tcBorders>
+            <w:hideMark/>
+          </w:tcPr>
+          <w:p>
+            <w:pPr>
+              <w:ind w:left="0"/>
+              <w:rPr>
+                <w:sz w:val="24"/>
+                <w:szCs w:val="14"/>
+              </w:rPr>
+            </w:pPr>
+            <w:r>
+              <w:rPr>
+                <w:sz w:val="24"/>
+                <w:szCs w:val="14"/>
+              </w:rPr>
+              <w:t>Chức năng này giúp admin dễ dàng quản lí tất cả các tài khoản có trong hệ thống</w:t>
+            </w:r>
+          </w:p>
+        </w:tc>
+      </w:tr>
+      <w:tr>
+        <w:tc>
+          <w:tcPr>
+            <w:tcW w:w="4810" w:type="dxa"/>
+            <w:tcBorders>
+              <w:top w:val="single" w:sz="4" w:space="0" w:color="auto"/>
+              <w:left w:val="single" w:sz="4" w:space="0" w:color="auto"/>
+              <w:bottom w:val="single" w:sz="4" w:space="0" w:color="auto"/>
+              <w:right w:val="single" w:sz="4" w:space="0" w:color="auto"/>
+            </w:tcBorders>
+            <w:hideMark/>
+          </w:tcPr>
+          <w:p>
+            <w:pPr>
+              <w:ind w:left="0"/>
+              <w:rPr>
+                <w:sz w:val="24"/>
+                <w:szCs w:val="14"/>
+              </w:rPr>
+            </w:pPr>
+            <w:r>
+              <w:rPr>
+                <w:sz w:val="24"/>
+                <w:szCs w:val="14"/>
+              </w:rPr>
+              <w:t>Điều kiện tiên quyết</w:t>
+            </w:r>
+          </w:p>
+        </w:tc>
+        <w:tc>
+          <w:tcPr>
+            <w:tcW w:w="4811" w:type="dxa"/>
+            <w:tcBorders>
+              <w:top w:val="single" w:sz="4" w:space="0" w:color="auto"/>
+              <w:left w:val="single" w:sz="4" w:space="0" w:color="auto"/>
+              <w:bottom w:val="single" w:sz="4" w:space="0" w:color="auto"/>
+              <w:right w:val="single" w:sz="4" w:space="0" w:color="auto"/>
+            </w:tcBorders>
+            <w:hideMark/>
+          </w:tcPr>
+          <w:p>
+            <w:pPr>
+              <w:ind w:left="0"/>
+              <w:rPr>
+                <w:sz w:val="24"/>
+                <w:szCs w:val="14"/>
+              </w:rPr>
+            </w:pPr>
+            <w:r>
+              <w:rPr>
+                <w:sz w:val="24"/>
+                <w:szCs w:val="14"/>
+              </w:rPr>
+              <w:t>Admin phải đăng nhập vào tài khoản admin của mình trên hệ thống (tài khoản này là duy nhất)</w:t>
+            </w:r>
+          </w:p>
+        </w:tc>
+      </w:tr>
+      <w:tr>
+        <w:tc>
+          <w:tcPr>
+            <w:tcW w:w="4810" w:type="dxa"/>
+            <w:tcBorders>
+              <w:top w:val="single" w:sz="4" w:space="0" w:color="auto"/>
+              <w:left w:val="single" w:sz="4" w:space="0" w:color="auto"/>
+              <w:bottom w:val="single" w:sz="4" w:space="0" w:color="auto"/>
+              <w:right w:val="single" w:sz="4" w:space="0" w:color="auto"/>
+            </w:tcBorders>
+            <w:hideMark/>
+          </w:tcPr>
+          <w:p>
+            <w:pPr>
+              <w:ind w:left="0"/>
+              <w:rPr>
+                <w:sz w:val="24"/>
+                <w:szCs w:val="14"/>
+              </w:rPr>
+            </w:pPr>
+            <w:r>
+              <w:rPr>
+                <w:sz w:val="24"/>
+                <w:szCs w:val="14"/>
+              </w:rPr>
+              <w:t>Sự kiện bắt đầu</w:t>
+            </w:r>
+          </w:p>
+        </w:tc>
+        <w:tc>
+          <w:tcPr>
+            <w:tcW w:w="4811" w:type="dxa"/>
+            <w:tcBorders>
+              <w:top w:val="single" w:sz="4" w:space="0" w:color="auto"/>
+              <w:left w:val="single" w:sz="4" w:space="0" w:color="auto"/>
+              <w:bottom w:val="single" w:sz="4" w:space="0" w:color="auto"/>
+              <w:right w:val="single" w:sz="4" w:space="0" w:color="auto"/>
+            </w:tcBorders>
+            <w:hideMark/>
+          </w:tcPr>
+          <w:p>
+            <w:pPr>
+              <w:ind w:left="0"/>
+              <w:rPr>
+                <w:sz w:val="24"/>
+                <w:szCs w:val="14"/>
+              </w:rPr>
+            </w:pPr>
+            <w:r>
+              <w:rPr>
+                <w:sz w:val="24"/>
+                <w:szCs w:val="14"/>
+              </w:rPr>
+              <w:t>Admin chọn vào chức năng mà mình muốn thực hiện: thêm, xóa, hiển thị thông tin</w:t>
+            </w:r>
+          </w:p>
+        </w:tc>
+      </w:tr>
+      <w:tr>
+        <w:tc>
+          <w:tcPr>
+            <w:tcW w:w="4810" w:type="dxa"/>
+            <w:tcBorders>
+              <w:top w:val="single" w:sz="4" w:space="0" w:color="auto"/>
+              <w:left w:val="single" w:sz="4" w:space="0" w:color="auto"/>
+              <w:bottom w:val="single" w:sz="4" w:space="0" w:color="auto"/>
+              <w:right w:val="single" w:sz="4" w:space="0" w:color="auto"/>
+            </w:tcBorders>
+            <w:hideMark/>
+          </w:tcPr>
+          <w:p>
+            <w:pPr>
+              <w:ind w:left="0"/>
+              <w:rPr>
+                <w:sz w:val="24"/>
+                <w:szCs w:val="14"/>
+              </w:rPr>
+            </w:pPr>
+            <w:r>
+              <w:rPr>
+                <w:sz w:val="24"/>
+                <w:szCs w:val="14"/>
+              </w:rPr>
+              <w:t>Sự kiện kết thúc</w:t>
+            </w:r>
+          </w:p>
+        </w:tc>
+        <w:tc>
+          <w:tcPr>
+            <w:tcW w:w="4811" w:type="dxa"/>
+            <w:tcBorders>
+              <w:top w:val="single" w:sz="4" w:space="0" w:color="auto"/>
+              <w:left w:val="single" w:sz="4" w:space="0" w:color="auto"/>
+              <w:bottom w:val="single" w:sz="4" w:space="0" w:color="auto"/>
+              <w:right w:val="single" w:sz="4" w:space="0" w:color="auto"/>
+            </w:tcBorders>
+            <w:hideMark/>
+          </w:tcPr>
+          <w:p>
+            <w:pPr>
+              <w:ind w:left="0"/>
+              <w:rPr>
+                <w:sz w:val="24"/>
+                <w:szCs w:val="14"/>
+              </w:rPr>
+            </w:pPr>
+            <w:r>
+              <w:rPr>
+                <w:sz w:val="24"/>
+                <w:szCs w:val="14"/>
+              </w:rPr>
+              <w:t>Mọi thao tác sau khi admin nhấn lưu hoặc đồng ý sẽ được lưu xuống cơ sở dữ liệu</w:t>
+            </w:r>
+          </w:p>
+        </w:tc>
+      </w:tr>
+    </w:tbl>
+    <w:p>
+      <w:pPr>
+        <w:rPr>
+          <w:sz w:val="24"/>
+          <w:szCs w:val="24"/>
+        </w:rPr>
+      </w:pPr>
+    </w:p>
+    <w:p>
+      <w:pPr>
+        <w:rPr>
+          <w:sz w:val="24"/>
+          <w:szCs w:val="24"/>
+        </w:rPr>
+      </w:pPr>
+      <w:r>
+        <w:rPr>
+          <w:sz w:val="24"/>
+          <w:szCs w:val="24"/>
+        </w:rPr>
+        <w:t>Dòng sự kiện chính:</w:t>
+      </w:r>
+    </w:p>
+    <w:p>
+      <w:pPr>
+        <w:pStyle w:val="ListParagraph"/>
+        <w:numPr>
+          <w:ilvl w:val="0"/>
+          <w:numId w:val="22"/>
+        </w:numPr>
+        <w:rPr>
+          <w:sz w:val="24"/>
+          <w:szCs w:val="24"/>
+        </w:rPr>
+      </w:pPr>
+      <w:r>
+        <w:rPr>
+          <w:sz w:val="24"/>
+          <w:szCs w:val="24"/>
+        </w:rPr>
+        <w:t>Admin chọn vào 1 trong 3 chức năng mà mình muốn thực hiện: thêm tài khoản, xóa tài khoản, hiển thị thông tin chi tiết của tài khoản</w:t>
+      </w:r>
+    </w:p>
+    <w:p>
+      <w:pPr>
+        <w:pStyle w:val="ListParagraph"/>
+        <w:ind w:left="1080"/>
+        <w:rPr>
+          <w:sz w:val="24"/>
+          <w:szCs w:val="24"/>
+        </w:rPr>
+      </w:pPr>
+      <w:r>
+        <w:rPr>
+          <w:sz w:val="24"/>
+          <w:szCs w:val="24"/>
+        </w:rPr>
+        <w:t>+ Thêm tài khoản:</w:t>
+      </w:r>
+    </w:p>
+    <w:p>
+      <w:pPr>
+        <w:pStyle w:val="ListParagraph"/>
+        <w:ind w:left="1080"/>
+        <w:rPr>
+          <w:sz w:val="24"/>
+          <w:szCs w:val="24"/>
+        </w:rPr>
+      </w:pPr>
+      <w:r>
+        <w:rPr>
+          <w:sz w:val="24"/>
+          <w:szCs w:val="24"/>
+        </w:rPr>
+        <w:tab/>
+        <w:t xml:space="preserve">++ admin click chuột vào button thêm tài khoản, hệ thống sẽ chuyển trang hiện tại </w:t>
+      </w:r>
+    </w:p>
+    <w:p>
+      <w:pPr>
+        <w:pStyle w:val="ListParagraph"/>
+        <w:ind w:left="1080" w:firstLine="360"/>
+        <w:rPr>
+          <w:sz w:val="24"/>
+          <w:szCs w:val="24"/>
+        </w:rPr>
+      </w:pPr>
+      <w:r>
+        <w:rPr>
+          <w:sz w:val="24"/>
+          <w:szCs w:val="24"/>
+        </w:rPr>
+        <w:t>đến trang điền thông tin</w:t>
+      </w:r>
+    </w:p>
+    <w:p>
+      <w:pPr>
+        <w:pStyle w:val="ListParagraph"/>
+        <w:ind w:left="1080"/>
+        <w:rPr>
+          <w:sz w:val="24"/>
+          <w:szCs w:val="24"/>
+        </w:rPr>
+      </w:pPr>
+      <w:r>
+        <w:rPr>
+          <w:sz w:val="24"/>
+          <w:szCs w:val="24"/>
+        </w:rPr>
+        <w:tab/>
+        <w:t>++ admin điền đầy đủ thông tin sau đó nhấn vào button “Save”</w:t>
+      </w:r>
+    </w:p>
+    <w:p>
+      <w:pPr>
+        <w:pStyle w:val="ListParagraph"/>
+        <w:ind w:left="1080"/>
+        <w:rPr>
+          <w:sz w:val="24"/>
+          <w:szCs w:val="24"/>
+        </w:rPr>
+      </w:pPr>
+      <w:r>
+        <w:rPr>
+          <w:sz w:val="24"/>
+          <w:szCs w:val="24"/>
+        </w:rPr>
+        <w:tab/>
+        <w:t>++ Toàn bộ thông tin admin điền vào sẽ được gửi đến lớp UserController</w:t>
+      </w:r>
+    </w:p>
+    <w:p>
+      <w:pPr>
+        <w:pStyle w:val="ListParagraph"/>
+        <w:ind w:left="1440"/>
+        <w:rPr>
+          <w:sz w:val="24"/>
+          <w:szCs w:val="24"/>
+        </w:rPr>
+      </w:pPr>
+      <w:r>
+        <w:rPr>
+          <w:sz w:val="24"/>
+          <w:szCs w:val="24"/>
+        </w:rPr>
+        <w:t>++ UserController sẽ gọi đến phương thức saveUser() của lớp UserDAO thông qua lớp UserService</w:t>
+      </w:r>
+    </w:p>
+    <w:p>
+      <w:pPr>
+        <w:pStyle w:val="ListParagraph"/>
+        <w:ind w:left="1440"/>
+        <w:rPr>
+          <w:sz w:val="24"/>
+          <w:szCs w:val="24"/>
+        </w:rPr>
+      </w:pPr>
+      <w:r>
+        <w:rPr>
+          <w:sz w:val="24"/>
+          <w:szCs w:val="24"/>
+        </w:rPr>
+        <w:t xml:space="preserve">++ phương thức saveUser() sẽ thực hiện insert toàn bộ nội dung xuống cơ sở dữ liệu, nếu insert thành công: thông báo “Thành công!” sẽ được hiển thị lên màn </w:t>
+      </w:r>
+      <w:r>
+        <w:rPr>
+          <w:sz w:val="24"/>
+          <w:szCs w:val="24"/>
+        </w:rPr>
+        <w:lastRenderedPageBreak/>
+        <w:t>hình, nếu insert không thành công: thông báo” Thất bại!” sẽ được hiển thị lên màn hình.</w:t>
+      </w:r>
+    </w:p>
+    <w:p>
+      <w:pPr>
+        <w:pStyle w:val="ListParagraph"/>
+        <w:ind w:left="1080"/>
+        <w:rPr>
+          <w:sz w:val="24"/>
+          <w:szCs w:val="24"/>
+        </w:rPr>
+      </w:pPr>
+      <w:r>
+        <w:rPr>
+          <w:sz w:val="24"/>
+          <w:szCs w:val="24"/>
+        </w:rPr>
+        <w:t xml:space="preserve">+ Xóa tài khoản </w:t>
+      </w:r>
+    </w:p>
+    <w:p>
+      <w:pPr>
+        <w:pStyle w:val="ListParagraph"/>
+        <w:ind w:left="1440"/>
+        <w:rPr>
+          <w:sz w:val="24"/>
+          <w:szCs w:val="24"/>
+        </w:rPr>
+      </w:pPr>
+      <w:r>
+        <w:rPr>
+          <w:sz w:val="24"/>
+          <w:szCs w:val="24"/>
+        </w:rPr>
+        <w:t>++ admin click chuột vào button “xóa”, hệ thống sẽ hiển thị hộp thoại thông báo     “Bạn có chắc muốn xóa tài khoản này khỏi hệ thống?”</w:t>
+      </w:r>
+    </w:p>
+    <w:p>
+      <w:pPr>
+        <w:pStyle w:val="ListParagraph"/>
+        <w:ind w:left="1440"/>
+        <w:rPr>
+          <w:sz w:val="24"/>
+          <w:szCs w:val="24"/>
+        </w:rPr>
+      </w:pPr>
+      <w:r>
+        <w:rPr>
+          <w:sz w:val="24"/>
+          <w:szCs w:val="24"/>
+        </w:rPr>
+        <w:t>++ nếu admin chọn “OK”, yêu cầu sẽ được gửi đến lớp UserController để xử lí, UserController sẽ gọi phương thức removeUser() của lớp UserDAO thông qua lớp UserService, phương thức removeUser() sẽ tiến hành truy vấn cơ sở dữ liệu để xóa tài khoản mà admin chọn. Nếu thành công sẽ trả về thông báo “Thành công!” lên màn hình, Nếu thất bại sẽ hiển thị thông báo “Thất bại!” lên màn hình.</w:t>
+      </w:r>
+    </w:p>
+    <w:p>
+      <w:pPr>
+        <w:pStyle w:val="ListParagraph"/>
+        <w:ind w:left="1440"/>
+        <w:rPr>
+          <w:sz w:val="24"/>
+          <w:szCs w:val="24"/>
+        </w:rPr>
+      </w:pPr>
+      <w:r>
+        <w:rPr>
+          <w:sz w:val="24"/>
+          <w:szCs w:val="24"/>
+        </w:rPr>
+        <w:t>++ Nếu admin chọn “HỦY”, hệ thống sẽ tự động hủy đi yêu cầu của admin, yêu cầu không được gửi đến lớp UserController, hộp thoại thông báo sẽ biến mất.</w:t>
+      </w:r>
+    </w:p>
+    <w:p>
+      <w:pPr>
+        <w:pStyle w:val="ListParagraph"/>
+        <w:ind w:left="1080"/>
+        <w:rPr>
+          <w:sz w:val="24"/>
+          <w:szCs w:val="24"/>
+        </w:rPr>
+      </w:pPr>
+      <w:r>
+        <w:rPr>
+          <w:sz w:val="24"/>
+          <w:szCs w:val="24"/>
+        </w:rPr>
+        <w:t>+ Xem thông tin chi tiết tài khoản</w:t>
+      </w:r>
+    </w:p>
+    <w:p>
+      <w:pPr>
+        <w:pStyle w:val="ListParagraph"/>
+        <w:ind w:left="1440"/>
+        <w:rPr>
+          <w:sz w:val="24"/>
+          <w:szCs w:val="24"/>
+        </w:rPr>
+      </w:pPr>
+      <w:r>
+        <w:rPr>
+          <w:sz w:val="24"/>
+          <w:szCs w:val="24"/>
+        </w:rPr>
+        <w:t>++ admin click chuột vào button “view”, hệ thống sẽ chuyển trang hiện tại đến trang chứa nội dung</w:t>
+      </w:r>
+    </w:p>
+    <w:p>
+      <w:pPr>
+        <w:pStyle w:val="ListParagraph"/>
+        <w:ind w:left="1080"/>
+        <w:rPr>
+          <w:sz w:val="24"/>
+          <w:szCs w:val="24"/>
+        </w:rPr>
+      </w:pPr>
+      <w:r>
+        <w:rPr>
+          <w:sz w:val="24"/>
+          <w:szCs w:val="24"/>
+        </w:rPr>
+        <w:tab/>
+        <w:t>++ yêu cầu của admin sẽ được gửi đến lớp UserController để được xử lí</w:t>
+      </w:r>
+    </w:p>
+    <w:p>
+      <w:pPr>
+        <w:pStyle w:val="ListParagraph"/>
+        <w:ind w:left="1440"/>
+        <w:rPr>
+          <w:sz w:val="24"/>
+          <w:szCs w:val="24"/>
+        </w:rPr>
+      </w:pPr>
+      <w:r>
+        <w:rPr>
+          <w:sz w:val="24"/>
+          <w:szCs w:val="24"/>
+        </w:rPr>
+        <w:t>++ UserController sẽ gọi đến phương thức getInfoUser() của lớp UserDAO thông qua lớp UserService, tại phương thức getInfoUser() sẽ thực hiện truy vấn xuống cơ sở dữ liệu để lấy dữ liệu lên. Nếu thành công, hàm getInfoUser() sẽ trả về kết quả true và nội dung sẽ được hiển thị lên trang thông tin tài khoản. Nếu thất bại, hàm getInfoUser() sẽ trả về kết quả false, trang thông tin tài khoản sẽ không có nội dung hiển thị</w:t>
+      </w:r>
+    </w:p>
+    <w:p>
+      <w:pPr>
+        <w:pStyle w:val="ListParagraph"/>
+        <w:ind w:left="1080"/>
+        <w:rPr>
+          <w:sz w:val="24"/>
+          <w:szCs w:val="24"/>
+        </w:rPr>
+      </w:pPr>
+    </w:p>
+    <w:p>
+      <w:pPr>
+        <w:rPr>
+          <w:sz w:val="24"/>
+          <w:szCs w:val="24"/>
+        </w:rPr>
+      </w:pPr>
+      <w:r>
+        <w:rPr>
+          <w:sz w:val="24"/>
+          <w:szCs w:val="24"/>
+        </w:rPr>
+        <w:t>Dòng sự kiện ngoai lệ:</w:t>
+      </w:r>
+    </w:p>
+    <w:p>
+      <w:pPr>
+        <w:rPr>
+          <w:sz w:val="24"/>
+          <w:szCs w:val="24"/>
+        </w:rPr>
+      </w:pPr>
+      <w:r>
+        <w:rPr>
+          <w:sz w:val="24"/>
+          <w:szCs w:val="24"/>
+        </w:rPr>
+        <w:t>[ admin thoát ra trong lúc đang nhập thông tin tài khoản trong chức năng thêm tài khoản ]</w:t>
+      </w:r>
+    </w:p>
+    <w:p>
+      <w:pPr>
+        <w:pStyle w:val="ListParagraph"/>
+        <w:numPr>
+          <w:ilvl w:val="0"/>
+          <w:numId w:val="22"/>
+        </w:numPr>
+        <w:rPr>
+          <w:sz w:val="24"/>
+          <w:szCs w:val="24"/>
+        </w:rPr>
+      </w:pPr>
+      <w:r>
+        <w:rPr>
+          <w:sz w:val="24"/>
+          <w:szCs w:val="24"/>
+        </w:rPr>
+        <w:t>Tất cả dữ liệu mà admin nhập sẽ bị mất và không được lưu xuống cơ sở dữ  liệu</w:t>
+      </w:r>
+    </w:p>
+    <w:p>
+      <w:pPr>
+        <w:pStyle w:val="ListParagraph"/>
+        <w:ind w:left="1800"/>
+        <w:rPr>
+          <w:sz w:val="28"/>
+          <w:szCs w:val="14"/>
+        </w:rPr>
+      </w:pPr>
     </w:p>
     <w:p>
       <w:pPr>
@@ -4935,7 +6250,6 @@
           <w:color w:val="auto"/>
           <w:sz w:val="32"/>
         </w:rPr>
-        <w:lastRenderedPageBreak/>
         <w:t>Sequence diagram</w:t>
       </w:r>
       <w:bookmarkEnd w:id="5"/>
@@ -4978,6 +6292,7 @@
           <w:sz w:val="28"/>
           <w:szCs w:val="24"/>
         </w:rPr>
+        <w:lastRenderedPageBreak/>
         <w:drawing>
           <wp:inline distT="0" distB="0" distL="0" distR="0" wp14:anchorId="15A1B546" wp14:editId="7DEFF6F1">
             <wp:extent cx="5362575" cy="3781425"/>
@@ -4994,7 +6309,7 @@
                     <pic:cNvPicPr/>
                   </pic:nvPicPr>
                   <pic:blipFill>
-                    <a:blip r:embed="rId12">
+                    <a:blip r:embed="rId13">
                       <a:extLst>
                         <a:ext uri="{28A0092B-C50C-407E-A947-70E740481C1C}">
                           <a14:useLocalDpi xmlns:a14="http://schemas.microsoft.com/office/drawing/2010/main" val="0"/>
@@ -5072,7 +6387,7 @@
                     <pic:cNvPicPr/>
                   </pic:nvPicPr>
                   <pic:blipFill>
-                    <a:blip r:embed="rId13">
+                    <a:blip r:embed="rId14">
                       <a:extLst>
                         <a:ext uri="{28A0092B-C50C-407E-A947-70E740481C1C}">
                           <a14:useLocalDpi xmlns:a14="http://schemas.microsoft.com/office/drawing/2010/main" val="0"/>
@@ -5116,31 +6431,31 @@
           <w:sz w:val="28"/>
           <w:szCs w:val="24"/>
         </w:rPr>
+        <w:t>Thêm bài học</w:t>
+      </w:r>
+    </w:p>
+    <w:p>
+      <w:pPr>
+        <w:rPr>
+          <w:sz w:val="28"/>
+          <w:szCs w:val="24"/>
+        </w:rPr>
+      </w:pPr>
+    </w:p>
+    <w:p>
+      <w:pPr>
+        <w:rPr>
+          <w:sz w:val="24"/>
+          <w:szCs w:val="24"/>
+        </w:rPr>
+      </w:pPr>
+      <w:r>
+        <w:rPr>
+          <w:noProof/>
+          <w:sz w:val="24"/>
+          <w:szCs w:val="24"/>
+        </w:rPr>
         <w:lastRenderedPageBreak/>
-        <w:t>Thêm bài học</w:t>
-      </w:r>
-    </w:p>
-    <w:p>
-      <w:pPr>
-        <w:rPr>
-          <w:sz w:val="28"/>
-          <w:szCs w:val="24"/>
-        </w:rPr>
-      </w:pPr>
-    </w:p>
-    <w:p>
-      <w:pPr>
-        <w:rPr>
-          <w:sz w:val="24"/>
-          <w:szCs w:val="24"/>
-        </w:rPr>
-      </w:pPr>
-      <w:r>
-        <w:rPr>
-          <w:noProof/>
-          <w:sz w:val="24"/>
-          <w:szCs w:val="24"/>
-        </w:rPr>
         <w:drawing>
           <wp:inline distT="0" distB="0" distL="0" distR="0" wp14:anchorId="5E6198C2" wp14:editId="7DE4A13B">
             <wp:extent cx="5276850" cy="3400425"/>
@@ -5159,7 +6474,7 @@
                     </pic:cNvPicPr>
                   </pic:nvPicPr>
                   <pic:blipFill>
-                    <a:blip r:embed="rId14" cstate="print">
+                    <a:blip r:embed="rId15" cstate="print">
                       <a:extLst>
                         <a:ext uri="{28A0092B-C50C-407E-A947-70E740481C1C}">
                           <a14:useLocalDpi xmlns:a14="http://schemas.microsoft.com/office/drawing/2010/main" val="0"/>
@@ -5222,7 +6537,6 @@
         <w:rPr>
           <w:noProof/>
         </w:rPr>
-        <w:lastRenderedPageBreak/>
         <w:drawing>
           <wp:inline distT="0" distB="0" distL="0" distR="0" wp14:anchorId="71751C0E" wp14:editId="30853EC8">
             <wp:extent cx="5359400" cy="3760982"/>
@@ -5241,7 +6555,7 @@
                     </pic:cNvPicPr>
                   </pic:nvPicPr>
                   <pic:blipFill>
-                    <a:blip r:embed="rId15" cstate="print">
+                    <a:blip r:embed="rId16" cstate="print">
                       <a:extLst>
                         <a:ext uri="{28A0092B-C50C-407E-A947-70E740481C1C}">
                           <a14:useLocalDpi xmlns:a14="http://schemas.microsoft.com/office/drawing/2010/main" val="0"/>
@@ -5290,7 +6604,7 @@
           <w:sz w:val="28"/>
           <w:szCs w:val="24"/>
         </w:rPr>
-        <w:t>Làm bài kiểm tra</w:t>
+        <w:t>Hiển thị bài học, bài kiểm tra</w:t>
       </w:r>
     </w:p>
     <w:p>
@@ -5303,12 +6617,15 @@
       <w:r>
         <w:rPr>
           <w:noProof/>
-        </w:rPr>
+          <w:sz w:val="28"/>
+          <w:szCs w:val="24"/>
+        </w:rPr>
+        <w:lastRenderedPageBreak/>
         <w:drawing>
-          <wp:inline distT="0" distB="0" distL="0" distR="0" wp14:anchorId="6A21164B" wp14:editId="1B5BA63C">
-            <wp:extent cx="5342467" cy="3017695"/>
-            <wp:effectExtent l="0" t="0" r="0" b="0"/>
-            <wp:docPr id="12" name="Picture 12"/>
+          <wp:inline distT="0" distB="0" distL="0" distR="0" wp14:anchorId="1B1BF8DE" wp14:editId="09F3C59D">
+            <wp:extent cx="5972175" cy="5135880"/>
+            <wp:effectExtent l="0" t="0" r="9525" b="7620"/>
+            <wp:docPr id="9" name="Picture 9"/>
             <wp:cNvGraphicFramePr>
               <a:graphicFrameLocks xmlns:a="http://schemas.openxmlformats.org/drawingml/2006/main" noChangeAspect="1"/>
             </wp:cNvGraphicFramePr>
@@ -5316,82 +6633,7 @@
               <a:graphicData uri="http://schemas.openxmlformats.org/drawingml/2006/picture">
                 <pic:pic xmlns:pic="http://schemas.openxmlformats.org/drawingml/2006/picture">
                   <pic:nvPicPr>
-                    <pic:cNvPr id="0" name="seForDoTest.png"/>
-                    <pic:cNvPicPr/>
-                  </pic:nvPicPr>
-                  <pic:blipFill>
-                    <a:blip r:embed="rId16">
-                      <a:extLst>
-                        <a:ext uri="{28A0092B-C50C-407E-A947-70E740481C1C}">
-                          <a14:useLocalDpi xmlns:a14="http://schemas.microsoft.com/office/drawing/2010/main" val="0"/>
-                        </a:ext>
-                      </a:extLst>
-                    </a:blip>
-                    <a:stretch>
-                      <a:fillRect/>
-                    </a:stretch>
-                  </pic:blipFill>
-                  <pic:spPr>
-                    <a:xfrm>
-                      <a:off x="0" y="0"/>
-                      <a:ext cx="5344737" cy="3018977"/>
-                    </a:xfrm>
-                    <a:prstGeom prst="rect">
-                      <a:avLst/>
-                    </a:prstGeom>
-                  </pic:spPr>
-                </pic:pic>
-              </a:graphicData>
-            </a:graphic>
-          </wp:inline>
-        </w:drawing>
-      </w:r>
-    </w:p>
-    <w:p>
-      <w:pPr>
-        <w:pStyle w:val="ListParagraph"/>
-        <w:numPr>
-          <w:ilvl w:val="0"/>
-          <w:numId w:val="14"/>
-        </w:numPr>
-        <w:rPr>
-          <w:sz w:val="28"/>
-          <w:szCs w:val="24"/>
-        </w:rPr>
-      </w:pPr>
-      <w:r>
-        <w:rPr>
-          <w:sz w:val="28"/>
-          <w:szCs w:val="24"/>
-        </w:rPr>
-        <w:t>Quản lý tài khoản</w:t>
-      </w:r>
-    </w:p>
-    <w:p>
-      <w:pPr>
-        <w:rPr>
-          <w:sz w:val="28"/>
-          <w:szCs w:val="24"/>
-        </w:rPr>
-      </w:pPr>
-      <w:r>
-        <w:rPr>
-          <w:noProof/>
-        </w:rPr>
-        <w:lastRenderedPageBreak/>
-        <w:drawing>
-          <wp:inline distT="0" distB="0" distL="0" distR="0" wp14:anchorId="004D6D8D" wp14:editId="72460AA1">
-            <wp:extent cx="5503162" cy="3784600"/>
-            <wp:effectExtent l="0" t="0" r="2540" b="6350"/>
-            <wp:docPr id="14" name="Picture 14"/>
-            <wp:cNvGraphicFramePr>
-              <a:graphicFrameLocks xmlns:a="http://schemas.openxmlformats.org/drawingml/2006/main" noChangeAspect="1"/>
-            </wp:cNvGraphicFramePr>
-            <a:graphic xmlns:a="http://schemas.openxmlformats.org/drawingml/2006/main">
-              <a:graphicData uri="http://schemas.openxmlformats.org/drawingml/2006/picture">
-                <pic:pic xmlns:pic="http://schemas.openxmlformats.org/drawingml/2006/picture">
-                  <pic:nvPicPr>
-                    <pic:cNvPr id="0" name="seU1.png"/>
+                    <pic:cNvPr id="0" name="sequenceForDisplay.png"/>
                     <pic:cNvPicPr/>
                   </pic:nvPicPr>
                   <pic:blipFill>
@@ -5409,7 +6651,7 @@
                   <pic:spPr>
                     <a:xfrm>
                       <a:off x="0" y="0"/>
-                      <a:ext cx="5507815" cy="3787800"/>
+                      <a:ext cx="5972175" cy="5135880"/>
                     </a:xfrm>
                     <a:prstGeom prst="rect">
                       <a:avLst/>
@@ -5424,6 +6666,11 @@
     </w:p>
     <w:p>
       <w:pPr>
+        <w:pStyle w:val="ListParagraph"/>
+        <w:numPr>
+          <w:ilvl w:val="0"/>
+          <w:numId w:val="14"/>
+        </w:numPr>
         <w:rPr>
           <w:sz w:val="28"/>
           <w:szCs w:val="24"/>
@@ -5431,13 +6678,38 @@
       </w:pPr>
       <w:r>
         <w:rPr>
+          <w:sz w:val="28"/>
+          <w:szCs w:val="24"/>
+        </w:rPr>
+        <w:t>Quản lý tài khoản</w:t>
+      </w:r>
+      <w:r>
+        <w:rPr>
+          <w:sz w:val="28"/>
+          <w:szCs w:val="24"/>
+        </w:rPr>
+        <w:t xml:space="preserve"> (thêm, xóa, xem thông tin tài khoản)</w:t>
+      </w:r>
+    </w:p>
+    <w:p>
+      <w:pPr>
+        <w:rPr>
+          <w:sz w:val="28"/>
+          <w:szCs w:val="24"/>
+        </w:rPr>
+      </w:pPr>
+      <w:r>
+        <w:rPr>
           <w:noProof/>
-        </w:rPr>
+          <w:sz w:val="28"/>
+          <w:szCs w:val="24"/>
+        </w:rPr>
+        <w:lastRenderedPageBreak/>
         <w:drawing>
-          <wp:inline distT="0" distB="0" distL="0" distR="0" wp14:anchorId="5C4BF39B" wp14:editId="2308B4BA">
-            <wp:extent cx="5469467" cy="1831063"/>
-            <wp:effectExtent l="0" t="0" r="0" b="0"/>
-            <wp:docPr id="15" name="Picture 15"/>
+          <wp:inline distT="0" distB="0" distL="0" distR="0" wp14:anchorId="69BA7D51" wp14:editId="41BB69A4">
+            <wp:extent cx="5972175" cy="2571115"/>
+            <wp:effectExtent l="0" t="0" r="9525" b="635"/>
+            <wp:docPr id="10" name="Picture 10"/>
             <wp:cNvGraphicFramePr>
               <a:graphicFrameLocks xmlns:a="http://schemas.openxmlformats.org/drawingml/2006/main" noChangeAspect="1"/>
             </wp:cNvGraphicFramePr>
@@ -5445,7 +6717,7 @@
               <a:graphicData uri="http://schemas.openxmlformats.org/drawingml/2006/picture">
                 <pic:pic xmlns:pic="http://schemas.openxmlformats.org/drawingml/2006/picture">
                   <pic:nvPicPr>
-                    <pic:cNvPr id="0" name="seU2.png"/>
+                    <pic:cNvPr id="0" name="sequenceForAddUser.png"/>
                     <pic:cNvPicPr/>
                   </pic:nvPicPr>
                   <pic:blipFill>
@@ -5463,7 +6735,7 @@
                   <pic:spPr>
                     <a:xfrm>
                       <a:off x="0" y="0"/>
-                      <a:ext cx="5488930" cy="1837579"/>
+                      <a:ext cx="5972175" cy="2571115"/>
                     </a:xfrm>
                     <a:prstGeom prst="rect">
                       <a:avLst/>
@@ -5475,6 +6747,110 @@
           </wp:inline>
         </w:drawing>
       </w:r>
+      <w:r>
+        <w:rPr>
+          <w:noProof/>
+          <w:sz w:val="28"/>
+          <w:szCs w:val="24"/>
+        </w:rPr>
+        <w:drawing>
+          <wp:inline distT="0" distB="0" distL="0" distR="0" wp14:anchorId="37DF4D65" wp14:editId="54F2AB87">
+            <wp:extent cx="5972175" cy="2569845"/>
+            <wp:effectExtent l="0" t="0" r="9525" b="1905"/>
+            <wp:docPr id="13" name="Picture 13"/>
+            <wp:cNvGraphicFramePr>
+              <a:graphicFrameLocks xmlns:a="http://schemas.openxmlformats.org/drawingml/2006/main" noChangeAspect="1"/>
+            </wp:cNvGraphicFramePr>
+            <a:graphic xmlns:a="http://schemas.openxmlformats.org/drawingml/2006/main">
+              <a:graphicData uri="http://schemas.openxmlformats.org/drawingml/2006/picture">
+                <pic:pic xmlns:pic="http://schemas.openxmlformats.org/drawingml/2006/picture">
+                  <pic:nvPicPr>
+                    <pic:cNvPr id="0" name="sequenceForRemoveUser.png"/>
+                    <pic:cNvPicPr/>
+                  </pic:nvPicPr>
+                  <pic:blipFill>
+                    <a:blip r:embed="rId19">
+                      <a:extLst>
+                        <a:ext uri="{28A0092B-C50C-407E-A947-70E740481C1C}">
+                          <a14:useLocalDpi xmlns:a14="http://schemas.microsoft.com/office/drawing/2010/main" val="0"/>
+                        </a:ext>
+                      </a:extLst>
+                    </a:blip>
+                    <a:stretch>
+                      <a:fillRect/>
+                    </a:stretch>
+                  </pic:blipFill>
+                  <pic:spPr>
+                    <a:xfrm>
+                      <a:off x="0" y="0"/>
+                      <a:ext cx="5972175" cy="2569845"/>
+                    </a:xfrm>
+                    <a:prstGeom prst="rect">
+                      <a:avLst/>
+                    </a:prstGeom>
+                  </pic:spPr>
+                </pic:pic>
+              </a:graphicData>
+            </a:graphic>
+          </wp:inline>
+        </w:drawing>
+      </w:r>
+      <w:r>
+        <w:rPr>
+          <w:noProof/>
+          <w:sz w:val="28"/>
+          <w:szCs w:val="24"/>
+        </w:rPr>
+        <w:drawing>
+          <wp:inline distT="0" distB="0" distL="0" distR="0" wp14:anchorId="75CE1D3B" wp14:editId="4DBBC4BD">
+            <wp:extent cx="5972175" cy="2851150"/>
+            <wp:effectExtent l="0" t="0" r="9525" b="6350"/>
+            <wp:docPr id="17" name="Picture 17"/>
+            <wp:cNvGraphicFramePr>
+              <a:graphicFrameLocks xmlns:a="http://schemas.openxmlformats.org/drawingml/2006/main" noChangeAspect="1"/>
+            </wp:cNvGraphicFramePr>
+            <a:graphic xmlns:a="http://schemas.openxmlformats.org/drawingml/2006/main">
+              <a:graphicData uri="http://schemas.openxmlformats.org/drawingml/2006/picture">
+                <pic:pic xmlns:pic="http://schemas.openxmlformats.org/drawingml/2006/picture">
+                  <pic:nvPicPr>
+                    <pic:cNvPr id="0" name="sequenceForViewUser.png"/>
+                    <pic:cNvPicPr/>
+                  </pic:nvPicPr>
+                  <pic:blipFill>
+                    <a:blip r:embed="rId20">
+                      <a:extLst>
+                        <a:ext uri="{28A0092B-C50C-407E-A947-70E740481C1C}">
+                          <a14:useLocalDpi xmlns:a14="http://schemas.microsoft.com/office/drawing/2010/main" val="0"/>
+                        </a:ext>
+                      </a:extLst>
+                    </a:blip>
+                    <a:stretch>
+                      <a:fillRect/>
+                    </a:stretch>
+                  </pic:blipFill>
+                  <pic:spPr>
+                    <a:xfrm>
+                      <a:off x="0" y="0"/>
+                      <a:ext cx="5972175" cy="2851150"/>
+                    </a:xfrm>
+                    <a:prstGeom prst="rect">
+                      <a:avLst/>
+                    </a:prstGeom>
+                  </pic:spPr>
+                </pic:pic>
+              </a:graphicData>
+            </a:graphic>
+          </wp:inline>
+        </w:drawing>
+      </w:r>
+    </w:p>
+    <w:p>
+      <w:pPr>
+        <w:rPr>
+          <w:sz w:val="28"/>
+          <w:szCs w:val="24"/>
+        </w:rPr>
+      </w:pPr>
     </w:p>
     <w:p>
       <w:pPr>
@@ -5526,7 +6902,6 @@
         <w:rPr>
           <w:noProof/>
         </w:rPr>
-        <w:lastRenderedPageBreak/>
         <w:drawing>
           <wp:inline distT="0" distB="0" distL="0" distR="0" wp14:anchorId="3326B997" wp14:editId="7AE94D41">
             <wp:extent cx="4219575" cy="2495550"/>
@@ -5543,7 +6918,7 @@
                     <pic:cNvPicPr/>
                   </pic:nvPicPr>
                   <pic:blipFill>
-                    <a:blip r:embed="rId19">
+                    <a:blip r:embed="rId21">
                       <a:extLst>
                         <a:ext uri="{28A0092B-C50C-407E-A947-70E740481C1C}">
                           <a14:useLocalDpi xmlns:a14="http://schemas.microsoft.com/office/drawing/2010/main" val="0"/>
@@ -5614,7 +6989,7 @@
                     <pic:cNvPicPr/>
                   </pic:nvPicPr>
                   <pic:blipFill>
-                    <a:blip r:embed="rId20">
+                    <a:blip r:embed="rId22">
                       <a:extLst>
                         <a:ext uri="{28A0092B-C50C-407E-A947-70E740481C1C}">
                           <a14:useLocalDpi xmlns:a14="http://schemas.microsoft.com/office/drawing/2010/main" val="0"/>
@@ -5689,7 +7064,7 @@
                     </pic:cNvPicPr>
                   </pic:nvPicPr>
                   <pic:blipFill>
-                    <a:blip r:embed="rId21">
+                    <a:blip r:embed="rId23">
                       <a:extLst>
                         <a:ext uri="{28A0092B-C50C-407E-A947-70E740481C1C}">
                           <a14:useLocalDpi xmlns:a14="http://schemas.microsoft.com/office/drawing/2010/main" val="0"/>
@@ -5734,7 +7109,7 @@
         <w:ind w:left="2070" w:hanging="450"/>
       </w:pPr>
       <w:r>
-        <w:t>Làm bài test</w:t>
+        <w:t>Hiển thị bài học, bài kiểm tra</w:t>
       </w:r>
     </w:p>
     <w:p>
@@ -5747,22 +7122,26 @@
       <w:r>
         <w:rPr>
           <w:noProof/>
+          <w:sz w:val="24"/>
+          <w:szCs w:val="24"/>
         </w:rPr>
         <w:drawing>
-          <wp:inline distT="0" distB="0" distL="0" distR="0" wp14:anchorId="5E0D453E" wp14:editId="11E4B54B">
-            <wp:extent cx="5350934" cy="2251851"/>
-            <wp:effectExtent l="0" t="0" r="2540" b="0"/>
-            <wp:docPr id="16" name="Picture 16"/>
-            <wp:cNvGraphicFramePr/>
+          <wp:inline distT="0" distB="0" distL="0" distR="0" wp14:anchorId="5A39FC51" wp14:editId="59D5BCBD">
+            <wp:extent cx="5972175" cy="2787015"/>
+            <wp:effectExtent l="0" t="0" r="9525" b="0"/>
+            <wp:docPr id="18" name="Picture 18"/>
+            <wp:cNvGraphicFramePr>
+              <a:graphicFrameLocks xmlns:a="http://schemas.openxmlformats.org/drawingml/2006/main" noChangeAspect="1"/>
+            </wp:cNvGraphicFramePr>
             <a:graphic xmlns:a="http://schemas.openxmlformats.org/drawingml/2006/main">
               <a:graphicData uri="http://schemas.openxmlformats.org/drawingml/2006/picture">
                 <pic:pic xmlns:pic="http://schemas.openxmlformats.org/drawingml/2006/picture">
                   <pic:nvPicPr>
-                    <pic:cNvPr id="1" name="Picture 1"/>
+                    <pic:cNvPr id="0" name="classDiagramForDisplay1.png"/>
                     <pic:cNvPicPr/>
                   </pic:nvPicPr>
                   <pic:blipFill>
-                    <a:blip r:embed="rId22">
+                    <a:blip r:embed="rId24">
                       <a:extLst>
                         <a:ext uri="{28A0092B-C50C-407E-A947-70E740481C1C}">
                           <a14:useLocalDpi xmlns:a14="http://schemas.microsoft.com/office/drawing/2010/main" val="0"/>
@@ -5776,7 +7155,7 @@
                   <pic:spPr>
                     <a:xfrm>
                       <a:off x="0" y="0"/>
-                      <a:ext cx="5365899" cy="2258149"/>
+                      <a:ext cx="5972175" cy="2787015"/>
                     </a:xfrm>
                     <a:prstGeom prst="rect">
                       <a:avLst/>
@@ -5815,13 +7194,15 @@
       <w:r>
         <w:rPr>
           <w:noProof/>
+          <w:sz w:val="24"/>
+          <w:szCs w:val="24"/>
         </w:rPr>
         <w:lastRenderedPageBreak/>
         <w:drawing>
-          <wp:inline distT="0" distB="0" distL="0" distR="0" wp14:anchorId="179F4398" wp14:editId="47A32D7C">
-            <wp:extent cx="5207000" cy="2891836"/>
-            <wp:effectExtent l="0" t="0" r="0" b="3810"/>
-            <wp:docPr id="20" name="Picture 20"/>
+          <wp:inline distT="0" distB="0" distL="0" distR="0" wp14:anchorId="399A2F93" wp14:editId="6B1FFC08">
+            <wp:extent cx="5800000" cy="2504762"/>
+            <wp:effectExtent l="0" t="0" r="0" b="0"/>
+            <wp:docPr id="19" name="Picture 19"/>
             <wp:cNvGraphicFramePr>
               <a:graphicFrameLocks xmlns:a="http://schemas.openxmlformats.org/drawingml/2006/main" noChangeAspect="1"/>
             </wp:cNvGraphicFramePr>
@@ -5829,11 +7210,11 @@
               <a:graphicData uri="http://schemas.openxmlformats.org/drawingml/2006/picture">
                 <pic:pic xmlns:pic="http://schemas.openxmlformats.org/drawingml/2006/picture">
                   <pic:nvPicPr>
-                    <pic:cNvPr id="0" name="classMU.png"/>
+                    <pic:cNvPr id="0" name="classDiagramForManageAccount.png"/>
                     <pic:cNvPicPr/>
                   </pic:nvPicPr>
                   <pic:blipFill>
-                    <a:blip r:embed="rId23">
+                    <a:blip r:embed="rId25">
                       <a:extLst>
                         <a:ext uri="{28A0092B-C50C-407E-A947-70E740481C1C}">
                           <a14:useLocalDpi xmlns:a14="http://schemas.microsoft.com/office/drawing/2010/main" val="0"/>
@@ -5847,7 +7228,7 @@
                   <pic:spPr>
                     <a:xfrm>
                       <a:off x="0" y="0"/>
-                      <a:ext cx="5212517" cy="2894900"/>
+                      <a:ext cx="5800000" cy="2504762"/>
                     </a:xfrm>
                     <a:prstGeom prst="rect">
                       <a:avLst/>
@@ -5916,12 +7297,14 @@
             <v:path o:extrusionok="f" gradientshapeok="t" o:connecttype="rect"/>
             <o:lock v:ext="edit" aspectratio="t"/>
           </v:shapetype>
-          <v:shape id="_x0000_i1025" type="#_x0000_t75" style="width:76.65pt;height:49.35pt" o:ole="">
-            <v:imagedata r:id="rId24" o:title=""/>
+          <v:shape id="_x0000_i1025" type="#_x0000_t75" style="width:77pt;height:49.4pt" o:ole="">
+            <v:imagedata r:id="rId26" o:title=""/>
           </v:shape>
-          <o:OLEObject Type="Embed" ProgID="Excel.Sheet.8" ShapeID="_x0000_i1025" DrawAspect="Icon" ObjectID="_1686242386" r:id="rId25"/>
+          <o:OLEObject Type="Embed" ProgID="Excel.Sheet.8" ShapeID="_x0000_i1025" DrawAspect="Icon" ObjectID="_1686318570" r:id="rId27"/>
         </w:object>
       </w:r>
+      <w:bookmarkStart w:id="8" w:name="_GoBack"/>
+      <w:bookmarkEnd w:id="8"/>
     </w:p>
     <w:p>
       <w:pPr>
@@ -5934,10 +7317,10 @@
       </w:pPr>
     </w:p>
     <w:sectPr>
-      <w:headerReference w:type="default" r:id="rId26"/>
-      <w:footerReference w:type="default" r:id="rId27"/>
-      <w:headerReference w:type="first" r:id="rId28"/>
-      <w:footerReference w:type="first" r:id="rId29"/>
+      <w:headerReference w:type="default" r:id="rId28"/>
+      <w:footerReference w:type="default" r:id="rId29"/>
+      <w:headerReference w:type="first" r:id="rId30"/>
+      <w:footerReference w:type="first" r:id="rId31"/>
       <w:pgSz w:w="12240" w:h="15840"/>
       <w:pgMar w:top="1418" w:right="1134" w:bottom="1418" w:left="1701" w:header="720" w:footer="720" w:gutter="0"/>
       <w:pgNumType w:start="1"/>
@@ -5949,7 +7332,7 @@
 </file>
 
 <file path=word/endnotes.xml><?xml version="1.0" encoding="utf-8"?>
-<w:endnotes xmlns:wpc="http://schemas.microsoft.com/office/word/2010/wordprocessingCanvas" xmlns:cx="http://schemas.microsoft.com/office/drawing/2014/chartex" xmlns:cx1="http://schemas.microsoft.com/office/drawing/2015/9/8/chartex" xmlns:cx2="http://schemas.microsoft.com/office/drawing/2015/10/21/chartex" xmlns:cx3="http://schemas.microsoft.com/office/drawing/2016/5/9/chartex" xmlns:cx4="http://schemas.microsoft.com/office/drawing/2016/5/10/chartex" xmlns:cx5="http://schemas.microsoft.com/office/drawing/2016/5/11/chartex" xmlns:cx6="http://schemas.microsoft.com/office/drawing/2016/5/12/chartex" xmlns:cx7="http://schemas.microsoft.com/office/drawing/2016/5/13/chartex" xmlns:cx8="http://schemas.microsoft.com/office/drawing/2016/5/14/chartex" xmlns:mc="http://schemas.openxmlformats.org/markup-compatibility/2006" xmlns:aink="http://schemas.microsoft.com/office/drawing/2016/ink" xmlns:am3d="http://schemas.microsoft.com/office/drawing/2017/model3d" xmlns:o="urn:schemas-microsoft-com:office:office" xmlns:r="http://schemas.openxmlformats.org/officeDocument/2006/relationships" xmlns:m="http://schemas.openxmlformats.org/officeDocument/2006/math" xmlns:v="urn:schemas-microsoft-com:vml" xmlns:wp14="http://schemas.microsoft.com/office/word/2010/wordprocessingDrawing" xmlns:wp="http://schemas.openxmlformats.org/drawingml/2006/wordprocessingDrawing" xmlns:w10="urn:schemas-microsoft-com:office:word" xmlns:w="http://schemas.openxmlformats.org/wordprocessingml/2006/main" xmlns:w14="http://schemas.microsoft.com/office/word/2010/wordml" xmlns:w15="http://schemas.microsoft.com/office/word/2012/wordml" xmlns:w16cex="http://schemas.microsoft.com/office/word/2018/wordml/cex" xmlns:w16cid="http://schemas.microsoft.com/office/word/2016/wordml/cid" xmlns:w16="http://schemas.microsoft.com/office/word/2018/wordml" xmlns:w16sdtdh="http://schemas.microsoft.com/office/word/2020/wordml/sdtdatahash" xmlns:w16se="http://schemas.microsoft.com/office/word/2015/wordml/symex" xmlns:wpg="http://schemas.microsoft.com/office/word/2010/wordprocessingGroup" xmlns:wpi="http://schemas.microsoft.com/office/word/2010/wordprocessingInk" xmlns:wne="http://schemas.microsoft.com/office/word/2006/wordml" xmlns:wps="http://schemas.microsoft.com/office/word/2010/wordprocessingShape" mc:Ignorable="w14 w15 w16se w16cid w16 w16cex w16sdtdh wp14">
+<w:endnotes xmlns:wpc="http://schemas.microsoft.com/office/word/2010/wordprocessingCanvas" xmlns:mc="http://schemas.openxmlformats.org/markup-compatibility/2006" xmlns:o="urn:schemas-microsoft-com:office:office" xmlns:r="http://schemas.openxmlformats.org/officeDocument/2006/relationships" xmlns:m="http://schemas.openxmlformats.org/officeDocument/2006/math" xmlns:v="urn:schemas-microsoft-com:vml" xmlns:wp14="http://schemas.microsoft.com/office/word/2010/wordprocessingDrawing" xmlns:wp="http://schemas.openxmlformats.org/drawingml/2006/wordprocessingDrawing" xmlns:w10="urn:schemas-microsoft-com:office:word" xmlns:w="http://schemas.openxmlformats.org/wordprocessingml/2006/main" xmlns:w14="http://schemas.microsoft.com/office/word/2010/wordml" xmlns:wpg="http://schemas.microsoft.com/office/word/2010/wordprocessingGroup" xmlns:wpi="http://schemas.microsoft.com/office/word/2010/wordprocessingInk" xmlns:wne="http://schemas.microsoft.com/office/word/2006/wordml" xmlns:wps="http://schemas.microsoft.com/office/word/2010/wordprocessingShape" mc:Ignorable="w14 wp14">
   <w:endnote w:type="separator" w:id="-1">
     <w:p>
       <w:pPr>
@@ -5974,7 +7357,7 @@
 </file>
 
 <file path=word/footer1.xml><?xml version="1.0" encoding="utf-8"?>
-<w:ftr xmlns:wpc="http://schemas.microsoft.com/office/word/2010/wordprocessingCanvas" xmlns:cx="http://schemas.microsoft.com/office/drawing/2014/chartex" xmlns:cx1="http://schemas.microsoft.com/office/drawing/2015/9/8/chartex" xmlns:cx2="http://schemas.microsoft.com/office/drawing/2015/10/21/chartex" xmlns:cx3="http://schemas.microsoft.com/office/drawing/2016/5/9/chartex" xmlns:cx4="http://schemas.microsoft.com/office/drawing/2016/5/10/chartex" xmlns:cx5="http://schemas.microsoft.com/office/drawing/2016/5/11/chartex" xmlns:cx6="http://schemas.microsoft.com/office/drawing/2016/5/12/chartex" xmlns:cx7="http://schemas.microsoft.com/office/drawing/2016/5/13/chartex" xmlns:cx8="http://schemas.microsoft.com/office/drawing/2016/5/14/chartex" xmlns:mc="http://schemas.openxmlformats.org/markup-compatibility/2006" xmlns:aink="http://schemas.microsoft.com/office/drawing/2016/ink" xmlns:am3d="http://schemas.microsoft.com/office/drawing/2017/model3d" xmlns:o="urn:schemas-microsoft-com:office:office" xmlns:r="http://schemas.openxmlformats.org/officeDocument/2006/relationships" xmlns:m="http://schemas.openxmlformats.org/officeDocument/2006/math" xmlns:v="urn:schemas-microsoft-com:vml" xmlns:wp14="http://schemas.microsoft.com/office/word/2010/wordprocessingDrawing" xmlns:wp="http://schemas.openxmlformats.org/drawingml/2006/wordprocessingDrawing" xmlns:w10="urn:schemas-microsoft-com:office:word" xmlns:w="http://schemas.openxmlformats.org/wordprocessingml/2006/main" xmlns:w14="http://schemas.microsoft.com/office/word/2010/wordml" xmlns:w15="http://schemas.microsoft.com/office/word/2012/wordml" xmlns:w16cex="http://schemas.microsoft.com/office/word/2018/wordml/cex" xmlns:w16cid="http://schemas.microsoft.com/office/word/2016/wordml/cid" xmlns:w16="http://schemas.microsoft.com/office/word/2018/wordml" xmlns:w16sdtdh="http://schemas.microsoft.com/office/word/2020/wordml/sdtdatahash" xmlns:w16se="http://schemas.microsoft.com/office/word/2015/wordml/symex" xmlns:wpg="http://schemas.microsoft.com/office/word/2010/wordprocessingGroup" xmlns:wpi="http://schemas.microsoft.com/office/word/2010/wordprocessingInk" xmlns:wne="http://schemas.microsoft.com/office/word/2006/wordml" xmlns:wps="http://schemas.microsoft.com/office/word/2010/wordprocessingShape" mc:Ignorable="w14 w15 w16se w16cid w16 w16cex w16sdtdh wp14">
+<w:ftr xmlns:wpc="http://schemas.microsoft.com/office/word/2010/wordprocessingCanvas" xmlns:mc="http://schemas.openxmlformats.org/markup-compatibility/2006" xmlns:o="urn:schemas-microsoft-com:office:office" xmlns:r="http://schemas.openxmlformats.org/officeDocument/2006/relationships" xmlns:m="http://schemas.openxmlformats.org/officeDocument/2006/math" xmlns:v="urn:schemas-microsoft-com:vml" xmlns:wp14="http://schemas.microsoft.com/office/word/2010/wordprocessingDrawing" xmlns:wp="http://schemas.openxmlformats.org/drawingml/2006/wordprocessingDrawing" xmlns:w10="urn:schemas-microsoft-com:office:word" xmlns:w="http://schemas.openxmlformats.org/wordprocessingml/2006/main" xmlns:w14="http://schemas.microsoft.com/office/word/2010/wordml" xmlns:wpg="http://schemas.microsoft.com/office/word/2010/wordprocessingGroup" xmlns:wpi="http://schemas.microsoft.com/office/word/2010/wordprocessingInk" xmlns:wne="http://schemas.microsoft.com/office/word/2006/wordml" xmlns:wps="http://schemas.microsoft.com/office/word/2010/wordprocessingShape" mc:Ignorable="w14 wp14">
   <w:sdt>
     <w:sdtPr>
       <w:id w:val="2112319114"/>
@@ -6027,7 +7410,7 @@
 </file>
 
 <file path=word/footer2.xml><?xml version="1.0" encoding="utf-8"?>
-<w:ftr xmlns:wpc="http://schemas.microsoft.com/office/word/2010/wordprocessingCanvas" xmlns:cx="http://schemas.microsoft.com/office/drawing/2014/chartex" xmlns:cx1="http://schemas.microsoft.com/office/drawing/2015/9/8/chartex" xmlns:cx2="http://schemas.microsoft.com/office/drawing/2015/10/21/chartex" xmlns:cx3="http://schemas.microsoft.com/office/drawing/2016/5/9/chartex" xmlns:cx4="http://schemas.microsoft.com/office/drawing/2016/5/10/chartex" xmlns:cx5="http://schemas.microsoft.com/office/drawing/2016/5/11/chartex" xmlns:cx6="http://schemas.microsoft.com/office/drawing/2016/5/12/chartex" xmlns:cx7="http://schemas.microsoft.com/office/drawing/2016/5/13/chartex" xmlns:cx8="http://schemas.microsoft.com/office/drawing/2016/5/14/chartex" xmlns:mc="http://schemas.openxmlformats.org/markup-compatibility/2006" xmlns:aink="http://schemas.microsoft.com/office/drawing/2016/ink" xmlns:am3d="http://schemas.microsoft.com/office/drawing/2017/model3d" xmlns:o="urn:schemas-microsoft-com:office:office" xmlns:r="http://schemas.openxmlformats.org/officeDocument/2006/relationships" xmlns:m="http://schemas.openxmlformats.org/officeDocument/2006/math" xmlns:v="urn:schemas-microsoft-com:vml" xmlns:wp14="http://schemas.microsoft.com/office/word/2010/wordprocessingDrawing" xmlns:wp="http://schemas.openxmlformats.org/drawingml/2006/wordprocessingDrawing" xmlns:w10="urn:schemas-microsoft-com:office:word" xmlns:w="http://schemas.openxmlformats.org/wordprocessingml/2006/main" xmlns:w14="http://schemas.microsoft.com/office/word/2010/wordml" xmlns:w15="http://schemas.microsoft.com/office/word/2012/wordml" xmlns:w16cex="http://schemas.microsoft.com/office/word/2018/wordml/cex" xmlns:w16cid="http://schemas.microsoft.com/office/word/2016/wordml/cid" xmlns:w16="http://schemas.microsoft.com/office/word/2018/wordml" xmlns:w16sdtdh="http://schemas.microsoft.com/office/word/2020/wordml/sdtdatahash" xmlns:w16se="http://schemas.microsoft.com/office/word/2015/wordml/symex" xmlns:wpg="http://schemas.microsoft.com/office/word/2010/wordprocessingGroup" xmlns:wpi="http://schemas.microsoft.com/office/word/2010/wordprocessingInk" xmlns:wne="http://schemas.microsoft.com/office/word/2006/wordml" xmlns:wps="http://schemas.microsoft.com/office/word/2010/wordprocessingShape" mc:Ignorable="w14 w15 w16se w16cid w16 w16cex w16sdtdh wp14">
+<w:ftr xmlns:wpc="http://schemas.microsoft.com/office/word/2010/wordprocessingCanvas" xmlns:mc="http://schemas.openxmlformats.org/markup-compatibility/2006" xmlns:o="urn:schemas-microsoft-com:office:office" xmlns:r="http://schemas.openxmlformats.org/officeDocument/2006/relationships" xmlns:m="http://schemas.openxmlformats.org/officeDocument/2006/math" xmlns:v="urn:schemas-microsoft-com:vml" xmlns:wp14="http://schemas.microsoft.com/office/word/2010/wordprocessingDrawing" xmlns:wp="http://schemas.openxmlformats.org/drawingml/2006/wordprocessingDrawing" xmlns:w10="urn:schemas-microsoft-com:office:word" xmlns:w="http://schemas.openxmlformats.org/wordprocessingml/2006/main" xmlns:w14="http://schemas.microsoft.com/office/word/2010/wordml" xmlns:wpg="http://schemas.microsoft.com/office/word/2010/wordprocessingGroup" xmlns:wpi="http://schemas.microsoft.com/office/word/2010/wordprocessingInk" xmlns:wne="http://schemas.microsoft.com/office/word/2006/wordml" xmlns:wps="http://schemas.microsoft.com/office/word/2010/wordprocessingShape" mc:Ignorable="w14 wp14">
   <w:sdt>
     <w:sdtPr>
       <w:id w:val="1635446667"/>
@@ -6080,7 +7463,7 @@
 </file>
 
 <file path=word/footer3.xml><?xml version="1.0" encoding="utf-8"?>
-<w:ftr xmlns:wpc="http://schemas.microsoft.com/office/word/2010/wordprocessingCanvas" xmlns:cx="http://schemas.microsoft.com/office/drawing/2014/chartex" xmlns:cx1="http://schemas.microsoft.com/office/drawing/2015/9/8/chartex" xmlns:cx2="http://schemas.microsoft.com/office/drawing/2015/10/21/chartex" xmlns:cx3="http://schemas.microsoft.com/office/drawing/2016/5/9/chartex" xmlns:cx4="http://schemas.microsoft.com/office/drawing/2016/5/10/chartex" xmlns:cx5="http://schemas.microsoft.com/office/drawing/2016/5/11/chartex" xmlns:cx6="http://schemas.microsoft.com/office/drawing/2016/5/12/chartex" xmlns:cx7="http://schemas.microsoft.com/office/drawing/2016/5/13/chartex" xmlns:cx8="http://schemas.microsoft.com/office/drawing/2016/5/14/chartex" xmlns:mc="http://schemas.openxmlformats.org/markup-compatibility/2006" xmlns:aink="http://schemas.microsoft.com/office/drawing/2016/ink" xmlns:am3d="http://schemas.microsoft.com/office/drawing/2017/model3d" xmlns:o="urn:schemas-microsoft-com:office:office" xmlns:r="http://schemas.openxmlformats.org/officeDocument/2006/relationships" xmlns:m="http://schemas.openxmlformats.org/officeDocument/2006/math" xmlns:v="urn:schemas-microsoft-com:vml" xmlns:wp14="http://schemas.microsoft.com/office/word/2010/wordprocessingDrawing" xmlns:wp="http://schemas.openxmlformats.org/drawingml/2006/wordprocessingDrawing" xmlns:w10="urn:schemas-microsoft-com:office:word" xmlns:w="http://schemas.openxmlformats.org/wordprocessingml/2006/main" xmlns:w14="http://schemas.microsoft.com/office/word/2010/wordml" xmlns:w15="http://schemas.microsoft.com/office/word/2012/wordml" xmlns:w16cex="http://schemas.microsoft.com/office/word/2018/wordml/cex" xmlns:w16cid="http://schemas.microsoft.com/office/word/2016/wordml/cid" xmlns:w16="http://schemas.microsoft.com/office/word/2018/wordml" xmlns:w16sdtdh="http://schemas.microsoft.com/office/word/2020/wordml/sdtdatahash" xmlns:w16se="http://schemas.microsoft.com/office/word/2015/wordml/symex" xmlns:wpg="http://schemas.microsoft.com/office/word/2010/wordprocessingGroup" xmlns:wpi="http://schemas.microsoft.com/office/word/2010/wordprocessingInk" xmlns:wne="http://schemas.microsoft.com/office/word/2006/wordml" xmlns:wps="http://schemas.microsoft.com/office/word/2010/wordprocessingShape" mc:Ignorable="w14 w15 w16se w16cid w16 w16cex w16sdtdh wp14">
+<w:ftr xmlns:wpc="http://schemas.microsoft.com/office/word/2010/wordprocessingCanvas" xmlns:mc="http://schemas.openxmlformats.org/markup-compatibility/2006" xmlns:o="urn:schemas-microsoft-com:office:office" xmlns:r="http://schemas.openxmlformats.org/officeDocument/2006/relationships" xmlns:m="http://schemas.openxmlformats.org/officeDocument/2006/math" xmlns:v="urn:schemas-microsoft-com:vml" xmlns:wp14="http://schemas.microsoft.com/office/word/2010/wordprocessingDrawing" xmlns:wp="http://schemas.openxmlformats.org/drawingml/2006/wordprocessingDrawing" xmlns:w10="urn:schemas-microsoft-com:office:word" xmlns:w="http://schemas.openxmlformats.org/wordprocessingml/2006/main" xmlns:w14="http://schemas.microsoft.com/office/word/2010/wordml" xmlns:wpg="http://schemas.microsoft.com/office/word/2010/wordprocessingGroup" xmlns:wpi="http://schemas.microsoft.com/office/word/2010/wordprocessingInk" xmlns:wne="http://schemas.microsoft.com/office/word/2006/wordml" xmlns:wps="http://schemas.microsoft.com/office/word/2010/wordprocessingShape" mc:Ignorable="w14 wp14">
   <w:sdt>
     <w:sdtPr>
       <w:id w:val="-1736689310"/>
@@ -6113,7 +7496,7 @@
           <w:rPr>
             <w:noProof/>
           </w:rPr>
-          <w:t>1</w:t>
+          <w:t>18</w:t>
         </w:r>
         <w:r>
           <w:rPr>
@@ -6138,7 +7521,7 @@
 </file>
 
 <file path=word/footer4.xml><?xml version="1.0" encoding="utf-8"?>
-<w:ftr xmlns:wpc="http://schemas.microsoft.com/office/word/2010/wordprocessingCanvas" xmlns:cx="http://schemas.microsoft.com/office/drawing/2014/chartex" xmlns:cx1="http://schemas.microsoft.com/office/drawing/2015/9/8/chartex" xmlns:cx2="http://schemas.microsoft.com/office/drawing/2015/10/21/chartex" xmlns:cx3="http://schemas.microsoft.com/office/drawing/2016/5/9/chartex" xmlns:cx4="http://schemas.microsoft.com/office/drawing/2016/5/10/chartex" xmlns:cx5="http://schemas.microsoft.com/office/drawing/2016/5/11/chartex" xmlns:cx6="http://schemas.microsoft.com/office/drawing/2016/5/12/chartex" xmlns:cx7="http://schemas.microsoft.com/office/drawing/2016/5/13/chartex" xmlns:cx8="http://schemas.microsoft.com/office/drawing/2016/5/14/chartex" xmlns:mc="http://schemas.openxmlformats.org/markup-compatibility/2006" xmlns:aink="http://schemas.microsoft.com/office/drawing/2016/ink" xmlns:am3d="http://schemas.microsoft.com/office/drawing/2017/model3d" xmlns:o="urn:schemas-microsoft-com:office:office" xmlns:r="http://schemas.openxmlformats.org/officeDocument/2006/relationships" xmlns:m="http://schemas.openxmlformats.org/officeDocument/2006/math" xmlns:v="urn:schemas-microsoft-com:vml" xmlns:wp14="http://schemas.microsoft.com/office/word/2010/wordprocessingDrawing" xmlns:wp="http://schemas.openxmlformats.org/drawingml/2006/wordprocessingDrawing" xmlns:w10="urn:schemas-microsoft-com:office:word" xmlns:w="http://schemas.openxmlformats.org/wordprocessingml/2006/main" xmlns:w14="http://schemas.microsoft.com/office/word/2010/wordml" xmlns:w15="http://schemas.microsoft.com/office/word/2012/wordml" xmlns:w16cex="http://schemas.microsoft.com/office/word/2018/wordml/cex" xmlns:w16cid="http://schemas.microsoft.com/office/word/2016/wordml/cid" xmlns:w16="http://schemas.microsoft.com/office/word/2018/wordml" xmlns:w16sdtdh="http://schemas.microsoft.com/office/word/2020/wordml/sdtdatahash" xmlns:w16se="http://schemas.microsoft.com/office/word/2015/wordml/symex" xmlns:wpg="http://schemas.microsoft.com/office/word/2010/wordprocessingGroup" xmlns:wpi="http://schemas.microsoft.com/office/word/2010/wordprocessingInk" xmlns:wne="http://schemas.microsoft.com/office/word/2006/wordml" xmlns:wps="http://schemas.microsoft.com/office/word/2010/wordprocessingShape" mc:Ignorable="w14 w15 w16se w16cid w16 w16cex w16sdtdh wp14">
+<w:ftr xmlns:wpc="http://schemas.microsoft.com/office/word/2010/wordprocessingCanvas" xmlns:mc="http://schemas.openxmlformats.org/markup-compatibility/2006" xmlns:o="urn:schemas-microsoft-com:office:office" xmlns:r="http://schemas.openxmlformats.org/officeDocument/2006/relationships" xmlns:m="http://schemas.openxmlformats.org/officeDocument/2006/math" xmlns:v="urn:schemas-microsoft-com:vml" xmlns:wp14="http://schemas.microsoft.com/office/word/2010/wordprocessingDrawing" xmlns:wp="http://schemas.openxmlformats.org/drawingml/2006/wordprocessingDrawing" xmlns:w10="urn:schemas-microsoft-com:office:word" xmlns:w="http://schemas.openxmlformats.org/wordprocessingml/2006/main" xmlns:w14="http://schemas.microsoft.com/office/word/2010/wordml" xmlns:wpg="http://schemas.microsoft.com/office/word/2010/wordprocessingGroup" xmlns:wpi="http://schemas.microsoft.com/office/word/2010/wordprocessingInk" xmlns:wne="http://schemas.microsoft.com/office/word/2006/wordml" xmlns:wps="http://schemas.microsoft.com/office/word/2010/wordprocessingShape" mc:Ignorable="w14 wp14">
   <w:p>
     <w:pPr>
       <w:pStyle w:val="Footer"/>
@@ -6148,7 +7531,7 @@
 </file>
 
 <file path=word/footnotes.xml><?xml version="1.0" encoding="utf-8"?>
-<w:footnotes xmlns:wpc="http://schemas.microsoft.com/office/word/2010/wordprocessingCanvas" xmlns:cx="http://schemas.microsoft.com/office/drawing/2014/chartex" xmlns:cx1="http://schemas.microsoft.com/office/drawing/2015/9/8/chartex" xmlns:cx2="http://schemas.microsoft.com/office/drawing/2015/10/21/chartex" xmlns:cx3="http://schemas.microsoft.com/office/drawing/2016/5/9/chartex" xmlns:cx4="http://schemas.microsoft.com/office/drawing/2016/5/10/chartex" xmlns:cx5="http://schemas.microsoft.com/office/drawing/2016/5/11/chartex" xmlns:cx6="http://schemas.microsoft.com/office/drawing/2016/5/12/chartex" xmlns:cx7="http://schemas.microsoft.com/office/drawing/2016/5/13/chartex" xmlns:cx8="http://schemas.microsoft.com/office/drawing/2016/5/14/chartex" xmlns:mc="http://schemas.openxmlformats.org/markup-compatibility/2006" xmlns:aink="http://schemas.microsoft.com/office/drawing/2016/ink" xmlns:am3d="http://schemas.microsoft.com/office/drawing/2017/model3d" xmlns:o="urn:schemas-microsoft-com:office:office" xmlns:r="http://schemas.openxmlformats.org/officeDocument/2006/relationships" xmlns:m="http://schemas.openxmlformats.org/officeDocument/2006/math" xmlns:v="urn:schemas-microsoft-com:vml" xmlns:wp14="http://schemas.microsoft.com/office/word/2010/wordprocessingDrawing" xmlns:wp="http://schemas.openxmlformats.org/drawingml/2006/wordprocessingDrawing" xmlns:w10="urn:schemas-microsoft-com:office:word" xmlns:w="http://schemas.openxmlformats.org/wordprocessingml/2006/main" xmlns:w14="http://schemas.microsoft.com/office/word/2010/wordml" xmlns:w15="http://schemas.microsoft.com/office/word/2012/wordml" xmlns:w16cex="http://schemas.microsoft.com/office/word/2018/wordml/cex" xmlns:w16cid="http://schemas.microsoft.com/office/word/2016/wordml/cid" xmlns:w16="http://schemas.microsoft.com/office/word/2018/wordml" xmlns:w16sdtdh="http://schemas.microsoft.com/office/word/2020/wordml/sdtdatahash" xmlns:w16se="http://schemas.microsoft.com/office/word/2015/wordml/symex" xmlns:wpg="http://schemas.microsoft.com/office/word/2010/wordprocessingGroup" xmlns:wpi="http://schemas.microsoft.com/office/word/2010/wordprocessingInk" xmlns:wne="http://schemas.microsoft.com/office/word/2006/wordml" xmlns:wps="http://schemas.microsoft.com/office/word/2010/wordprocessingShape" mc:Ignorable="w14 w15 w16se w16cid w16 w16cex w16sdtdh wp14">
+<w:footnotes xmlns:wpc="http://schemas.microsoft.com/office/word/2010/wordprocessingCanvas" xmlns:mc="http://schemas.openxmlformats.org/markup-compatibility/2006" xmlns:o="urn:schemas-microsoft-com:office:office" xmlns:r="http://schemas.openxmlformats.org/officeDocument/2006/relationships" xmlns:m="http://schemas.openxmlformats.org/officeDocument/2006/math" xmlns:v="urn:schemas-microsoft-com:vml" xmlns:wp14="http://schemas.microsoft.com/office/word/2010/wordprocessingDrawing" xmlns:wp="http://schemas.openxmlformats.org/drawingml/2006/wordprocessingDrawing" xmlns:w10="urn:schemas-microsoft-com:office:word" xmlns:w="http://schemas.openxmlformats.org/wordprocessingml/2006/main" xmlns:w14="http://schemas.microsoft.com/office/word/2010/wordml" xmlns:wpg="http://schemas.microsoft.com/office/word/2010/wordprocessingGroup" xmlns:wpi="http://schemas.microsoft.com/office/word/2010/wordprocessingInk" xmlns:wne="http://schemas.microsoft.com/office/word/2006/wordml" xmlns:wps="http://schemas.microsoft.com/office/word/2010/wordprocessingShape" mc:Ignorable="w14 wp14">
   <w:footnote w:type="separator" w:id="-1">
     <w:p>
       <w:pPr>
@@ -6173,7 +7556,7 @@
 </file>
 
 <file path=word/header1.xml><?xml version="1.0" encoding="utf-8"?>
-<w:hdr xmlns:wpc="http://schemas.microsoft.com/office/word/2010/wordprocessingCanvas" xmlns:cx="http://schemas.microsoft.com/office/drawing/2014/chartex" xmlns:cx1="http://schemas.microsoft.com/office/drawing/2015/9/8/chartex" xmlns:cx2="http://schemas.microsoft.com/office/drawing/2015/10/21/chartex" xmlns:cx3="http://schemas.microsoft.com/office/drawing/2016/5/9/chartex" xmlns:cx4="http://schemas.microsoft.com/office/drawing/2016/5/10/chartex" xmlns:cx5="http://schemas.microsoft.com/office/drawing/2016/5/11/chartex" xmlns:cx6="http://schemas.microsoft.com/office/drawing/2016/5/12/chartex" xmlns:cx7="http://schemas.microsoft.com/office/drawing/2016/5/13/chartex" xmlns:cx8="http://schemas.microsoft.com/office/drawing/2016/5/14/chartex" xmlns:mc="http://schemas.openxmlformats.org/markup-compatibility/2006" xmlns:aink="http://schemas.microsoft.com/office/drawing/2016/ink" xmlns:am3d="http://schemas.microsoft.com/office/drawing/2017/model3d" xmlns:o="urn:schemas-microsoft-com:office:office" xmlns:r="http://schemas.openxmlformats.org/officeDocument/2006/relationships" xmlns:m="http://schemas.openxmlformats.org/officeDocument/2006/math" xmlns:v="urn:schemas-microsoft-com:vml" xmlns:wp14="http://schemas.microsoft.com/office/word/2010/wordprocessingDrawing" xmlns:wp="http://schemas.openxmlformats.org/drawingml/2006/wordprocessingDrawing" xmlns:w10="urn:schemas-microsoft-com:office:word" xmlns:w="http://schemas.openxmlformats.org/wordprocessingml/2006/main" xmlns:w14="http://schemas.microsoft.com/office/word/2010/wordml" xmlns:w15="http://schemas.microsoft.com/office/word/2012/wordml" xmlns:w16cex="http://schemas.microsoft.com/office/word/2018/wordml/cex" xmlns:w16cid="http://schemas.microsoft.com/office/word/2016/wordml/cid" xmlns:w16="http://schemas.microsoft.com/office/word/2018/wordml" xmlns:w16sdtdh="http://schemas.microsoft.com/office/word/2020/wordml/sdtdatahash" xmlns:w16se="http://schemas.microsoft.com/office/word/2015/wordml/symex" xmlns:wpg="http://schemas.microsoft.com/office/word/2010/wordprocessingGroup" xmlns:wpi="http://schemas.microsoft.com/office/word/2010/wordprocessingInk" xmlns:wne="http://schemas.microsoft.com/office/word/2006/wordml" xmlns:wps="http://schemas.microsoft.com/office/word/2010/wordprocessingShape" mc:Ignorable="w14 w15 w16se w16cid w16 w16cex w16sdtdh wp14">
+<w:hdr xmlns:wpc="http://schemas.microsoft.com/office/word/2010/wordprocessingCanvas" xmlns:mc="http://schemas.openxmlformats.org/markup-compatibility/2006" xmlns:o="urn:schemas-microsoft-com:office:office" xmlns:r="http://schemas.openxmlformats.org/officeDocument/2006/relationships" xmlns:m="http://schemas.openxmlformats.org/officeDocument/2006/math" xmlns:v="urn:schemas-microsoft-com:vml" xmlns:wp14="http://schemas.microsoft.com/office/word/2010/wordprocessingDrawing" xmlns:wp="http://schemas.openxmlformats.org/drawingml/2006/wordprocessingDrawing" xmlns:w10="urn:schemas-microsoft-com:office:word" xmlns:w="http://schemas.openxmlformats.org/wordprocessingml/2006/main" xmlns:w14="http://schemas.microsoft.com/office/word/2010/wordml" xmlns:wpg="http://schemas.microsoft.com/office/word/2010/wordprocessingGroup" xmlns:wpi="http://schemas.microsoft.com/office/word/2010/wordprocessingInk" xmlns:wne="http://schemas.microsoft.com/office/word/2006/wordml" xmlns:wps="http://schemas.microsoft.com/office/word/2010/wordprocessingShape" mc:Ignorable="w14 wp14">
   <w:p>
     <w:pPr>
       <w:pStyle w:val="Header"/>
@@ -6183,7 +7566,7 @@
 </file>
 
 <file path=word/header2.xml><?xml version="1.0" encoding="utf-8"?>
-<w:hdr xmlns:wpc="http://schemas.microsoft.com/office/word/2010/wordprocessingCanvas" xmlns:cx="http://schemas.microsoft.com/office/drawing/2014/chartex" xmlns:cx1="http://schemas.microsoft.com/office/drawing/2015/9/8/chartex" xmlns:cx2="http://schemas.microsoft.com/office/drawing/2015/10/21/chartex" xmlns:cx3="http://schemas.microsoft.com/office/drawing/2016/5/9/chartex" xmlns:cx4="http://schemas.microsoft.com/office/drawing/2016/5/10/chartex" xmlns:cx5="http://schemas.microsoft.com/office/drawing/2016/5/11/chartex" xmlns:cx6="http://schemas.microsoft.com/office/drawing/2016/5/12/chartex" xmlns:cx7="http://schemas.microsoft.com/office/drawing/2016/5/13/chartex" xmlns:cx8="http://schemas.microsoft.com/office/drawing/2016/5/14/chartex" xmlns:mc="http://schemas.openxmlformats.org/markup-compatibility/2006" xmlns:aink="http://schemas.microsoft.com/office/drawing/2016/ink" xmlns:am3d="http://schemas.microsoft.com/office/drawing/2017/model3d" xmlns:o="urn:schemas-microsoft-com:office:office" xmlns:r="http://schemas.openxmlformats.org/officeDocument/2006/relationships" xmlns:m="http://schemas.openxmlformats.org/officeDocument/2006/math" xmlns:v="urn:schemas-microsoft-com:vml" xmlns:wp14="http://schemas.microsoft.com/office/word/2010/wordprocessingDrawing" xmlns:wp="http://schemas.openxmlformats.org/drawingml/2006/wordprocessingDrawing" xmlns:w10="urn:schemas-microsoft-com:office:word" xmlns:w="http://schemas.openxmlformats.org/wordprocessingml/2006/main" xmlns:w14="http://schemas.microsoft.com/office/word/2010/wordml" xmlns:w15="http://schemas.microsoft.com/office/word/2012/wordml" xmlns:w16cex="http://schemas.microsoft.com/office/word/2018/wordml/cex" xmlns:w16cid="http://schemas.microsoft.com/office/word/2016/wordml/cid" xmlns:w16="http://schemas.microsoft.com/office/word/2018/wordml" xmlns:w16sdtdh="http://schemas.microsoft.com/office/word/2020/wordml/sdtdatahash" xmlns:w16se="http://schemas.microsoft.com/office/word/2015/wordml/symex" xmlns:wpg="http://schemas.microsoft.com/office/word/2010/wordprocessingGroup" xmlns:wpi="http://schemas.microsoft.com/office/word/2010/wordprocessingInk" xmlns:wne="http://schemas.microsoft.com/office/word/2006/wordml" xmlns:wps="http://schemas.microsoft.com/office/word/2010/wordprocessingShape" mc:Ignorable="w14 w15 w16se w16cid w16 w16cex w16sdtdh wp14">
+<w:hdr xmlns:wpc="http://schemas.microsoft.com/office/word/2010/wordprocessingCanvas" xmlns:mc="http://schemas.openxmlformats.org/markup-compatibility/2006" xmlns:o="urn:schemas-microsoft-com:office:office" xmlns:r="http://schemas.openxmlformats.org/officeDocument/2006/relationships" xmlns:m="http://schemas.openxmlformats.org/officeDocument/2006/math" xmlns:v="urn:schemas-microsoft-com:vml" xmlns:wp14="http://schemas.microsoft.com/office/word/2010/wordprocessingDrawing" xmlns:wp="http://schemas.openxmlformats.org/drawingml/2006/wordprocessingDrawing" xmlns:w10="urn:schemas-microsoft-com:office:word" xmlns:w="http://schemas.openxmlformats.org/wordprocessingml/2006/main" xmlns:w14="http://schemas.microsoft.com/office/word/2010/wordml" xmlns:wpg="http://schemas.microsoft.com/office/word/2010/wordprocessingGroup" xmlns:wpi="http://schemas.microsoft.com/office/word/2010/wordprocessingInk" xmlns:wne="http://schemas.microsoft.com/office/word/2006/wordml" xmlns:wps="http://schemas.microsoft.com/office/word/2010/wordprocessingShape" mc:Ignorable="w14 wp14">
   <w:p>
     <w:pPr>
       <w:pStyle w:val="Header"/>
@@ -6205,7 +7588,7 @@
 </file>
 
 <file path=word/header3.xml><?xml version="1.0" encoding="utf-8"?>
-<w:hdr xmlns:wpc="http://schemas.microsoft.com/office/word/2010/wordprocessingCanvas" xmlns:cx="http://schemas.microsoft.com/office/drawing/2014/chartex" xmlns:cx1="http://schemas.microsoft.com/office/drawing/2015/9/8/chartex" xmlns:cx2="http://schemas.microsoft.com/office/drawing/2015/10/21/chartex" xmlns:cx3="http://schemas.microsoft.com/office/drawing/2016/5/9/chartex" xmlns:cx4="http://schemas.microsoft.com/office/drawing/2016/5/10/chartex" xmlns:cx5="http://schemas.microsoft.com/office/drawing/2016/5/11/chartex" xmlns:cx6="http://schemas.microsoft.com/office/drawing/2016/5/12/chartex" xmlns:cx7="http://schemas.microsoft.com/office/drawing/2016/5/13/chartex" xmlns:cx8="http://schemas.microsoft.com/office/drawing/2016/5/14/chartex" xmlns:mc="http://schemas.openxmlformats.org/markup-compatibility/2006" xmlns:aink="http://schemas.microsoft.com/office/drawing/2016/ink" xmlns:am3d="http://schemas.microsoft.com/office/drawing/2017/model3d" xmlns:o="urn:schemas-microsoft-com:office:office" xmlns:r="http://schemas.openxmlformats.org/officeDocument/2006/relationships" xmlns:m="http://schemas.openxmlformats.org/officeDocument/2006/math" xmlns:v="urn:schemas-microsoft-com:vml" xmlns:wp14="http://schemas.microsoft.com/office/word/2010/wordprocessingDrawing" xmlns:wp="http://schemas.openxmlformats.org/drawingml/2006/wordprocessingDrawing" xmlns:w10="urn:schemas-microsoft-com:office:word" xmlns:w="http://schemas.openxmlformats.org/wordprocessingml/2006/main" xmlns:w14="http://schemas.microsoft.com/office/word/2010/wordml" xmlns:w15="http://schemas.microsoft.com/office/word/2012/wordml" xmlns:w16cex="http://schemas.microsoft.com/office/word/2018/wordml/cex" xmlns:w16cid="http://schemas.microsoft.com/office/word/2016/wordml/cid" xmlns:w16="http://schemas.microsoft.com/office/word/2018/wordml" xmlns:w16sdtdh="http://schemas.microsoft.com/office/word/2020/wordml/sdtdatahash" xmlns:w16se="http://schemas.microsoft.com/office/word/2015/wordml/symex" xmlns:wpg="http://schemas.microsoft.com/office/word/2010/wordprocessingGroup" xmlns:wpi="http://schemas.microsoft.com/office/word/2010/wordprocessingInk" xmlns:wne="http://schemas.microsoft.com/office/word/2006/wordml" xmlns:wps="http://schemas.microsoft.com/office/word/2010/wordprocessingShape" mc:Ignorable="w14 w15 w16se w16cid w16 w16cex w16sdtdh wp14">
+<w:hdr xmlns:wpc="http://schemas.microsoft.com/office/word/2010/wordprocessingCanvas" xmlns:mc="http://schemas.openxmlformats.org/markup-compatibility/2006" xmlns:o="urn:schemas-microsoft-com:office:office" xmlns:r="http://schemas.openxmlformats.org/officeDocument/2006/relationships" xmlns:m="http://schemas.openxmlformats.org/officeDocument/2006/math" xmlns:v="urn:schemas-microsoft-com:vml" xmlns:wp14="http://schemas.microsoft.com/office/word/2010/wordprocessingDrawing" xmlns:wp="http://schemas.openxmlformats.org/drawingml/2006/wordprocessingDrawing" xmlns:w10="urn:schemas-microsoft-com:office:word" xmlns:w="http://schemas.openxmlformats.org/wordprocessingml/2006/main" xmlns:w14="http://schemas.microsoft.com/office/word/2010/wordml" xmlns:wpg="http://schemas.microsoft.com/office/word/2010/wordprocessingGroup" xmlns:wpi="http://schemas.microsoft.com/office/word/2010/wordprocessingInk" xmlns:wne="http://schemas.microsoft.com/office/word/2006/wordml" xmlns:wps="http://schemas.microsoft.com/office/word/2010/wordprocessingShape" mc:Ignorable="w14 wp14">
   <w:p>
     <w:pPr>
       <w:pStyle w:val="Header"/>
@@ -6215,8 +7598,8 @@
 </file>
 
 <file path=word/numbering.xml><?xml version="1.0" encoding="utf-8"?>
-<w:numbering xmlns:wpc="http://schemas.microsoft.com/office/word/2010/wordprocessingCanvas" xmlns:cx="http://schemas.microsoft.com/office/drawing/2014/chartex" xmlns:cx1="http://schemas.microsoft.com/office/drawing/2015/9/8/chartex" xmlns:cx2="http://schemas.microsoft.com/office/drawing/2015/10/21/chartex" xmlns:cx3="http://schemas.microsoft.com/office/drawing/2016/5/9/chartex" xmlns:cx4="http://schemas.microsoft.com/office/drawing/2016/5/10/chartex" xmlns:cx5="http://schemas.microsoft.com/office/drawing/2016/5/11/chartex" xmlns:cx6="http://schemas.microsoft.com/office/drawing/2016/5/12/chartex" xmlns:cx7="http://schemas.microsoft.com/office/drawing/2016/5/13/chartex" xmlns:cx8="http://schemas.microsoft.com/office/drawing/2016/5/14/chartex" xmlns:mc="http://schemas.openxmlformats.org/markup-compatibility/2006" xmlns:aink="http://schemas.microsoft.com/office/drawing/2016/ink" xmlns:am3d="http://schemas.microsoft.com/office/drawing/2017/model3d" xmlns:o="urn:schemas-microsoft-com:office:office" xmlns:r="http://schemas.openxmlformats.org/officeDocument/2006/relationships" xmlns:m="http://schemas.openxmlformats.org/officeDocument/2006/math" xmlns:v="urn:schemas-microsoft-com:vml" xmlns:wp14="http://schemas.microsoft.com/office/word/2010/wordprocessingDrawing" xmlns:wp="http://schemas.openxmlformats.org/drawingml/2006/wordprocessingDrawing" xmlns:w10="urn:schemas-microsoft-com:office:word" xmlns:w="http://schemas.openxmlformats.org/wordprocessingml/2006/main" xmlns:w14="http://schemas.microsoft.com/office/word/2010/wordml" xmlns:w15="http://schemas.microsoft.com/office/word/2012/wordml" xmlns:w16cex="http://schemas.microsoft.com/office/word/2018/wordml/cex" xmlns:w16cid="http://schemas.microsoft.com/office/word/2016/wordml/cid" xmlns:w16="http://schemas.microsoft.com/office/word/2018/wordml" xmlns:w16sdtdh="http://schemas.microsoft.com/office/word/2020/wordml/sdtdatahash" xmlns:w16se="http://schemas.microsoft.com/office/word/2015/wordml/symex" xmlns:wpg="http://schemas.microsoft.com/office/word/2010/wordprocessingGroup" xmlns:wpi="http://schemas.microsoft.com/office/word/2010/wordprocessingInk" xmlns:wne="http://schemas.microsoft.com/office/word/2006/wordml" xmlns:wps="http://schemas.microsoft.com/office/word/2010/wordprocessingShape" mc:Ignorable="w14 w15 w16se w16cid w16 w16cex w16sdtdh wp14">
-  <w:abstractNum w:abstractNumId="0" w15:restartNumberingAfterBreak="0">
+<w:numbering xmlns:wpc="http://schemas.microsoft.com/office/word/2010/wordprocessingCanvas" xmlns:mc="http://schemas.openxmlformats.org/markup-compatibility/2006" xmlns:o="urn:schemas-microsoft-com:office:office" xmlns:r="http://schemas.openxmlformats.org/officeDocument/2006/relationships" xmlns:m="http://schemas.openxmlformats.org/officeDocument/2006/math" xmlns:v="urn:schemas-microsoft-com:vml" xmlns:wp14="http://schemas.microsoft.com/office/word/2010/wordprocessingDrawing" xmlns:wp="http://schemas.openxmlformats.org/drawingml/2006/wordprocessingDrawing" xmlns:w10="urn:schemas-microsoft-com:office:word" xmlns:w="http://schemas.openxmlformats.org/wordprocessingml/2006/main" xmlns:w14="http://schemas.microsoft.com/office/word/2010/wordml" xmlns:wpg="http://schemas.microsoft.com/office/word/2010/wordprocessingGroup" xmlns:wpi="http://schemas.microsoft.com/office/word/2010/wordprocessingInk" xmlns:wne="http://schemas.microsoft.com/office/word/2006/wordml" xmlns:wps="http://schemas.microsoft.com/office/word/2010/wordprocessingShape" mc:Ignorable="w14 wp14">
+  <w:abstractNum w:abstractNumId="0">
     <w:nsid w:val="14327572"/>
     <w:multiLevelType w:val="hybridMultilevel"/>
     <w:tmpl w:val="C87CE814"/>
@@ -6302,7 +7685,7 @@
       </w:pPr>
     </w:lvl>
   </w:abstractNum>
-  <w:abstractNum w:abstractNumId="1" w15:restartNumberingAfterBreak="0">
+  <w:abstractNum w:abstractNumId="1">
     <w:nsid w:val="14D3147D"/>
     <w:multiLevelType w:val="hybridMultilevel"/>
     <w:tmpl w:val="E0DAB918"/>
@@ -6391,7 +7774,7 @@
       </w:pPr>
     </w:lvl>
   </w:abstractNum>
-  <w:abstractNum w:abstractNumId="2" w15:restartNumberingAfterBreak="0">
+  <w:abstractNum w:abstractNumId="2">
     <w:nsid w:val="159814F0"/>
     <w:multiLevelType w:val="hybridMultilevel"/>
     <w:tmpl w:val="BFEC4D08"/>
@@ -6480,7 +7863,7 @@
       </w:pPr>
     </w:lvl>
   </w:abstractNum>
-  <w:abstractNum w:abstractNumId="3" w15:restartNumberingAfterBreak="0">
+  <w:abstractNum w:abstractNumId="3">
     <w:nsid w:val="15D257D0"/>
     <w:multiLevelType w:val="hybridMultilevel"/>
     <w:tmpl w:val="01440CF8"/>
@@ -6566,7 +7949,7 @@
       </w:pPr>
     </w:lvl>
   </w:abstractNum>
-  <w:abstractNum w:abstractNumId="4" w15:restartNumberingAfterBreak="0">
+  <w:abstractNum w:abstractNumId="4">
     <w:nsid w:val="1D3359F6"/>
     <w:multiLevelType w:val="hybridMultilevel"/>
     <w:tmpl w:val="EC0E7342"/>
@@ -6652,7 +8035,7 @@
       </w:pPr>
     </w:lvl>
   </w:abstractNum>
-  <w:abstractNum w:abstractNumId="5" w15:restartNumberingAfterBreak="0">
+  <w:abstractNum w:abstractNumId="5">
     <w:nsid w:val="267E5844"/>
     <w:multiLevelType w:val="hybridMultilevel"/>
     <w:tmpl w:val="DD823FA0"/>
@@ -6738,7 +8121,7 @@
       </w:pPr>
     </w:lvl>
   </w:abstractNum>
-  <w:abstractNum w:abstractNumId="6" w15:restartNumberingAfterBreak="0">
+  <w:abstractNum w:abstractNumId="6">
     <w:nsid w:val="305621DA"/>
     <w:multiLevelType w:val="hybridMultilevel"/>
     <w:tmpl w:val="DD3A9006"/>
@@ -6824,7 +8207,7 @@
       </w:pPr>
     </w:lvl>
   </w:abstractNum>
-  <w:abstractNum w:abstractNumId="7" w15:restartNumberingAfterBreak="0">
+  <w:abstractNum w:abstractNumId="7">
     <w:nsid w:val="35332646"/>
     <w:multiLevelType w:val="hybridMultilevel"/>
     <w:tmpl w:val="EB62D09A"/>
@@ -6910,7 +8293,7 @@
       </w:pPr>
     </w:lvl>
   </w:abstractNum>
-  <w:abstractNum w:abstractNumId="8" w15:restartNumberingAfterBreak="0">
+  <w:abstractNum w:abstractNumId="8">
     <w:nsid w:val="36B17284"/>
     <w:multiLevelType w:val="hybridMultilevel"/>
     <w:tmpl w:val="19960B1E"/>
@@ -7023,7 +8406,7 @@
       </w:rPr>
     </w:lvl>
   </w:abstractNum>
-  <w:abstractNum w:abstractNumId="9" w15:restartNumberingAfterBreak="0">
+  <w:abstractNum w:abstractNumId="9">
     <w:nsid w:val="3E2F54C6"/>
     <w:multiLevelType w:val="hybridMultilevel"/>
     <w:tmpl w:val="8FE26E80"/>
@@ -7136,7 +8519,7 @@
       </w:rPr>
     </w:lvl>
   </w:abstractNum>
-  <w:abstractNum w:abstractNumId="10" w15:restartNumberingAfterBreak="0">
+  <w:abstractNum w:abstractNumId="10">
     <w:nsid w:val="47F709DD"/>
     <w:multiLevelType w:val="hybridMultilevel"/>
     <w:tmpl w:val="700A8F80"/>
@@ -7225,7 +8608,7 @@
       </w:pPr>
     </w:lvl>
   </w:abstractNum>
-  <w:abstractNum w:abstractNumId="11" w15:restartNumberingAfterBreak="0">
+  <w:abstractNum w:abstractNumId="11">
     <w:nsid w:val="4A64327A"/>
     <w:multiLevelType w:val="hybridMultilevel"/>
     <w:tmpl w:val="1C0AF360"/>
@@ -7338,7 +8721,7 @@
       </w:rPr>
     </w:lvl>
   </w:abstractNum>
-  <w:abstractNum w:abstractNumId="12" w15:restartNumberingAfterBreak="0">
+  <w:abstractNum w:abstractNumId="12">
     <w:nsid w:val="57D54805"/>
     <w:multiLevelType w:val="hybridMultilevel"/>
     <w:tmpl w:val="48F67474"/>
@@ -7424,7 +8807,7 @@
       </w:pPr>
     </w:lvl>
   </w:abstractNum>
-  <w:abstractNum w:abstractNumId="13" w15:restartNumberingAfterBreak="0">
+  <w:abstractNum w:abstractNumId="13">
     <w:nsid w:val="58CB2F49"/>
     <w:multiLevelType w:val="hybridMultilevel"/>
     <w:tmpl w:val="7AC4431C"/>
@@ -7510,7 +8893,7 @@
       </w:pPr>
     </w:lvl>
   </w:abstractNum>
-  <w:abstractNum w:abstractNumId="14" w15:restartNumberingAfterBreak="0">
+  <w:abstractNum w:abstractNumId="14">
     <w:nsid w:val="6221699A"/>
     <w:multiLevelType w:val="hybridMultilevel"/>
     <w:tmpl w:val="01AEA716"/>
@@ -7596,7 +8979,7 @@
       </w:pPr>
     </w:lvl>
   </w:abstractNum>
-  <w:abstractNum w:abstractNumId="15" w15:restartNumberingAfterBreak="0">
+  <w:abstractNum w:abstractNumId="15">
     <w:nsid w:val="62DB2A78"/>
     <w:multiLevelType w:val="hybridMultilevel"/>
     <w:tmpl w:val="E0F228F0"/>
@@ -7709,7 +9092,7 @@
       </w:rPr>
     </w:lvl>
   </w:abstractNum>
-  <w:abstractNum w:abstractNumId="16" w15:restartNumberingAfterBreak="0">
+  <w:abstractNum w:abstractNumId="16">
     <w:nsid w:val="659A14C1"/>
     <w:multiLevelType w:val="hybridMultilevel"/>
     <w:tmpl w:val="D968E840"/>
@@ -7798,7 +9181,7 @@
       </w:pPr>
     </w:lvl>
   </w:abstractNum>
-  <w:abstractNum w:abstractNumId="17" w15:restartNumberingAfterBreak="0">
+  <w:abstractNum w:abstractNumId="17">
     <w:nsid w:val="6D7B4D62"/>
     <w:multiLevelType w:val="hybridMultilevel"/>
     <w:tmpl w:val="0EAC3FD6"/>
@@ -7911,7 +9294,7 @@
       </w:rPr>
     </w:lvl>
   </w:abstractNum>
-  <w:abstractNum w:abstractNumId="18" w15:restartNumberingAfterBreak="0">
+  <w:abstractNum w:abstractNumId="18">
     <w:nsid w:val="7584082A"/>
     <w:multiLevelType w:val="hybridMultilevel"/>
     <w:tmpl w:val="F882507A"/>
@@ -8003,7 +9386,7 @@
       </w:pPr>
     </w:lvl>
   </w:abstractNum>
-  <w:abstractNum w:abstractNumId="19" w15:restartNumberingAfterBreak="0">
+  <w:abstractNum w:abstractNumId="19">
     <w:nsid w:val="7A404DCE"/>
     <w:multiLevelType w:val="hybridMultilevel"/>
     <w:tmpl w:val="90B4EC98"/>
@@ -8115,7 +9498,7 @@
       </w:rPr>
     </w:lvl>
   </w:abstractNum>
-  <w:abstractNum w:abstractNumId="20" w15:restartNumberingAfterBreak="0">
+  <w:abstractNum w:abstractNumId="20">
     <w:nsid w:val="7B2B6A74"/>
     <w:multiLevelType w:val="hybridMultilevel"/>
     <w:tmpl w:val="76B22188"/>
@@ -8291,11 +9674,23 @@
   <w:num w:numId="21">
     <w:abstractNumId w:val="8"/>
   </w:num>
+  <w:num w:numId="22">
+    <w:abstractNumId w:val="11"/>
+    <w:lvlOverride w:ilvl="0"/>
+    <w:lvlOverride w:ilvl="1"/>
+    <w:lvlOverride w:ilvl="2"/>
+    <w:lvlOverride w:ilvl="3"/>
+    <w:lvlOverride w:ilvl="4"/>
+    <w:lvlOverride w:ilvl="5"/>
+    <w:lvlOverride w:ilvl="6"/>
+    <w:lvlOverride w:ilvl="7"/>
+    <w:lvlOverride w:ilvl="8"/>
+  </w:num>
 </w:numbering>
 </file>
 
 <file path=word/styles.xml><?xml version="1.0" encoding="utf-8"?>
-<w:styles xmlns:mc="http://schemas.openxmlformats.org/markup-compatibility/2006" xmlns:r="http://schemas.openxmlformats.org/officeDocument/2006/relationships" xmlns:w="http://schemas.openxmlformats.org/wordprocessingml/2006/main" xmlns:w14="http://schemas.microsoft.com/office/word/2010/wordml" xmlns:w15="http://schemas.microsoft.com/office/word/2012/wordml" xmlns:w16cex="http://schemas.microsoft.com/office/word/2018/wordml/cex" xmlns:w16cid="http://schemas.microsoft.com/office/word/2016/wordml/cid" xmlns:w16="http://schemas.microsoft.com/office/word/2018/wordml" xmlns:w16sdtdh="http://schemas.microsoft.com/office/word/2020/wordml/sdtdatahash" xmlns:w16se="http://schemas.microsoft.com/office/word/2015/wordml/symex" mc:Ignorable="w14 w15 w16se w16cid w16 w16cex w16sdtdh">
+<w:styles xmlns:mc="http://schemas.openxmlformats.org/markup-compatibility/2006" xmlns:r="http://schemas.openxmlformats.org/officeDocument/2006/relationships" xmlns:w="http://schemas.openxmlformats.org/wordprocessingml/2006/main" xmlns:w14="http://schemas.microsoft.com/office/word/2010/wordml" mc:Ignorable="w14">
   <w:docDefaults>
     <w:rPrDefault>
       <w:rPr>
@@ -8311,383 +9706,605 @@
       </w:pPr>
     </w:pPrDefault>
   </w:docDefaults>
-  <w:latentStyles w:defLockedState="0" w:defUIPriority="99" w:defSemiHidden="0" w:defUnhideWhenUsed="0" w:defQFormat="0" w:count="376">
-    <w:lsdException w:name="Normal" w:uiPriority="0" w:qFormat="1"/>
-    <w:lsdException w:name="heading 1" w:uiPriority="9" w:qFormat="1"/>
-    <w:lsdException w:name="heading 2" w:semiHidden="1" w:uiPriority="9" w:unhideWhenUsed="1" w:qFormat="1"/>
-    <w:lsdException w:name="heading 3" w:semiHidden="1" w:uiPriority="9" w:unhideWhenUsed="1" w:qFormat="1"/>
-    <w:lsdException w:name="heading 4" w:semiHidden="1" w:uiPriority="9" w:unhideWhenUsed="1" w:qFormat="1"/>
-    <w:lsdException w:name="heading 5" w:semiHidden="1" w:uiPriority="9" w:unhideWhenUsed="1" w:qFormat="1"/>
-    <w:lsdException w:name="heading 6" w:semiHidden="1" w:uiPriority="9" w:unhideWhenUsed="1" w:qFormat="1"/>
-    <w:lsdException w:name="heading 7" w:semiHidden="1" w:uiPriority="9" w:unhideWhenUsed="1" w:qFormat="1"/>
-    <w:lsdException w:name="heading 8" w:semiHidden="1" w:uiPriority="9" w:unhideWhenUsed="1" w:qFormat="1"/>
-    <w:lsdException w:name="heading 9" w:semiHidden="1" w:uiPriority="9" w:unhideWhenUsed="1" w:qFormat="1"/>
-    <w:lsdException w:name="index 1" w:semiHidden="1" w:unhideWhenUsed="1"/>
-    <w:lsdException w:name="index 2" w:semiHidden="1" w:unhideWhenUsed="1"/>
-    <w:lsdException w:name="index 3" w:semiHidden="1" w:unhideWhenUsed="1"/>
-    <w:lsdException w:name="index 4" w:semiHidden="1" w:unhideWhenUsed="1"/>
-    <w:lsdException w:name="index 5" w:semiHidden="1" w:unhideWhenUsed="1"/>
-    <w:lsdException w:name="index 6" w:semiHidden="1" w:unhideWhenUsed="1"/>
-    <w:lsdException w:name="index 7" w:semiHidden="1" w:unhideWhenUsed="1"/>
-    <w:lsdException w:name="index 8" w:semiHidden="1" w:unhideWhenUsed="1"/>
-    <w:lsdException w:name="index 9" w:semiHidden="1" w:unhideWhenUsed="1"/>
-    <w:lsdException w:name="toc 1" w:semiHidden="1" w:uiPriority="39" w:unhideWhenUsed="1"/>
-    <w:lsdException w:name="toc 2" w:semiHidden="1" w:uiPriority="39" w:unhideWhenUsed="1"/>
-    <w:lsdException w:name="toc 3" w:semiHidden="1" w:uiPriority="39" w:unhideWhenUsed="1"/>
-    <w:lsdException w:name="toc 4" w:semiHidden="1" w:uiPriority="39" w:unhideWhenUsed="1"/>
-    <w:lsdException w:name="toc 5" w:semiHidden="1" w:uiPriority="39" w:unhideWhenUsed="1"/>
-    <w:lsdException w:name="toc 6" w:semiHidden="1" w:uiPriority="39" w:unhideWhenUsed="1"/>
-    <w:lsdException w:name="toc 7" w:semiHidden="1" w:uiPriority="39" w:unhideWhenUsed="1"/>
-    <w:lsdException w:name="toc 8" w:semiHidden="1" w:uiPriority="39" w:unhideWhenUsed="1"/>
-    <w:lsdException w:name="toc 9" w:semiHidden="1" w:uiPriority="39" w:unhideWhenUsed="1"/>
-    <w:lsdException w:name="Normal Indent" w:semiHidden="1" w:unhideWhenUsed="1"/>
-    <w:lsdException w:name="footnote text" w:semiHidden="1" w:unhideWhenUsed="1"/>
-    <w:lsdException w:name="annotation text" w:semiHidden="1" w:unhideWhenUsed="1"/>
-    <w:lsdException w:name="header" w:semiHidden="1" w:unhideWhenUsed="1"/>
-    <w:lsdException w:name="footer" w:semiHidden="1" w:unhideWhenUsed="1"/>
-    <w:lsdException w:name="index heading" w:semiHidden="1" w:unhideWhenUsed="1"/>
-    <w:lsdException w:name="caption" w:semiHidden="1" w:uiPriority="35" w:unhideWhenUsed="1" w:qFormat="1"/>
-    <w:lsdException w:name="table of figures" w:semiHidden="1" w:unhideWhenUsed="1"/>
-    <w:lsdException w:name="envelope address" w:semiHidden="1" w:unhideWhenUsed="1"/>
-    <w:lsdException w:name="envelope return" w:semiHidden="1" w:unhideWhenUsed="1"/>
-    <w:lsdException w:name="footnote reference" w:semiHidden="1" w:unhideWhenUsed="1"/>
-    <w:lsdException w:name="annotation reference" w:semiHidden="1" w:unhideWhenUsed="1"/>
-    <w:lsdException w:name="line number" w:semiHidden="1" w:unhideWhenUsed="1"/>
-    <w:lsdException w:name="page number" w:semiHidden="1" w:unhideWhenUsed="1"/>
-    <w:lsdException w:name="endnote reference" w:semiHidden="1" w:unhideWhenUsed="1"/>
-    <w:lsdException w:name="endnote text" w:semiHidden="1" w:unhideWhenUsed="1"/>
-    <w:lsdException w:name="table of authorities" w:semiHidden="1" w:unhideWhenUsed="1"/>
-    <w:lsdException w:name="macro" w:semiHidden="1" w:unhideWhenUsed="1"/>
-    <w:lsdException w:name="toa heading" w:semiHidden="1" w:unhideWhenUsed="1"/>
-    <w:lsdException w:name="List" w:semiHidden="1" w:unhideWhenUsed="1"/>
-    <w:lsdException w:name="List Bullet" w:semiHidden="1" w:unhideWhenUsed="1"/>
-    <w:lsdException w:name="List Number" w:semiHidden="1" w:unhideWhenUsed="1"/>
-    <w:lsdException w:name="List 2" w:semiHidden="1" w:unhideWhenUsed="1"/>
-    <w:lsdException w:name="List 3" w:semiHidden="1" w:unhideWhenUsed="1"/>
-    <w:lsdException w:name="List 4" w:semiHidden="1" w:unhideWhenUsed="1"/>
-    <w:lsdException w:name="List 5" w:semiHidden="1" w:unhideWhenUsed="1"/>
-    <w:lsdException w:name="List Bullet 2" w:semiHidden="1" w:unhideWhenUsed="1"/>
-    <w:lsdException w:name="List Bullet 3" w:semiHidden="1" w:unhideWhenUsed="1"/>
-    <w:lsdException w:name="List Bullet 4" w:semiHidden="1" w:unhideWhenUsed="1"/>
-    <w:lsdException w:name="List Bullet 5" w:semiHidden="1" w:unhideWhenUsed="1"/>
-    <w:lsdException w:name="List Number 2" w:semiHidden="1" w:unhideWhenUsed="1"/>
-    <w:lsdException w:name="List Number 3" w:semiHidden="1" w:unhideWhenUsed="1"/>
-    <w:lsdException w:name="List Number 4" w:semiHidden="1" w:unhideWhenUsed="1"/>
-    <w:lsdException w:name="List Number 5" w:semiHidden="1" w:unhideWhenUsed="1"/>
-    <w:lsdException w:name="Title" w:uiPriority="10" w:qFormat="1"/>
-    <w:lsdException w:name="Closing" w:semiHidden="1" w:unhideWhenUsed="1"/>
-    <w:lsdException w:name="Signature" w:semiHidden="1" w:unhideWhenUsed="1"/>
-    <w:lsdException w:name="Default Paragraph Font" w:semiHidden="1" w:uiPriority="1" w:unhideWhenUsed="1"/>
-    <w:lsdException w:name="Body Text" w:semiHidden="1" w:unhideWhenUsed="1"/>
-    <w:lsdException w:name="Body Text Indent" w:semiHidden="1" w:unhideWhenUsed="1"/>
-    <w:lsdException w:name="List Continue" w:semiHidden="1" w:unhideWhenUsed="1"/>
-    <w:lsdException w:name="List Continue 2" w:semiHidden="1" w:unhideWhenUsed="1"/>
-    <w:lsdException w:name="List Continue 3" w:semiHidden="1" w:unhideWhenUsed="1"/>
-    <w:lsdException w:name="List Continue 4" w:semiHidden="1" w:unhideWhenUsed="1"/>
-    <w:lsdException w:name="List Continue 5" w:semiHidden="1" w:unhideWhenUsed="1"/>
-    <w:lsdException w:name="Message Header" w:semiHidden="1" w:unhideWhenUsed="1"/>
-    <w:lsdException w:name="Subtitle" w:uiPriority="11" w:qFormat="1"/>
-    <w:lsdException w:name="Salutation" w:semiHidden="1" w:unhideWhenUsed="1"/>
-    <w:lsdException w:name="Date" w:semiHidden="1" w:unhideWhenUsed="1"/>
-    <w:lsdException w:name="Body Text First Indent" w:semiHidden="1" w:unhideWhenUsed="1"/>
-    <w:lsdException w:name="Body Text First Indent 2" w:semiHidden="1" w:unhideWhenUsed="1"/>
-    <w:lsdException w:name="Note Heading" w:semiHidden="1" w:unhideWhenUsed="1"/>
-    <w:lsdException w:name="Body Text 2" w:semiHidden="1" w:unhideWhenUsed="1"/>
-    <w:lsdException w:name="Body Text 3" w:semiHidden="1" w:unhideWhenUsed="1"/>
-    <w:lsdException w:name="Body Text Indent 2" w:semiHidden="1" w:unhideWhenUsed="1"/>
-    <w:lsdException w:name="Body Text Indent 3" w:semiHidden="1" w:unhideWhenUsed="1"/>
-    <w:lsdException w:name="Block Text" w:semiHidden="1" w:unhideWhenUsed="1"/>
-    <w:lsdException w:name="Hyperlink" w:semiHidden="1" w:unhideWhenUsed="1"/>
-    <w:lsdException w:name="FollowedHyperlink" w:semiHidden="1" w:unhideWhenUsed="1"/>
-    <w:lsdException w:name="Strong" w:uiPriority="22" w:qFormat="1"/>
-    <w:lsdException w:name="Emphasis" w:uiPriority="20" w:qFormat="1"/>
-    <w:lsdException w:name="Document Map" w:semiHidden="1" w:unhideWhenUsed="1"/>
-    <w:lsdException w:name="Plain Text" w:semiHidden="1" w:unhideWhenUsed="1"/>
-    <w:lsdException w:name="E-mail Signature" w:semiHidden="1" w:unhideWhenUsed="1"/>
-    <w:lsdException w:name="HTML Top of Form" w:semiHidden="1" w:unhideWhenUsed="1"/>
-    <w:lsdException w:name="HTML Bottom of Form" w:semiHidden="1" w:unhideWhenUsed="1"/>
-    <w:lsdException w:name="Normal (Web)" w:semiHidden="1" w:unhideWhenUsed="1"/>
-    <w:lsdException w:name="HTML Acronym" w:semiHidden="1" w:unhideWhenUsed="1"/>
-    <w:lsdException w:name="HTML Address" w:semiHidden="1" w:unhideWhenUsed="1"/>
-    <w:lsdException w:name="HTML Cite" w:semiHidden="1" w:unhideWhenUsed="1"/>
-    <w:lsdException w:name="HTML Code" w:semiHidden="1" w:unhideWhenUsed="1"/>
-    <w:lsdException w:name="HTML Definition" w:semiHidden="1" w:unhideWhenUsed="1"/>
-    <w:lsdException w:name="HTML Keyboard" w:semiHidden="1" w:unhideWhenUsed="1"/>
-    <w:lsdException w:name="HTML Preformatted" w:semiHidden="1" w:unhideWhenUsed="1"/>
-    <w:lsdException w:name="HTML Sample" w:semiHidden="1" w:unhideWhenUsed="1"/>
-    <w:lsdException w:name="HTML Typewriter" w:semiHidden="1" w:unhideWhenUsed="1"/>
-    <w:lsdException w:name="HTML Variable" w:semiHidden="1" w:unhideWhenUsed="1"/>
-    <w:lsdException w:name="Normal Table" w:semiHidden="1" w:unhideWhenUsed="1"/>
-    <w:lsdException w:name="annotation subject" w:semiHidden="1" w:unhideWhenUsed="1"/>
-    <w:lsdException w:name="No List" w:semiHidden="1" w:unhideWhenUsed="1"/>
-    <w:lsdException w:name="Outline List 1" w:semiHidden="1" w:unhideWhenUsed="1"/>
-    <w:lsdException w:name="Outline List 2" w:semiHidden="1" w:unhideWhenUsed="1"/>
-    <w:lsdException w:name="Outline List 3" w:semiHidden="1" w:unhideWhenUsed="1"/>
-    <w:lsdException w:name="Table Simple 1" w:semiHidden="1" w:unhideWhenUsed="1"/>
-    <w:lsdException w:name="Table Simple 2" w:semiHidden="1" w:unhideWhenUsed="1"/>
-    <w:lsdException w:name="Table Simple 3" w:semiHidden="1" w:unhideWhenUsed="1"/>
-    <w:lsdException w:name="Table Classic 1" w:semiHidden="1" w:unhideWhenUsed="1"/>
-    <w:lsdException w:name="Table Classic 2" w:semiHidden="1" w:unhideWhenUsed="1"/>
-    <w:lsdException w:name="Table Classic 3" w:semiHidden="1" w:unhideWhenUsed="1"/>
-    <w:lsdException w:name="Table Classic 4" w:semiHidden="1" w:unhideWhenUsed="1"/>
-    <w:lsdException w:name="Table Colorful 1" w:semiHidden="1" w:unhideWhenUsed="1"/>
-    <w:lsdException w:name="Table Colorful 2" w:semiHidden="1" w:unhideWhenUsed="1"/>
-    <w:lsdException w:name="Table Colorful 3" w:semiHidden="1" w:unhideWhenUsed="1"/>
-    <w:lsdException w:name="Table Columns 1" w:semiHidden="1" w:unhideWhenUsed="1"/>
-    <w:lsdException w:name="Table Columns 2" w:semiHidden="1" w:unhideWhenUsed="1"/>
-    <w:lsdException w:name="Table Columns 3" w:semiHidden="1" w:unhideWhenUsed="1"/>
-    <w:lsdException w:name="Table Columns 4" w:semiHidden="1" w:unhideWhenUsed="1"/>
-    <w:lsdException w:name="Table Columns 5" w:semiHidden="1" w:unhideWhenUsed="1"/>
-    <w:lsdException w:name="Table Grid 1" w:semiHidden="1" w:unhideWhenUsed="1"/>
-    <w:lsdException w:name="Table Grid 2" w:semiHidden="1" w:unhideWhenUsed="1"/>
-    <w:lsdException w:name="Table Grid 3" w:semiHidden="1" w:unhideWhenUsed="1"/>
-    <w:lsdException w:name="Table Grid 4" w:semiHidden="1" w:unhideWhenUsed="1"/>
-    <w:lsdException w:name="Table Grid 5" w:semiHidden="1" w:unhideWhenUsed="1"/>
-    <w:lsdException w:name="Table Grid 6" w:semiHidden="1" w:unhideWhenUsed="1"/>
-    <w:lsdException w:name="Table Grid 7" w:semiHidden="1" w:unhideWhenUsed="1"/>
-    <w:lsdException w:name="Table Grid 8" w:semiHidden="1" w:unhideWhenUsed="1"/>
-    <w:lsdException w:name="Table List 1" w:semiHidden="1" w:unhideWhenUsed="1"/>
-    <w:lsdException w:name="Table List 2" w:semiHidden="1" w:unhideWhenUsed="1"/>
-    <w:lsdException w:name="Table List 3" w:semiHidden="1" w:unhideWhenUsed="1"/>
-    <w:lsdException w:name="Table List 4" w:semiHidden="1" w:unhideWhenUsed="1"/>
-    <w:lsdException w:name="Table List 5" w:semiHidden="1" w:unhideWhenUsed="1"/>
-    <w:lsdException w:name="Table List 6" w:semiHidden="1" w:unhideWhenUsed="1"/>
-    <w:lsdException w:name="Table List 7" w:semiHidden="1" w:unhideWhenUsed="1"/>
-    <w:lsdException w:name="Table List 8" w:semiHidden="1" w:unhideWhenUsed="1"/>
-    <w:lsdException w:name="Table 3D effects 1" w:semiHidden="1" w:unhideWhenUsed="1"/>
-    <w:lsdException w:name="Table 3D effects 2" w:semiHidden="1" w:unhideWhenUsed="1"/>
-    <w:lsdException w:name="Table 3D effects 3" w:semiHidden="1" w:unhideWhenUsed="1"/>
-    <w:lsdException w:name="Table Contemporary" w:semiHidden="1" w:unhideWhenUsed="1"/>
-    <w:lsdException w:name="Table Elegant" w:semiHidden="1" w:unhideWhenUsed="1"/>
-    <w:lsdException w:name="Table Professional" w:semiHidden="1" w:unhideWhenUsed="1"/>
-    <w:lsdException w:name="Table Subtle 1" w:semiHidden="1" w:unhideWhenUsed="1"/>
-    <w:lsdException w:name="Table Subtle 2" w:semiHidden="1" w:unhideWhenUsed="1"/>
-    <w:lsdException w:name="Table Web 1" w:semiHidden="1" w:unhideWhenUsed="1"/>
-    <w:lsdException w:name="Table Web 2" w:semiHidden="1" w:unhideWhenUsed="1"/>
-    <w:lsdException w:name="Table Web 3" w:semiHidden="1" w:unhideWhenUsed="1"/>
-    <w:lsdException w:name="Balloon Text" w:semiHidden="1" w:unhideWhenUsed="1"/>
-    <w:lsdException w:name="Table Grid" w:semiHidden="1" w:uiPriority="59" w:unhideWhenUsed="1"/>
-    <w:lsdException w:name="Table Theme" w:semiHidden="1" w:unhideWhenUsed="1"/>
-    <w:lsdException w:name="Placeholder Text" w:semiHidden="1"/>
-    <w:lsdException w:name="No Spacing" w:uiPriority="1" w:qFormat="1"/>
-    <w:lsdException w:name="Light Shading" w:uiPriority="60"/>
-    <w:lsdException w:name="Light List" w:uiPriority="61"/>
-    <w:lsdException w:name="Light Grid" w:uiPriority="62"/>
-    <w:lsdException w:name="Medium Shading 1" w:uiPriority="63"/>
-    <w:lsdException w:name="Medium Shading 2" w:uiPriority="64"/>
-    <w:lsdException w:name="Medium List 1" w:uiPriority="65"/>
-    <w:lsdException w:name="Medium List 2" w:uiPriority="66"/>
-    <w:lsdException w:name="Medium Grid 1" w:uiPriority="67"/>
-    <w:lsdException w:name="Medium Grid 2" w:uiPriority="68"/>
-    <w:lsdException w:name="Medium Grid 3" w:uiPriority="69"/>
-    <w:lsdException w:name="Dark List" w:uiPriority="70"/>
-    <w:lsdException w:name="Colorful Shading" w:uiPriority="71"/>
-    <w:lsdException w:name="Colorful List" w:uiPriority="72"/>
-    <w:lsdException w:name="Colorful Grid" w:uiPriority="73"/>
-    <w:lsdException w:name="Light Shading Accent 1" w:uiPriority="60"/>
-    <w:lsdException w:name="Light List Accent 1" w:uiPriority="61"/>
-    <w:lsdException w:name="Light Grid Accent 1" w:uiPriority="62"/>
-    <w:lsdException w:name="Medium Shading 1 Accent 1" w:uiPriority="63"/>
-    <w:lsdException w:name="Medium Shading 2 Accent 1" w:uiPriority="64"/>
-    <w:lsdException w:name="Medium List 1 Accent 1" w:uiPriority="65"/>
-    <w:lsdException w:name="Revision" w:semiHidden="1"/>
-    <w:lsdException w:name="List Paragraph" w:uiPriority="34" w:qFormat="1"/>
-    <w:lsdException w:name="Quote" w:uiPriority="29" w:qFormat="1"/>
-    <w:lsdException w:name="Intense Quote" w:uiPriority="30" w:qFormat="1"/>
-    <w:lsdException w:name="Medium List 2 Accent 1" w:uiPriority="66"/>
-    <w:lsdException w:name="Medium Grid 1 Accent 1" w:uiPriority="67"/>
-    <w:lsdException w:name="Medium Grid 2 Accent 1" w:uiPriority="68"/>
-    <w:lsdException w:name="Medium Grid 3 Accent 1" w:uiPriority="69"/>
-    <w:lsdException w:name="Dark List Accent 1" w:uiPriority="70"/>
-    <w:lsdException w:name="Colorful Shading Accent 1" w:uiPriority="71"/>
-    <w:lsdException w:name="Colorful List Accent 1" w:uiPriority="72"/>
-    <w:lsdException w:name="Colorful Grid Accent 1" w:uiPriority="73"/>
-    <w:lsdException w:name="Light Shading Accent 2" w:uiPriority="60"/>
-    <w:lsdException w:name="Light List Accent 2" w:uiPriority="61"/>
-    <w:lsdException w:name="Light Grid Accent 2" w:uiPriority="62"/>
-    <w:lsdException w:name="Medium Shading 1 Accent 2" w:uiPriority="63"/>
-    <w:lsdException w:name="Medium Shading 2 Accent 2" w:uiPriority="64"/>
-    <w:lsdException w:name="Medium List 1 Accent 2" w:uiPriority="65"/>
-    <w:lsdException w:name="Medium List 2 Accent 2" w:uiPriority="66"/>
-    <w:lsdException w:name="Medium Grid 1 Accent 2" w:uiPriority="67"/>
-    <w:lsdException w:name="Medium Grid 2 Accent 2" w:uiPriority="68"/>
-    <w:lsdException w:name="Medium Grid 3 Accent 2" w:uiPriority="69"/>
-    <w:lsdException w:name="Dark List Accent 2" w:uiPriority="70"/>
-    <w:lsdException w:name="Colorful Shading Accent 2" w:uiPriority="71"/>
-    <w:lsdException w:name="Colorful List Accent 2" w:uiPriority="72"/>
-    <w:lsdException w:name="Colorful Grid Accent 2" w:uiPriority="73"/>
-    <w:lsdException w:name="Light Shading Accent 3" w:uiPriority="60"/>
-    <w:lsdException w:name="Light List Accent 3" w:uiPriority="61"/>
-    <w:lsdException w:name="Light Grid Accent 3" w:uiPriority="62"/>
-    <w:lsdException w:name="Medium Shading 1 Accent 3" w:uiPriority="63"/>
-    <w:lsdException w:name="Medium Shading 2 Accent 3" w:uiPriority="64"/>
-    <w:lsdException w:name="Medium List 1 Accent 3" w:uiPriority="65"/>
-    <w:lsdException w:name="Medium List 2 Accent 3" w:uiPriority="66"/>
-    <w:lsdException w:name="Medium Grid 1 Accent 3" w:uiPriority="67"/>
-    <w:lsdException w:name="Medium Grid 2 Accent 3" w:uiPriority="68"/>
-    <w:lsdException w:name="Medium Grid 3 Accent 3" w:uiPriority="69"/>
-    <w:lsdException w:name="Dark List Accent 3" w:uiPriority="70"/>
-    <w:lsdException w:name="Colorful Shading Accent 3" w:uiPriority="71"/>
-    <w:lsdException w:name="Colorful List Accent 3" w:uiPriority="72"/>
-    <w:lsdException w:name="Colorful Grid Accent 3" w:uiPriority="73"/>
-    <w:lsdException w:name="Light Shading Accent 4" w:uiPriority="60"/>
-    <w:lsdException w:name="Light List Accent 4" w:uiPriority="61"/>
-    <w:lsdException w:name="Light Grid Accent 4" w:uiPriority="62"/>
-    <w:lsdException w:name="Medium Shading 1 Accent 4" w:uiPriority="63"/>
-    <w:lsdException w:name="Medium Shading 2 Accent 4" w:uiPriority="64"/>
-    <w:lsdException w:name="Medium List 1 Accent 4" w:uiPriority="65"/>
-    <w:lsdException w:name="Medium List 2 Accent 4" w:uiPriority="66"/>
-    <w:lsdException w:name="Medium Grid 1 Accent 4" w:uiPriority="67"/>
-    <w:lsdException w:name="Medium Grid 2 Accent 4" w:uiPriority="68"/>
-    <w:lsdException w:name="Medium Grid 3 Accent 4" w:uiPriority="69"/>
-    <w:lsdException w:name="Dark List Accent 4" w:uiPriority="70"/>
-    <w:lsdException w:name="Colorful Shading Accent 4" w:uiPriority="71"/>
-    <w:lsdException w:name="Colorful List Accent 4" w:uiPriority="72"/>
-    <w:lsdException w:name="Colorful Grid Accent 4" w:uiPriority="73"/>
-    <w:lsdException w:name="Light Shading Accent 5" w:uiPriority="60"/>
-    <w:lsdException w:name="Light List Accent 5" w:uiPriority="61"/>
-    <w:lsdException w:name="Light Grid Accent 5" w:uiPriority="62"/>
-    <w:lsdException w:name="Medium Shading 1 Accent 5" w:uiPriority="63"/>
-    <w:lsdException w:name="Medium Shading 2 Accent 5" w:uiPriority="64"/>
-    <w:lsdException w:name="Medium List 1 Accent 5" w:uiPriority="65"/>
-    <w:lsdException w:name="Medium List 2 Accent 5" w:uiPriority="66"/>
-    <w:lsdException w:name="Medium Grid 1 Accent 5" w:uiPriority="67"/>
-    <w:lsdException w:name="Medium Grid 2 Accent 5" w:uiPriority="68"/>
-    <w:lsdException w:name="Medium Grid 3 Accent 5" w:uiPriority="69"/>
-    <w:lsdException w:name="Dark List Accent 5" w:uiPriority="70"/>
-    <w:lsdException w:name="Colorful Shading Accent 5" w:uiPriority="71"/>
-    <w:lsdException w:name="Colorful List Accent 5" w:uiPriority="72"/>
-    <w:lsdException w:name="Colorful Grid Accent 5" w:uiPriority="73"/>
-    <w:lsdException w:name="Light Shading Accent 6" w:uiPriority="60"/>
-    <w:lsdException w:name="Light List Accent 6" w:uiPriority="61"/>
-    <w:lsdException w:name="Light Grid Accent 6" w:uiPriority="62"/>
-    <w:lsdException w:name="Medium Shading 1 Accent 6" w:uiPriority="63"/>
-    <w:lsdException w:name="Medium Shading 2 Accent 6" w:uiPriority="64"/>
-    <w:lsdException w:name="Medium List 1 Accent 6" w:uiPriority="65"/>
-    <w:lsdException w:name="Medium List 2 Accent 6" w:uiPriority="66"/>
-    <w:lsdException w:name="Medium Grid 1 Accent 6" w:uiPriority="67"/>
-    <w:lsdException w:name="Medium Grid 2 Accent 6" w:uiPriority="68"/>
-    <w:lsdException w:name="Medium Grid 3 Accent 6" w:uiPriority="69"/>
-    <w:lsdException w:name="Dark List Accent 6" w:uiPriority="70"/>
-    <w:lsdException w:name="Colorful Shading Accent 6" w:uiPriority="71"/>
-    <w:lsdException w:name="Colorful List Accent 6" w:uiPriority="72"/>
-    <w:lsdException w:name="Colorful Grid Accent 6" w:uiPriority="73"/>
-    <w:lsdException w:name="Subtle Emphasis" w:uiPriority="19" w:qFormat="1"/>
-    <w:lsdException w:name="Intense Emphasis" w:uiPriority="21" w:qFormat="1"/>
-    <w:lsdException w:name="Subtle Reference" w:uiPriority="31" w:qFormat="1"/>
-    <w:lsdException w:name="Intense Reference" w:uiPriority="32" w:qFormat="1"/>
-    <w:lsdException w:name="Book Title" w:uiPriority="33" w:qFormat="1"/>
-    <w:lsdException w:name="Bibliography" w:semiHidden="1" w:uiPriority="37" w:unhideWhenUsed="1"/>
-    <w:lsdException w:name="TOC Heading" w:semiHidden="1" w:uiPriority="39" w:unhideWhenUsed="1" w:qFormat="1"/>
-    <w:lsdException w:name="Plain Table 1" w:uiPriority="41"/>
-    <w:lsdException w:name="Plain Table 2" w:uiPriority="42"/>
-    <w:lsdException w:name="Plain Table 3" w:uiPriority="43"/>
-    <w:lsdException w:name="Plain Table 4" w:uiPriority="44"/>
-    <w:lsdException w:name="Plain Table 5" w:uiPriority="45"/>
-    <w:lsdException w:name="Grid Table Light" w:uiPriority="40"/>
-    <w:lsdException w:name="Grid Table 1 Light" w:uiPriority="46"/>
-    <w:lsdException w:name="Grid Table 2" w:uiPriority="47"/>
-    <w:lsdException w:name="Grid Table 3" w:uiPriority="48"/>
-    <w:lsdException w:name="Grid Table 4" w:uiPriority="49"/>
-    <w:lsdException w:name="Grid Table 5 Dark" w:uiPriority="50"/>
-    <w:lsdException w:name="Grid Table 6 Colorful" w:uiPriority="51"/>
-    <w:lsdException w:name="Grid Table 7 Colorful" w:uiPriority="52"/>
-    <w:lsdException w:name="Grid Table 1 Light Accent 1" w:uiPriority="46"/>
-    <w:lsdException w:name="Grid Table 2 Accent 1" w:uiPriority="47"/>
-    <w:lsdException w:name="Grid Table 3 Accent 1" w:uiPriority="48"/>
-    <w:lsdException w:name="Grid Table 4 Accent 1" w:uiPriority="49"/>
-    <w:lsdException w:name="Grid Table 5 Dark Accent 1" w:uiPriority="50"/>
-    <w:lsdException w:name="Grid Table 6 Colorful Accent 1" w:uiPriority="51"/>
-    <w:lsdException w:name="Grid Table 7 Colorful Accent 1" w:uiPriority="52"/>
-    <w:lsdException w:name="Grid Table 1 Light Accent 2" w:uiPriority="46"/>
-    <w:lsdException w:name="Grid Table 2 Accent 2" w:uiPriority="47"/>
-    <w:lsdException w:name="Grid Table 3 Accent 2" w:uiPriority="48"/>
-    <w:lsdException w:name="Grid Table 4 Accent 2" w:uiPriority="49"/>
-    <w:lsdException w:name="Grid Table 5 Dark Accent 2" w:uiPriority="50"/>
-    <w:lsdException w:name="Grid Table 6 Colorful Accent 2" w:uiPriority="51"/>
-    <w:lsdException w:name="Grid Table 7 Colorful Accent 2" w:uiPriority="52"/>
-    <w:lsdException w:name="Grid Table 1 Light Accent 3" w:uiPriority="46"/>
-    <w:lsdException w:name="Grid Table 2 Accent 3" w:uiPriority="47"/>
-    <w:lsdException w:name="Grid Table 3 Accent 3" w:uiPriority="48"/>
-    <w:lsdException w:name="Grid Table 4 Accent 3" w:uiPriority="49"/>
-    <w:lsdException w:name="Grid Table 5 Dark Accent 3" w:uiPriority="50"/>
-    <w:lsdException w:name="Grid Table 6 Colorful Accent 3" w:uiPriority="51"/>
-    <w:lsdException w:name="Grid Table 7 Colorful Accent 3" w:uiPriority="52"/>
-    <w:lsdException w:name="Grid Table 1 Light Accent 4" w:uiPriority="46"/>
-    <w:lsdException w:name="Grid Table 2 Accent 4" w:uiPriority="47"/>
-    <w:lsdException w:name="Grid Table 3 Accent 4" w:uiPriority="48"/>
-    <w:lsdException w:name="Grid Table 4 Accent 4" w:uiPriority="49"/>
-    <w:lsdException w:name="Grid Table 5 Dark Accent 4" w:uiPriority="50"/>
-    <w:lsdException w:name="Grid Table 6 Colorful Accent 4" w:uiPriority="51"/>
-    <w:lsdException w:name="Grid Table 7 Colorful Accent 4" w:uiPriority="52"/>
-    <w:lsdException w:name="Grid Table 1 Light Accent 5" w:uiPriority="46"/>
-    <w:lsdException w:name="Grid Table 2 Accent 5" w:uiPriority="47"/>
-    <w:lsdException w:name="Grid Table 3 Accent 5" w:uiPriority="48"/>
-    <w:lsdException w:name="Grid Table 4 Accent 5" w:uiPriority="49"/>
-    <w:lsdException w:name="Grid Table 5 Dark Accent 5" w:uiPriority="50"/>
-    <w:lsdException w:name="Grid Table 6 Colorful Accent 5" w:uiPriority="51"/>
-    <w:lsdException w:name="Grid Table 7 Colorful Accent 5" w:uiPriority="52"/>
-    <w:lsdException w:name="Grid Table 1 Light Accent 6" w:uiPriority="46"/>
-    <w:lsdException w:name="Grid Table 2 Accent 6" w:uiPriority="47"/>
-    <w:lsdException w:name="Grid Table 3 Accent 6" w:uiPriority="48"/>
-    <w:lsdException w:name="Grid Table 4 Accent 6" w:uiPriority="49"/>
-    <w:lsdException w:name="Grid Table 5 Dark Accent 6" w:uiPriority="50"/>
-    <w:lsdException w:name="Grid Table 6 Colorful Accent 6" w:uiPriority="51"/>
-    <w:lsdException w:name="Grid Table 7 Colorful Accent 6" w:uiPriority="52"/>
-    <w:lsdException w:name="List Table 1 Light" w:uiPriority="46"/>
-    <w:lsdException w:name="List Table 2" w:uiPriority="47"/>
-    <w:lsdException w:name="List Table 3" w:uiPriority="48"/>
-    <w:lsdException w:name="List Table 4" w:uiPriority="49"/>
-    <w:lsdException w:name="List Table 5 Dark" w:uiPriority="50"/>
-    <w:lsdException w:name="List Table 6 Colorful" w:uiPriority="51"/>
-    <w:lsdException w:name="List Table 7 Colorful" w:uiPriority="52"/>
-    <w:lsdException w:name="List Table 1 Light Accent 1" w:uiPriority="46"/>
-    <w:lsdException w:name="List Table 2 Accent 1" w:uiPriority="47"/>
-    <w:lsdException w:name="List Table 3 Accent 1" w:uiPriority="48"/>
-    <w:lsdException w:name="List Table 4 Accent 1" w:uiPriority="49"/>
-    <w:lsdException w:name="List Table 5 Dark Accent 1" w:uiPriority="50"/>
-    <w:lsdException w:name="List Table 6 Colorful Accent 1" w:uiPriority="51"/>
-    <w:lsdException w:name="List Table 7 Colorful Accent 1" w:uiPriority="52"/>
-    <w:lsdException w:name="List Table 1 Light Accent 2" w:uiPriority="46"/>
-    <w:lsdException w:name="List Table 2 Accent 2" w:uiPriority="47"/>
-    <w:lsdException w:name="List Table 3 Accent 2" w:uiPriority="48"/>
-    <w:lsdException w:name="List Table 4 Accent 2" w:uiPriority="49"/>
-    <w:lsdException w:name="List Table 5 Dark Accent 2" w:uiPriority="50"/>
-    <w:lsdException w:name="List Table 6 Colorful Accent 2" w:uiPriority="51"/>
-    <w:lsdException w:name="List Table 7 Colorful Accent 2" w:uiPriority="52"/>
-    <w:lsdException w:name="List Table 1 Light Accent 3" w:uiPriority="46"/>
-    <w:lsdException w:name="List Table 2 Accent 3" w:uiPriority="47"/>
-    <w:lsdException w:name="List Table 3 Accent 3" w:uiPriority="48"/>
-    <w:lsdException w:name="List Table 4 Accent 3" w:uiPriority="49"/>
-    <w:lsdException w:name="List Table 5 Dark Accent 3" w:uiPriority="50"/>
-    <w:lsdException w:name="List Table 6 Colorful Accent 3" w:uiPriority="51"/>
-    <w:lsdException w:name="List Table 7 Colorful Accent 3" w:uiPriority="52"/>
-    <w:lsdException w:name="List Table 1 Light Accent 4" w:uiPriority="46"/>
-    <w:lsdException w:name="List Table 2 Accent 4" w:uiPriority="47"/>
-    <w:lsdException w:name="List Table 3 Accent 4" w:uiPriority="48"/>
-    <w:lsdException w:name="List Table 4 Accent 4" w:uiPriority="49"/>
-    <w:lsdException w:name="List Table 5 Dark Accent 4" w:uiPriority="50"/>
-    <w:lsdException w:name="List Table 6 Colorful Accent 4" w:uiPriority="51"/>
-    <w:lsdException w:name="List Table 7 Colorful Accent 4" w:uiPriority="52"/>
-    <w:lsdException w:name="List Table 1 Light Accent 5" w:uiPriority="46"/>
-    <w:lsdException w:name="List Table 2 Accent 5" w:uiPriority="47"/>
-    <w:lsdException w:name="List Table 3 Accent 5" w:uiPriority="48"/>
-    <w:lsdException w:name="List Table 4 Accent 5" w:uiPriority="49"/>
-    <w:lsdException w:name="List Table 5 Dark Accent 5" w:uiPriority="50"/>
-    <w:lsdException w:name="List Table 6 Colorful Accent 5" w:uiPriority="51"/>
-    <w:lsdException w:name="List Table 7 Colorful Accent 5" w:uiPriority="52"/>
-    <w:lsdException w:name="List Table 1 Light Accent 6" w:uiPriority="46"/>
-    <w:lsdException w:name="List Table 2 Accent 6" w:uiPriority="47"/>
-    <w:lsdException w:name="List Table 3 Accent 6" w:uiPriority="48"/>
-    <w:lsdException w:name="List Table 4 Accent 6" w:uiPriority="49"/>
-    <w:lsdException w:name="List Table 5 Dark Accent 6" w:uiPriority="50"/>
-    <w:lsdException w:name="List Table 6 Colorful Accent 6" w:uiPriority="51"/>
-    <w:lsdException w:name="List Table 7 Colorful Accent 6" w:uiPriority="52"/>
-    <w:lsdException w:name="Mention" w:semiHidden="1" w:unhideWhenUsed="1"/>
-    <w:lsdException w:name="Smart Hyperlink" w:semiHidden="1" w:unhideWhenUsed="1"/>
-    <w:lsdException w:name="Hashtag" w:semiHidden="1" w:unhideWhenUsed="1"/>
-    <w:lsdException w:name="Unresolved Mention" w:semiHidden="1" w:unhideWhenUsed="1"/>
-    <w:lsdException w:name="Smart Link" w:semiHidden="1" w:unhideWhenUsed="1"/>
+  <w:latentStyles w:defLockedState="0" w:defUIPriority="99" w:defSemiHidden="1" w:defUnhideWhenUsed="1" w:defQFormat="0" w:count="267">
+    <w:lsdException w:name="Normal" w:semiHidden="0" w:uiPriority="0" w:unhideWhenUsed="0" w:qFormat="1"/>
+    <w:lsdException w:name="heading 1" w:semiHidden="0" w:uiPriority="9" w:unhideWhenUsed="0" w:qFormat="1"/>
+    <w:lsdException w:name="heading 2" w:uiPriority="9" w:qFormat="1"/>
+    <w:lsdException w:name="heading 3" w:uiPriority="9" w:qFormat="1"/>
+    <w:lsdException w:name="heading 4" w:uiPriority="9" w:qFormat="1"/>
+    <w:lsdException w:name="heading 5" w:uiPriority="9" w:qFormat="1"/>
+    <w:lsdException w:name="heading 6" w:uiPriority="9" w:qFormat="1"/>
+    <w:lsdException w:name="heading 7" w:uiPriority="9" w:qFormat="1"/>
+    <w:lsdException w:name="heading 8" w:uiPriority="9" w:qFormat="1"/>
+    <w:lsdException w:name="heading 9" w:uiPriority="9" w:qFormat="1"/>
+    <w:lsdException w:name="toc 1" w:uiPriority="39"/>
+    <w:lsdException w:name="toc 2" w:uiPriority="39"/>
+    <w:lsdException w:name="toc 3" w:uiPriority="39"/>
+    <w:lsdException w:name="toc 4" w:uiPriority="39"/>
+    <w:lsdException w:name="toc 5" w:uiPriority="39"/>
+    <w:lsdException w:name="toc 6" w:uiPriority="39"/>
+    <w:lsdException w:name="toc 7" w:uiPriority="39"/>
+    <w:lsdException w:name="toc 8" w:uiPriority="39"/>
+    <w:lsdException w:name="toc 9" w:uiPriority="39"/>
+    <w:lsdException w:name="caption" w:uiPriority="35" w:qFormat="1"/>
+    <w:lsdException w:name="Title" w:semiHidden="0" w:uiPriority="10" w:unhideWhenUsed="0" w:qFormat="1"/>
+    <w:lsdException w:name="Default Paragraph Font" w:uiPriority="1"/>
+    <w:lsdException w:name="Subtitle" w:semiHidden="0" w:uiPriority="11" w:unhideWhenUsed="0" w:qFormat="1"/>
+    <w:lsdException w:name="Strong" w:semiHidden="0" w:uiPriority="22" w:unhideWhenUsed="0" w:qFormat="1"/>
+    <w:lsdException w:name="Emphasis" w:semiHidden="0" w:uiPriority="20" w:unhideWhenUsed="0" w:qFormat="1"/>
+    <w:lsdException w:name="Table Grid" w:uiPriority="59"/>
+    <w:lsdException w:name="Placeholder Text" w:unhideWhenUsed="0"/>
+    <w:lsdException w:name="No Spacing" w:semiHidden="0" w:uiPriority="1" w:unhideWhenUsed="0" w:qFormat="1"/>
+    <w:lsdException w:name="Light Shading" w:semiHidden="0" w:uiPriority="60" w:unhideWhenUsed="0"/>
+    <w:lsdException w:name="Light List" w:semiHidden="0" w:uiPriority="61" w:unhideWhenUsed="0"/>
+    <w:lsdException w:name="Light Grid" w:semiHidden="0" w:uiPriority="62" w:unhideWhenUsed="0"/>
+    <w:lsdException w:name="Medium Shading 1" w:semiHidden="0" w:uiPriority="63" w:unhideWhenUsed="0"/>
+    <w:lsdException w:name="Medium Shading 2" w:semiHidden="0" w:uiPriority="64" w:unhideWhenUsed="0"/>
+    <w:lsdException w:name="Medium List 1" w:semiHidden="0" w:uiPriority="65" w:unhideWhenUsed="0"/>
+    <w:lsdException w:name="Medium List 2" w:semiHidden="0" w:uiPriority="66" w:unhideWhenUsed="0"/>
+    <w:lsdException w:name="Medium Grid 1" w:semiHidden="0" w:uiPriority="67" w:unhideWhenUsed="0"/>
+    <w:lsdException w:name="Medium Grid 2" w:semiHidden="0" w:uiPriority="68" w:unhideWhenUsed="0"/>
+    <w:lsdException w:name="Medium Grid 3" w:semiHidden="0" w:uiPriority="69" w:unhideWhenUsed="0"/>
+    <w:lsdException w:name="Dark List" w:semiHidden="0" w:uiPriority="70" w:unhideWhenUsed="0"/>
+    <w:lsdException w:name="Colorful Shading" w:semiHidden="0" w:uiPriority="71" w:unhideWhenUsed="0"/>
+    <w:lsdException w:name="Colorful List" w:semiHidden="0" w:uiPriority="72" w:unhideWhenUsed="0"/>
+    <w:lsdException w:name="Colorful Grid" w:semiHidden="0" w:uiPriority="73" w:unhideWhenUsed="0"/>
+    <w:lsdException w:name="Light Shading Accent 1" w:semiHidden="0" w:uiPriority="60" w:unhideWhenUsed="0"/>
+    <w:lsdException w:name="Light List Accent 1" w:semiHidden="0" w:uiPriority="61" w:unhideWhenUsed="0"/>
+    <w:lsdException w:name="Light Grid Accent 1" w:semiHidden="0" w:uiPriority="62" w:unhideWhenUsed="0"/>
+    <w:lsdException w:name="Medium Shading 1 Accent 1" w:semiHidden="0" w:uiPriority="63" w:unhideWhenUsed="0"/>
+    <w:lsdException w:name="Medium Shading 2 Accent 1" w:semiHidden="0" w:uiPriority="64" w:unhideWhenUsed="0"/>
+    <w:lsdException w:name="Medium List 1 Accent 1" w:semiHidden="0" w:uiPriority="65" w:unhideWhenUsed="0"/>
+    <w:lsdException w:name="Revision" w:unhideWhenUsed="0"/>
+    <w:lsdException w:name="List Paragraph" w:semiHidden="0" w:uiPriority="34" w:unhideWhenUsed="0" w:qFormat="1"/>
+    <w:lsdException w:name="Quote" w:semiHidden="0" w:uiPriority="29" w:unhideWhenUsed="0" w:qFormat="1"/>
+    <w:lsdException w:name="Intense Quote" w:semiHidden="0" w:uiPriority="30" w:unhideWhenUsed="0" w:qFormat="1"/>
+    <w:lsdException w:name="Medium List 2 Accent 1" w:semiHidden="0" w:uiPriority="66" w:unhideWhenUsed="0"/>
+    <w:lsdException w:name="Medium Grid 1 Accent 1" w:semiHidden="0" w:uiPriority="67" w:unhideWhenUsed="0"/>
+    <w:lsdException w:name="Medium Grid 2 Accent 1" w:semiHidden="0" w:uiPriority="68" w:unhideWhenUsed="0"/>
+    <w:lsdException w:name="Medium Grid 3 Accent 1" w:semiHidden="0" w:uiPriority="69" w:unhideWhenUsed="0"/>
+    <w:lsdException w:name="Dark List Accent 1" w:semiHidden="0" w:uiPriority="70" w:unhideWhenUsed="0"/>
+    <w:lsdException w:name="Colorful Shading Accent 1" w:semiHidden="0" w:uiPriority="71" w:unhideWhenUsed="0"/>
+    <w:lsdException w:name="Colorful List Accent 1" w:semiHidden="0" w:uiPriority="72" w:unhideWhenUsed="0"/>
+    <w:lsdException w:name="Colorful Grid Accent 1" w:semiHidden="0" w:uiPriority="73" w:unhideWhenUsed="0"/>
+    <w:lsdException w:name="Light Shading Accent 2" w:semiHidden="0" w:uiPriority="60" w:unhideWhenUsed="0"/>
+    <w:lsdException w:name="Light List Accent 2" w:semiHidden="0" w:uiPriority="61" w:unhideWhenUsed="0"/>
+    <w:lsdException w:name="Light Grid Accent 2" w:semiHidden="0" w:uiPriority="62" w:unhideWhenUsed="0"/>
+    <w:lsdException w:name="Medium Shading 1 Accent 2" w:semiHidden="0" w:uiPriority="63" w:unhideWhenUsed="0"/>
+    <w:lsdException w:name="Medium Shading 2 Accent 2" w:semiHidden="0" w:uiPriority="64" w:unhideWhenUsed="0"/>
+    <w:lsdException w:name="Medium List 1 Accent 2" w:semiHidden="0" w:uiPriority="65" w:unhideWhenUsed="0"/>
+    <w:lsdException w:name="Medium List 2 Accent 2" w:semiHidden="0" w:uiPriority="66" w:unhideWhenUsed="0"/>
+    <w:lsdException w:name="Medium Grid 1 Accent 2" w:semiHidden="0" w:uiPriority="67" w:unhideWhenUsed="0"/>
+    <w:lsdException w:name="Medium Grid 2 Accent 2" w:semiHidden="0" w:uiPriority="68" w:unhideWhenUsed="0"/>
+    <w:lsdException w:name="Medium Grid 3 Accent 2" w:semiHidden="0" w:uiPriority="69" w:unhideWhenUsed="0"/>
+    <w:lsdException w:name="Dark List Accent 2" w:semiHidden="0" w:uiPriority="70" w:unhideWhenUsed="0"/>
+    <w:lsdException w:name="Colorful Shading Accent 2" w:semiHidden="0" w:uiPriority="71" w:unhideWhenUsed="0"/>
+    <w:lsdException w:name="Colorful List Accent 2" w:semiHidden="0" w:uiPriority="72" w:unhideWhenUsed="0"/>
+    <w:lsdException w:name="Colorful Grid Accent 2" w:semiHidden="0" w:uiPriority="73" w:unhideWhenUsed="0"/>
+    <w:lsdException w:name="Light Shading Accent 3" w:semiHidden="0" w:uiPriority="60" w:unhideWhenUsed="0"/>
+    <w:lsdException w:name="Light List Accent 3" w:semiHidden="0" w:uiPriority="61" w:unhideWhenUsed="0"/>
+    <w:lsdException w:name="Light Grid Accent 3" w:semiHidden="0" w:uiPriority="62" w:unhideWhenUsed="0"/>
+    <w:lsdException w:name="Medium Shading 1 Accent 3" w:semiHidden="0" w:uiPriority="63" w:unhideWhenUsed="0"/>
+    <w:lsdException w:name="Medium Shading 2 Accent 3" w:semiHidden="0" w:uiPriority="64" w:unhideWhenUsed="0"/>
+    <w:lsdException w:name="Medium List 1 Accent 3" w:semiHidden="0" w:uiPriority="65" w:unhideWhenUsed="0"/>
+    <w:lsdException w:name="Medium List 2 Accent 3" w:semiHidden="0" w:uiPriority="66" w:unhideWhenUsed="0"/>
+    <w:lsdException w:name="Medium Grid 1 Accent 3" w:semiHidden="0" w:uiPriority="67" w:unhideWhenUsed="0"/>
+    <w:lsdException w:name="Medium Grid 2 Accent 3" w:semiHidden="0" w:uiPriority="68" w:unhideWhenUsed="0"/>
+    <w:lsdException w:name="Medium Grid 3 Accent 3" w:semiHidden="0" w:uiPriority="69" w:unhideWhenUsed="0"/>
+    <w:lsdException w:name="Dark List Accent 3" w:semiHidden="0" w:uiPriority="70" w:unhideWhenUsed="0"/>
+    <w:lsdException w:name="Colorful Shading Accent 3" w:semiHidden="0" w:uiPriority="71" w:unhideWhenUsed="0"/>
+    <w:lsdException w:name="Colorful List Accent 3" w:semiHidden="0" w:uiPriority="72" w:unhideWhenUsed="0"/>
+    <w:lsdException w:name="Colorful Grid Accent 3" w:semiHidden="0" w:uiPriority="73" w:unhideWhenUsed="0"/>
+    <w:lsdException w:name="Light Shading Accent 4" w:semiHidden="0" w:uiPriority="60" w:unhideWhenUsed="0"/>
+    <w:lsdException w:name="Light List Accent 4" w:semiHidden="0" w:uiPriority="61" w:unhideWhenUsed="0"/>
+    <w:lsdException w:name="Light Grid Accent 4" w:semiHidden="0" w:uiPriority="62" w:unhideWhenUsed="0"/>
+    <w:lsdException w:name="Medium Shading 1 Accent 4" w:semiHidden="0" w:uiPriority="63" w:unhideWhenUsed="0"/>
+    <w:lsdException w:name="Medium Shading 2 Accent 4" w:semiHidden="0" w:uiPriority="64" w:unhideWhenUsed="0"/>
+    <w:lsdException w:name="Medium List 1 Accent 4" w:semiHidden="0" w:uiPriority="65" w:unhideWhenUsed="0"/>
+    <w:lsdException w:name="Medium List 2 Accent 4" w:semiHidden="0" w:uiPriority="66" w:unhideWhenUsed="0"/>
+    <w:lsdException w:name="Medium Grid 1 Accent 4" w:semiHidden="0" w:uiPriority="67" w:unhideWhenUsed="0"/>
+    <w:lsdException w:name="Medium Grid 2 Accent 4" w:semiHidden="0" w:uiPriority="68" w:unhideWhenUsed="0"/>
+    <w:lsdException w:name="Medium Grid 3 Accent 4" w:semiHidden="0" w:uiPriority="69" w:unhideWhenUsed="0"/>
+    <w:lsdException w:name="Dark List Accent 4" w:semiHidden="0" w:uiPriority="70" w:unhideWhenUsed="0"/>
+    <w:lsdException w:name="Colorful Shading Accent 4" w:semiHidden="0" w:uiPriority="71" w:unhideWhenUsed="0"/>
+    <w:lsdException w:name="Colorful List Accent 4" w:semiHidden="0" w:uiPriority="72" w:unhideWhenUsed="0"/>
+    <w:lsdException w:name="Colorful Grid Accent 4" w:semiHidden="0" w:uiPriority="73" w:unhideWhenUsed="0"/>
+    <w:lsdException w:name="Light Shading Accent 5" w:semiHidden="0" w:uiPriority="60" w:unhideWhenUsed="0"/>
+    <w:lsdException w:name="Light List Accent 5" w:semiHidden="0" w:uiPriority="61" w:unhideWhenUsed="0"/>
+    <w:lsdException w:name="Light Grid Accent 5" w:semiHidden="0" w:uiPriority="62" w:unhideWhenUsed="0"/>
+    <w:lsdException w:name="Medium Shading 1 Accent 5" w:semiHidden="0" w:uiPriority="63" w:unhideWhenUsed="0"/>
+    <w:lsdException w:name="Medium Shading 2 Accent 5" w:semiHidden="0" w:uiPriority="64" w:unhideWhenUsed="0"/>
+    <w:lsdException w:name="Medium List 1 Accent 5" w:semiHidden="0" w:uiPriority="65" w:unhideWhenUsed="0"/>
+    <w:lsdException w:name="Medium List 2 Accent 5" w:semiHidden="0" w:uiPriority="66" w:unhideWhenUsed="0"/>
+    <w:lsdException w:name="Medium Grid 1 Accent 5" w:semiHidden="0" w:uiPriority="67" w:unhideWhenUsed="0"/>
+    <w:lsdException w:name="Medium Grid 2 Accent 5" w:semiHidden="0" w:uiPriority="68" w:unhideWhenUsed="0"/>
+    <w:lsdException w:name="Medium Grid 3 Accent 5" w:semiHidden="0" w:uiPriority="69" w:unhideWhenUsed="0"/>
+    <w:lsdException w:name="Dark List Accent 5" w:semiHidden="0" w:uiPriority="70" w:unhideWhenUsed="0"/>
+    <w:lsdException w:name="Colorful Shading Accent 5" w:semiHidden="0" w:uiPriority="71" w:unhideWhenUsed="0"/>
+    <w:lsdException w:name="Colorful List Accent 5" w:semiHidden="0" w:uiPriority="72" w:unhideWhenUsed="0"/>
+    <w:lsdException w:name="Colorful Grid Accent 5" w:semiHidden="0" w:uiPriority="73" w:unhideWhenUsed="0"/>
+    <w:lsdException w:name="Light Shading Accent 6" w:semiHidden="0" w:uiPriority="60" w:unhideWhenUsed="0"/>
+    <w:lsdException w:name="Light List Accent 6" w:semiHidden="0" w:uiPriority="61" w:unhideWhenUsed="0"/>
+    <w:lsdException w:name="Light Grid Accent 6" w:semiHidden="0" w:uiPriority="62" w:unhideWhenUsed="0"/>
+    <w:lsdException w:name="Medium Shading 1 Accent 6" w:semiHidden="0" w:uiPriority="63" w:unhideWhenUsed="0"/>
+    <w:lsdException w:name="Medium Shading 2 Accent 6" w:semiHidden="0" w:uiPriority="64" w:unhideWhenUsed="0"/>
+    <w:lsdException w:name="Medium List 1 Accent 6" w:semiHidden="0" w:uiPriority="65" w:unhideWhenUsed="0"/>
+    <w:lsdException w:name="Medium List 2 Accent 6" w:semiHidden="0" w:uiPriority="66" w:unhideWhenUsed="0"/>
+    <w:lsdException w:name="Medium Grid 1 Accent 6" w:semiHidden="0" w:uiPriority="67" w:unhideWhenUsed="0"/>
+    <w:lsdException w:name="Medium Grid 2 Accent 6" w:semiHidden="0" w:uiPriority="68" w:unhideWhenUsed="0"/>
+    <w:lsdException w:name="Medium Grid 3 Accent 6" w:semiHidden="0" w:uiPriority="69" w:unhideWhenUsed="0"/>
+    <w:lsdException w:name="Dark List Accent 6" w:semiHidden="0" w:uiPriority="70" w:unhideWhenUsed="0"/>
+    <w:lsdException w:name="Colorful Shading Accent 6" w:semiHidden="0" w:uiPriority="71" w:unhideWhenUsed="0"/>
+    <w:lsdException w:name="Colorful List Accent 6" w:semiHidden="0" w:uiPriority="72" w:unhideWhenUsed="0"/>
+    <w:lsdException w:name="Colorful Grid Accent 6" w:semiHidden="0" w:uiPriority="73" w:unhideWhenUsed="0"/>
+    <w:lsdException w:name="Subtle Emphasis" w:semiHidden="0" w:uiPriority="19" w:unhideWhenUsed="0" w:qFormat="1"/>
+    <w:lsdException w:name="Intense Emphasis" w:semiHidden="0" w:uiPriority="21" w:unhideWhenUsed="0" w:qFormat="1"/>
+    <w:lsdException w:name="Subtle Reference" w:semiHidden="0" w:uiPriority="31" w:unhideWhenUsed="0" w:qFormat="1"/>
+    <w:lsdException w:name="Intense Reference" w:semiHidden="0" w:uiPriority="32" w:unhideWhenUsed="0" w:qFormat="1"/>
+    <w:lsdException w:name="Book Title" w:semiHidden="0" w:uiPriority="33" w:unhideWhenUsed="0" w:qFormat="1"/>
+    <w:lsdException w:name="Bibliography" w:uiPriority="37"/>
+    <w:lsdException w:name="TOC Heading" w:uiPriority="39" w:qFormat="1"/>
+  </w:latentStyles>
+  <w:style w:type="paragraph" w:default="1" w:styleId="Normal">
+    <w:name w:val="Normal"/>
+    <w:qFormat/>
+    <w:rsid w:val="001E1C3E"/>
+    <w:pPr>
+      <w:spacing w:before="0" w:after="200" w:line="276" w:lineRule="auto"/>
+    </w:pPr>
+  </w:style>
+  <w:style w:type="paragraph" w:styleId="Heading1">
+    <w:name w:val="heading 1"/>
+    <w:basedOn w:val="Normal"/>
+    <w:next w:val="Normal"/>
+    <w:link w:val="Heading1Char"/>
+    <w:uiPriority w:val="9"/>
+    <w:qFormat/>
+    <w:rsid w:val="00041611"/>
+    <w:pPr>
+      <w:keepNext/>
+      <w:keepLines/>
+      <w:spacing w:before="480" w:after="0" w:line="240" w:lineRule="auto"/>
+      <w:outlineLvl w:val="0"/>
+    </w:pPr>
+    <w:rPr>
+      <w:rFonts w:eastAsiaTheme="majorEastAsia" w:cstheme="majorBidi"/>
+      <w:b/>
+      <w:bCs/>
+      <w:color w:val="FF0000"/>
+      <w:sz w:val="44"/>
+      <w:szCs w:val="28"/>
+    </w:rPr>
+  </w:style>
+  <w:style w:type="paragraph" w:styleId="Heading2">
+    <w:name w:val="heading 2"/>
+    <w:basedOn w:val="Normal"/>
+    <w:next w:val="Normal"/>
+    <w:link w:val="Heading2Char"/>
+    <w:uiPriority w:val="9"/>
+    <w:unhideWhenUsed/>
+    <w:qFormat/>
+    <w:rsid w:val="0081060E"/>
+    <w:pPr>
+      <w:keepNext/>
+      <w:keepLines/>
+      <w:spacing w:before="200" w:after="0"/>
+      <w:outlineLvl w:val="1"/>
+    </w:pPr>
+    <w:rPr>
+      <w:rFonts w:asciiTheme="majorHAnsi" w:eastAsiaTheme="majorEastAsia" w:hAnsiTheme="majorHAnsi" w:cstheme="majorBidi"/>
+      <w:b/>
+      <w:bCs/>
+      <w:color w:val="4F81BD" w:themeColor="accent1"/>
+      <w:sz w:val="26"/>
+      <w:szCs w:val="26"/>
+    </w:rPr>
+  </w:style>
+  <w:style w:type="character" w:default="1" w:styleId="DefaultParagraphFont">
+    <w:name w:val="Default Paragraph Font"/>
+    <w:uiPriority w:val="1"/>
+    <w:semiHidden/>
+    <w:unhideWhenUsed/>
+  </w:style>
+  <w:style w:type="table" w:default="1" w:styleId="TableNormal">
+    <w:name w:val="Normal Table"/>
+    <w:uiPriority w:val="99"/>
+    <w:semiHidden/>
+    <w:unhideWhenUsed/>
+    <w:tblPr>
+      <w:tblInd w:w="0" w:type="dxa"/>
+      <w:tblCellMar>
+        <w:top w:w="0" w:type="dxa"/>
+        <w:left w:w="108" w:type="dxa"/>
+        <w:bottom w:w="0" w:type="dxa"/>
+        <w:right w:w="108" w:type="dxa"/>
+      </w:tblCellMar>
+    </w:tblPr>
+  </w:style>
+  <w:style w:type="numbering" w:default="1" w:styleId="NoList">
+    <w:name w:val="No List"/>
+    <w:uiPriority w:val="99"/>
+    <w:semiHidden/>
+    <w:unhideWhenUsed/>
+  </w:style>
+  <w:style w:type="character" w:customStyle="1" w:styleId="Heading1Char">
+    <w:name w:val="Heading 1 Char"/>
+    <w:basedOn w:val="DefaultParagraphFont"/>
+    <w:link w:val="Heading1"/>
+    <w:uiPriority w:val="9"/>
+    <w:rsid w:val="00041611"/>
+    <w:rPr>
+      <w:rFonts w:eastAsiaTheme="majorEastAsia" w:cstheme="majorBidi"/>
+      <w:b/>
+      <w:bCs/>
+      <w:color w:val="FF0000"/>
+      <w:sz w:val="44"/>
+      <w:szCs w:val="28"/>
+    </w:rPr>
+  </w:style>
+  <w:style w:type="paragraph" w:styleId="Header">
+    <w:name w:val="header"/>
+    <w:basedOn w:val="Normal"/>
+    <w:link w:val="HeaderChar"/>
+    <w:uiPriority w:val="99"/>
+    <w:unhideWhenUsed/>
+    <w:rsid w:val="001E1C3E"/>
+    <w:pPr>
+      <w:tabs>
+        <w:tab w:val="center" w:pos="4680"/>
+        <w:tab w:val="right" w:pos="9360"/>
+      </w:tabs>
+      <w:spacing w:after="0" w:line="240" w:lineRule="auto"/>
+    </w:pPr>
+  </w:style>
+  <w:style w:type="character" w:customStyle="1" w:styleId="HeaderChar">
+    <w:name w:val="Header Char"/>
+    <w:basedOn w:val="DefaultParagraphFont"/>
+    <w:link w:val="Header"/>
+    <w:uiPriority w:val="99"/>
+    <w:rsid w:val="001E1C3E"/>
+  </w:style>
+  <w:style w:type="paragraph" w:styleId="Footer">
+    <w:name w:val="footer"/>
+    <w:basedOn w:val="Normal"/>
+    <w:link w:val="FooterChar"/>
+    <w:uiPriority w:val="99"/>
+    <w:unhideWhenUsed/>
+    <w:rsid w:val="001E1C3E"/>
+    <w:pPr>
+      <w:tabs>
+        <w:tab w:val="center" w:pos="4680"/>
+        <w:tab w:val="right" w:pos="9360"/>
+      </w:tabs>
+      <w:spacing w:after="0" w:line="240" w:lineRule="auto"/>
+    </w:pPr>
+  </w:style>
+  <w:style w:type="character" w:customStyle="1" w:styleId="FooterChar">
+    <w:name w:val="Footer Char"/>
+    <w:basedOn w:val="DefaultParagraphFont"/>
+    <w:link w:val="Footer"/>
+    <w:uiPriority w:val="99"/>
+    <w:rsid w:val="001E1C3E"/>
+  </w:style>
+  <w:style w:type="paragraph" w:styleId="TOCHeading">
+    <w:name w:val="TOC Heading"/>
+    <w:basedOn w:val="Heading1"/>
+    <w:next w:val="Normal"/>
+    <w:uiPriority w:val="39"/>
+    <w:unhideWhenUsed/>
+    <w:qFormat/>
+    <w:rsid w:val="001E1C3E"/>
+    <w:pPr>
+      <w:spacing w:before="240" w:line="259" w:lineRule="auto"/>
+      <w:ind w:left="0"/>
+      <w:outlineLvl w:val="9"/>
+    </w:pPr>
+    <w:rPr>
+      <w:rFonts w:asciiTheme="majorHAnsi" w:hAnsiTheme="majorHAnsi"/>
+      <w:b w:val="0"/>
+      <w:bCs w:val="0"/>
+      <w:color w:val="365F91" w:themeColor="accent1" w:themeShade="BF"/>
+      <w:sz w:val="32"/>
+      <w:szCs w:val="32"/>
+    </w:rPr>
+  </w:style>
+  <w:style w:type="paragraph" w:styleId="TOC1">
+    <w:name w:val="toc 1"/>
+    <w:basedOn w:val="Normal"/>
+    <w:next w:val="Normal"/>
+    <w:autoRedefine/>
+    <w:uiPriority w:val="39"/>
+    <w:unhideWhenUsed/>
+    <w:rsid w:val="001E1C3E"/>
+    <w:pPr>
+      <w:spacing w:after="100"/>
+      <w:ind w:left="0"/>
+    </w:pPr>
+  </w:style>
+  <w:style w:type="character" w:styleId="Hyperlink">
+    <w:name w:val="Hyperlink"/>
+    <w:basedOn w:val="DefaultParagraphFont"/>
+    <w:uiPriority w:val="99"/>
+    <w:unhideWhenUsed/>
+    <w:rsid w:val="001E1C3E"/>
+    <w:rPr>
+      <w:color w:val="0000FF" w:themeColor="hyperlink"/>
+      <w:u w:val="single"/>
+    </w:rPr>
+  </w:style>
+  <w:style w:type="table" w:styleId="TableGrid">
+    <w:name w:val="Table Grid"/>
+    <w:basedOn w:val="TableNormal"/>
+    <w:uiPriority w:val="59"/>
+    <w:rsid w:val="001E1C3E"/>
+    <w:pPr>
+      <w:spacing w:before="0" w:after="0"/>
+    </w:pPr>
+    <w:tblPr>
+      <w:tblBorders>
+        <w:top w:val="single" w:sz="4" w:space="0" w:color="auto"/>
+        <w:left w:val="single" w:sz="4" w:space="0" w:color="auto"/>
+        <w:bottom w:val="single" w:sz="4" w:space="0" w:color="auto"/>
+        <w:right w:val="single" w:sz="4" w:space="0" w:color="auto"/>
+        <w:insideH w:val="single" w:sz="4" w:space="0" w:color="auto"/>
+        <w:insideV w:val="single" w:sz="4" w:space="0" w:color="auto"/>
+      </w:tblBorders>
+    </w:tblPr>
+  </w:style>
+  <w:style w:type="paragraph" w:styleId="ListParagraph">
+    <w:name w:val="List Paragraph"/>
+    <w:basedOn w:val="Normal"/>
+    <w:uiPriority w:val="34"/>
+    <w:qFormat/>
+    <w:rsid w:val="006F25A5"/>
+    <w:pPr>
+      <w:contextualSpacing/>
+    </w:pPr>
+  </w:style>
+  <w:style w:type="paragraph" w:styleId="BalloonText">
+    <w:name w:val="Balloon Text"/>
+    <w:basedOn w:val="Normal"/>
+    <w:link w:val="BalloonTextChar"/>
+    <w:uiPriority w:val="99"/>
+    <w:semiHidden/>
+    <w:unhideWhenUsed/>
+    <w:rsid w:val="0081060E"/>
+    <w:pPr>
+      <w:spacing w:after="0" w:line="240" w:lineRule="auto"/>
+    </w:pPr>
+    <w:rPr>
+      <w:rFonts w:ascii="Tahoma" w:hAnsi="Tahoma" w:cs="Tahoma"/>
+      <w:sz w:val="16"/>
+      <w:szCs w:val="16"/>
+    </w:rPr>
+  </w:style>
+  <w:style w:type="character" w:customStyle="1" w:styleId="BalloonTextChar">
+    <w:name w:val="Balloon Text Char"/>
+    <w:basedOn w:val="DefaultParagraphFont"/>
+    <w:link w:val="BalloonText"/>
+    <w:uiPriority w:val="99"/>
+    <w:semiHidden/>
+    <w:rsid w:val="0081060E"/>
+    <w:rPr>
+      <w:rFonts w:ascii="Tahoma" w:hAnsi="Tahoma" w:cs="Tahoma"/>
+      <w:sz w:val="16"/>
+      <w:szCs w:val="16"/>
+    </w:rPr>
+  </w:style>
+  <w:style w:type="character" w:customStyle="1" w:styleId="Heading2Char">
+    <w:name w:val="Heading 2 Char"/>
+    <w:basedOn w:val="DefaultParagraphFont"/>
+    <w:link w:val="Heading2"/>
+    <w:uiPriority w:val="9"/>
+    <w:rsid w:val="0081060E"/>
+    <w:rPr>
+      <w:rFonts w:asciiTheme="majorHAnsi" w:eastAsiaTheme="majorEastAsia" w:hAnsiTheme="majorHAnsi" w:cstheme="majorBidi"/>
+      <w:b/>
+      <w:bCs/>
+      <w:color w:val="4F81BD" w:themeColor="accent1"/>
+      <w:sz w:val="26"/>
+      <w:szCs w:val="26"/>
+    </w:rPr>
+  </w:style>
+  <w:style w:type="paragraph" w:styleId="TOC2">
+    <w:name w:val="toc 2"/>
+    <w:basedOn w:val="Normal"/>
+    <w:next w:val="Normal"/>
+    <w:autoRedefine/>
+    <w:uiPriority w:val="39"/>
+    <w:unhideWhenUsed/>
+    <w:rsid w:val="0081060E"/>
+    <w:pPr>
+      <w:spacing w:after="100"/>
+      <w:ind w:left="360"/>
+    </w:pPr>
+  </w:style>
+  <w:style w:type="paragraph" w:styleId="NormalWeb">
+    <w:name w:val="Normal (Web)"/>
+    <w:basedOn w:val="Normal"/>
+    <w:uiPriority w:val="99"/>
+    <w:semiHidden/>
+    <w:unhideWhenUsed/>
+    <w:rsid w:val="006C3B72"/>
+    <w:pPr>
+      <w:spacing w:before="100" w:beforeAutospacing="1" w:after="100" w:afterAutospacing="1" w:line="240" w:lineRule="auto"/>
+      <w:ind w:left="0"/>
+    </w:pPr>
+    <w:rPr>
+      <w:rFonts w:eastAsia="Times New Roman"/>
+      <w:sz w:val="24"/>
+      <w:szCs w:val="24"/>
+    </w:rPr>
+  </w:style>
+  <w:style w:type="character" w:styleId="Strong">
+    <w:name w:val="Strong"/>
+    <w:basedOn w:val="DefaultParagraphFont"/>
+    <w:uiPriority w:val="22"/>
+    <w:qFormat/>
+    <w:rsid w:val="006C3B72"/>
+    <w:rPr>
+      <w:b/>
+      <w:bCs/>
+    </w:rPr>
+  </w:style>
+</w:styles>
+</file>
+
+<file path=word/stylesWithEffects.xml><?xml version="1.0" encoding="utf-8"?>
+<w:styles xmlns:wpc="http://schemas.microsoft.com/office/word/2010/wordprocessingCanvas" xmlns:mc="http://schemas.openxmlformats.org/markup-compatibility/2006" xmlns:o="urn:schemas-microsoft-com:office:office" xmlns:r="http://schemas.openxmlformats.org/officeDocument/2006/relationships" xmlns:m="http://schemas.openxmlformats.org/officeDocument/2006/math" xmlns:v="urn:schemas-microsoft-com:vml" xmlns:wp14="http://schemas.microsoft.com/office/word/2010/wordprocessingDrawing" xmlns:wp="http://schemas.openxmlformats.org/drawingml/2006/wordprocessingDrawing" xmlns:w10="urn:schemas-microsoft-com:office:word" xmlns:w="http://schemas.openxmlformats.org/wordprocessingml/2006/main" xmlns:w14="http://schemas.microsoft.com/office/word/2010/wordml" xmlns:wpg="http://schemas.microsoft.com/office/word/2010/wordprocessingGroup" xmlns:wpi="http://schemas.microsoft.com/office/word/2010/wordprocessingInk" xmlns:wne="http://schemas.microsoft.com/office/word/2006/wordml" xmlns:wps="http://schemas.microsoft.com/office/word/2010/wordprocessingShape" mc:Ignorable="w14 wp14">
+  <w:docDefaults>
+    <w:rPrDefault>
+      <w:rPr>
+        <w:rFonts w:ascii="Times New Roman" w:eastAsiaTheme="minorHAnsi" w:hAnsi="Times New Roman" w:cs="Times New Roman"/>
+        <w:sz w:val="36"/>
+        <w:lang w:val="en-US" w:eastAsia="en-US" w:bidi="ar-SA"/>
+      </w:rPr>
+    </w:rPrDefault>
+    <w:pPrDefault>
+      <w:pPr>
+        <w:spacing w:before="120" w:after="120"/>
+        <w:ind w:left="720"/>
+      </w:pPr>
+    </w:pPrDefault>
+  </w:docDefaults>
+  <w:latentStyles w:defLockedState="0" w:defUIPriority="99" w:defSemiHidden="1" w:defUnhideWhenUsed="1" w:defQFormat="0" w:count="267">
+    <w:lsdException w:name="Normal" w:semiHidden="0" w:uiPriority="0" w:unhideWhenUsed="0" w:qFormat="1"/>
+    <w:lsdException w:name="heading 1" w:semiHidden="0" w:uiPriority="9" w:unhideWhenUsed="0" w:qFormat="1"/>
+    <w:lsdException w:name="heading 2" w:uiPriority="9" w:qFormat="1"/>
+    <w:lsdException w:name="heading 3" w:uiPriority="9" w:qFormat="1"/>
+    <w:lsdException w:name="heading 4" w:uiPriority="9" w:qFormat="1"/>
+    <w:lsdException w:name="heading 5" w:uiPriority="9" w:qFormat="1"/>
+    <w:lsdException w:name="heading 6" w:uiPriority="9" w:qFormat="1"/>
+    <w:lsdException w:name="heading 7" w:uiPriority="9" w:qFormat="1"/>
+    <w:lsdException w:name="heading 8" w:uiPriority="9" w:qFormat="1"/>
+    <w:lsdException w:name="heading 9" w:uiPriority="9" w:qFormat="1"/>
+    <w:lsdException w:name="toc 1" w:uiPriority="39"/>
+    <w:lsdException w:name="toc 2" w:uiPriority="39"/>
+    <w:lsdException w:name="toc 3" w:uiPriority="39"/>
+    <w:lsdException w:name="toc 4" w:uiPriority="39"/>
+    <w:lsdException w:name="toc 5" w:uiPriority="39"/>
+    <w:lsdException w:name="toc 6" w:uiPriority="39"/>
+    <w:lsdException w:name="toc 7" w:uiPriority="39"/>
+    <w:lsdException w:name="toc 8" w:uiPriority="39"/>
+    <w:lsdException w:name="toc 9" w:uiPriority="39"/>
+    <w:lsdException w:name="caption" w:uiPriority="35" w:qFormat="1"/>
+    <w:lsdException w:name="Title" w:semiHidden="0" w:uiPriority="10" w:unhideWhenUsed="0" w:qFormat="1"/>
+    <w:lsdException w:name="Default Paragraph Font" w:uiPriority="1"/>
+    <w:lsdException w:name="Subtitle" w:semiHidden="0" w:uiPriority="11" w:unhideWhenUsed="0" w:qFormat="1"/>
+    <w:lsdException w:name="Strong" w:semiHidden="0" w:uiPriority="22" w:unhideWhenUsed="0" w:qFormat="1"/>
+    <w:lsdException w:name="Emphasis" w:semiHidden="0" w:uiPriority="20" w:unhideWhenUsed="0" w:qFormat="1"/>
+    <w:lsdException w:name="Table Grid" w:uiPriority="59"/>
+    <w:lsdException w:name="Placeholder Text" w:unhideWhenUsed="0"/>
+    <w:lsdException w:name="No Spacing" w:semiHidden="0" w:uiPriority="1" w:unhideWhenUsed="0" w:qFormat="1"/>
+    <w:lsdException w:name="Light Shading" w:semiHidden="0" w:uiPriority="60" w:unhideWhenUsed="0"/>
+    <w:lsdException w:name="Light List" w:semiHidden="0" w:uiPriority="61" w:unhideWhenUsed="0"/>
+    <w:lsdException w:name="Light Grid" w:semiHidden="0" w:uiPriority="62" w:unhideWhenUsed="0"/>
+    <w:lsdException w:name="Medium Shading 1" w:semiHidden="0" w:uiPriority="63" w:unhideWhenUsed="0"/>
+    <w:lsdException w:name="Medium Shading 2" w:semiHidden="0" w:uiPriority="64" w:unhideWhenUsed="0"/>
+    <w:lsdException w:name="Medium List 1" w:semiHidden="0" w:uiPriority="65" w:unhideWhenUsed="0"/>
+    <w:lsdException w:name="Medium List 2" w:semiHidden="0" w:uiPriority="66" w:unhideWhenUsed="0"/>
+    <w:lsdException w:name="Medium Grid 1" w:semiHidden="0" w:uiPriority="67" w:unhideWhenUsed="0"/>
+    <w:lsdException w:name="Medium Grid 2" w:semiHidden="0" w:uiPriority="68" w:unhideWhenUsed="0"/>
+    <w:lsdException w:name="Medium Grid 3" w:semiHidden="0" w:uiPriority="69" w:unhideWhenUsed="0"/>
+    <w:lsdException w:name="Dark List" w:semiHidden="0" w:uiPriority="70" w:unhideWhenUsed="0"/>
+    <w:lsdException w:name="Colorful Shading" w:semiHidden="0" w:uiPriority="71" w:unhideWhenUsed="0"/>
+    <w:lsdException w:name="Colorful List" w:semiHidden="0" w:uiPriority="72" w:unhideWhenUsed="0"/>
+    <w:lsdException w:name="Colorful Grid" w:semiHidden="0" w:uiPriority="73" w:unhideWhenUsed="0"/>
+    <w:lsdException w:name="Light Shading Accent 1" w:semiHidden="0" w:uiPriority="60" w:unhideWhenUsed="0"/>
+    <w:lsdException w:name="Light List Accent 1" w:semiHidden="0" w:uiPriority="61" w:unhideWhenUsed="0"/>
+    <w:lsdException w:name="Light Grid Accent 1" w:semiHidden="0" w:uiPriority="62" w:unhideWhenUsed="0"/>
+    <w:lsdException w:name="Medium Shading 1 Accent 1" w:semiHidden="0" w:uiPriority="63" w:unhideWhenUsed="0"/>
+    <w:lsdException w:name="Medium Shading 2 Accent 1" w:semiHidden="0" w:uiPriority="64" w:unhideWhenUsed="0"/>
+    <w:lsdException w:name="Medium List 1 Accent 1" w:semiHidden="0" w:uiPriority="65" w:unhideWhenUsed="0"/>
+    <w:lsdException w:name="Revision" w:unhideWhenUsed="0"/>
+    <w:lsdException w:name="List Paragraph" w:semiHidden="0" w:uiPriority="34" w:unhideWhenUsed="0" w:qFormat="1"/>
+    <w:lsdException w:name="Quote" w:semiHidden="0" w:uiPriority="29" w:unhideWhenUsed="0" w:qFormat="1"/>
+    <w:lsdException w:name="Intense Quote" w:semiHidden="0" w:uiPriority="30" w:unhideWhenUsed="0" w:qFormat="1"/>
+    <w:lsdException w:name="Medium List 2 Accent 1" w:semiHidden="0" w:uiPriority="66" w:unhideWhenUsed="0"/>
+    <w:lsdException w:name="Medium Grid 1 Accent 1" w:semiHidden="0" w:uiPriority="67" w:unhideWhenUsed="0"/>
+    <w:lsdException w:name="Medium Grid 2 Accent 1" w:semiHidden="0" w:uiPriority="68" w:unhideWhenUsed="0"/>
+    <w:lsdException w:name="Medium Grid 3 Accent 1" w:semiHidden="0" w:uiPriority="69" w:unhideWhenUsed="0"/>
+    <w:lsdException w:name="Dark List Accent 1" w:semiHidden="0" w:uiPriority="70" w:unhideWhenUsed="0"/>
+    <w:lsdException w:name="Colorful Shading Accent 1" w:semiHidden="0" w:uiPriority="71" w:unhideWhenUsed="0"/>
+    <w:lsdException w:name="Colorful List Accent 1" w:semiHidden="0" w:uiPriority="72" w:unhideWhenUsed="0"/>
+    <w:lsdException w:name="Colorful Grid Accent 1" w:semiHidden="0" w:uiPriority="73" w:unhideWhenUsed="0"/>
+    <w:lsdException w:name="Light Shading Accent 2" w:semiHidden="0" w:uiPriority="60" w:unhideWhenUsed="0"/>
+    <w:lsdException w:name="Light List Accent 2" w:semiHidden="0" w:uiPriority="61" w:unhideWhenUsed="0"/>
+    <w:lsdException w:name="Light Grid Accent 2" w:semiHidden="0" w:uiPriority="62" w:unhideWhenUsed="0"/>
+    <w:lsdException w:name="Medium Shading 1 Accent 2" w:semiHidden="0" w:uiPriority="63" w:unhideWhenUsed="0"/>
+    <w:lsdException w:name="Medium Shading 2 Accent 2" w:semiHidden="0" w:uiPriority="64" w:unhideWhenUsed="0"/>
+    <w:lsdException w:name="Medium List 1 Accent 2" w:semiHidden="0" w:uiPriority="65" w:unhideWhenUsed="0"/>
+    <w:lsdException w:name="Medium List 2 Accent 2" w:semiHidden="0" w:uiPriority="66" w:unhideWhenUsed="0"/>
+    <w:lsdException w:name="Medium Grid 1 Accent 2" w:semiHidden="0" w:uiPriority="67" w:unhideWhenUsed="0"/>
+    <w:lsdException w:name="Medium Grid 2 Accent 2" w:semiHidden="0" w:uiPriority="68" w:unhideWhenUsed="0"/>
+    <w:lsdException w:name="Medium Grid 3 Accent 2" w:semiHidden="0" w:uiPriority="69" w:unhideWhenUsed="0"/>
+    <w:lsdException w:name="Dark List Accent 2" w:semiHidden="0" w:uiPriority="70" w:unhideWhenUsed="0"/>
+    <w:lsdException w:name="Colorful Shading Accent 2" w:semiHidden="0" w:uiPriority="71" w:unhideWhenUsed="0"/>
+    <w:lsdException w:name="Colorful List Accent 2" w:semiHidden="0" w:uiPriority="72" w:unhideWhenUsed="0"/>
+    <w:lsdException w:name="Colorful Grid Accent 2" w:semiHidden="0" w:uiPriority="73" w:unhideWhenUsed="0"/>
+    <w:lsdException w:name="Light Shading Accent 3" w:semiHidden="0" w:uiPriority="60" w:unhideWhenUsed="0"/>
+    <w:lsdException w:name="Light List Accent 3" w:semiHidden="0" w:uiPriority="61" w:unhideWhenUsed="0"/>
+    <w:lsdException w:name="Light Grid Accent 3" w:semiHidden="0" w:uiPriority="62" w:unhideWhenUsed="0"/>
+    <w:lsdException w:name="Medium Shading 1 Accent 3" w:semiHidden="0" w:uiPriority="63" w:unhideWhenUsed="0"/>
+    <w:lsdException w:name="Medium Shading 2 Accent 3" w:semiHidden="0" w:uiPriority="64" w:unhideWhenUsed="0"/>
+    <w:lsdException w:name="Medium List 1 Accent 3" w:semiHidden="0" w:uiPriority="65" w:unhideWhenUsed="0"/>
+    <w:lsdException w:name="Medium List 2 Accent 3" w:semiHidden="0" w:uiPriority="66" w:unhideWhenUsed="0"/>
+    <w:lsdException w:name="Medium Grid 1 Accent 3" w:semiHidden="0" w:uiPriority="67" w:unhideWhenUsed="0"/>
+    <w:lsdException w:name="Medium Grid 2 Accent 3" w:semiHidden="0" w:uiPriority="68" w:unhideWhenUsed="0"/>
+    <w:lsdException w:name="Medium Grid 3 Accent 3" w:semiHidden="0" w:uiPriority="69" w:unhideWhenUsed="0"/>
+    <w:lsdException w:name="Dark List Accent 3" w:semiHidden="0" w:uiPriority="70" w:unhideWhenUsed="0"/>
+    <w:lsdException w:name="Colorful Shading Accent 3" w:semiHidden="0" w:uiPriority="71" w:unhideWhenUsed="0"/>
+    <w:lsdException w:name="Colorful List Accent 3" w:semiHidden="0" w:uiPriority="72" w:unhideWhenUsed="0"/>
+    <w:lsdException w:name="Colorful Grid Accent 3" w:semiHidden="0" w:uiPriority="73" w:unhideWhenUsed="0"/>
+    <w:lsdException w:name="Light Shading Accent 4" w:semiHidden="0" w:uiPriority="60" w:unhideWhenUsed="0"/>
+    <w:lsdException w:name="Light List Accent 4" w:semiHidden="0" w:uiPriority="61" w:unhideWhenUsed="0"/>
+    <w:lsdException w:name="Light Grid Accent 4" w:semiHidden="0" w:uiPriority="62" w:unhideWhenUsed="0"/>
+    <w:lsdException w:name="Medium Shading 1 Accent 4" w:semiHidden="0" w:uiPriority="63" w:unhideWhenUsed="0"/>
+    <w:lsdException w:name="Medium Shading 2 Accent 4" w:semiHidden="0" w:uiPriority="64" w:unhideWhenUsed="0"/>
+    <w:lsdException w:name="Medium List 1 Accent 4" w:semiHidden="0" w:uiPriority="65" w:unhideWhenUsed="0"/>
+    <w:lsdException w:name="Medium List 2 Accent 4" w:semiHidden="0" w:uiPriority="66" w:unhideWhenUsed="0"/>
+    <w:lsdException w:name="Medium Grid 1 Accent 4" w:semiHidden="0" w:uiPriority="67" w:unhideWhenUsed="0"/>
+    <w:lsdException w:name="Medium Grid 2 Accent 4" w:semiHidden="0" w:uiPriority="68" w:unhideWhenUsed="0"/>
+    <w:lsdException w:name="Medium Grid 3 Accent 4" w:semiHidden="0" w:uiPriority="69" w:unhideWhenUsed="0"/>
+    <w:lsdException w:name="Dark List Accent 4" w:semiHidden="0" w:uiPriority="70" w:unhideWhenUsed="0"/>
+    <w:lsdException w:name="Colorful Shading Accent 4" w:semiHidden="0" w:uiPriority="71" w:unhideWhenUsed="0"/>
+    <w:lsdException w:name="Colorful List Accent 4" w:semiHidden="0" w:uiPriority="72" w:unhideWhenUsed="0"/>
+    <w:lsdException w:name="Colorful Grid Accent 4" w:semiHidden="0" w:uiPriority="73" w:unhideWhenUsed="0"/>
+    <w:lsdException w:name="Light Shading Accent 5" w:semiHidden="0" w:uiPriority="60" w:unhideWhenUsed="0"/>
+    <w:lsdException w:name="Light List Accent 5" w:semiHidden="0" w:uiPriority="61" w:unhideWhenUsed="0"/>
+    <w:lsdException w:name="Light Grid Accent 5" w:semiHidden="0" w:uiPriority="62" w:unhideWhenUsed="0"/>
+    <w:lsdException w:name="Medium Shading 1 Accent 5" w:semiHidden="0" w:uiPriority="63" w:unhideWhenUsed="0"/>
+    <w:lsdException w:name="Medium Shading 2 Accent 5" w:semiHidden="0" w:uiPriority="64" w:unhideWhenUsed="0"/>
+    <w:lsdException w:name="Medium List 1 Accent 5" w:semiHidden="0" w:uiPriority="65" w:unhideWhenUsed="0"/>
+    <w:lsdException w:name="Medium List 2 Accent 5" w:semiHidden="0" w:uiPriority="66" w:unhideWhenUsed="0"/>
+    <w:lsdException w:name="Medium Grid 1 Accent 5" w:semiHidden="0" w:uiPriority="67" w:unhideWhenUsed="0"/>
+    <w:lsdException w:name="Medium Grid 2 Accent 5" w:semiHidden="0" w:uiPriority="68" w:unhideWhenUsed="0"/>
+    <w:lsdException w:name="Medium Grid 3 Accent 5" w:semiHidden="0" w:uiPriority="69" w:unhideWhenUsed="0"/>
+    <w:lsdException w:name="Dark List Accent 5" w:semiHidden="0" w:uiPriority="70" w:unhideWhenUsed="0"/>
+    <w:lsdException w:name="Colorful Shading Accent 5" w:semiHidden="0" w:uiPriority="71" w:unhideWhenUsed="0"/>
+    <w:lsdException w:name="Colorful List Accent 5" w:semiHidden="0" w:uiPriority="72" w:unhideWhenUsed="0"/>
+    <w:lsdException w:name="Colorful Grid Accent 5" w:semiHidden="0" w:uiPriority="73" w:unhideWhenUsed="0"/>
+    <w:lsdException w:name="Light Shading Accent 6" w:semiHidden="0" w:uiPriority="60" w:unhideWhenUsed="0"/>
+    <w:lsdException w:name="Light List Accent 6" w:semiHidden="0" w:uiPriority="61" w:unhideWhenUsed="0"/>
+    <w:lsdException w:name="Light Grid Accent 6" w:semiHidden="0" w:uiPriority="62" w:unhideWhenUsed="0"/>
+    <w:lsdException w:name="Medium Shading 1 Accent 6" w:semiHidden="0" w:uiPriority="63" w:unhideWhenUsed="0"/>
+    <w:lsdException w:name="Medium Shading 2 Accent 6" w:semiHidden="0" w:uiPriority="64" w:unhideWhenUsed="0"/>
+    <w:lsdException w:name="Medium List 1 Accent 6" w:semiHidden="0" w:uiPriority="65" w:unhideWhenUsed="0"/>
+    <w:lsdException w:name="Medium List 2 Accent 6" w:semiHidden="0" w:uiPriority="66" w:unhideWhenUsed="0"/>
+    <w:lsdException w:name="Medium Grid 1 Accent 6" w:semiHidden="0" w:uiPriority="67" w:unhideWhenUsed="0"/>
+    <w:lsdException w:name="Medium Grid 2 Accent 6" w:semiHidden="0" w:uiPriority="68" w:unhideWhenUsed="0"/>
+    <w:lsdException w:name="Medium Grid 3 Accent 6" w:semiHidden="0" w:uiPriority="69" w:unhideWhenUsed="0"/>
+    <w:lsdException w:name="Dark List Accent 6" w:semiHidden="0" w:uiPriority="70" w:unhideWhenUsed="0"/>
+    <w:lsdException w:name="Colorful Shading Accent 6" w:semiHidden="0" w:uiPriority="71" w:unhideWhenUsed="0"/>
+    <w:lsdException w:name="Colorful List Accent 6" w:semiHidden="0" w:uiPriority="72" w:unhideWhenUsed="0"/>
+    <w:lsdException w:name="Colorful Grid Accent 6" w:semiHidden="0" w:uiPriority="73" w:unhideWhenUsed="0"/>
+    <w:lsdException w:name="Subtle Emphasis" w:semiHidden="0" w:uiPriority="19" w:unhideWhenUsed="0" w:qFormat="1"/>
+    <w:lsdException w:name="Intense Emphasis" w:semiHidden="0" w:uiPriority="21" w:unhideWhenUsed="0" w:qFormat="1"/>
+    <w:lsdException w:name="Subtle Reference" w:semiHidden="0" w:uiPriority="31" w:unhideWhenUsed="0" w:qFormat="1"/>
+    <w:lsdException w:name="Intense Reference" w:semiHidden="0" w:uiPriority="32" w:unhideWhenUsed="0" w:qFormat="1"/>
+    <w:lsdException w:name="Book Title" w:semiHidden="0" w:uiPriority="33" w:unhideWhenUsed="0" w:qFormat="1"/>
+    <w:lsdException w:name="Bibliography" w:uiPriority="37"/>
+    <w:lsdException w:name="TOC Heading" w:uiPriority="39" w:qFormat="1"/>
   </w:latentStyles>
   <w:style w:type="paragraph" w:default="1" w:styleId="Normal">
     <w:name w:val="Normal"/>

</xml_diff>

<commit_message>
update cho file doc
</commit_message>
<xml_diff>
--- a/Motayeucau.docx
+++ b/Motayeucau.docx
@@ -1365,7 +1365,23 @@
           <w:sz w:val="24"/>
           <w:szCs w:val="24"/>
         </w:rPr>
-        <w:t xml:space="preserve">Có các bài kiểm tra đánh giá trình độ theo từng bài học, theo từng chủ đề. </w:t>
+        <w:t xml:space="preserve">Có các bài kiểm tra đánh giá trình độ </w:t>
+      </w:r>
+      <w:proofErr w:type="gramStart"/>
+      <w:r>
+        <w:rPr>
+          <w:sz w:val="24"/>
+          <w:szCs w:val="24"/>
+        </w:rPr>
+        <w:t>theo</w:t>
+      </w:r>
+      <w:proofErr w:type="gramEnd"/>
+      <w:r>
+        <w:rPr>
+          <w:sz w:val="24"/>
+          <w:szCs w:val="24"/>
+        </w:rPr>
+        <w:t xml:space="preserve"> từng bài học, theo từng chủ đề. </w:t>
       </w:r>
     </w:p>
     <w:p>
@@ -1430,8 +1446,19 @@
           <w:sz w:val="28"/>
           <w:szCs w:val="28"/>
         </w:rPr>
-        <w:t>Ứng dụng này là gì ?</w:t>
-      </w:r>
+        <w:t xml:space="preserve">Ứng dụng này là </w:t>
+      </w:r>
+      <w:proofErr w:type="gramStart"/>
+      <w:r>
+        <w:rPr>
+          <w:b/>
+          <w:bCs/>
+          <w:sz w:val="28"/>
+          <w:szCs w:val="28"/>
+        </w:rPr>
+        <w:t>gì ?</w:t>
+      </w:r>
+      <w:proofErr w:type="gramEnd"/>
     </w:p>
     <w:p>
       <w:pPr>
@@ -1507,7 +1534,31 @@
           <w:szCs w:val="24"/>
           <w:bdr w:val="none" w:sz="0" w:space="0" w:color="auto" w:frame="1"/>
         </w:rPr>
-        <w:t>ung cấp các bài học đa dạng cho bé một vốn từ vựng theo chủ đề, màu sắc, hình ảnh âm thanh giúp bé ghi nhớ một cách dễ dàng.</w:t>
+        <w:t xml:space="preserve">ung cấp các bài học đa dạng cho bé một vốn từ vựng </w:t>
+      </w:r>
+      <w:proofErr w:type="gramStart"/>
+      <w:r>
+        <w:rPr>
+          <w:rStyle w:val="Strong"/>
+          <w:b w:val="0"/>
+          <w:color w:val="000000"/>
+          <w:sz w:val="24"/>
+          <w:szCs w:val="24"/>
+          <w:bdr w:val="none" w:sz="0" w:space="0" w:color="auto" w:frame="1"/>
+        </w:rPr>
+        <w:t>theo</w:t>
+      </w:r>
+      <w:proofErr w:type="gramEnd"/>
+      <w:r>
+        <w:rPr>
+          <w:rStyle w:val="Strong"/>
+          <w:b w:val="0"/>
+          <w:color w:val="000000"/>
+          <w:sz w:val="24"/>
+          <w:szCs w:val="24"/>
+          <w:bdr w:val="none" w:sz="0" w:space="0" w:color="auto" w:frame="1"/>
+        </w:rPr>
+        <w:t xml:space="preserve"> chủ đề, màu sắc, hình ảnh âm thanh giúp bé ghi nhớ một cách dễ dàng.</w:t>
       </w:r>
     </w:p>
     <w:p>
@@ -1531,8 +1582,19 @@
           <w:sz w:val="28"/>
           <w:szCs w:val="28"/>
         </w:rPr>
-        <w:t>Ứng dụng dành cho ai ?</w:t>
-      </w:r>
+        <w:t xml:space="preserve">Ứng dụng dành cho </w:t>
+      </w:r>
+      <w:proofErr w:type="gramStart"/>
+      <w:r>
+        <w:rPr>
+          <w:b/>
+          <w:bCs/>
+          <w:sz w:val="28"/>
+          <w:szCs w:val="28"/>
+        </w:rPr>
+        <w:t>ai ?</w:t>
+      </w:r>
+      <w:proofErr w:type="gramEnd"/>
     </w:p>
     <w:p>
       <w:pPr>
@@ -1548,6 +1610,13 @@
           <w:szCs w:val="24"/>
         </w:rPr>
         <w:tab/>
+      </w:r>
+      <w:proofErr w:type="gramStart"/>
+      <w:r>
+        <w:rPr>
+          <w:sz w:val="24"/>
+          <w:szCs w:val="24"/>
+        </w:rPr>
         <w:t xml:space="preserve">Dành cho </w:t>
       </w:r>
       <w:r>
@@ -1564,12 +1633,27 @@
         </w:rPr>
         <w:t xml:space="preserve"> có lứa tuổi từ 5 đến 10 tuổi.</w:t>
       </w:r>
-      <w:r>
-        <w:rPr>
-          <w:sz w:val="24"/>
-          <w:szCs w:val="24"/>
-        </w:rPr>
-        <w:t xml:space="preserve"> Phụ huynh có thể dễ dàng chỉ cho con mình cách sử dụng.</w:t>
+      <w:proofErr w:type="gramEnd"/>
+      <w:r>
+        <w:rPr>
+          <w:sz w:val="24"/>
+          <w:szCs w:val="24"/>
+        </w:rPr>
+        <w:t xml:space="preserve"> Phụ huynh có thể dễ</w:t>
+      </w:r>
+      <w:r>
+        <w:rPr>
+          <w:sz w:val="24"/>
+          <w:szCs w:val="24"/>
+        </w:rPr>
+        <w:t xml:space="preserve"> dàng hướng dẫn</w:t>
+      </w:r>
+      <w:r>
+        <w:rPr>
+          <w:sz w:val="24"/>
+          <w:szCs w:val="24"/>
+        </w:rPr>
+        <w:t xml:space="preserve"> cho con mình cách sử dụng.</w:t>
       </w:r>
     </w:p>
     <w:p>
@@ -1593,12 +1677,27 @@
           <w:sz w:val="28"/>
           <w:szCs w:val="28"/>
         </w:rPr>
-        <w:t>Ứng dụng sử dụng như thế nào ?</w:t>
-      </w:r>
-    </w:p>
-    <w:p>
-      <w:pPr>
-        <w:ind w:left="1440"/>
+        <w:t xml:space="preserve">Ứng dụng sử dụng như thế </w:t>
+      </w:r>
+      <w:proofErr w:type="gramStart"/>
+      <w:r>
+        <w:rPr>
+          <w:b/>
+          <w:bCs/>
+          <w:sz w:val="28"/>
+          <w:szCs w:val="28"/>
+        </w:rPr>
+        <w:t>nào ?</w:t>
+      </w:r>
+      <w:proofErr w:type="gramEnd"/>
+    </w:p>
+    <w:p>
+      <w:pPr>
+        <w:pStyle w:val="ListParagraph"/>
+        <w:numPr>
+          <w:ilvl w:val="0"/>
+          <w:numId w:val="24"/>
+        </w:numPr>
         <w:rPr>
           <w:sz w:val="24"/>
           <w:szCs w:val="24"/>
@@ -1621,19 +1720,43 @@
     </w:p>
     <w:p>
       <w:pPr>
-        <w:ind w:left="1440"/>
-        <w:rPr>
-          <w:sz w:val="24"/>
-          <w:szCs w:val="24"/>
-        </w:rPr>
-      </w:pPr>
-      <w:r>
-        <w:rPr>
-          <w:sz w:val="24"/>
-          <w:szCs w:val="24"/>
-        </w:rPr>
-        <w:t>Người dùng đăng nhập vào hệ thống để bắt đầu hoặc tiếp tục học bài học của mình.</w:t>
-      </w:r>
+        <w:pStyle w:val="ListParagraph"/>
+        <w:numPr>
+          <w:ilvl w:val="0"/>
+          <w:numId w:val="25"/>
+        </w:numPr>
+        <w:rPr>
+          <w:sz w:val="24"/>
+          <w:szCs w:val="24"/>
+        </w:rPr>
+      </w:pPr>
+      <w:r>
+        <w:rPr>
+          <w:sz w:val="24"/>
+          <w:szCs w:val="24"/>
+        </w:rPr>
+        <w:t>Để sử dụng được hệ thống người dùng phải đăng kí một tài khoản. Sau đó n</w:t>
+      </w:r>
+      <w:r>
+        <w:rPr>
+          <w:sz w:val="24"/>
+          <w:szCs w:val="24"/>
+        </w:rPr>
+        <w:t>gười dùng đăng nhập vào hệ thống để bắt đầu hoặc tiếp tục học bài học của mình.</w:t>
+      </w:r>
+    </w:p>
+    <w:p>
+      <w:pPr>
+        <w:pStyle w:val="ListParagraph"/>
+        <w:tabs>
+          <w:tab w:val="left" w:pos="1710"/>
+        </w:tabs>
+        <w:ind w:left="1710"/>
+        <w:rPr>
+          <w:sz w:val="24"/>
+          <w:szCs w:val="24"/>
+        </w:rPr>
+      </w:pPr>
     </w:p>
     <w:p>
       <w:pPr>
@@ -1656,8 +1779,19 @@
           <w:sz w:val="28"/>
           <w:szCs w:val="28"/>
         </w:rPr>
-        <w:t>Ứng dụng này sử dụng khi nào ?</w:t>
-      </w:r>
+        <w:t xml:space="preserve">Ứng dụng này sử dụng khi </w:t>
+      </w:r>
+      <w:proofErr w:type="gramStart"/>
+      <w:r>
+        <w:rPr>
+          <w:b/>
+          <w:bCs/>
+          <w:sz w:val="28"/>
+          <w:szCs w:val="28"/>
+        </w:rPr>
+        <w:t>nào ?</w:t>
+      </w:r>
+      <w:proofErr w:type="gramEnd"/>
     </w:p>
     <w:p>
       <w:pPr>
@@ -1667,6 +1801,7 @@
           <w:szCs w:val="14"/>
         </w:rPr>
       </w:pPr>
+      <w:proofErr w:type="gramStart"/>
       <w:r>
         <w:rPr>
           <w:sz w:val="24"/>
@@ -1674,6 +1809,7 @@
         </w:rPr>
         <w:t>Bất cứ khi nào người dùng muốn, và truy cập vào website.</w:t>
       </w:r>
+      <w:proofErr w:type="gramEnd"/>
     </w:p>
     <w:p>
       <w:pPr>
@@ -1696,50 +1832,79 @@
           <w:sz w:val="28"/>
           <w:szCs w:val="28"/>
         </w:rPr>
-        <w:t>Ứng dụng này sử dụng ở đâu ?</w:t>
-      </w:r>
-    </w:p>
-    <w:p>
-      <w:pPr>
-        <w:ind w:left="1440"/>
-        <w:rPr>
-          <w:sz w:val="24"/>
-          <w:szCs w:val="24"/>
-        </w:rPr>
-      </w:pPr>
-      <w:r>
-        <w:rPr>
-          <w:sz w:val="24"/>
-          <w:szCs w:val="24"/>
-        </w:rPr>
-        <w:lastRenderedPageBreak/>
-        <w:t>Ứng dụng được xây dựng trên nền tảng website. Người dùng có thể truy cập ở bất</w:t>
-      </w:r>
-      <w:r>
-        <w:rPr>
-          <w:sz w:val="24"/>
-          <w:szCs w:val="24"/>
-        </w:rPr>
-        <w:t xml:space="preserve"> </w:t>
-      </w:r>
-      <w:r>
-        <w:rPr>
-          <w:sz w:val="24"/>
-          <w:szCs w:val="24"/>
-        </w:rPr>
-        <w:t>cứ đâu thông qua địa chỉ của website.</w:t>
-      </w:r>
-    </w:p>
-    <w:p>
-      <w:pPr>
-        <w:pStyle w:val="ListParagraph"/>
-        <w:ind w:left="1440"/>
+        <w:t xml:space="preserve">Ứng dụng này sử dụng ở </w:t>
+      </w:r>
+      <w:proofErr w:type="gramStart"/>
+      <w:r>
         <w:rPr>
           <w:b/>
           <w:bCs/>
           <w:sz w:val="28"/>
           <w:szCs w:val="28"/>
         </w:rPr>
+        <w:t>đâu ?</w:t>
+      </w:r>
+      <w:proofErr w:type="gramEnd"/>
+    </w:p>
+    <w:p>
+      <w:pPr>
+        <w:ind w:left="1440"/>
+        <w:rPr>
+          <w:sz w:val="24"/>
+          <w:szCs w:val="24"/>
+        </w:rPr>
+      </w:pPr>
+      <w:proofErr w:type="gramStart"/>
+      <w:r>
+        <w:rPr>
+          <w:sz w:val="24"/>
+          <w:szCs w:val="24"/>
+        </w:rPr>
+        <w:lastRenderedPageBreak/>
+        <w:t>Ứng dụng được xây dựng trên nền tảng website.</w:t>
+      </w:r>
+      <w:proofErr w:type="gramEnd"/>
+      <w:r>
+        <w:rPr>
+          <w:sz w:val="24"/>
+          <w:szCs w:val="24"/>
+        </w:rPr>
+        <w:t xml:space="preserve"> </w:t>
+      </w:r>
+      <w:proofErr w:type="gramStart"/>
+      <w:r>
+        <w:rPr>
+          <w:sz w:val="24"/>
+          <w:szCs w:val="24"/>
+        </w:rPr>
+        <w:t>Người dùng có thể truy cập ở bất</w:t>
+      </w:r>
+      <w:r>
+        <w:rPr>
+          <w:sz w:val="24"/>
+          <w:szCs w:val="24"/>
+        </w:rPr>
+        <w:t xml:space="preserve"> </w:t>
+      </w:r>
+      <w:r>
+        <w:rPr>
+          <w:sz w:val="24"/>
+          <w:szCs w:val="24"/>
+        </w:rPr>
+        <w:t>cứ đâu thông qua địa chỉ của website.</w:t>
+      </w:r>
+      <w:proofErr w:type="gramEnd"/>
+    </w:p>
+    <w:p>
+      <w:pPr>
+        <w:pStyle w:val="ListParagraph"/>
+        <w:ind w:left="1440"/>
+        <w:rPr>
+          <w:b/>
+          <w:bCs/>
+          <w:sz w:val="28"/>
+          <w:szCs w:val="28"/>
+        </w:rPr>
       </w:pPr>
     </w:p>
     <w:p>
@@ -1763,8 +1928,19 @@
           <w:sz w:val="28"/>
           <w:szCs w:val="28"/>
         </w:rPr>
-        <w:t>Tại sao lại sử dụng ứng dụng ?</w:t>
-      </w:r>
+        <w:t xml:space="preserve">Tại sao lại sử dụng ứng </w:t>
+      </w:r>
+      <w:proofErr w:type="gramStart"/>
+      <w:r>
+        <w:rPr>
+          <w:b/>
+          <w:bCs/>
+          <w:sz w:val="28"/>
+          <w:szCs w:val="28"/>
+        </w:rPr>
+        <w:t>dụng ?</w:t>
+      </w:r>
+      <w:proofErr w:type="gramEnd"/>
     </w:p>
     <w:p>
       <w:pPr>
@@ -1799,7 +1975,7 @@
         <w:tabs>
           <w:tab w:val="left" w:pos="1890"/>
         </w:tabs>
-        <w:ind w:left="2160" w:hanging="630"/>
+        <w:ind w:left="1890"/>
         <w:rPr>
           <w:bCs/>
           <w:sz w:val="24"/>
@@ -1812,7 +1988,23 @@
           <w:sz w:val="24"/>
           <w:szCs w:val="28"/>
         </w:rPr>
-        <w:t>Không cần phải đi xa cũng có thể học tiếng anh tại nhà nhờ vào kho tàng kiến thức có sẵn trên app học tiếng anh cho trẻ.</w:t>
+        <w:t>Không cần phải đi xa cũng có thể học tiếng anh tại nhà nhờ vào kho tàng kiế</w:t>
+      </w:r>
+      <w:r>
+        <w:rPr>
+          <w:bCs/>
+          <w:sz w:val="24"/>
+          <w:szCs w:val="28"/>
+        </w:rPr>
+        <w:t xml:space="preserve">n </w:t>
+      </w:r>
+      <w:r>
+        <w:rPr>
+          <w:bCs/>
+          <w:sz w:val="24"/>
+          <w:szCs w:val="28"/>
+        </w:rPr>
+        <w:t>thức có sẵn trên app học tiếng anh cho trẻ.</w:t>
       </w:r>
     </w:p>
     <w:p>
@@ -1837,6 +2029,8 @@
         </w:rPr>
         <w:t>Website hướng đến tạo sự thích thú thông qua các hình ảnh, âm thanh và đồng thời tạo môi trường canh tranh thông qua các bài kiếm tra để người học có thể kiếm tra được trình độ của mình.</w:t>
       </w:r>
+      <w:bookmarkStart w:id="2" w:name="_GoBack"/>
+      <w:bookmarkEnd w:id="2"/>
     </w:p>
     <w:p>
       <w:pPr>
@@ -1849,7 +2043,7 @@
           <w:color w:val="auto"/>
         </w:rPr>
       </w:pPr>
-      <w:bookmarkStart w:id="2" w:name="_Toc75296085"/>
+      <w:bookmarkStart w:id="3" w:name="_Toc75296085"/>
       <w:r>
         <w:rPr>
           <w:color w:val="auto"/>
@@ -1857,7 +2051,7 @@
         <w:lastRenderedPageBreak/>
         <w:t>Thiết kế</w:t>
       </w:r>
-      <w:bookmarkEnd w:id="2"/>
+      <w:bookmarkEnd w:id="3"/>
     </w:p>
     <w:p>
       <w:pPr>
@@ -1867,7 +2061,7 @@
           <w:numId w:val="1"/>
         </w:numPr>
       </w:pPr>
-      <w:bookmarkStart w:id="3" w:name="_Toc75296086"/>
+      <w:bookmarkStart w:id="4" w:name="_Toc75296086"/>
       <w:r>
         <w:rPr>
           <w:color w:val="auto"/>
@@ -1875,7 +2069,7 @@
         </w:rPr>
         <w:t>Use – case diagram</w:t>
       </w:r>
-      <w:bookmarkEnd w:id="3"/>
+      <w:bookmarkEnd w:id="4"/>
     </w:p>
     <w:p>
       <w:pPr>
@@ -1941,7 +2135,7 @@
           <w:sz w:val="32"/>
         </w:rPr>
       </w:pPr>
-      <w:bookmarkStart w:id="4" w:name="_Toc75296087"/>
+      <w:bookmarkStart w:id="5" w:name="_Toc75296087"/>
       <w:r>
         <w:rPr>
           <w:color w:val="auto"/>
@@ -1949,7 +2143,7 @@
         </w:rPr>
         <w:t>Mô tả use – case</w:t>
       </w:r>
-      <w:bookmarkEnd w:id="4"/>
+      <w:bookmarkEnd w:id="5"/>
     </w:p>
     <w:p>
       <w:pPr>
@@ -2281,6 +2475,13 @@
         </w:rPr>
         <w:t>Usecase này bắt đầu khi người dùng muốn đăng kí tài khoản vào hệ thống</w:t>
       </w:r>
+      <w:r>
+        <w:rPr>
+          <w:sz w:val="24"/>
+          <w:szCs w:val="14"/>
+        </w:rPr>
+        <w:t>.</w:t>
+      </w:r>
     </w:p>
     <w:p>
       <w:pPr>
@@ -2299,7 +2500,23 @@
           <w:sz w:val="24"/>
           <w:szCs w:val="14"/>
         </w:rPr>
-        <w:t xml:space="preserve">Người dùng đang ở giao diện trang chủ của website click chuột vào </w:t>
+        <w:t xml:space="preserve">Người dùng đang ở giao diện trang chủ của website </w:t>
+      </w:r>
+      <w:proofErr w:type="gramStart"/>
+      <w:r>
+        <w:rPr>
+          <w:sz w:val="24"/>
+          <w:szCs w:val="14"/>
+        </w:rPr>
+        <w:t>click</w:t>
+      </w:r>
+      <w:proofErr w:type="gramEnd"/>
+      <w:r>
+        <w:rPr>
+          <w:sz w:val="24"/>
+          <w:szCs w:val="14"/>
+        </w:rPr>
+        <w:t xml:space="preserve"> chuột vào </w:t>
       </w:r>
       <w:r>
         <w:rPr>
@@ -2307,6 +2524,13 @@
           <w:szCs w:val="14"/>
         </w:rPr>
         <w:t>Đăng kí</w:t>
+      </w:r>
+      <w:r>
+        <w:rPr>
+          <w:sz w:val="24"/>
+          <w:szCs w:val="14"/>
+        </w:rPr>
+        <w:t>.</w:t>
       </w:r>
     </w:p>
     <w:p>
@@ -2326,7 +2550,151 @@
           <w:sz w:val="24"/>
           <w:szCs w:val="14"/>
         </w:rPr>
-        <w:t>Hệ thống sẽ kiểm chứng thông tin user nếu trùng khớp với dữ liệu đã lưu thì sẽ hiện thống báo đã tồn tại tài khoản và chạy lại dòng sự kiện trên. Nếu thông tin không bị trùng sẽ hiện thông báo đăng kí thành công và thêm tài khoản vào CSDL, usecase kết thúc.</w:t>
+        <w:t>Sau khi click chuột button sẽ gử</w:t>
+      </w:r>
+      <w:r>
+        <w:rPr>
+          <w:sz w:val="24"/>
+          <w:szCs w:val="14"/>
+        </w:rPr>
+        <w:t>i request cho V</w:t>
+      </w:r>
+      <w:r>
+        <w:rPr>
+          <w:sz w:val="24"/>
+          <w:szCs w:val="14"/>
+        </w:rPr>
+        <w:t>iew, sau đó sẽ trả về form đăng kí trên màn hình.</w:t>
+      </w:r>
+    </w:p>
+    <w:p>
+      <w:pPr>
+        <w:pStyle w:val="ListParagraph"/>
+        <w:numPr>
+          <w:ilvl w:val="0"/>
+          <w:numId w:val="16"/>
+        </w:numPr>
+        <w:rPr>
+          <w:sz w:val="24"/>
+          <w:szCs w:val="14"/>
+        </w:rPr>
+      </w:pPr>
+      <w:r>
+        <w:rPr>
+          <w:sz w:val="24"/>
+          <w:szCs w:val="14"/>
+        </w:rPr>
+        <w:t>Người dùng nhập username vào form, thông tin sẽ được gửi về UserController.</w:t>
+      </w:r>
+    </w:p>
+    <w:p>
+      <w:pPr>
+        <w:pStyle w:val="ListParagraph"/>
+        <w:numPr>
+          <w:ilvl w:val="0"/>
+          <w:numId w:val="16"/>
+        </w:numPr>
+        <w:rPr>
+          <w:sz w:val="24"/>
+          <w:szCs w:val="14"/>
+        </w:rPr>
+      </w:pPr>
+      <w:r>
+        <w:rPr>
+          <w:sz w:val="24"/>
+          <w:szCs w:val="14"/>
+        </w:rPr>
+        <w:t>Từ Controller sẽ gọi đến lệnh validUser() của UserDao.Từ UserDao sẽ thực hiện câu lệnh query xuống Database để kiểm tra xem username có tồn tại hay chưa</w:t>
+      </w:r>
+    </w:p>
+    <w:p>
+      <w:pPr>
+        <w:pStyle w:val="ListParagraph"/>
+        <w:numPr>
+          <w:ilvl w:val="0"/>
+          <w:numId w:val="16"/>
+        </w:numPr>
+        <w:rPr>
+          <w:sz w:val="24"/>
+          <w:szCs w:val="14"/>
+        </w:rPr>
+      </w:pPr>
+      <w:r>
+        <w:rPr>
+          <w:sz w:val="24"/>
+          <w:szCs w:val="14"/>
+        </w:rPr>
+        <w:t>Sau khi thự hiện câu lệnh, kết quả sẽ được gửi về cho UserDao và UserController.Nếu username tồn tại thì UserController sẽ render lên View, View sẽ trả về màn hình thông báo username không hợp lệ, yêu cầu người dùng nhập lại một username khác.Còn TH username chưa tồn tại thì view sẽ trả về màn hình thông báo hợp lệ.</w:t>
+      </w:r>
+    </w:p>
+    <w:p>
+      <w:pPr>
+        <w:pStyle w:val="ListParagraph"/>
+        <w:numPr>
+          <w:ilvl w:val="0"/>
+          <w:numId w:val="16"/>
+        </w:numPr>
+        <w:rPr>
+          <w:sz w:val="24"/>
+          <w:szCs w:val="14"/>
+        </w:rPr>
+      </w:pPr>
+      <w:r>
+        <w:rPr>
+          <w:sz w:val="24"/>
+          <w:szCs w:val="14"/>
+        </w:rPr>
+        <w:t xml:space="preserve">Người dùng nhập các thông tin còn lại và nhấn vào button đăng kí, yêu cầu sẽ được gửi cho UserController. Từ Controller sẽ gọi đển lệnh </w:t>
+      </w:r>
+      <w:proofErr w:type="gramStart"/>
+      <w:r>
+        <w:rPr>
+          <w:sz w:val="24"/>
+          <w:szCs w:val="14"/>
+        </w:rPr>
+        <w:t>addUser(</w:t>
+      </w:r>
+      <w:proofErr w:type="gramEnd"/>
+      <w:r>
+        <w:rPr>
+          <w:sz w:val="24"/>
+          <w:szCs w:val="14"/>
+        </w:rPr>
+        <w:t>) của UserDao. Từ</w:t>
+      </w:r>
+      <w:r>
+        <w:rPr>
+          <w:sz w:val="24"/>
+          <w:szCs w:val="14"/>
+        </w:rPr>
+        <w:t xml:space="preserve"> UserDao</w:t>
+      </w:r>
+      <w:r>
+        <w:rPr>
+          <w:sz w:val="24"/>
+          <w:szCs w:val="14"/>
+        </w:rPr>
+        <w:t xml:space="preserve"> thực hiện câu lệnh query xuống database và thông tin tài khoản người dùng sẽ được lưu vào data.</w:t>
+      </w:r>
+    </w:p>
+    <w:p>
+      <w:pPr>
+        <w:pStyle w:val="ListParagraph"/>
+        <w:numPr>
+          <w:ilvl w:val="0"/>
+          <w:numId w:val="16"/>
+        </w:numPr>
+        <w:rPr>
+          <w:sz w:val="24"/>
+          <w:szCs w:val="14"/>
+        </w:rPr>
+      </w:pPr>
+      <w:r>
+        <w:rPr>
+          <w:sz w:val="24"/>
+          <w:szCs w:val="14"/>
+        </w:rPr>
+        <w:t>Nếu thêm vào thành công thì sẽ gửi thông báo lần lượt cho UserDao, UserController, và thông báo đăng kí thành công tại trang đăng kí.</w:t>
       </w:r>
     </w:p>
     <w:p>
@@ -2378,8 +2746,33 @@
           <w:sz w:val="24"/>
           <w:szCs w:val="14"/>
         </w:rPr>
-        <w:t>Người dùng đăng kí tài khoản cần nhập đúng định dạng của các thông tin như : tên đăng nhập phải có độ dài hơn 5 chữ cái (phải là chữ hoặc chữ và số), mật  khẩu phải có độ dài hơn 6 phải có chữ và số. Nếu user nhập sai hệ thống sẽ báo cho user cần nhập lại cho đúng định dạng.</w:t>
-      </w:r>
+        <w:t xml:space="preserve">Người dùng đăng kí tài khoản cần nhập đúng định dạng của các thông tin </w:t>
+      </w:r>
+      <w:proofErr w:type="gramStart"/>
+      <w:r>
+        <w:rPr>
+          <w:sz w:val="24"/>
+          <w:szCs w:val="14"/>
+        </w:rPr>
+        <w:t>như :</w:t>
+      </w:r>
+      <w:proofErr w:type="gramEnd"/>
+      <w:r>
+        <w:rPr>
+          <w:sz w:val="24"/>
+          <w:szCs w:val="14"/>
+        </w:rPr>
+        <w:t xml:space="preserve"> tên đăng nhập phải có độ dài hơn 5 chữ cái (phải là chữ hoặc chữ và số), mật  khẩu phải có độ dài hơn 6 phải có chữ và số. </w:t>
+      </w:r>
+      <w:proofErr w:type="gramStart"/>
+      <w:r>
+        <w:rPr>
+          <w:sz w:val="24"/>
+          <w:szCs w:val="14"/>
+        </w:rPr>
+        <w:t>Nếu user nhập sai hệ thống sẽ báo cho user cần nhập lại cho đúng định dạng.</w:t>
+      </w:r>
+      <w:proofErr w:type="gramEnd"/>
     </w:p>
     <w:p>
       <w:pPr>
@@ -2620,7 +3013,6 @@
                 <w:sz w:val="24"/>
                 <w:szCs w:val="14"/>
               </w:rPr>
-              <w:lastRenderedPageBreak/>
               <w:t>Sự kiện bắt đầu</w:t>
             </w:r>
           </w:p>
@@ -2687,12 +3079,21 @@
                 <w:sz w:val="24"/>
               </w:rPr>
             </w:pPr>
+            <w:proofErr w:type="gramStart"/>
             <w:r>
               <w:rPr>
                 <w:color w:val="000000"/>
                 <w:sz w:val="24"/>
               </w:rPr>
-              <w:t>nếu use case thành công actor có thể sử</w:t>
+              <w:t>nếu</w:t>
+            </w:r>
+            <w:proofErr w:type="gramEnd"/>
+            <w:r>
+              <w:rPr>
+                <w:color w:val="000000"/>
+                <w:sz w:val="24"/>
+              </w:rPr>
+              <w:t xml:space="preserve"> use case thành công actor có thể sử</w:t>
             </w:r>
             <w:r>
               <w:rPr>
@@ -2723,6 +3124,32 @@
       <w:pPr>
         <w:spacing w:before="100" w:beforeAutospacing="1" w:after="100" w:afterAutospacing="1" w:line="240" w:lineRule="auto"/>
         <w:rPr>
+          <w:color w:val="000000"/>
+        </w:rPr>
+      </w:pPr>
+      <w:r>
+        <w:rPr>
+          <w:sz w:val="24"/>
+          <w:szCs w:val="14"/>
+        </w:rPr>
+        <w:t>Dòng sự kiện chính:</w:t>
+      </w:r>
+      <w:r>
+        <w:rPr>
+          <w:color w:val="000000"/>
+        </w:rPr>
+        <w:t xml:space="preserve"> </w:t>
+      </w:r>
+    </w:p>
+    <w:p>
+      <w:pPr>
+        <w:pStyle w:val="ListParagraph"/>
+        <w:numPr>
+          <w:ilvl w:val="0"/>
+          <w:numId w:val="23"/>
+        </w:numPr>
+        <w:spacing w:before="100" w:beforeAutospacing="1" w:after="100" w:afterAutospacing="1" w:line="240" w:lineRule="auto"/>
+        <w:rPr>
           <w:rFonts w:eastAsia="Times New Roman"/>
           <w:color w:val="000000"/>
           <w:sz w:val="24"/>
@@ -2731,25 +3158,12 @@
       </w:pPr>
       <w:r>
         <w:rPr>
-          <w:sz w:val="24"/>
-          <w:szCs w:val="14"/>
-        </w:rPr>
-        <w:t>Dòng sự kiện chính:</w:t>
-      </w:r>
-      <w:r>
-        <w:rPr>
-          <w:color w:val="000000"/>
-        </w:rPr>
-        <w:t xml:space="preserve"> </w:t>
-      </w:r>
-      <w:r>
-        <w:rPr>
           <w:rFonts w:eastAsia="Times New Roman"/>
           <w:color w:val="000000"/>
           <w:sz w:val="24"/>
           <w:szCs w:val="24"/>
         </w:rPr>
-        <w:t>Use case này bắt đầu khi một người dùng muốn đăng nhập vào hệ thống.</w:t>
+        <w:t>Use case này bắt đầu kh</w:t>
       </w:r>
       <w:r>
         <w:rPr>
@@ -2758,29 +3172,226 @@
           <w:sz w:val="24"/>
           <w:szCs w:val="24"/>
         </w:rPr>
-        <w:br/>
-        <w:t>(1) Người dùng nhập tên đăng nhập và mật khẩu.</w:t>
-      </w:r>
-      <w:r>
+        <w:t>i một người dùng muốn đăng nhập vào hệ thống.</w:t>
+      </w:r>
+    </w:p>
+    <w:p>
+      <w:pPr>
+        <w:pStyle w:val="ListParagraph"/>
+        <w:numPr>
+          <w:ilvl w:val="0"/>
+          <w:numId w:val="23"/>
+        </w:numPr>
+        <w:spacing w:before="100" w:beforeAutospacing="1" w:after="100" w:afterAutospacing="1" w:line="240" w:lineRule="auto"/>
         <w:rPr>
           <w:rFonts w:eastAsia="Times New Roman"/>
           <w:color w:val="000000"/>
           <w:sz w:val="24"/>
           <w:szCs w:val="24"/>
         </w:rPr>
-        <w:br/>
-        <w:t>(2) Hệ thống kiểm chứng thông tin đăng nhập, nếu trùng khớp với dữ liệu đã lưu thì cho phép người dùng đăng nhập vào hệ thống.</w:t>
-      </w:r>
-    </w:p>
-    <w:p>
-      <w:pPr>
-        <w:spacing w:before="100" w:beforeAutospacing="1" w:after="100" w:afterAutospacing="1" w:line="240" w:lineRule="auto"/>
+      </w:pPr>
+      <w:r>
         <w:rPr>
           <w:rFonts w:eastAsia="Times New Roman"/>
           <w:color w:val="000000"/>
           <w:sz w:val="24"/>
           <w:szCs w:val="24"/>
         </w:rPr>
+        <w:t>Người dùng đang ở trang chủ, click vào button đăng nhập. Yêu cầu sẽ được gửi cho View, sau đó sẽ trả về form đăng nhập lên màn hình.</w:t>
+      </w:r>
+    </w:p>
+    <w:p>
+      <w:pPr>
+        <w:pStyle w:val="ListParagraph"/>
+        <w:numPr>
+          <w:ilvl w:val="0"/>
+          <w:numId w:val="23"/>
+        </w:numPr>
+        <w:spacing w:before="100" w:beforeAutospacing="1" w:after="100" w:afterAutospacing="1" w:line="240" w:lineRule="auto"/>
+        <w:rPr>
+          <w:rFonts w:eastAsia="Times New Roman"/>
+          <w:color w:val="000000"/>
+          <w:sz w:val="24"/>
+          <w:szCs w:val="24"/>
+        </w:rPr>
+      </w:pPr>
+      <w:r>
+        <w:rPr>
+          <w:rFonts w:eastAsia="Times New Roman"/>
+          <w:color w:val="000000"/>
+          <w:sz w:val="24"/>
+          <w:szCs w:val="24"/>
+        </w:rPr>
+        <w:t>Người dùng nhập Username và password vào form đăng nhập rồi bấm button login.Thông tin đăng nhập sẽ được gửi về UserController.</w:t>
+      </w:r>
+    </w:p>
+    <w:p>
+      <w:pPr>
+        <w:pStyle w:val="ListParagraph"/>
+        <w:numPr>
+          <w:ilvl w:val="0"/>
+          <w:numId w:val="23"/>
+        </w:numPr>
+        <w:spacing w:before="100" w:beforeAutospacing="1" w:after="100" w:afterAutospacing="1" w:line="240" w:lineRule="auto"/>
+        <w:rPr>
+          <w:rFonts w:eastAsia="Times New Roman"/>
+          <w:color w:val="000000"/>
+          <w:sz w:val="24"/>
+          <w:szCs w:val="24"/>
+        </w:rPr>
+      </w:pPr>
+      <w:r>
+        <w:rPr>
+          <w:rFonts w:eastAsia="Times New Roman"/>
+          <w:color w:val="000000"/>
+          <w:sz w:val="24"/>
+          <w:szCs w:val="24"/>
+        </w:rPr>
+        <w:t xml:space="preserve">Từ Controller gọi phương thức </w:t>
+      </w:r>
+      <w:proofErr w:type="gramStart"/>
+      <w:r>
+        <w:rPr>
+          <w:rFonts w:eastAsia="Times New Roman"/>
+          <w:color w:val="000000"/>
+          <w:sz w:val="24"/>
+          <w:szCs w:val="24"/>
+        </w:rPr>
+        <w:t>checkLogin(</w:t>
+      </w:r>
+      <w:proofErr w:type="gramEnd"/>
+      <w:r>
+        <w:rPr>
+          <w:rFonts w:eastAsia="Times New Roman"/>
+          <w:color w:val="000000"/>
+          <w:sz w:val="24"/>
+          <w:szCs w:val="24"/>
+        </w:rPr>
+        <w:t>) của UserDao. Từ UserDao thực hiện câu lệnh query xuống database xem thông tin đăng nhập của người dùng có đúng hay không.</w:t>
+      </w:r>
+    </w:p>
+    <w:p>
+      <w:pPr>
+        <w:pStyle w:val="ListParagraph"/>
+        <w:numPr>
+          <w:ilvl w:val="0"/>
+          <w:numId w:val="23"/>
+        </w:numPr>
+        <w:spacing w:before="100" w:beforeAutospacing="1" w:after="100" w:afterAutospacing="1" w:line="240" w:lineRule="auto"/>
+        <w:rPr>
+          <w:rFonts w:eastAsia="Times New Roman"/>
+          <w:color w:val="000000"/>
+          <w:sz w:val="24"/>
+          <w:szCs w:val="24"/>
+        </w:rPr>
+      </w:pPr>
+      <w:r>
+        <w:rPr>
+          <w:rFonts w:eastAsia="Times New Roman"/>
+          <w:color w:val="000000"/>
+          <w:sz w:val="24"/>
+          <w:szCs w:val="24"/>
+        </w:rPr>
+        <w:t xml:space="preserve">Nếu kiểm tra </w:t>
+      </w:r>
+      <w:r>
+        <w:rPr>
+          <w:rFonts w:eastAsia="Times New Roman"/>
+          <w:color w:val="000000"/>
+          <w:sz w:val="24"/>
+          <w:szCs w:val="24"/>
+        </w:rPr>
+        <w:t xml:space="preserve">không </w:t>
+      </w:r>
+      <w:r>
+        <w:rPr>
+          <w:rFonts w:eastAsia="Times New Roman"/>
+          <w:color w:val="000000"/>
+          <w:sz w:val="24"/>
+          <w:szCs w:val="24"/>
+        </w:rPr>
+        <w:t xml:space="preserve">hợp lệ thì lần lượt gửi thông báo cho UserDao và UserController, thông báo đăng nhập </w:t>
+      </w:r>
+      <w:r>
+        <w:rPr>
+          <w:rFonts w:eastAsia="Times New Roman"/>
+          <w:color w:val="000000"/>
+          <w:sz w:val="24"/>
+          <w:szCs w:val="24"/>
+        </w:rPr>
+        <w:t xml:space="preserve">không </w:t>
+      </w:r>
+      <w:r>
+        <w:rPr>
+          <w:rFonts w:eastAsia="Times New Roman"/>
+          <w:color w:val="000000"/>
+          <w:sz w:val="24"/>
+          <w:szCs w:val="24"/>
+        </w:rPr>
+        <w:t>thành công sẽ được hiện lên màn hình</w:t>
+      </w:r>
+      <w:r>
+        <w:rPr>
+          <w:rFonts w:eastAsia="Times New Roman"/>
+          <w:color w:val="000000"/>
+          <w:sz w:val="24"/>
+          <w:szCs w:val="24"/>
+        </w:rPr>
+        <w:t>, yêu cầu người dùng nhập lại thông tin đăng nhập.</w:t>
+      </w:r>
+    </w:p>
+    <w:p>
+      <w:pPr>
+        <w:pStyle w:val="ListParagraph"/>
+        <w:numPr>
+          <w:ilvl w:val="0"/>
+          <w:numId w:val="23"/>
+        </w:numPr>
+        <w:spacing w:before="100" w:beforeAutospacing="1" w:after="100" w:afterAutospacing="1" w:line="240" w:lineRule="auto"/>
+        <w:rPr>
+          <w:rFonts w:eastAsia="Times New Roman"/>
+          <w:color w:val="000000"/>
+          <w:sz w:val="24"/>
+          <w:szCs w:val="24"/>
+        </w:rPr>
+      </w:pPr>
+      <w:r>
+        <w:rPr>
+          <w:rFonts w:eastAsia="Times New Roman"/>
+          <w:color w:val="000000"/>
+          <w:sz w:val="24"/>
+          <w:szCs w:val="24"/>
+        </w:rPr>
+        <w:t>Nếu kiểm tra hợp lệ thì lần lượt gửi thông báo cho UserDao và UserController, thông báo đăng nhập thành công sẽ được hiện lên màn hình</w:t>
+      </w:r>
+      <w:r>
+        <w:rPr>
+          <w:rFonts w:eastAsia="Times New Roman"/>
+          <w:color w:val="000000"/>
+          <w:sz w:val="24"/>
+          <w:szCs w:val="24"/>
+        </w:rPr>
+        <w:br/>
+      </w:r>
+      <w:r>
+        <w:rPr>
+          <w:rFonts w:eastAsia="Times New Roman"/>
+          <w:color w:val="000000"/>
+          <w:sz w:val="24"/>
+          <w:szCs w:val="24"/>
+        </w:rPr>
+        <w:tab/>
+      </w:r>
+    </w:p>
+    <w:p>
+      <w:pPr>
+        <w:spacing w:before="100" w:beforeAutospacing="1" w:after="100" w:afterAutospacing="1" w:line="240" w:lineRule="auto"/>
+        <w:rPr>
+          <w:rFonts w:eastAsia="Times New Roman"/>
+          <w:color w:val="000000"/>
+          <w:sz w:val="24"/>
+          <w:szCs w:val="24"/>
+        </w:rPr>
       </w:pPr>
       <w:r>
         <w:rPr>
@@ -2797,12 +3408,21 @@
           <w:szCs w:val="14"/>
         </w:rPr>
       </w:pPr>
-      <w:r>
-        <w:rPr>
-          <w:sz w:val="24"/>
-          <w:szCs w:val="14"/>
-        </w:rPr>
-        <w:t>[ User nhập sai thông tin ]</w:t>
+      <w:proofErr w:type="gramStart"/>
+      <w:r>
+        <w:rPr>
+          <w:sz w:val="24"/>
+          <w:szCs w:val="14"/>
+        </w:rPr>
+        <w:t>[ User</w:t>
+      </w:r>
+      <w:proofErr w:type="gramEnd"/>
+      <w:r>
+        <w:rPr>
+          <w:sz w:val="24"/>
+          <w:szCs w:val="14"/>
+        </w:rPr>
+        <w:t xml:space="preserve"> nhập sai thông tin ]</w:t>
       </w:r>
     </w:p>
     <w:p>
@@ -2814,18 +3434,27 @@
           <w:sz w:val="24"/>
         </w:rPr>
       </w:pPr>
+      <w:proofErr w:type="gramStart"/>
       <w:r>
         <w:rPr>
           <w:color w:val="000000"/>
           <w:sz w:val="24"/>
         </w:rPr>
-        <w:t>nếu trong dòng sự kiện chính, người dùng nhập sai tên đăng nhập, mật khẩu, hệ thống sẽ hiển thị thông báo lỗi. Người dùng có thể chọn trở về đầu dòng sự kiện chính hoặ</w:t>
-      </w:r>
+        <w:t>nếu</w:t>
+      </w:r>
+      <w:proofErr w:type="gramEnd"/>
       <w:r>
         <w:rPr>
           <w:color w:val="000000"/>
           <w:sz w:val="24"/>
         </w:rPr>
+        <w:t xml:space="preserve"> trong dòng sự kiện chính, người dùng nhập sai tên đăng nhập, mật khẩu, hệ thống sẽ hiển thị thông báo lỗi. Người dùng có thể chọn trở về đầu dòng sự kiện chính hoặ</w:t>
+      </w:r>
+      <w:r>
+        <w:rPr>
+          <w:color w:val="000000"/>
+          <w:sz w:val="24"/>
+        </w:rPr>
         <w:t xml:space="preserve">c </w:t>
       </w:r>
     </w:p>
@@ -2838,12 +3467,21 @@
           <w:sz w:val="24"/>
         </w:rPr>
       </w:pPr>
+      <w:proofErr w:type="gramStart"/>
       <w:r>
         <w:rPr>
           <w:color w:val="000000"/>
           <w:sz w:val="24"/>
         </w:rPr>
-        <w:t>hủy bỏ việc đăng nhập, lúc này usecase kết thúc</w:t>
+        <w:t>hủy</w:t>
+      </w:r>
+      <w:proofErr w:type="gramEnd"/>
+      <w:r>
+        <w:rPr>
+          <w:color w:val="000000"/>
+          <w:sz w:val="24"/>
+        </w:rPr>
+        <w:t xml:space="preserve"> bỏ việc đăng nhập, lúc này usecase kết thúc</w:t>
       </w:r>
     </w:p>
     <w:p>
@@ -3236,7 +3874,6 @@
           <w:sz w:val="24"/>
           <w:szCs w:val="14"/>
         </w:rPr>
-        <w:lastRenderedPageBreak/>
         <w:t>Nếu là bài học thì người dùng thêm vào nội dung, hình ảnh, âm thanh và chủ đề. Nếu là bài kiểm tra thì người dùng điền vào câu hỏi,</w:t>
       </w:r>
       <w:r>
@@ -3251,7 +3888,23 @@
           <w:sz w:val="24"/>
           <w:szCs w:val="14"/>
         </w:rPr>
-        <w:t xml:space="preserve"> 4 đáp án và câu trả lời đúng.</w:t>
+        <w:t xml:space="preserve"> 4 đáp </w:t>
+      </w:r>
+      <w:proofErr w:type="gramStart"/>
+      <w:r>
+        <w:rPr>
+          <w:sz w:val="24"/>
+          <w:szCs w:val="14"/>
+        </w:rPr>
+        <w:t>án</w:t>
+      </w:r>
+      <w:proofErr w:type="gramEnd"/>
+      <w:r>
+        <w:rPr>
+          <w:sz w:val="24"/>
+          <w:szCs w:val="14"/>
+        </w:rPr>
+        <w:t xml:space="preserve"> và câu trả lời đúng.</w:t>
       </w:r>
     </w:p>
     <w:p>
@@ -3351,7 +4004,23 @@
           <w:sz w:val="24"/>
           <w:szCs w:val="14"/>
         </w:rPr>
-        <w:t>Tại LessonController sau khi có Lesson Model sẽ gọi đến LessonService để gọi hàm saveLesson(Lesson).</w:t>
+        <w:t xml:space="preserve">Tại LessonController sau khi có Lesson Model sẽ gọi đến LessonService để gọi hàm </w:t>
+      </w:r>
+      <w:proofErr w:type="gramStart"/>
+      <w:r>
+        <w:rPr>
+          <w:sz w:val="24"/>
+          <w:szCs w:val="14"/>
+        </w:rPr>
+        <w:t>saveLesson(</w:t>
+      </w:r>
+      <w:proofErr w:type="gramEnd"/>
+      <w:r>
+        <w:rPr>
+          <w:sz w:val="24"/>
+          <w:szCs w:val="14"/>
+        </w:rPr>
+        <w:t>Lesson).</w:t>
       </w:r>
     </w:p>
     <w:p>
@@ -3371,7 +4040,23 @@
           <w:sz w:val="24"/>
           <w:szCs w:val="14"/>
         </w:rPr>
-        <w:t>Tại LessonService sẽ gọi đến LessonDAO sử dụng hàm saveLesson(Lesson).</w:t>
+        <w:t xml:space="preserve">Tại LessonService sẽ gọi đến LessonDAO sử dụng hàm </w:t>
+      </w:r>
+      <w:proofErr w:type="gramStart"/>
+      <w:r>
+        <w:rPr>
+          <w:sz w:val="24"/>
+          <w:szCs w:val="14"/>
+        </w:rPr>
+        <w:t>saveLesson(</w:t>
+      </w:r>
+      <w:proofErr w:type="gramEnd"/>
+      <w:r>
+        <w:rPr>
+          <w:sz w:val="24"/>
+          <w:szCs w:val="14"/>
+        </w:rPr>
+        <w:t>Lesson).</w:t>
       </w:r>
     </w:p>
     <w:p>
@@ -3386,12 +4071,21 @@
           <w:szCs w:val="14"/>
         </w:rPr>
       </w:pPr>
-      <w:r>
-        <w:rPr>
-          <w:sz w:val="24"/>
-          <w:szCs w:val="14"/>
-        </w:rPr>
-        <w:t>Tại  LessonDAO sẽ sử dụng câu lệnh Insert xuống DataBase.</w:t>
+      <w:proofErr w:type="gramStart"/>
+      <w:r>
+        <w:rPr>
+          <w:sz w:val="24"/>
+          <w:szCs w:val="14"/>
+        </w:rPr>
+        <w:t>Tại  LessonDAO</w:t>
+      </w:r>
+      <w:proofErr w:type="gramEnd"/>
+      <w:r>
+        <w:rPr>
+          <w:sz w:val="24"/>
+          <w:szCs w:val="14"/>
+        </w:rPr>
+        <w:t xml:space="preserve"> sẽ sử dụng câu lệnh Insert xuống DataBase.</w:t>
       </w:r>
     </w:p>
     <w:p>
@@ -3451,6 +4145,7 @@
           <w:sz w:val="24"/>
           <w:szCs w:val="14"/>
         </w:rPr>
+        <w:lastRenderedPageBreak/>
         <w:t>Thông tin về bài học sẽ được lưu trong DataBase.</w:t>
       </w:r>
     </w:p>
@@ -3491,7 +4186,23 @@
           <w:sz w:val="24"/>
           <w:szCs w:val="14"/>
         </w:rPr>
-        <w:t>Các thông tin về câu hỏi, hình ảnh, âm thanh, chủ đề, 4 đáp án và đáp án đúng sẽ được gửi về trang LessonController.</w:t>
+        <w:t xml:space="preserve">Các thông tin về câu hỏi, hình ảnh, âm thanh, chủ đề, 4 đáp </w:t>
+      </w:r>
+      <w:proofErr w:type="gramStart"/>
+      <w:r>
+        <w:rPr>
+          <w:sz w:val="24"/>
+          <w:szCs w:val="14"/>
+        </w:rPr>
+        <w:t>án</w:t>
+      </w:r>
+      <w:proofErr w:type="gramEnd"/>
+      <w:r>
+        <w:rPr>
+          <w:sz w:val="24"/>
+          <w:szCs w:val="14"/>
+        </w:rPr>
+        <w:t xml:space="preserve"> và đáp án đúng sẽ được gửi về trang LessonController.</w:t>
       </w:r>
     </w:p>
     <w:p>
@@ -3531,7 +4242,23 @@
           <w:sz w:val="24"/>
           <w:szCs w:val="14"/>
         </w:rPr>
-        <w:t>Tại LessonController sẽ gọi đến LessonService để sử dụng hàm saveTest(test).</w:t>
+        <w:t xml:space="preserve">Tại LessonController sẽ gọi đến LessonService để sử dụng hàm </w:t>
+      </w:r>
+      <w:proofErr w:type="gramStart"/>
+      <w:r>
+        <w:rPr>
+          <w:sz w:val="24"/>
+          <w:szCs w:val="14"/>
+        </w:rPr>
+        <w:t>saveTest(</w:t>
+      </w:r>
+      <w:proofErr w:type="gramEnd"/>
+      <w:r>
+        <w:rPr>
+          <w:sz w:val="24"/>
+          <w:szCs w:val="14"/>
+        </w:rPr>
+        <w:t>test).</w:t>
       </w:r>
     </w:p>
     <w:p>
@@ -3551,7 +4278,23 @@
           <w:sz w:val="24"/>
           <w:szCs w:val="14"/>
         </w:rPr>
-        <w:t>Tại LessonController sẽ gọi đến LessonDAO để sử dụng hàm saveTest(test).</w:t>
+        <w:t xml:space="preserve">Tại LessonController sẽ gọi đến LessonDAO để sử dụng hàm </w:t>
+      </w:r>
+      <w:proofErr w:type="gramStart"/>
+      <w:r>
+        <w:rPr>
+          <w:sz w:val="24"/>
+          <w:szCs w:val="14"/>
+        </w:rPr>
+        <w:t>saveTest(</w:t>
+      </w:r>
+      <w:proofErr w:type="gramEnd"/>
+      <w:r>
+        <w:rPr>
+          <w:sz w:val="24"/>
+          <w:szCs w:val="14"/>
+        </w:rPr>
+        <w:t>test).</w:t>
       </w:r>
     </w:p>
     <w:p>
@@ -3656,12 +4399,21 @@
           <w:szCs w:val="14"/>
         </w:rPr>
       </w:pPr>
-      <w:r>
-        <w:rPr>
-          <w:sz w:val="24"/>
-          <w:szCs w:val="14"/>
-        </w:rPr>
-        <w:t>[ Người dùng muốn thay đổi từ thêm bài học thành thêm bài kiểm tra và ngược lại ]</w:t>
+      <w:proofErr w:type="gramStart"/>
+      <w:r>
+        <w:rPr>
+          <w:sz w:val="24"/>
+          <w:szCs w:val="14"/>
+        </w:rPr>
+        <w:t>[ Người</w:t>
+      </w:r>
+      <w:proofErr w:type="gramEnd"/>
+      <w:r>
+        <w:rPr>
+          <w:sz w:val="24"/>
+          <w:szCs w:val="14"/>
+        </w:rPr>
+        <w:t xml:space="preserve"> dùng muốn thay đổi từ thêm bài học thành thêm bài kiểm tra và ngược lại ]</w:t>
       </w:r>
     </w:p>
     <w:p>
@@ -3721,7 +4473,6 @@
           <w:sz w:val="24"/>
           <w:szCs w:val="14"/>
         </w:rPr>
-        <w:lastRenderedPageBreak/>
         <w:t>Thực hiện dòng sự kiện chính.</w:t>
       </w:r>
     </w:p>
@@ -3994,7 +4745,15 @@
                 <w:sz w:val="24"/>
                 <w:szCs w:val="14"/>
               </w:rPr>
-              <w:t>Người dùng mong muốn thay đổi nội dung bài học hoặc nội dung bài kiểm tra.</w:t>
+              <w:t xml:space="preserve">Người dùng mong muốn thay đổi nội dung </w:t>
+            </w:r>
+            <w:r>
+              <w:rPr>
+                <w:sz w:val="24"/>
+                <w:szCs w:val="14"/>
+              </w:rPr>
+              <w:lastRenderedPageBreak/>
+              <w:t>bài học hoặc nội dung bài kiểm tra.</w:t>
             </w:r>
           </w:p>
         </w:tc>
@@ -4017,6 +4776,7 @@
                 <w:sz w:val="24"/>
                 <w:szCs w:val="14"/>
               </w:rPr>
+              <w:lastRenderedPageBreak/>
               <w:t>Điều kiện tiên quyết</w:t>
             </w:r>
           </w:p>
@@ -4205,7 +4965,23 @@
           <w:sz w:val="24"/>
           <w:szCs w:val="14"/>
         </w:rPr>
-        <w:t>Từ LessonController sẽ gọi đến LessonService để sử dụng hàm findById(id).</w:t>
+        <w:t xml:space="preserve">Từ LessonController sẽ gọi đến LessonService để sử dụng hàm </w:t>
+      </w:r>
+      <w:proofErr w:type="gramStart"/>
+      <w:r>
+        <w:rPr>
+          <w:sz w:val="24"/>
+          <w:szCs w:val="14"/>
+        </w:rPr>
+        <w:t>findById(</w:t>
+      </w:r>
+      <w:proofErr w:type="gramEnd"/>
+      <w:r>
+        <w:rPr>
+          <w:sz w:val="24"/>
+          <w:szCs w:val="14"/>
+        </w:rPr>
+        <w:t>id).</w:t>
       </w:r>
     </w:p>
     <w:p>
@@ -4225,7 +5001,23 @@
           <w:sz w:val="24"/>
           <w:szCs w:val="14"/>
         </w:rPr>
-        <w:t>LessonService sẽ gọi đến LessonDAO để sử dụng hàm findById(id).</w:t>
+        <w:t xml:space="preserve">LessonService sẽ gọi đến LessonDAO để sử dụng hàm </w:t>
+      </w:r>
+      <w:proofErr w:type="gramStart"/>
+      <w:r>
+        <w:rPr>
+          <w:sz w:val="24"/>
+          <w:szCs w:val="14"/>
+        </w:rPr>
+        <w:t>findById(</w:t>
+      </w:r>
+      <w:proofErr w:type="gramEnd"/>
+      <w:r>
+        <w:rPr>
+          <w:sz w:val="24"/>
+          <w:szCs w:val="14"/>
+        </w:rPr>
+        <w:t>id).</w:t>
       </w:r>
     </w:p>
     <w:p>
@@ -4245,7 +5037,23 @@
           <w:sz w:val="24"/>
           <w:szCs w:val="14"/>
         </w:rPr>
-        <w:t>Từ LessonDAO sẽ query đến DataBase để lấy về thông tin bài học theo mã ID được cung cấp từ trước.</w:t>
+        <w:t xml:space="preserve">Từ LessonDAO sẽ query đến DataBase để lấy về thông tin bài học </w:t>
+      </w:r>
+      <w:proofErr w:type="gramStart"/>
+      <w:r>
+        <w:rPr>
+          <w:sz w:val="24"/>
+          <w:szCs w:val="14"/>
+        </w:rPr>
+        <w:t>theo</w:t>
+      </w:r>
+      <w:proofErr w:type="gramEnd"/>
+      <w:r>
+        <w:rPr>
+          <w:sz w:val="24"/>
+          <w:szCs w:val="14"/>
+        </w:rPr>
+        <w:t xml:space="preserve"> mã ID được cung cấp từ trước.</w:t>
       </w:r>
     </w:p>
     <w:p>
@@ -4285,7 +5093,6 @@
           <w:sz w:val="24"/>
           <w:szCs w:val="14"/>
         </w:rPr>
-        <w:lastRenderedPageBreak/>
         <w:t>Model sẽ được gửi về LessonDAO đếm LessonController và hiển thị thông tin lên trang chi tiết bài học/ bài kiểm tra.</w:t>
       </w:r>
     </w:p>
@@ -4333,7 +5140,23 @@
           <w:sz w:val="24"/>
           <w:szCs w:val="14"/>
         </w:rPr>
-        <w:t>gười admin thay đổi thông tin theo mong muốn của mình và nhấn vào nút lưu thay đổi.</w:t>
+        <w:t xml:space="preserve">gười admin thay đổi thông tin </w:t>
+      </w:r>
+      <w:proofErr w:type="gramStart"/>
+      <w:r>
+        <w:rPr>
+          <w:sz w:val="24"/>
+          <w:szCs w:val="14"/>
+        </w:rPr>
+        <w:t>theo</w:t>
+      </w:r>
+      <w:proofErr w:type="gramEnd"/>
+      <w:r>
+        <w:rPr>
+          <w:sz w:val="24"/>
+          <w:szCs w:val="14"/>
+        </w:rPr>
+        <w:t xml:space="preserve"> mong muốn của mình và nhấn vào nút lưu thay đổi.</w:t>
       </w:r>
     </w:p>
     <w:p>
@@ -4413,7 +5236,23 @@
           <w:sz w:val="24"/>
           <w:szCs w:val="14"/>
         </w:rPr>
-        <w:t>Tại LessonController sau khi có Lesson Model sẽ gọi đến LessonService để gọi hàm adjustLesson(Lesson).</w:t>
+        <w:t xml:space="preserve">Tại LessonController sau khi có Lesson Model sẽ gọi đến LessonService để gọi hàm </w:t>
+      </w:r>
+      <w:proofErr w:type="gramStart"/>
+      <w:r>
+        <w:rPr>
+          <w:sz w:val="24"/>
+          <w:szCs w:val="14"/>
+        </w:rPr>
+        <w:t>adjustLesson(</w:t>
+      </w:r>
+      <w:proofErr w:type="gramEnd"/>
+      <w:r>
+        <w:rPr>
+          <w:sz w:val="24"/>
+          <w:szCs w:val="14"/>
+        </w:rPr>
+        <w:t>Lesson).</w:t>
       </w:r>
     </w:p>
     <w:p>
@@ -4433,7 +5272,23 @@
           <w:sz w:val="24"/>
           <w:szCs w:val="14"/>
         </w:rPr>
-        <w:t>Tại LessonService sẽ gọi đến LessonDAO sử dụng hàm adjustLesson(Lesson).</w:t>
+        <w:t xml:space="preserve">Tại LessonService sẽ gọi đến LessonDAO sử dụng hàm </w:t>
+      </w:r>
+      <w:proofErr w:type="gramStart"/>
+      <w:r>
+        <w:rPr>
+          <w:sz w:val="24"/>
+          <w:szCs w:val="14"/>
+        </w:rPr>
+        <w:t>adjustLesson(</w:t>
+      </w:r>
+      <w:proofErr w:type="gramEnd"/>
+      <w:r>
+        <w:rPr>
+          <w:sz w:val="24"/>
+          <w:szCs w:val="14"/>
+        </w:rPr>
+        <w:t>Lesson).</w:t>
       </w:r>
     </w:p>
     <w:p>
@@ -4448,12 +5303,21 @@
           <w:szCs w:val="14"/>
         </w:rPr>
       </w:pPr>
-      <w:r>
-        <w:rPr>
-          <w:sz w:val="24"/>
-          <w:szCs w:val="14"/>
-        </w:rPr>
-        <w:t>Tại  LessonDAO sẽ sử dụng câu lệnh Update xuống DataBase.</w:t>
+      <w:proofErr w:type="gramStart"/>
+      <w:r>
+        <w:rPr>
+          <w:sz w:val="24"/>
+          <w:szCs w:val="14"/>
+        </w:rPr>
+        <w:t>Tại  LessonDAO</w:t>
+      </w:r>
+      <w:proofErr w:type="gramEnd"/>
+      <w:r>
+        <w:rPr>
+          <w:sz w:val="24"/>
+          <w:szCs w:val="14"/>
+        </w:rPr>
+        <w:t xml:space="preserve"> sẽ sử dụng câu lệnh Update xuống DataBase.</w:t>
       </w:r>
     </w:p>
     <w:p>
@@ -4493,6 +5357,7 @@
           <w:sz w:val="24"/>
           <w:szCs w:val="14"/>
         </w:rPr>
+        <w:lastRenderedPageBreak/>
         <w:t>Nêu Insert thành công sẽ trả về thông báo thành công cho lần lượt LessonDAO, LessonService, LessonController và hiển thị thông báo thành công tại trang thêm bài học và thông tin sẽ được cập nhật trong DataBase.</w:t>
       </w:r>
     </w:p>
@@ -4533,7 +5398,23 @@
           <w:sz w:val="24"/>
           <w:szCs w:val="14"/>
         </w:rPr>
-        <w:t>Các thông tin về câu hỏi, hình ảnh, âm thanh, chủ đề, 4 đáp án và đáp án đúng sẽ được gửi về trang LessonController.</w:t>
+        <w:t xml:space="preserve">Các thông tin về câu hỏi, hình ảnh, âm thanh, chủ đề, 4 đáp </w:t>
+      </w:r>
+      <w:proofErr w:type="gramStart"/>
+      <w:r>
+        <w:rPr>
+          <w:sz w:val="24"/>
+          <w:szCs w:val="14"/>
+        </w:rPr>
+        <w:t>án</w:t>
+      </w:r>
+      <w:proofErr w:type="gramEnd"/>
+      <w:r>
+        <w:rPr>
+          <w:sz w:val="24"/>
+          <w:szCs w:val="14"/>
+        </w:rPr>
+        <w:t xml:space="preserve"> và đáp án đúng sẽ được gửi về trang LessonController.</w:t>
       </w:r>
     </w:p>
     <w:p>
@@ -4573,7 +5454,23 @@
           <w:sz w:val="24"/>
           <w:szCs w:val="14"/>
         </w:rPr>
-        <w:t>Tại LessonController sẽ gọi đến LessonService để sử dụng hàm saveTest(test).</w:t>
+        <w:t xml:space="preserve">Tại LessonController sẽ gọi đến LessonService để sử dụng hàm </w:t>
+      </w:r>
+      <w:proofErr w:type="gramStart"/>
+      <w:r>
+        <w:rPr>
+          <w:sz w:val="24"/>
+          <w:szCs w:val="14"/>
+        </w:rPr>
+        <w:t>saveTest(</w:t>
+      </w:r>
+      <w:proofErr w:type="gramEnd"/>
+      <w:r>
+        <w:rPr>
+          <w:sz w:val="24"/>
+          <w:szCs w:val="14"/>
+        </w:rPr>
+        <w:t>test).</w:t>
       </w:r>
     </w:p>
     <w:p>
@@ -4593,7 +5490,23 @@
           <w:sz w:val="24"/>
           <w:szCs w:val="14"/>
         </w:rPr>
-        <w:t>Tại LessonController sẽ gọi đến LessonDAO để sử dụng hàm saveTest(test).</w:t>
+        <w:t xml:space="preserve">Tại LessonController sẽ gọi đến LessonDAO để sử dụng hàm </w:t>
+      </w:r>
+      <w:proofErr w:type="gramStart"/>
+      <w:r>
+        <w:rPr>
+          <w:sz w:val="24"/>
+          <w:szCs w:val="14"/>
+        </w:rPr>
+        <w:t>saveTest(</w:t>
+      </w:r>
+      <w:proofErr w:type="gramEnd"/>
+      <w:r>
+        <w:rPr>
+          <w:sz w:val="24"/>
+          <w:szCs w:val="14"/>
+        </w:rPr>
+        <w:t>test).</w:t>
       </w:r>
     </w:p>
     <w:p>
@@ -4698,12 +5611,21 @@
           <w:szCs w:val="14"/>
         </w:rPr>
       </w:pPr>
-      <w:r>
-        <w:rPr>
-          <w:sz w:val="24"/>
-          <w:szCs w:val="14"/>
-        </w:rPr>
-        <w:t>[ Người admin thoát ra trong lúc thực hiện thay đổi ]</w:t>
+      <w:proofErr w:type="gramStart"/>
+      <w:r>
+        <w:rPr>
+          <w:sz w:val="24"/>
+          <w:szCs w:val="14"/>
+        </w:rPr>
+        <w:t>[ Người</w:t>
+      </w:r>
+      <w:proofErr w:type="gramEnd"/>
+      <w:r>
+        <w:rPr>
+          <w:sz w:val="24"/>
+          <w:szCs w:val="14"/>
+        </w:rPr>
+        <w:t xml:space="preserve"> admin thoát ra trong lúc thực hiện thay đổi ]</w:t>
       </w:r>
     </w:p>
     <w:p>
@@ -4753,7 +5675,6 @@
           <w:sz w:val="28"/>
           <w:szCs w:val="14"/>
         </w:rPr>
-        <w:lastRenderedPageBreak/>
         <w:t>Hiển thị bài học, bài kiểm tra</w:t>
       </w:r>
     </w:p>
@@ -5139,6 +6060,7 @@
           <w:sz w:val="24"/>
           <w:szCs w:val="14"/>
         </w:rPr>
+        <w:lastRenderedPageBreak/>
         <w:t>Dòng sự kiện chính:</w:t>
       </w:r>
     </w:p>
@@ -5227,7 +6149,23 @@
           <w:sz w:val="24"/>
           <w:szCs w:val="14"/>
         </w:rPr>
-        <w:t>+ LessonController sẽ gọi đến hàm getLesson() của lớp LessonService</w:t>
+        <w:t xml:space="preserve">+ LessonController sẽ gọi đến hàm </w:t>
+      </w:r>
+      <w:proofErr w:type="gramStart"/>
+      <w:r>
+        <w:rPr>
+          <w:sz w:val="24"/>
+          <w:szCs w:val="14"/>
+        </w:rPr>
+        <w:t>getLesson(</w:t>
+      </w:r>
+      <w:proofErr w:type="gramEnd"/>
+      <w:r>
+        <w:rPr>
+          <w:sz w:val="24"/>
+          <w:szCs w:val="14"/>
+        </w:rPr>
+        <w:t>) của lớp LessonService</w:t>
       </w:r>
     </w:p>
     <w:p>
@@ -5244,7 +6182,23 @@
           <w:sz w:val="24"/>
           <w:szCs w:val="14"/>
         </w:rPr>
-        <w:t>+ LessonService sẽ gọi đến hàm getLesson() của LessonDAO để thực hiện truy vấn cơ sở dữ liệu</w:t>
+        <w:t xml:space="preserve">+ LessonService sẽ gọi đến hàm </w:t>
+      </w:r>
+      <w:proofErr w:type="gramStart"/>
+      <w:r>
+        <w:rPr>
+          <w:sz w:val="24"/>
+          <w:szCs w:val="14"/>
+        </w:rPr>
+        <w:t>getLesson(</w:t>
+      </w:r>
+      <w:proofErr w:type="gramEnd"/>
+      <w:r>
+        <w:rPr>
+          <w:sz w:val="24"/>
+          <w:szCs w:val="14"/>
+        </w:rPr>
+        <w:t>) của LessonDAO để thực hiện truy vấn cơ sở dữ liệu</w:t>
       </w:r>
     </w:p>
     <w:p>
@@ -5261,7 +6215,23 @@
           <w:sz w:val="24"/>
           <w:szCs w:val="14"/>
         </w:rPr>
-        <w:t>+ Nếu quá trình thành công: hàm getLesson() sẽ trả về kết quả true cho các lớp và hiển thị nội dung kết quả lên trang nội dung bài học</w:t>
+        <w:t xml:space="preserve">+ Nếu quá trình thành công: hàm </w:t>
+      </w:r>
+      <w:proofErr w:type="gramStart"/>
+      <w:r>
+        <w:rPr>
+          <w:sz w:val="24"/>
+          <w:szCs w:val="14"/>
+        </w:rPr>
+        <w:t>getLesson(</w:t>
+      </w:r>
+      <w:proofErr w:type="gramEnd"/>
+      <w:r>
+        <w:rPr>
+          <w:sz w:val="24"/>
+          <w:szCs w:val="14"/>
+        </w:rPr>
+        <w:t>) sẽ trả về kết quả true cho các lớp và hiển thị nội dung kết quả lên trang nội dung bài học</w:t>
       </w:r>
     </w:p>
     <w:p>
@@ -5278,7 +6248,23 @@
           <w:sz w:val="24"/>
           <w:szCs w:val="14"/>
         </w:rPr>
-        <w:t>+ Nếu quá trình thất bại: hàm getLesson() sẽ trả về kết quả false cho các lớp và không hiển thị nội dung lên trang nội dung bài học</w:t>
+        <w:t xml:space="preserve">+ Nếu quá trình thất bại: hàm </w:t>
+      </w:r>
+      <w:proofErr w:type="gramStart"/>
+      <w:r>
+        <w:rPr>
+          <w:sz w:val="24"/>
+          <w:szCs w:val="14"/>
+        </w:rPr>
+        <w:t>getLesson(</w:t>
+      </w:r>
+      <w:proofErr w:type="gramEnd"/>
+      <w:r>
+        <w:rPr>
+          <w:sz w:val="24"/>
+          <w:szCs w:val="14"/>
+        </w:rPr>
+        <w:t>) sẽ trả về kết quả false cho các lớp và không hiển thị nội dung lên trang nội dung bài học</w:t>
       </w:r>
     </w:p>
     <w:p>
@@ -5366,7 +6352,23 @@
           <w:sz w:val="24"/>
           <w:szCs w:val="14"/>
         </w:rPr>
-        <w:t>+ TestController sẽ gọi đến hàm getTest()  của class TestService, TestServive gọi đến hàm getTest() của TestDAO để thực hiện quá trình truy vấn cơ sở dữ liệu</w:t>
+        <w:t xml:space="preserve">+ TestController sẽ gọi đến hàm </w:t>
+      </w:r>
+      <w:proofErr w:type="gramStart"/>
+      <w:r>
+        <w:rPr>
+          <w:sz w:val="24"/>
+          <w:szCs w:val="14"/>
+        </w:rPr>
+        <w:t>getTest(</w:t>
+      </w:r>
+      <w:proofErr w:type="gramEnd"/>
+      <w:r>
+        <w:rPr>
+          <w:sz w:val="24"/>
+          <w:szCs w:val="14"/>
+        </w:rPr>
+        <w:t>)  của class TestService, TestServive gọi đến hàm getTest() của TestDAO để thực hiện quá trình truy vấn cơ sở dữ liệu</w:t>
       </w:r>
     </w:p>
     <w:p>
@@ -5383,7 +6385,23 @@
           <w:sz w:val="24"/>
           <w:szCs w:val="14"/>
         </w:rPr>
-        <w:t>+ Nếu quá trình thành công: hàm getTest() sẽ trả về kết quả true và hiển thị nội dung lên trang nội dung bài kiểm tra</w:t>
+        <w:t xml:space="preserve">+ Nếu quá trình thành công: hàm </w:t>
+      </w:r>
+      <w:proofErr w:type="gramStart"/>
+      <w:r>
+        <w:rPr>
+          <w:sz w:val="24"/>
+          <w:szCs w:val="14"/>
+        </w:rPr>
+        <w:t>getTest(</w:t>
+      </w:r>
+      <w:proofErr w:type="gramEnd"/>
+      <w:r>
+        <w:rPr>
+          <w:sz w:val="24"/>
+          <w:szCs w:val="14"/>
+        </w:rPr>
+        <w:t>) sẽ trả về kết quả true và hiển thị nội dung lên trang nội dung bài kiểm tra</w:t>
       </w:r>
     </w:p>
     <w:p>
@@ -5400,8 +6418,23 @@
           <w:sz w:val="24"/>
           <w:szCs w:val="14"/>
         </w:rPr>
-        <w:lastRenderedPageBreak/>
-        <w:t>+ Nếu quá trỉnh thất bại: hàm getTest() sẽ trả về kết quả false và không có nội dung nào được hiển thị lên trang nội dung bài kiểm tra</w:t>
+        <w:t xml:space="preserve">+ Nếu quá trỉnh thất bại: hàm </w:t>
+      </w:r>
+      <w:proofErr w:type="gramStart"/>
+      <w:r>
+        <w:rPr>
+          <w:sz w:val="24"/>
+          <w:szCs w:val="14"/>
+        </w:rPr>
+        <w:t>getTest(</w:t>
+      </w:r>
+      <w:proofErr w:type="gramEnd"/>
+      <w:r>
+        <w:rPr>
+          <w:sz w:val="24"/>
+          <w:szCs w:val="14"/>
+        </w:rPr>
+        <w:t>) sẽ trả về kết quả false và không có nội dung nào được hiển thị lên trang nội dung bài kiểm tra</w:t>
       </w:r>
     </w:p>
     <w:p>
@@ -5434,12 +6467,21 @@
           <w:szCs w:val="14"/>
         </w:rPr>
       </w:pPr>
-      <w:r>
-        <w:rPr>
-          <w:sz w:val="24"/>
-          <w:szCs w:val="14"/>
-        </w:rPr>
-        <w:t>[ người dùng thoát ra trong lúc đang học một chủ đề nào đó có trong hệ thống ]</w:t>
+      <w:proofErr w:type="gramStart"/>
+      <w:r>
+        <w:rPr>
+          <w:sz w:val="24"/>
+          <w:szCs w:val="14"/>
+        </w:rPr>
+        <w:t>[ người</w:t>
+      </w:r>
+      <w:proofErr w:type="gramEnd"/>
+      <w:r>
+        <w:rPr>
+          <w:sz w:val="24"/>
+          <w:szCs w:val="14"/>
+        </w:rPr>
+        <w:t xml:space="preserve"> dùng thoát ra trong lúc đang học một chủ đề nào đó có trong hệ thống ]</w:t>
       </w:r>
     </w:p>
     <w:p>
@@ -5702,6 +6744,7 @@
                 <w:sz w:val="24"/>
                 <w:szCs w:val="14"/>
               </w:rPr>
+              <w:lastRenderedPageBreak/>
               <w:t>Điều kiện tiên quyết</w:t>
             </w:r>
           </w:p>
@@ -5927,7 +6970,23 @@
           <w:szCs w:val="24"/>
         </w:rPr>
         <w:tab/>
-        <w:t xml:space="preserve">++ admin click chuột vào button thêm tài khoản, hệ thống sẽ chuyển trang hiện tại </w:t>
+        <w:t xml:space="preserve">++ </w:t>
+      </w:r>
+      <w:proofErr w:type="gramStart"/>
+      <w:r>
+        <w:rPr>
+          <w:sz w:val="24"/>
+          <w:szCs w:val="24"/>
+        </w:rPr>
+        <w:t>admin</w:t>
+      </w:r>
+      <w:proofErr w:type="gramEnd"/>
+      <w:r>
+        <w:rPr>
+          <w:sz w:val="24"/>
+          <w:szCs w:val="24"/>
+        </w:rPr>
+        <w:t xml:space="preserve"> click chuột vào button thêm tài khoản, hệ thống sẽ chuyển trang hiện tại </w:t>
       </w:r>
     </w:p>
     <w:p>
@@ -5939,12 +6998,21 @@
           <w:szCs w:val="24"/>
         </w:rPr>
       </w:pPr>
-      <w:r>
-        <w:rPr>
-          <w:sz w:val="24"/>
-          <w:szCs w:val="24"/>
-        </w:rPr>
-        <w:t>đến trang điền thông tin</w:t>
+      <w:proofErr w:type="gramStart"/>
+      <w:r>
+        <w:rPr>
+          <w:sz w:val="24"/>
+          <w:szCs w:val="24"/>
+        </w:rPr>
+        <w:t>đến</w:t>
+      </w:r>
+      <w:proofErr w:type="gramEnd"/>
+      <w:r>
+        <w:rPr>
+          <w:sz w:val="24"/>
+          <w:szCs w:val="24"/>
+        </w:rPr>
+        <w:t xml:space="preserve"> trang điền thông tin</w:t>
       </w:r>
     </w:p>
     <w:p>
@@ -5962,7 +7030,23 @@
           <w:szCs w:val="24"/>
         </w:rPr>
         <w:tab/>
-        <w:t>++ admin điền đầy đủ thông tin sau đó nhấn vào button “Save”</w:t>
+        <w:t xml:space="preserve">++ </w:t>
+      </w:r>
+      <w:proofErr w:type="gramStart"/>
+      <w:r>
+        <w:rPr>
+          <w:sz w:val="24"/>
+          <w:szCs w:val="24"/>
+        </w:rPr>
+        <w:t>admin</w:t>
+      </w:r>
+      <w:proofErr w:type="gramEnd"/>
+      <w:r>
+        <w:rPr>
+          <w:sz w:val="24"/>
+          <w:szCs w:val="24"/>
+        </w:rPr>
+        <w:t xml:space="preserve"> điền đầy đủ thông tin sau đó nhấn vào button “Save”</w:t>
       </w:r>
     </w:p>
     <w:p>
@@ -5997,7 +7081,23 @@
           <w:sz w:val="24"/>
           <w:szCs w:val="24"/>
         </w:rPr>
-        <w:t>++ UserController sẽ gọi đến phương thức saveUser() của lớp UserDAO thông qua lớp UserService</w:t>
+        <w:t xml:space="preserve">++ UserController sẽ gọi đến phương thức </w:t>
+      </w:r>
+      <w:proofErr w:type="gramStart"/>
+      <w:r>
+        <w:rPr>
+          <w:sz w:val="24"/>
+          <w:szCs w:val="24"/>
+        </w:rPr>
+        <w:t>saveUser(</w:t>
+      </w:r>
+      <w:proofErr w:type="gramEnd"/>
+      <w:r>
+        <w:rPr>
+          <w:sz w:val="24"/>
+          <w:szCs w:val="24"/>
+        </w:rPr>
+        <w:t>) của lớp UserDAO thông qua lớp UserService</w:t>
       </w:r>
     </w:p>
     <w:p>
@@ -6014,15 +7114,225 @@
           <w:sz w:val="24"/>
           <w:szCs w:val="24"/>
         </w:rPr>
-        <w:t xml:space="preserve">++ phương thức saveUser() sẽ thực hiện insert toàn bộ nội dung xuống cơ sở dữ liệu, nếu insert thành công: thông báo “Thành công!” sẽ được hiển thị lên màn </w:t>
-      </w:r>
+        <w:t xml:space="preserve">++ phương thức </w:t>
+      </w:r>
+      <w:proofErr w:type="gramStart"/>
+      <w:r>
+        <w:rPr>
+          <w:sz w:val="24"/>
+          <w:szCs w:val="24"/>
+        </w:rPr>
+        <w:t>saveUser(</w:t>
+      </w:r>
+      <w:proofErr w:type="gramEnd"/>
+      <w:r>
+        <w:rPr>
+          <w:sz w:val="24"/>
+          <w:szCs w:val="24"/>
+        </w:rPr>
+        <w:t>) sẽ thực hiện insert toàn bộ nội dung xuống cơ sở dữ liệu, nếu insert thành công: thông báo “Thành công!” sẽ được hiển thị lên màn hình, nếu insert không thành công: thông báo” Thất bại!” sẽ được hiển thị lên màn hình.</w:t>
+      </w:r>
+    </w:p>
+    <w:p>
+      <w:pPr>
+        <w:pStyle w:val="ListParagraph"/>
+        <w:ind w:left="1080"/>
+        <w:rPr>
+          <w:sz w:val="24"/>
+          <w:szCs w:val="24"/>
+        </w:rPr>
+      </w:pPr>
+      <w:r>
+        <w:rPr>
+          <w:sz w:val="24"/>
+          <w:szCs w:val="24"/>
+        </w:rPr>
+        <w:t xml:space="preserve">+ Xóa tài khoản </w:t>
+      </w:r>
+    </w:p>
+    <w:p>
+      <w:pPr>
+        <w:pStyle w:val="ListParagraph"/>
+        <w:ind w:left="1440"/>
+        <w:rPr>
+          <w:sz w:val="24"/>
+          <w:szCs w:val="24"/>
+        </w:rPr>
+      </w:pPr>
+      <w:r>
+        <w:rPr>
+          <w:sz w:val="24"/>
+          <w:szCs w:val="24"/>
+        </w:rPr>
+        <w:t>++ admin click chuột vào button “xóa”, hệ thống sẽ hiển thị hộp thoại thông báo     “Bạn có chắc muốn xóa tài khoản này khỏi hệ thống?”</w:t>
+      </w:r>
+    </w:p>
+    <w:p>
+      <w:pPr>
+        <w:pStyle w:val="ListParagraph"/>
+        <w:ind w:left="1440"/>
+        <w:rPr>
+          <w:sz w:val="24"/>
+          <w:szCs w:val="24"/>
+        </w:rPr>
+      </w:pPr>
+      <w:r>
+        <w:rPr>
+          <w:sz w:val="24"/>
+          <w:szCs w:val="24"/>
+        </w:rPr>
+        <w:t>++ nếu admin chọn “OK”, yêu cầu sẽ được gửi đến lớp UserController để xử lí, UserController sẽ gọi phương thức removeUser() của lớp UserDAO thông qua lớp UserService, phương thức removeUser() sẽ tiến hành truy vấn cơ sở dữ liệu để xóa tài khoản mà admin chọn. Nếu thành công sẽ trả về thông báo “Thành công!” lên màn hình, Nếu thất bại sẽ hiển thị thông báo “Thất bại!” lên màn hình.</w:t>
+      </w:r>
+    </w:p>
+    <w:p>
+      <w:pPr>
+        <w:pStyle w:val="ListParagraph"/>
+        <w:ind w:left="1440"/>
+        <w:rPr>
+          <w:sz w:val="24"/>
+          <w:szCs w:val="24"/>
+        </w:rPr>
+      </w:pPr>
+      <w:r>
+        <w:rPr>
+          <w:sz w:val="24"/>
+          <w:szCs w:val="24"/>
+        </w:rPr>
+        <w:t>++ Nếu admin chọn “HỦY”, hệ thống sẽ tự động hủy đi yêu cầu của admin, yêu cầu không được gửi đến lớp UserController, hộp thoại thông báo sẽ biến mất.</w:t>
+      </w:r>
+    </w:p>
+    <w:p>
+      <w:pPr>
+        <w:pStyle w:val="ListParagraph"/>
+        <w:ind w:left="1080"/>
+        <w:rPr>
+          <w:sz w:val="24"/>
+          <w:szCs w:val="24"/>
+        </w:rPr>
+      </w:pPr>
+      <w:r>
+        <w:rPr>
+          <w:sz w:val="24"/>
+          <w:szCs w:val="24"/>
+        </w:rPr>
+        <w:t>+ Xem thông tin chi tiết tài khoản</w:t>
+      </w:r>
+    </w:p>
+    <w:p>
+      <w:pPr>
+        <w:pStyle w:val="ListParagraph"/>
+        <w:ind w:left="1440"/>
+        <w:rPr>
+          <w:sz w:val="24"/>
+          <w:szCs w:val="24"/>
+        </w:rPr>
+      </w:pPr>
+      <w:r>
+        <w:rPr>
+          <w:sz w:val="24"/>
+          <w:szCs w:val="24"/>
+        </w:rPr>
+        <w:t>++ admin click chuột vào button “view”, hệ thống sẽ chuyển trang hiện tại đến trang chứa nội dung</w:t>
+      </w:r>
+    </w:p>
+    <w:p>
+      <w:pPr>
+        <w:pStyle w:val="ListParagraph"/>
+        <w:ind w:left="1080"/>
+        <w:rPr>
+          <w:sz w:val="24"/>
+          <w:szCs w:val="24"/>
+        </w:rPr>
+      </w:pPr>
+      <w:r>
+        <w:rPr>
+          <w:sz w:val="24"/>
+          <w:szCs w:val="24"/>
+        </w:rPr>
+        <w:tab/>
+        <w:t xml:space="preserve">++ </w:t>
+      </w:r>
+      <w:proofErr w:type="gramStart"/>
+      <w:r>
+        <w:rPr>
+          <w:sz w:val="24"/>
+          <w:szCs w:val="24"/>
+        </w:rPr>
+        <w:t>yêu</w:t>
+      </w:r>
+      <w:proofErr w:type="gramEnd"/>
+      <w:r>
+        <w:rPr>
+          <w:sz w:val="24"/>
+          <w:szCs w:val="24"/>
+        </w:rPr>
+        <w:t xml:space="preserve"> cầu của admin sẽ được gửi đến lớp UserController để được xử lí</w:t>
+      </w:r>
+    </w:p>
+    <w:p>
+      <w:pPr>
+        <w:pStyle w:val="ListParagraph"/>
+        <w:ind w:left="1440"/>
+        <w:rPr>
+          <w:sz w:val="24"/>
+          <w:szCs w:val="24"/>
+        </w:rPr>
+      </w:pPr>
       <w:r>
         <w:rPr>
           <w:sz w:val="24"/>
           <w:szCs w:val="24"/>
         </w:rPr>
         <w:lastRenderedPageBreak/>
-        <w:t>hình, nếu insert không thành công: thông báo” Thất bại!” sẽ được hiển thị lên màn hình.</w:t>
+        <w:t xml:space="preserve">++ UserController sẽ gọi đến phương thức </w:t>
+      </w:r>
+      <w:proofErr w:type="gramStart"/>
+      <w:r>
+        <w:rPr>
+          <w:sz w:val="24"/>
+          <w:szCs w:val="24"/>
+        </w:rPr>
+        <w:t>getInfoUser(</w:t>
+      </w:r>
+      <w:proofErr w:type="gramEnd"/>
+      <w:r>
+        <w:rPr>
+          <w:sz w:val="24"/>
+          <w:szCs w:val="24"/>
+        </w:rPr>
+        <w:t xml:space="preserve">) của lớp UserDAO thông qua lớp UserService, tại phương thức getInfoUser() sẽ thực hiện truy vấn xuống cơ sở dữ liệu để lấy dữ liệu lên. Nếu thành công, hàm </w:t>
+      </w:r>
+      <w:proofErr w:type="gramStart"/>
+      <w:r>
+        <w:rPr>
+          <w:sz w:val="24"/>
+          <w:szCs w:val="24"/>
+        </w:rPr>
+        <w:t>getInfoUser(</w:t>
+      </w:r>
+      <w:proofErr w:type="gramEnd"/>
+      <w:r>
+        <w:rPr>
+          <w:sz w:val="24"/>
+          <w:szCs w:val="24"/>
+        </w:rPr>
+        <w:t xml:space="preserve">) sẽ trả về kết quả true và nội dung sẽ được hiển thị lên trang thông tin tài khoản. Nếu thất bại, hàm </w:t>
+      </w:r>
+      <w:proofErr w:type="gramStart"/>
+      <w:r>
+        <w:rPr>
+          <w:sz w:val="24"/>
+          <w:szCs w:val="24"/>
+        </w:rPr>
+        <w:t>getInfoUser(</w:t>
+      </w:r>
+      <w:proofErr w:type="gramEnd"/>
+      <w:r>
+        <w:rPr>
+          <w:sz w:val="24"/>
+          <w:szCs w:val="24"/>
+        </w:rPr>
+        <w:t>) sẽ trả về kết quả false, trang thông tin tài khoản sẽ không có nội dung hiển thị</w:t>
       </w:r>
     </w:p>
     <w:p>
@@ -6034,143 +7344,6 @@
           <w:szCs w:val="24"/>
         </w:rPr>
       </w:pPr>
-      <w:r>
-        <w:rPr>
-          <w:sz w:val="24"/>
-          <w:szCs w:val="24"/>
-        </w:rPr>
-        <w:t xml:space="preserve">+ Xóa tài khoản </w:t>
-      </w:r>
-    </w:p>
-    <w:p>
-      <w:pPr>
-        <w:pStyle w:val="ListParagraph"/>
-        <w:ind w:left="1440"/>
-        <w:rPr>
-          <w:sz w:val="24"/>
-          <w:szCs w:val="24"/>
-        </w:rPr>
-      </w:pPr>
-      <w:r>
-        <w:rPr>
-          <w:sz w:val="24"/>
-          <w:szCs w:val="24"/>
-        </w:rPr>
-        <w:t>++ admin click chuột vào button “xóa”, hệ thống sẽ hiển thị hộp thoại thông báo     “Bạn có chắc muốn xóa tài khoản này khỏi hệ thống?”</w:t>
-      </w:r>
-    </w:p>
-    <w:p>
-      <w:pPr>
-        <w:pStyle w:val="ListParagraph"/>
-        <w:ind w:left="1440"/>
-        <w:rPr>
-          <w:sz w:val="24"/>
-          <w:szCs w:val="24"/>
-        </w:rPr>
-      </w:pPr>
-      <w:r>
-        <w:rPr>
-          <w:sz w:val="24"/>
-          <w:szCs w:val="24"/>
-        </w:rPr>
-        <w:t>++ nếu admin chọn “OK”, yêu cầu sẽ được gửi đến lớp UserController để xử lí, UserController sẽ gọi phương thức removeUser() của lớp UserDAO thông qua lớp UserService, phương thức removeUser() sẽ tiến hành truy vấn cơ sở dữ liệu để xóa tài khoản mà admin chọn. Nếu thành công sẽ trả về thông báo “Thành công!” lên màn hình, Nếu thất bại sẽ hiển thị thông báo “Thất bại!” lên màn hình.</w:t>
-      </w:r>
-    </w:p>
-    <w:p>
-      <w:pPr>
-        <w:pStyle w:val="ListParagraph"/>
-        <w:ind w:left="1440"/>
-        <w:rPr>
-          <w:sz w:val="24"/>
-          <w:szCs w:val="24"/>
-        </w:rPr>
-      </w:pPr>
-      <w:r>
-        <w:rPr>
-          <w:sz w:val="24"/>
-          <w:szCs w:val="24"/>
-        </w:rPr>
-        <w:t>++ Nếu admin chọn “HỦY”, hệ thống sẽ tự động hủy đi yêu cầu của admin, yêu cầu không được gửi đến lớp UserController, hộp thoại thông báo sẽ biến mất.</w:t>
-      </w:r>
-    </w:p>
-    <w:p>
-      <w:pPr>
-        <w:pStyle w:val="ListParagraph"/>
-        <w:ind w:left="1080"/>
-        <w:rPr>
-          <w:sz w:val="24"/>
-          <w:szCs w:val="24"/>
-        </w:rPr>
-      </w:pPr>
-      <w:r>
-        <w:rPr>
-          <w:sz w:val="24"/>
-          <w:szCs w:val="24"/>
-        </w:rPr>
-        <w:t>+ Xem thông tin chi tiết tài khoản</w:t>
-      </w:r>
-    </w:p>
-    <w:p>
-      <w:pPr>
-        <w:pStyle w:val="ListParagraph"/>
-        <w:ind w:left="1440"/>
-        <w:rPr>
-          <w:sz w:val="24"/>
-          <w:szCs w:val="24"/>
-        </w:rPr>
-      </w:pPr>
-      <w:r>
-        <w:rPr>
-          <w:sz w:val="24"/>
-          <w:szCs w:val="24"/>
-        </w:rPr>
-        <w:t>++ admin click chuột vào button “view”, hệ thống sẽ chuyển trang hiện tại đến trang chứa nội dung</w:t>
-      </w:r>
-    </w:p>
-    <w:p>
-      <w:pPr>
-        <w:pStyle w:val="ListParagraph"/>
-        <w:ind w:left="1080"/>
-        <w:rPr>
-          <w:sz w:val="24"/>
-          <w:szCs w:val="24"/>
-        </w:rPr>
-      </w:pPr>
-      <w:r>
-        <w:rPr>
-          <w:sz w:val="24"/>
-          <w:szCs w:val="24"/>
-        </w:rPr>
-        <w:tab/>
-        <w:t>++ yêu cầu của admin sẽ được gửi đến lớp UserController để được xử lí</w:t>
-      </w:r>
-    </w:p>
-    <w:p>
-      <w:pPr>
-        <w:pStyle w:val="ListParagraph"/>
-        <w:ind w:left="1440"/>
-        <w:rPr>
-          <w:sz w:val="24"/>
-          <w:szCs w:val="24"/>
-        </w:rPr>
-      </w:pPr>
-      <w:r>
-        <w:rPr>
-          <w:sz w:val="24"/>
-          <w:szCs w:val="24"/>
-        </w:rPr>
-        <w:t>++ UserController sẽ gọi đến phương thức getInfoUser() của lớp UserDAO thông qua lớp UserService, tại phương thức getInfoUser() sẽ thực hiện truy vấn xuống cơ sở dữ liệu để lấy dữ liệu lên. Nếu thành công, hàm getInfoUser() sẽ trả về kết quả true và nội dung sẽ được hiển thị lên trang thông tin tài khoản. Nếu thất bại, hàm getInfoUser() sẽ trả về kết quả false, trang thông tin tài khoản sẽ không có nội dung hiển thị</w:t>
-      </w:r>
-    </w:p>
-    <w:p>
-      <w:pPr>
-        <w:pStyle w:val="ListParagraph"/>
-        <w:ind w:left="1080"/>
-        <w:rPr>
-          <w:sz w:val="24"/>
-          <w:szCs w:val="24"/>
-        </w:rPr>
-      </w:pPr>
     </w:p>
     <w:p>
       <w:pPr>
@@ -6194,12 +7367,21 @@
           <w:szCs w:val="24"/>
         </w:rPr>
       </w:pPr>
-      <w:r>
-        <w:rPr>
-          <w:sz w:val="24"/>
-          <w:szCs w:val="24"/>
-        </w:rPr>
-        <w:t>[ admin thoát ra trong lúc đang nhập thông tin tài khoản trong chức năng thêm tài khoản ]</w:t>
+      <w:proofErr w:type="gramStart"/>
+      <w:r>
+        <w:rPr>
+          <w:sz w:val="24"/>
+          <w:szCs w:val="24"/>
+        </w:rPr>
+        <w:t>[ admin</w:t>
+      </w:r>
+      <w:proofErr w:type="gramEnd"/>
+      <w:r>
+        <w:rPr>
+          <w:sz w:val="24"/>
+          <w:szCs w:val="24"/>
+        </w:rPr>
+        <w:t xml:space="preserve"> thoát ra trong lúc đang nhập thông tin tài khoản trong chức năng thêm tài khoản ]</w:t>
       </w:r>
     </w:p>
     <w:p>
@@ -6244,7 +7426,7 @@
           <w:sz w:val="32"/>
         </w:rPr>
       </w:pPr>
-      <w:bookmarkStart w:id="5" w:name="_Toc75296088"/>
+      <w:bookmarkStart w:id="6" w:name="_Toc75296088"/>
       <w:r>
         <w:rPr>
           <w:color w:val="auto"/>
@@ -6252,7 +7434,7 @@
         </w:rPr>
         <w:t>Sequence diagram</w:t>
       </w:r>
-      <w:bookmarkEnd w:id="5"/>
+      <w:bookmarkEnd w:id="6"/>
     </w:p>
     <w:p>
       <w:pPr>
@@ -6292,7 +7474,6 @@
           <w:sz w:val="28"/>
           <w:szCs w:val="24"/>
         </w:rPr>
-        <w:lastRenderedPageBreak/>
         <w:drawing>
           <wp:inline distT="0" distB="0" distL="0" distR="0" wp14:anchorId="15A1B546" wp14:editId="7DEFF6F1">
             <wp:extent cx="5362575" cy="3781425"/>
@@ -6371,6 +7552,7 @@
           <w:sz w:val="28"/>
           <w:szCs w:val="24"/>
         </w:rPr>
+        <w:lastRenderedPageBreak/>
         <w:drawing>
           <wp:inline distT="0" distB="0" distL="0" distR="0" wp14:anchorId="5F3A2D0D" wp14:editId="0445A5BC">
             <wp:extent cx="5753100" cy="3495675"/>
@@ -6455,7 +7637,6 @@
           <w:sz w:val="24"/>
           <w:szCs w:val="24"/>
         </w:rPr>
-        <w:lastRenderedPageBreak/>
         <w:drawing>
           <wp:inline distT="0" distB="0" distL="0" distR="0" wp14:anchorId="5E6198C2" wp14:editId="7DE4A13B">
             <wp:extent cx="5276850" cy="3400425"/>
@@ -6537,6 +7718,7 @@
         <w:rPr>
           <w:noProof/>
         </w:rPr>
+        <w:lastRenderedPageBreak/>
         <w:drawing>
           <wp:inline distT="0" distB="0" distL="0" distR="0" wp14:anchorId="71751C0E" wp14:editId="30853EC8">
             <wp:extent cx="5359400" cy="3760982"/>
@@ -6864,7 +8046,7 @@
           <w:sz w:val="32"/>
         </w:rPr>
       </w:pPr>
-      <w:bookmarkStart w:id="6" w:name="_Toc75296089"/>
+      <w:bookmarkStart w:id="7" w:name="_Toc75296089"/>
       <w:r>
         <w:rPr>
           <w:color w:val="auto"/>
@@ -6872,7 +8054,7 @@
         </w:rPr>
         <w:t>Class diagram</w:t>
       </w:r>
-      <w:bookmarkEnd w:id="6"/>
+      <w:bookmarkEnd w:id="7"/>
     </w:p>
     <w:p>
       <w:pPr>
@@ -7253,7 +8435,7 @@
           <w:sz w:val="32"/>
         </w:rPr>
       </w:pPr>
-      <w:bookmarkStart w:id="7" w:name="_Toc75296090"/>
+      <w:bookmarkStart w:id="8" w:name="_Toc75296090"/>
       <w:r>
         <w:rPr>
           <w:color w:val="auto"/>
@@ -7261,7 +8443,7 @@
         </w:rPr>
         <w:t>Test case</w:t>
       </w:r>
-      <w:bookmarkEnd w:id="7"/>
+      <w:bookmarkEnd w:id="8"/>
     </w:p>
     <w:p>
       <w:pPr>
@@ -7300,11 +8482,9 @@
           <v:shape id="_x0000_i1025" type="#_x0000_t75" style="width:77pt;height:49.4pt" o:ole="">
             <v:imagedata r:id="rId26" o:title=""/>
           </v:shape>
-          <o:OLEObject Type="Embed" ProgID="Excel.Sheet.8" ShapeID="_x0000_i1025" DrawAspect="Icon" ObjectID="_1686318570" r:id="rId27"/>
+          <o:OLEObject Type="Embed" ProgID="Excel.Sheet.8" ShapeID="_x0000_i1025" DrawAspect="Icon" ObjectID="_1686663418" r:id="rId27"/>
         </w:object>
       </w:r>
-      <w:bookmarkStart w:id="8" w:name="_GoBack"/>
-      <w:bookmarkEnd w:id="8"/>
     </w:p>
     <w:p>
       <w:pPr>
@@ -7496,7 +8676,7 @@
           <w:rPr>
             <w:noProof/>
           </w:rPr>
-          <w:t>18</w:t>
+          <w:t>15</w:t>
         </w:r>
         <w:r>
           <w:rPr>
@@ -8036,6 +9216,119 @@
     </w:lvl>
   </w:abstractNum>
   <w:abstractNum w:abstractNumId="5">
+    <w:nsid w:val="1FED0BEB"/>
+    <w:multiLevelType w:val="hybridMultilevel"/>
+    <w:tmpl w:val="F5EE322E"/>
+    <w:lvl w:ilvl="0" w:tplc="FDF4361C">
+      <w:start w:val="1"/>
+      <w:numFmt w:val="bullet"/>
+      <w:lvlText w:val="-"/>
+      <w:lvlJc w:val="left"/>
+      <w:pPr>
+        <w:ind w:left="1440" w:hanging="360"/>
+      </w:pPr>
+      <w:rPr>
+        <w:rFonts w:ascii="Times New Roman" w:eastAsiaTheme="minorHAnsi" w:hAnsi="Times New Roman" w:cs="Times New Roman" w:hint="default"/>
+      </w:rPr>
+    </w:lvl>
+    <w:lvl w:ilvl="1" w:tplc="04090003" w:tentative="1">
+      <w:start w:val="1"/>
+      <w:numFmt w:val="bullet"/>
+      <w:lvlText w:val="o"/>
+      <w:lvlJc w:val="left"/>
+      <w:pPr>
+        <w:ind w:left="2160" w:hanging="360"/>
+      </w:pPr>
+      <w:rPr>
+        <w:rFonts w:ascii="Courier New" w:hAnsi="Courier New" w:cs="Courier New" w:hint="default"/>
+      </w:rPr>
+    </w:lvl>
+    <w:lvl w:ilvl="2" w:tplc="04090005" w:tentative="1">
+      <w:start w:val="1"/>
+      <w:numFmt w:val="bullet"/>
+      <w:lvlText w:val=""/>
+      <w:lvlJc w:val="left"/>
+      <w:pPr>
+        <w:ind w:left="2880" w:hanging="360"/>
+      </w:pPr>
+      <w:rPr>
+        <w:rFonts w:ascii="Wingdings" w:hAnsi="Wingdings" w:hint="default"/>
+      </w:rPr>
+    </w:lvl>
+    <w:lvl w:ilvl="3" w:tplc="04090001" w:tentative="1">
+      <w:start w:val="1"/>
+      <w:numFmt w:val="bullet"/>
+      <w:lvlText w:val=""/>
+      <w:lvlJc w:val="left"/>
+      <w:pPr>
+        <w:ind w:left="3600" w:hanging="360"/>
+      </w:pPr>
+      <w:rPr>
+        <w:rFonts w:ascii="Symbol" w:hAnsi="Symbol" w:hint="default"/>
+      </w:rPr>
+    </w:lvl>
+    <w:lvl w:ilvl="4" w:tplc="04090003" w:tentative="1">
+      <w:start w:val="1"/>
+      <w:numFmt w:val="bullet"/>
+      <w:lvlText w:val="o"/>
+      <w:lvlJc w:val="left"/>
+      <w:pPr>
+        <w:ind w:left="4320" w:hanging="360"/>
+      </w:pPr>
+      <w:rPr>
+        <w:rFonts w:ascii="Courier New" w:hAnsi="Courier New" w:cs="Courier New" w:hint="default"/>
+      </w:rPr>
+    </w:lvl>
+    <w:lvl w:ilvl="5" w:tplc="04090005" w:tentative="1">
+      <w:start w:val="1"/>
+      <w:numFmt w:val="bullet"/>
+      <w:lvlText w:val=""/>
+      <w:lvlJc w:val="left"/>
+      <w:pPr>
+        <w:ind w:left="5040" w:hanging="360"/>
+      </w:pPr>
+      <w:rPr>
+        <w:rFonts w:ascii="Wingdings" w:hAnsi="Wingdings" w:hint="default"/>
+      </w:rPr>
+    </w:lvl>
+    <w:lvl w:ilvl="6" w:tplc="04090001" w:tentative="1">
+      <w:start w:val="1"/>
+      <w:numFmt w:val="bullet"/>
+      <w:lvlText w:val=""/>
+      <w:lvlJc w:val="left"/>
+      <w:pPr>
+        <w:ind w:left="5760" w:hanging="360"/>
+      </w:pPr>
+      <w:rPr>
+        <w:rFonts w:ascii="Symbol" w:hAnsi="Symbol" w:hint="default"/>
+      </w:rPr>
+    </w:lvl>
+    <w:lvl w:ilvl="7" w:tplc="04090003" w:tentative="1">
+      <w:start w:val="1"/>
+      <w:numFmt w:val="bullet"/>
+      <w:lvlText w:val="o"/>
+      <w:lvlJc w:val="left"/>
+      <w:pPr>
+        <w:ind w:left="6480" w:hanging="360"/>
+      </w:pPr>
+      <w:rPr>
+        <w:rFonts w:ascii="Courier New" w:hAnsi="Courier New" w:cs="Courier New" w:hint="default"/>
+      </w:rPr>
+    </w:lvl>
+    <w:lvl w:ilvl="8" w:tplc="04090005" w:tentative="1">
+      <w:start w:val="1"/>
+      <w:numFmt w:val="bullet"/>
+      <w:lvlText w:val=""/>
+      <w:lvlJc w:val="left"/>
+      <w:pPr>
+        <w:ind w:left="7200" w:hanging="360"/>
+      </w:pPr>
+      <w:rPr>
+        <w:rFonts w:ascii="Wingdings" w:hAnsi="Wingdings" w:hint="default"/>
+      </w:rPr>
+    </w:lvl>
+  </w:abstractNum>
+  <w:abstractNum w:abstractNumId="6">
     <w:nsid w:val="267E5844"/>
     <w:multiLevelType w:val="hybridMultilevel"/>
     <w:tmpl w:val="DD823FA0"/>
@@ -8121,7 +9414,7 @@
       </w:pPr>
     </w:lvl>
   </w:abstractNum>
-  <w:abstractNum w:abstractNumId="6">
+  <w:abstractNum w:abstractNumId="7">
     <w:nsid w:val="305621DA"/>
     <w:multiLevelType w:val="hybridMultilevel"/>
     <w:tmpl w:val="DD3A9006"/>
@@ -8207,7 +9500,120 @@
       </w:pPr>
     </w:lvl>
   </w:abstractNum>
-  <w:abstractNum w:abstractNumId="7">
+  <w:abstractNum w:abstractNumId="8">
+    <w:nsid w:val="312F1B84"/>
+    <w:multiLevelType w:val="hybridMultilevel"/>
+    <w:tmpl w:val="B2482B8E"/>
+    <w:lvl w:ilvl="0" w:tplc="FDF4361C">
+      <w:start w:val="1"/>
+      <w:numFmt w:val="bullet"/>
+      <w:lvlText w:val="-"/>
+      <w:lvlJc w:val="left"/>
+      <w:pPr>
+        <w:ind w:left="2160" w:hanging="360"/>
+      </w:pPr>
+      <w:rPr>
+        <w:rFonts w:ascii="Times New Roman" w:eastAsiaTheme="minorHAnsi" w:hAnsi="Times New Roman" w:cs="Times New Roman" w:hint="default"/>
+      </w:rPr>
+    </w:lvl>
+    <w:lvl w:ilvl="1" w:tplc="04090003" w:tentative="1">
+      <w:start w:val="1"/>
+      <w:numFmt w:val="bullet"/>
+      <w:lvlText w:val="o"/>
+      <w:lvlJc w:val="left"/>
+      <w:pPr>
+        <w:ind w:left="2880" w:hanging="360"/>
+      </w:pPr>
+      <w:rPr>
+        <w:rFonts w:ascii="Courier New" w:hAnsi="Courier New" w:cs="Courier New" w:hint="default"/>
+      </w:rPr>
+    </w:lvl>
+    <w:lvl w:ilvl="2" w:tplc="04090005" w:tentative="1">
+      <w:start w:val="1"/>
+      <w:numFmt w:val="bullet"/>
+      <w:lvlText w:val=""/>
+      <w:lvlJc w:val="left"/>
+      <w:pPr>
+        <w:ind w:left="3600" w:hanging="360"/>
+      </w:pPr>
+      <w:rPr>
+        <w:rFonts w:ascii="Wingdings" w:hAnsi="Wingdings" w:hint="default"/>
+      </w:rPr>
+    </w:lvl>
+    <w:lvl w:ilvl="3" w:tplc="04090001" w:tentative="1">
+      <w:start w:val="1"/>
+      <w:numFmt w:val="bullet"/>
+      <w:lvlText w:val=""/>
+      <w:lvlJc w:val="left"/>
+      <w:pPr>
+        <w:ind w:left="4320" w:hanging="360"/>
+      </w:pPr>
+      <w:rPr>
+        <w:rFonts w:ascii="Symbol" w:hAnsi="Symbol" w:hint="default"/>
+      </w:rPr>
+    </w:lvl>
+    <w:lvl w:ilvl="4" w:tplc="04090003" w:tentative="1">
+      <w:start w:val="1"/>
+      <w:numFmt w:val="bullet"/>
+      <w:lvlText w:val="o"/>
+      <w:lvlJc w:val="left"/>
+      <w:pPr>
+        <w:ind w:left="5040" w:hanging="360"/>
+      </w:pPr>
+      <w:rPr>
+        <w:rFonts w:ascii="Courier New" w:hAnsi="Courier New" w:cs="Courier New" w:hint="default"/>
+      </w:rPr>
+    </w:lvl>
+    <w:lvl w:ilvl="5" w:tplc="04090005" w:tentative="1">
+      <w:start w:val="1"/>
+      <w:numFmt w:val="bullet"/>
+      <w:lvlText w:val=""/>
+      <w:lvlJc w:val="left"/>
+      <w:pPr>
+        <w:ind w:left="5760" w:hanging="360"/>
+      </w:pPr>
+      <w:rPr>
+        <w:rFonts w:ascii="Wingdings" w:hAnsi="Wingdings" w:hint="default"/>
+      </w:rPr>
+    </w:lvl>
+    <w:lvl w:ilvl="6" w:tplc="04090001" w:tentative="1">
+      <w:start w:val="1"/>
+      <w:numFmt w:val="bullet"/>
+      <w:lvlText w:val=""/>
+      <w:lvlJc w:val="left"/>
+      <w:pPr>
+        <w:ind w:left="6480" w:hanging="360"/>
+      </w:pPr>
+      <w:rPr>
+        <w:rFonts w:ascii="Symbol" w:hAnsi="Symbol" w:hint="default"/>
+      </w:rPr>
+    </w:lvl>
+    <w:lvl w:ilvl="7" w:tplc="04090003" w:tentative="1">
+      <w:start w:val="1"/>
+      <w:numFmt w:val="bullet"/>
+      <w:lvlText w:val="o"/>
+      <w:lvlJc w:val="left"/>
+      <w:pPr>
+        <w:ind w:left="7200" w:hanging="360"/>
+      </w:pPr>
+      <w:rPr>
+        <w:rFonts w:ascii="Courier New" w:hAnsi="Courier New" w:cs="Courier New" w:hint="default"/>
+      </w:rPr>
+    </w:lvl>
+    <w:lvl w:ilvl="8" w:tplc="04090005" w:tentative="1">
+      <w:start w:val="1"/>
+      <w:numFmt w:val="bullet"/>
+      <w:lvlText w:val=""/>
+      <w:lvlJc w:val="left"/>
+      <w:pPr>
+        <w:ind w:left="7920" w:hanging="360"/>
+      </w:pPr>
+      <w:rPr>
+        <w:rFonts w:ascii="Wingdings" w:hAnsi="Wingdings" w:hint="default"/>
+      </w:rPr>
+    </w:lvl>
+  </w:abstractNum>
+  <w:abstractNum w:abstractNumId="9">
     <w:nsid w:val="35332646"/>
     <w:multiLevelType w:val="hybridMultilevel"/>
     <w:tmpl w:val="EB62D09A"/>
@@ -8293,7 +9699,7 @@
       </w:pPr>
     </w:lvl>
   </w:abstractNum>
-  <w:abstractNum w:abstractNumId="8">
+  <w:abstractNum w:abstractNumId="10">
     <w:nsid w:val="36B17284"/>
     <w:multiLevelType w:val="hybridMultilevel"/>
     <w:tmpl w:val="19960B1E"/>
@@ -8406,7 +9812,7 @@
       </w:rPr>
     </w:lvl>
   </w:abstractNum>
-  <w:abstractNum w:abstractNumId="9">
+  <w:abstractNum w:abstractNumId="11">
     <w:nsid w:val="3E2F54C6"/>
     <w:multiLevelType w:val="hybridMultilevel"/>
     <w:tmpl w:val="8FE26E80"/>
@@ -8519,7 +9925,7 @@
       </w:rPr>
     </w:lvl>
   </w:abstractNum>
-  <w:abstractNum w:abstractNumId="10">
+  <w:abstractNum w:abstractNumId="12">
     <w:nsid w:val="47F709DD"/>
     <w:multiLevelType w:val="hybridMultilevel"/>
     <w:tmpl w:val="700A8F80"/>
@@ -8608,7 +10014,7 @@
       </w:pPr>
     </w:lvl>
   </w:abstractNum>
-  <w:abstractNum w:abstractNumId="11">
+  <w:abstractNum w:abstractNumId="13">
     <w:nsid w:val="4A64327A"/>
     <w:multiLevelType w:val="hybridMultilevel"/>
     <w:tmpl w:val="1C0AF360"/>
@@ -8721,7 +10127,7 @@
       </w:rPr>
     </w:lvl>
   </w:abstractNum>
-  <w:abstractNum w:abstractNumId="12">
+  <w:abstractNum w:abstractNumId="14">
     <w:nsid w:val="57D54805"/>
     <w:multiLevelType w:val="hybridMultilevel"/>
     <w:tmpl w:val="48F67474"/>
@@ -8807,7 +10213,7 @@
       </w:pPr>
     </w:lvl>
   </w:abstractNum>
-  <w:abstractNum w:abstractNumId="13">
+  <w:abstractNum w:abstractNumId="15">
     <w:nsid w:val="58CB2F49"/>
     <w:multiLevelType w:val="hybridMultilevel"/>
     <w:tmpl w:val="7AC4431C"/>
@@ -8893,7 +10299,7 @@
       </w:pPr>
     </w:lvl>
   </w:abstractNum>
-  <w:abstractNum w:abstractNumId="14">
+  <w:abstractNum w:abstractNumId="16">
     <w:nsid w:val="6221699A"/>
     <w:multiLevelType w:val="hybridMultilevel"/>
     <w:tmpl w:val="01AEA716"/>
@@ -8979,7 +10385,7 @@
       </w:pPr>
     </w:lvl>
   </w:abstractNum>
-  <w:abstractNum w:abstractNumId="15">
+  <w:abstractNum w:abstractNumId="17">
     <w:nsid w:val="62DB2A78"/>
     <w:multiLevelType w:val="hybridMultilevel"/>
     <w:tmpl w:val="E0F228F0"/>
@@ -9092,7 +10498,7 @@
       </w:rPr>
     </w:lvl>
   </w:abstractNum>
-  <w:abstractNum w:abstractNumId="16">
+  <w:abstractNum w:abstractNumId="18">
     <w:nsid w:val="659A14C1"/>
     <w:multiLevelType w:val="hybridMultilevel"/>
     <w:tmpl w:val="D968E840"/>
@@ -9181,7 +10587,120 @@
       </w:pPr>
     </w:lvl>
   </w:abstractNum>
-  <w:abstractNum w:abstractNumId="17">
+  <w:abstractNum w:abstractNumId="19">
+    <w:nsid w:val="6A7E33EC"/>
+    <w:multiLevelType w:val="hybridMultilevel"/>
+    <w:tmpl w:val="35EABCBC"/>
+    <w:lvl w:ilvl="0" w:tplc="FDF4361C">
+      <w:start w:val="1"/>
+      <w:numFmt w:val="bullet"/>
+      <w:lvlText w:val="-"/>
+      <w:lvlJc w:val="left"/>
+      <w:pPr>
+        <w:ind w:left="2160" w:hanging="360"/>
+      </w:pPr>
+      <w:rPr>
+        <w:rFonts w:ascii="Times New Roman" w:eastAsiaTheme="minorHAnsi" w:hAnsi="Times New Roman" w:cs="Times New Roman" w:hint="default"/>
+      </w:rPr>
+    </w:lvl>
+    <w:lvl w:ilvl="1" w:tplc="04090003" w:tentative="1">
+      <w:start w:val="1"/>
+      <w:numFmt w:val="bullet"/>
+      <w:lvlText w:val="o"/>
+      <w:lvlJc w:val="left"/>
+      <w:pPr>
+        <w:ind w:left="2880" w:hanging="360"/>
+      </w:pPr>
+      <w:rPr>
+        <w:rFonts w:ascii="Courier New" w:hAnsi="Courier New" w:cs="Courier New" w:hint="default"/>
+      </w:rPr>
+    </w:lvl>
+    <w:lvl w:ilvl="2" w:tplc="04090005" w:tentative="1">
+      <w:start w:val="1"/>
+      <w:numFmt w:val="bullet"/>
+      <w:lvlText w:val=""/>
+      <w:lvlJc w:val="left"/>
+      <w:pPr>
+        <w:ind w:left="3600" w:hanging="360"/>
+      </w:pPr>
+      <w:rPr>
+        <w:rFonts w:ascii="Wingdings" w:hAnsi="Wingdings" w:hint="default"/>
+      </w:rPr>
+    </w:lvl>
+    <w:lvl w:ilvl="3" w:tplc="04090001" w:tentative="1">
+      <w:start w:val="1"/>
+      <w:numFmt w:val="bullet"/>
+      <w:lvlText w:val=""/>
+      <w:lvlJc w:val="left"/>
+      <w:pPr>
+        <w:ind w:left="4320" w:hanging="360"/>
+      </w:pPr>
+      <w:rPr>
+        <w:rFonts w:ascii="Symbol" w:hAnsi="Symbol" w:hint="default"/>
+      </w:rPr>
+    </w:lvl>
+    <w:lvl w:ilvl="4" w:tplc="04090003" w:tentative="1">
+      <w:start w:val="1"/>
+      <w:numFmt w:val="bullet"/>
+      <w:lvlText w:val="o"/>
+      <w:lvlJc w:val="left"/>
+      <w:pPr>
+        <w:ind w:left="5040" w:hanging="360"/>
+      </w:pPr>
+      <w:rPr>
+        <w:rFonts w:ascii="Courier New" w:hAnsi="Courier New" w:cs="Courier New" w:hint="default"/>
+      </w:rPr>
+    </w:lvl>
+    <w:lvl w:ilvl="5" w:tplc="04090005" w:tentative="1">
+      <w:start w:val="1"/>
+      <w:numFmt w:val="bullet"/>
+      <w:lvlText w:val=""/>
+      <w:lvlJc w:val="left"/>
+      <w:pPr>
+        <w:ind w:left="5760" w:hanging="360"/>
+      </w:pPr>
+      <w:rPr>
+        <w:rFonts w:ascii="Wingdings" w:hAnsi="Wingdings" w:hint="default"/>
+      </w:rPr>
+    </w:lvl>
+    <w:lvl w:ilvl="6" w:tplc="04090001" w:tentative="1">
+      <w:start w:val="1"/>
+      <w:numFmt w:val="bullet"/>
+      <w:lvlText w:val=""/>
+      <w:lvlJc w:val="left"/>
+      <w:pPr>
+        <w:ind w:left="6480" w:hanging="360"/>
+      </w:pPr>
+      <w:rPr>
+        <w:rFonts w:ascii="Symbol" w:hAnsi="Symbol" w:hint="default"/>
+      </w:rPr>
+    </w:lvl>
+    <w:lvl w:ilvl="7" w:tplc="04090003" w:tentative="1">
+      <w:start w:val="1"/>
+      <w:numFmt w:val="bullet"/>
+      <w:lvlText w:val="o"/>
+      <w:lvlJc w:val="left"/>
+      <w:pPr>
+        <w:ind w:left="7200" w:hanging="360"/>
+      </w:pPr>
+      <w:rPr>
+        <w:rFonts w:ascii="Courier New" w:hAnsi="Courier New" w:cs="Courier New" w:hint="default"/>
+      </w:rPr>
+    </w:lvl>
+    <w:lvl w:ilvl="8" w:tplc="04090005" w:tentative="1">
+      <w:start w:val="1"/>
+      <w:numFmt w:val="bullet"/>
+      <w:lvlText w:val=""/>
+      <w:lvlJc w:val="left"/>
+      <w:pPr>
+        <w:ind w:left="7920" w:hanging="360"/>
+      </w:pPr>
+      <w:rPr>
+        <w:rFonts w:ascii="Wingdings" w:hAnsi="Wingdings" w:hint="default"/>
+      </w:rPr>
+    </w:lvl>
+  </w:abstractNum>
+  <w:abstractNum w:abstractNumId="20">
     <w:nsid w:val="6D7B4D62"/>
     <w:multiLevelType w:val="hybridMultilevel"/>
     <w:tmpl w:val="0EAC3FD6"/>
@@ -9294,7 +10813,7 @@
       </w:rPr>
     </w:lvl>
   </w:abstractNum>
-  <w:abstractNum w:abstractNumId="18">
+  <w:abstractNum w:abstractNumId="21">
     <w:nsid w:val="7584082A"/>
     <w:multiLevelType w:val="hybridMultilevel"/>
     <w:tmpl w:val="F882507A"/>
@@ -9386,7 +10905,7 @@
       </w:pPr>
     </w:lvl>
   </w:abstractNum>
-  <w:abstractNum w:abstractNumId="19">
+  <w:abstractNum w:abstractNumId="22">
     <w:nsid w:val="7A404DCE"/>
     <w:multiLevelType w:val="hybridMultilevel"/>
     <w:tmpl w:val="90B4EC98"/>
@@ -9498,7 +11017,7 @@
       </w:rPr>
     </w:lvl>
   </w:abstractNum>
-  <w:abstractNum w:abstractNumId="20">
+  <w:abstractNum w:abstractNumId="23">
     <w:nsid w:val="7B2B6A74"/>
     <w:multiLevelType w:val="hybridMultilevel"/>
     <w:tmpl w:val="76B22188"/>
@@ -9615,76 +11134,76 @@
     <w:abstractNumId w:val="1"/>
   </w:num>
   <w:num w:numId="2">
+    <w:abstractNumId w:val="7"/>
+  </w:num>
+  <w:num w:numId="3">
     <w:abstractNumId w:val="6"/>
   </w:num>
-  <w:num w:numId="3">
-    <w:abstractNumId w:val="5"/>
-  </w:num>
   <w:num w:numId="4">
-    <w:abstractNumId w:val="10"/>
+    <w:abstractNumId w:val="12"/>
   </w:num>
   <w:num w:numId="5">
-    <w:abstractNumId w:val="9"/>
+    <w:abstractNumId w:val="11"/>
   </w:num>
   <w:num w:numId="6">
-    <w:abstractNumId w:val="16"/>
+    <w:abstractNumId w:val="18"/>
   </w:num>
   <w:num w:numId="7">
-    <w:abstractNumId w:val="11"/>
+    <w:abstractNumId w:val="13"/>
   </w:num>
   <w:num w:numId="8">
     <w:abstractNumId w:val="3"/>
   </w:num>
   <w:num w:numId="9">
-    <w:abstractNumId w:val="18"/>
+    <w:abstractNumId w:val="21"/>
   </w:num>
   <w:num w:numId="10">
     <w:abstractNumId w:val="2"/>
   </w:num>
   <w:num w:numId="11">
-    <w:abstractNumId w:val="7"/>
+    <w:abstractNumId w:val="9"/>
   </w:num>
   <w:num w:numId="12">
     <w:abstractNumId w:val="0"/>
   </w:num>
   <w:num w:numId="13">
+    <w:abstractNumId w:val="16"/>
+  </w:num>
+  <w:num w:numId="14">
     <w:abstractNumId w:val="14"/>
   </w:num>
-  <w:num w:numId="14">
-    <w:abstractNumId w:val="12"/>
-  </w:num>
   <w:num w:numId="15">
-    <w:abstractNumId w:val="13"/>
+    <w:abstractNumId w:val="15"/>
   </w:num>
   <w:num w:numId="16">
-    <w:abstractNumId w:val="19"/>
+    <w:abstractNumId w:val="22"/>
   </w:num>
   <w:num w:numId="17">
     <w:abstractNumId w:val="4"/>
   </w:num>
   <w:num w:numId="18">
+    <w:abstractNumId w:val="23"/>
+  </w:num>
+  <w:num w:numId="19">
     <w:abstractNumId w:val="20"/>
   </w:num>
-  <w:num w:numId="19">
+  <w:num w:numId="20">
     <w:abstractNumId w:val="17"/>
   </w:num>
-  <w:num w:numId="20">
-    <w:abstractNumId w:val="15"/>
-  </w:num>
   <w:num w:numId="21">
-    <w:abstractNumId w:val="8"/>
+    <w:abstractNumId w:val="10"/>
   </w:num>
   <w:num w:numId="22">
-    <w:abstractNumId w:val="11"/>
-    <w:lvlOverride w:ilvl="0"/>
-    <w:lvlOverride w:ilvl="1"/>
-    <w:lvlOverride w:ilvl="2"/>
-    <w:lvlOverride w:ilvl="3"/>
-    <w:lvlOverride w:ilvl="4"/>
-    <w:lvlOverride w:ilvl="5"/>
-    <w:lvlOverride w:ilvl="6"/>
-    <w:lvlOverride w:ilvl="7"/>
-    <w:lvlOverride w:ilvl="8"/>
+    <w:abstractNumId w:val="13"/>
+  </w:num>
+  <w:num w:numId="23">
+    <w:abstractNumId w:val="5"/>
+  </w:num>
+  <w:num w:numId="24">
+    <w:abstractNumId w:val="19"/>
+  </w:num>
+  <w:num w:numId="25">
+    <w:abstractNumId w:val="8"/>
   </w:num>
 </w:numbering>
 </file>
@@ -10041,6 +11560,7 @@
       <w:spacing w:before="0" w:after="0"/>
     </w:pPr>
     <w:tblPr>
+      <w:tblInd w:w="0" w:type="dxa"/>
       <w:tblBorders>
         <w:top w:val="single" w:sz="4" w:space="0" w:color="auto"/>
         <w:left w:val="single" w:sz="4" w:space="0" w:color="auto"/>
@@ -10049,6 +11569,12 @@
         <w:insideH w:val="single" w:sz="4" w:space="0" w:color="auto"/>
         <w:insideV w:val="single" w:sz="4" w:space="0" w:color="auto"/>
       </w:tblBorders>
+      <w:tblCellMar>
+        <w:top w:w="0" w:type="dxa"/>
+        <w:left w:w="108" w:type="dxa"/>
+        <w:bottom w:w="0" w:type="dxa"/>
+        <w:right w:w="108" w:type="dxa"/>
+      </w:tblCellMar>
     </w:tblPr>
   </w:style>
   <w:style w:type="paragraph" w:styleId="ListParagraph">
@@ -10502,6 +12028,7 @@
       <w:spacing w:before="0" w:after="0"/>
     </w:pPr>
     <w:tblPr>
+      <w:tblInd w:w="0" w:type="dxa"/>
       <w:tblBorders>
         <w:top w:val="single" w:sz="4" w:space="0" w:color="auto"/>
         <w:left w:val="single" w:sz="4" w:space="0" w:color="auto"/>
@@ -10510,6 +12037,12 @@
         <w:insideH w:val="single" w:sz="4" w:space="0" w:color="auto"/>
         <w:insideV w:val="single" w:sz="4" w:space="0" w:color="auto"/>
       </w:tblBorders>
+      <w:tblCellMar>
+        <w:top w:w="0" w:type="dxa"/>
+        <w:left w:w="108" w:type="dxa"/>
+        <w:bottom w:w="0" w:type="dxa"/>
+        <w:right w:w="108" w:type="dxa"/>
+      </w:tblCellMar>
     </w:tblPr>
   </w:style>
   <w:style w:type="paragraph" w:styleId="ListParagraph">

</xml_diff>